<commit_message>
RS-485 teilweiße überarbeitet Serielle Kommunikation Anfang
</commit_message>
<xml_diff>
--- a/BAGIT.docx
+++ b/BAGIT.docx
@@ -796,6 +796,20 @@
       <w:r>
         <w:t xml:space="preserve"> mit 9 Kontakten</w:t>
       </w:r>
+    </w:p>
+    <w:p>
+      <w:r>
+        <w:t xml:space="preserve">OSI: </w:t>
+      </w:r>
+      <w:r>
+        <w:t xml:space="preserve">Open Systems Interconnection </w:t>
+      </w:r>
+      <w:r>
+        <w:t>M</w:t>
+      </w:r>
+      <w:r>
+        <w:t>odel</w:t>
+      </w:r>
       <w:r>
         <w:br w:type="page"/>
       </w:r>
@@ -807,13 +821,174 @@
       <w:bookmarkStart w:id="1" w:name="_Toc104386690"/>
       <w:r>
         <w:lastRenderedPageBreak/>
+        <w:t>Serielle Kommunikation</w:t>
+      </w:r>
+    </w:p>
+    <w:p>
+      <w:r>
+        <w:t>Wenn zwei Parteien miteinander kommunizieren wollen, müssen sie sich vorher auf eine Kommunikationsart einigen, damit jede Nachricht sein Ziel erreicht und dort auch verstanden wird.</w:t>
+      </w:r>
+      <w:r>
+        <w:t xml:space="preserve"> Serielle Kommunikation ist eine </w:t>
+      </w:r>
+      <w:r>
+        <w:t>sehr</w:t>
+      </w:r>
+      <w:r>
+        <w:t xml:space="preserve"> simp</w:t>
+      </w:r>
+      <w:r>
+        <w:t xml:space="preserve">le </w:t>
+      </w:r>
+      <w:r>
+        <w:t xml:space="preserve">Kommunikationsart, da nur ein Leiter benötigt wird, welcher an und aus geschaltet wird. </w:t>
+      </w:r>
+      <w:r>
+        <w:t>Damit Datenbits ausgelesen werden können, wird eine Clock oder eine andere Art an Zeitreferenz benötigt. Bei einer synchronen Verbindung gibt es eine zentrale Clock, die allen Geräten die Zeit vorgibt</w:t>
+      </w:r>
+      <w:r>
+        <w:t xml:space="preserve">. Problem bei synchronen Verbindungen ist, dass alle kommunizierende Geräte mindestens einmal nach dem Einschalten das Signal der Clock empfangen haben müssen um sich zu Synchronisieren. </w:t>
+      </w:r>
+      <w:r>
+        <w:t>Dies ist in vielen Anwendungsfälle nur schwer oder gar nicht möglich</w:t>
+      </w:r>
+      <w:r>
+        <w:t xml:space="preserve"> </w:t>
+      </w:r>
+      <w:r>
+        <w:fldChar w:fldCharType="begin"/>
+      </w:r>
+      <w:r>
+        <w:instrText xml:space="preserve"> ADDIN ZOTERO_ITEM CSL_CITATION {"citationID":"pngShEFS","properties":{"formattedCitation":"[1, S. 11\\uc0\\u8211{}13]","plainCitation":"[1, S. 11–13]","noteIndex":0},"citationItems":[{"id":92,"uris":["http://zotero.org/users/8935704/items/9DKX5E84"],"itemData":{"id":92,"type":"book","abstract":"This is the first book to have extensive detail on RS-485, a widely used industry-standard interface for networks. This reference features original content based on the author's firsthand research and experience, not just rewritten specifications and marketing materials.","event-place":"Madison","ISBN":"978-0-9650819-7-9","language":"English","note":"OCLC: 707917501","publisher":"Lakeview Research","publisher-place":"Madison","source":"Open WorldCat","title":"Serial Port Complete: Programming and Circuits for RS-232 and RS-485 Links and Networks.","title-short":"Serial Port Complete","author":[{"family":"Axelson","given":"Jan"}],"issued":{"date-parts":[["2002"]]}},"locator":"11-13"}],"schema":"https://github.com/citation-style-language/schema/raw/master/csl-citation.json"} </w:instrText>
+      </w:r>
+      <w:r>
+        <w:fldChar w:fldCharType="separate"/>
+      </w:r>
+      <w:r>
+        <w:rPr>
+          <w:rFonts w:cs="Arial"/>
+          <w:szCs w:val="24"/>
+        </w:rPr>
+        <w:t>[1, S. 11–13]</w:t>
+      </w:r>
+      <w:r>
+        <w:fldChar w:fldCharType="end"/>
+      </w:r>
+      <w:r>
+        <w:t xml:space="preserve">. </w:t>
+      </w:r>
+    </w:p>
+    <w:p/>
+    <w:p>
+      <w:r>
+        <w:t xml:space="preserve">Bei asynchronen Verbindungen wird keine Clock benötigt, da </w:t>
+      </w:r>
+      <w:r>
+        <w:t xml:space="preserve">bei jeder Nachricht zwischen den Geräten die Geräte selbst erkennen, wie die Nachricht auszulesen ist. </w:t>
+      </w:r>
+      <w:r>
+        <w:t>Es gibt viele verschiedene Formate für das asynchrone Nachrichtenübertragen, ein Beliebtes aber ist 8-N-1, wo auf ein Startbit acht Datenbits und ein Stoppbit folgen. Das N besagt, dass es kein Paritätsbit gibt. Parität sagt aus, ob es eine gerade oder ungerade Anzahl an 1 in den Datenbits gibt. Wenn bei einer empfangenen Nachricht das Paritätsbit nicht mit der Parität der Datenbits übereinstimmt</w:t>
+      </w:r>
+      <w:r>
+        <w:t>, so wird die Nachricht verworfen, da es mindestens einen Fehler gibt. Ein Even Paritätsbit wird</w:t>
+      </w:r>
+      <w:r>
+        <w:t xml:space="preserve"> 1, </w:t>
+      </w:r>
+      <w:r>
+        <w:t xml:space="preserve">wenn die Datenbits eine gerade Anzahl an 0 enthält und ein Odd Paritätsbit wird 1 wenn die Nachricht eine ungerade Anzahl an 0 enthält. Die meisten </w:t>
+      </w:r>
+      <w:r>
+        <w:t xml:space="preserve">seriellen Schnittstellen unterstützen 5-8 Datenbits und ein Paritätsbit inzwischen einem Start- und einem Stoppbit </w:t>
+      </w:r>
+      <w:r>
+        <w:fldChar w:fldCharType="begin"/>
+      </w:r>
+      <w:r>
+        <w:instrText xml:space="preserve"> ADDIN ZOTERO_ITEM CSL_CITATION {"citationID":"H5faqoTt","properties":{"formattedCitation":"[1, S. 13\\uc0\\u8211{}14]","plainCitation":"[1, S. 13–14]","noteIndex":0},"citationItems":[{"id":92,"uris":["http://zotero.org/users/8935704/items/9DKX5E84"],"itemData":{"id":92,"type":"book","abstract":"This is the first book to have extensive detail on RS-485, a widely used industry-standard interface for networks. This reference features original content based on the author's firsthand research and experience, not just rewritten specifications and marketing materials.","event-place":"Madison","ISBN":"978-0-9650819-7-9","language":"English","note":"OCLC: 707917501","publisher":"Lakeview Research","publisher-place":"Madison","source":"Open WorldCat","title":"Serial Port Complete: Programming and Circuits for RS-232 and RS-485 Links and Networks.","title-short":"Serial Port Complete","author":[{"family":"Axelson","given":"Jan"}],"issued":{"date-parts":[["2002"]]}},"locator":"13-14"}],"schema":"https://github.com/citation-style-language/schema/raw/master/csl-citation.json"} </w:instrText>
+      </w:r>
+      <w:r>
+        <w:fldChar w:fldCharType="separate"/>
+      </w:r>
+      <w:r>
+        <w:rPr>
+          <w:rFonts w:cs="Arial"/>
+          <w:szCs w:val="24"/>
+        </w:rPr>
+        <w:t>[1, S. 13–14]</w:t>
+      </w:r>
+      <w:r>
+        <w:fldChar w:fldCharType="end"/>
+      </w:r>
+      <w:r>
+        <w:t>.</w:t>
+      </w:r>
+    </w:p>
+    <w:p/>
+    <w:p>
+      <w:r>
+        <w:t>Die Bitübertragungsrate einer Verbindung wird in Bits pro Sekunde angegeben</w:t>
+      </w:r>
+      <w:r>
+        <w:t>. D</w:t>
+      </w:r>
+      <w:r>
+        <w:t>ie Daten</w:t>
+      </w:r>
+      <w:r>
+        <w:t>änderungs</w:t>
+      </w:r>
+      <w:r>
+        <w:t>übertragungsrate, auch Baud-Rate genannt</w:t>
+      </w:r>
+      <w:r>
+        <w:t>, ist in vielen Fällen gleich der Bitübertragungsrate, da bei seriellen Verbindungen jedes Bit ein</w:t>
+      </w:r>
+      <w:r>
+        <w:t>e Datenänderung</w:t>
+      </w:r>
+      <w:r>
+        <w:t xml:space="preserve"> ist. Bei Telefon- oder Ethernetverbindungen </w:t>
+      </w:r>
+      <w:r>
+        <w:t xml:space="preserve">jedoch </w:t>
+      </w:r>
+      <w:r>
+        <w:t xml:space="preserve">ist die Baud-Rate </w:t>
+      </w:r>
+      <w:r>
+        <w:t xml:space="preserve">um einiges niedriger als die Bitübertragungsrate, da in jede Datenänderung mehrere Bits </w:t>
+      </w:r>
+      <w:proofErr w:type="spellStart"/>
+      <w:r>
+        <w:t>encoded</w:t>
+      </w:r>
+      <w:proofErr w:type="spellEnd"/>
+      <w:r>
+        <w:t xml:space="preserve"> sind.</w:t>
+      </w:r>
+      <w:r>
+        <w:t xml:space="preserve">  </w:t>
+      </w:r>
+    </w:p>
+    <w:p>
+      <w:pPr>
+        <w:pStyle w:val="berschrift3"/>
+      </w:pPr>
+      <w:r>
         <w:t>RS-485</w:t>
       </w:r>
       <w:bookmarkEnd w:id="1"/>
     </w:p>
     <w:p>
       <w:r>
-        <w:t xml:space="preserve">RS-485 wurde von der Telecommunications Industry </w:t>
+        <w:t>RS-485</w:t>
+      </w:r>
+      <w:r>
+        <w:t xml:space="preserve"> ist ein Datenübertragungsstandard,</w:t>
+      </w:r>
+      <w:r>
+        <w:t xml:space="preserve"> wurde von der Telecommunications Industry </w:t>
       </w:r>
       <w:proofErr w:type="spellStart"/>
       <w:r>
@@ -850,47 +1025,138 @@
       <w:r>
         <w:t xml:space="preserve"> </w:t>
       </w:r>
+      <w:r>
+        <w:t xml:space="preserve">RS-485 wird in Industrie-, Medizin- und </w:t>
+      </w:r>
+      <w:proofErr w:type="spellStart"/>
+      <w:r>
+        <w:t>Konsumer</w:t>
+      </w:r>
+      <w:proofErr w:type="spellEnd"/>
+      <w:r>
+        <w:t>-Elektronik eingesetzt.</w:t>
+      </w:r>
+      <w:r>
+        <w:t xml:space="preserve"> Dieser Standard liegt auf OSI-Layer 1 und definiert nur die elektrische Hardware der Sender, Empfänger und </w:t>
+      </w:r>
+      <w:r>
+        <w:lastRenderedPageBreak/>
+        <w:t>Übertragungsmedi</w:t>
+      </w:r>
+      <w:r>
+        <w:t>en</w:t>
+      </w:r>
+      <w:r>
+        <w:t>.</w:t>
+      </w:r>
+      <w:r>
+        <w:t xml:space="preserve"> Es ist möglich eine RS-485 Implementierung in halb oder voll Duplex zu betreiben, bei voll Duplex werden aber statt zwei vier Leiter benötigt. Außerdem sollte RS-485 in </w:t>
+      </w:r>
+      <w:r>
+        <w:t xml:space="preserve">einer Bus-Topologie betrieben werden mit einem Haupt-Bus, von dem kurze Abzweigungen zu den einzelnen Sendern und Empfängern gehen </w:t>
+      </w:r>
+      <w:r>
+        <w:fldChar w:fldCharType="begin"/>
+      </w:r>
+      <w:r>
+        <w:instrText xml:space="preserve"> ADDIN ZOTERO_ITEM CSL_CITATION {"citationID":"dGsUOLCC","properties":{"formattedCitation":"[2, S. 1\\uc0\\u8211{}2]","plainCitation":"[2, S. 1–2]","noteIndex":0},"citationItems":[{"id":96,"uris":["http://zotero.org/users/8935704/items/39WQD267"],"itemData":{"id":96,"type":"document","title":"Texas Instruments: The RS-485 Design Guide","URL":"https://www.ti.com/lit/an/slla272d/slla272d.pdf","author":[{"literal":"Thomas Kugelstadt"}],"accessed":{"date-parts":[["2022",6,20]]},"issued":{"date-parts":[["2021",5]]}},"locator":"1-2"}],"schema":"https://github.com/citation-style-language/schema/raw/master/csl-citation.json"} </w:instrText>
+      </w:r>
+      <w:r>
+        <w:fldChar w:fldCharType="separate"/>
+      </w:r>
+      <w:r>
+        <w:rPr>
+          <w:rFonts w:cs="Arial"/>
+          <w:szCs w:val="24"/>
+        </w:rPr>
+        <w:t>[2, S. 1–2]</w:t>
+      </w:r>
+      <w:r>
+        <w:fldChar w:fldCharType="end"/>
+      </w:r>
+      <w:r>
+        <w:t>.</w:t>
+      </w:r>
     </w:p>
     <w:p/>
     <w:p>
       <w:r>
-        <w:t>RS-485 beschreibt ein Protokoll</w:t>
-      </w:r>
-      <w:r>
-        <w:t xml:space="preserve"> und d</w:t>
-      </w:r>
-      <w:r>
-        <w:t>essen</w:t>
-      </w:r>
-      <w:r>
-        <w:t xml:space="preserve"> physi</w:t>
-      </w:r>
-      <w:r>
-        <w:t>kali</w:t>
-      </w:r>
-      <w:r>
-        <w:t>sche Gegebenheiten</w:t>
-      </w:r>
-      <w:r>
-        <w:t xml:space="preserve"> um zwei oder mehr Computer miteinander zu verbinden, sodass bei</w:t>
-      </w:r>
-      <w:r>
-        <w:t>de</w:t>
-      </w:r>
-      <w:r>
-        <w:t xml:space="preserve"> Daten miteinander austauschen können. Diese Computer reichen von</w:t>
-      </w:r>
-      <w:r>
-        <w:t xml:space="preserve"> PCs und Servern zu kleinsten Mikrocontrollerchips.</w:t>
-      </w:r>
-      <w:r>
-        <w:t xml:space="preserve"> Ein Alltagsbeispiel ist eine simple Wetterstation, deren Wind-, Feuchtigkeits- oder Luftdrucksensoren via RS-485 von einem PC ausgelesen werden. Der PC kontrolliert in diesem Fall die Sensoren und bestimmt, wann, wie oft und welche Daten sie dem PC senden sollen. Der PC ist der Master und die Sensoren die Slaves </w:t>
+        <w:t xml:space="preserve">RS-485 benutzt ausgeglichene Übertragungsleitungen, wo jede Verbindung aus zwei </w:t>
+      </w:r>
+      <w:r>
+        <w:t>Leitern</w:t>
+      </w:r>
+      <w:r>
+        <w:t xml:space="preserve"> </w:t>
+      </w:r>
+      <w:r>
+        <w:t xml:space="preserve">(A und B) </w:t>
+      </w:r>
+      <w:r>
+        <w:t>besteht und in jede</w:t>
+      </w:r>
+      <w:r>
+        <w:t>r</w:t>
+      </w:r>
+      <w:r>
+        <w:t xml:space="preserve"> </w:t>
+      </w:r>
+      <w:r>
+        <w:t>Leitung</w:t>
+      </w:r>
+      <w:r>
+        <w:t xml:space="preserve"> jeweils die diametrale Spannung zu</w:t>
+      </w:r>
+      <w:r>
+        <w:t>r</w:t>
+      </w:r>
+      <w:r>
+        <w:t xml:space="preserve"> anderen </w:t>
+      </w:r>
+      <w:r>
+        <w:t>Leitung</w:t>
+      </w:r>
+      <w:r>
+        <w:t xml:space="preserve"> </w:t>
+      </w:r>
+      <w:r>
+        <w:t>herrscht</w:t>
+      </w:r>
+      <w:r>
+        <w:t>. Der Emp</w:t>
+      </w:r>
+      <w:r>
+        <w:t>f</w:t>
+      </w:r>
+      <w:r>
+        <w:t xml:space="preserve">änger </w:t>
+      </w:r>
+      <w:r>
+        <w:t xml:space="preserve">reagiert auf die Spannungsdifferenzen der beiden Leitungen und diese Übertragungsart wird deshalb auch </w:t>
+      </w:r>
+      <w:r>
+        <w:t>Differentialsignalisierung</w:t>
+      </w:r>
+      <w:r>
+        <w:t xml:space="preserve"> genannt. Ein großer Vorteil von einem solchen Leiteraufbau ist die starke Reduzierung von </w:t>
+      </w:r>
+      <w:r>
+        <w:t>Rauschen</w:t>
+      </w:r>
+      <w:r>
+        <w:t>, da die Felder der einzelnen Leit</w:t>
+      </w:r>
+      <w:r>
+        <w:t>er</w:t>
+      </w:r>
+      <w:r>
+        <w:t xml:space="preserve"> sich gegenseitig auslöschen </w:t>
       </w:r>
       <w:r>
         <w:fldChar w:fldCharType="begin"/>
       </w:r>
       <w:r>
-        <w:instrText xml:space="preserve"> ADDIN ZOTERO_ITEM CSL_CITATION {"citationID":"3EXN11tN","properties":{"formattedCitation":"[1, S. 1\\uc0\\u8211{}7]","plainCitation":"[1, S. 1–7]","noteIndex":0},"citationItems":[{"id":92,"uris":["http://zotero.org/users/8935704/items/9DKX5E84"],"itemData":{"id":92,"type":"book","abstract":"This is the first book to have extensive detail on RS-485, a widely used industry-standard interface for networks. This reference features original content based on the author's firsthand research and experience, not just rewritten specifications and marketing materials.","event-place":"Madison","ISBN":"978-0-9650819-7-9","language":"English","note":"OCLC: 707917501","publisher":"Lakeview Research","publisher-place":"Madison","source":"Open WorldCat","title":"Serial Port Complete: Programming and Circuits for RS-232 and RS-485 Links and Networks.","title-short":"Serial Port Complete","author":[{"family":"Axelson","given":"Jan"}],"issued":{"date-parts":[["2002"]]}},"locator":"1-7"}],"schema":"https://github.com/citation-style-language/schema/raw/master/csl-citation.json"} </w:instrText>
+        <w:instrText xml:space="preserve"> ADDIN ZOTERO_ITEM CSL_CITATION {"citationID":"yXtMmhPe","properties":{"formattedCitation":"[1, S. 186\\uc0\\u8211{}187]","plainCitation":"[1, S. 186–187]","noteIndex":0},"citationItems":[{"id":92,"uris":["http://zotero.org/users/8935704/items/9DKX5E84"],"itemData":{"id":92,"type":"book","abstract":"This is the first book to have extensive detail on RS-485, a widely used industry-standard interface for networks. This reference features original content based on the author's firsthand research and experience, not just rewritten specifications and marketing materials.","event-place":"Madison","ISBN":"978-0-9650819-7-9","language":"English","note":"OCLC: 707917501","publisher":"Lakeview Research","publisher-place":"Madison","source":"Open WorldCat","title":"Serial Port Complete: Programming and Circuits for RS-232 and RS-485 Links and Networks.","title-short":"Serial Port Complete","author":[{"family":"Axelson","given":"Jan"}],"issued":{"date-parts":[["2002"]]}},"locator":"186-187"}],"schema":"https://github.com/citation-style-language/schema/raw/master/csl-citation.json"} </w:instrText>
       </w:r>
       <w:r>
         <w:fldChar w:fldCharType="separate"/>
@@ -900,7 +1166,7 @@
           <w:rFonts w:cs="Arial"/>
           <w:szCs w:val="24"/>
         </w:rPr>
-        <w:t>[1, S. 1–7]</w:t>
+        <w:t>[1, S. 186–187]</w:t>
       </w:r>
       <w:r>
         <w:fldChar w:fldCharType="end"/>
@@ -912,76 +1178,76 @@
     <w:p/>
     <w:p>
       <w:r>
-        <w:t xml:space="preserve">RS-485 benutzt ausgeglichene Übertragungsleitungen, wo jede Verbindung aus zwei </w:t>
-      </w:r>
-      <w:r>
-        <w:t>Leitern</w:t>
+        <w:t xml:space="preserve">Ein </w:t>
+      </w:r>
+      <w:r>
+        <w:t>RS-485</w:t>
+      </w:r>
+      <w:r>
+        <w:t>-Sender</w:t>
+      </w:r>
+      <w:r>
+        <w:t xml:space="preserve"> benötigt mindestens eine 1,5V Differenz zwischen</w:t>
+      </w:r>
+      <w:r>
+        <w:t xml:space="preserve"> seinen </w:t>
+      </w:r>
+      <w:r>
+        <w:t xml:space="preserve">beiden Ausgängen. Die Differenz zur Erde ist nicht definiert, </w:t>
+      </w:r>
+      <w:r>
+        <w:t xml:space="preserve">darf aber nicht mehr als 7 Volt </w:t>
+      </w:r>
+      <w:r>
+        <w:t>von der Erde abweichen</w:t>
+      </w:r>
+      <w:r>
+        <w:t xml:space="preserve">. Bei dem Empfänger muss die Differenz zwischen </w:t>
+      </w:r>
+      <w:r>
+        <w:t>den zwei Leitern</w:t>
+      </w:r>
+      <w:r>
+        <w:t xml:space="preserve"> immer noch mindestens 0,2V betragen um korrekt erkannt zu werden. Wenn </w:t>
+      </w:r>
+      <w:r>
+        <w:t>Leiter A</w:t>
+      </w:r>
+      <w:r>
+        <w:t xml:space="preserve"> mindestens 0,2V größer als</w:t>
+      </w:r>
+      <w:r>
+        <w:t xml:space="preserve"> Leiter</w:t>
+      </w:r>
+      <w:r>
+        <w:t xml:space="preserve"> B ist, wird eine 1 registriert und wenn </w:t>
+      </w:r>
+      <w:r>
+        <w:t xml:space="preserve">Leiter </w:t>
+      </w:r>
+      <w:r>
+        <w:t xml:space="preserve">A mindestens 0,2V kleiner als </w:t>
+      </w:r>
+      <w:r>
+        <w:t xml:space="preserve">Leiter </w:t>
+      </w:r>
+      <w:r>
+        <w:t xml:space="preserve">B ist, wird eine 0 registriert. Das heißt, dass auf dem Weg zwischen Sender und Empfänger mindestens 1,3V </w:t>
+      </w:r>
+      <w:r>
+        <w:t>an Rauschen</w:t>
+      </w:r>
+      <w:r>
+        <w:t xml:space="preserve"> zu dem Signal hinzukommen können, es aber trotzdem erkannt wird</w:t>
       </w:r>
       <w:r>
         <w:t xml:space="preserve"> </w:t>
       </w:r>
       <w:r>
-        <w:t xml:space="preserve">(A und B) </w:t>
-      </w:r>
-      <w:r>
-        <w:t>besteht und in jede</w:t>
-      </w:r>
-      <w:r>
-        <w:t>r</w:t>
-      </w:r>
-      <w:r>
-        <w:t xml:space="preserve"> </w:t>
-      </w:r>
-      <w:r>
-        <w:t>Leitung</w:t>
-      </w:r>
-      <w:r>
-        <w:t xml:space="preserve"> jeweils die diametrale Spannung zu</w:t>
-      </w:r>
-      <w:r>
-        <w:t>r</w:t>
-      </w:r>
-      <w:r>
-        <w:t xml:space="preserve"> anderen </w:t>
-      </w:r>
-      <w:r>
-        <w:t>Leitung</w:t>
-      </w:r>
-      <w:r>
-        <w:t xml:space="preserve"> </w:t>
-      </w:r>
-      <w:r>
-        <w:t>herrscht</w:t>
-      </w:r>
-      <w:r>
-        <w:t>. Der Emp</w:t>
-      </w:r>
-      <w:r>
-        <w:t>f</w:t>
-      </w:r>
-      <w:r>
-        <w:t xml:space="preserve">änger </w:t>
-      </w:r>
-      <w:r>
-        <w:t xml:space="preserve">reagiert auf die Spannungsdifferenzen der beiden Leitungen und diese Übertragungsart wird deshalb auch </w:t>
-      </w:r>
-      <w:r>
-        <w:t>Differentialsignalisierung</w:t>
-      </w:r>
-      <w:r>
-        <w:t xml:space="preserve"> genannt. Ein großer Vorteil von einem solchen Leiteraufbau ist die starke Reduzierung von Noise, da die Felder der einzelnen Leit</w:t>
-      </w:r>
-      <w:r>
-        <w:t>er</w:t>
-      </w:r>
-      <w:r>
-        <w:t xml:space="preserve"> sich gegenseitig auslöschen </w:t>
-      </w:r>
-      <w:r>
         <w:fldChar w:fldCharType="begin"/>
       </w:r>
       <w:r>
-        <w:instrText xml:space="preserve"> ADDIN ZOTERO_ITEM CSL_CITATION {"citationID":"yXtMmhPe","properties":{"formattedCitation":"[1, S. 186\\uc0\\u8211{}187]","plainCitation":"[1, S. 186–187]","noteIndex":0},"citationItems":[{"id":92,"uris":["http://zotero.org/users/8935704/items/9DKX5E84"],"itemData":{"id":92,"type":"book","abstract":"This is the first book to have extensive detail on RS-485, a widely used industry-standard interface for networks. This reference features original content based on the author's firsthand research and experience, not just rewritten specifications and marketing materials.","event-place":"Madison","ISBN":"978-0-9650819-7-9","language":"English","note":"OCLC: 707917501","publisher":"Lakeview Research","publisher-place":"Madison","source":"Open WorldCat","title":"Serial Port Complete: Programming and Circuits for RS-232 and RS-485 Links and Networks.","title-short":"Serial Port Complete","author":[{"family":"Axelson","given":"Jan"}],"issued":{"date-parts":[["2002"]]}},"locator":"186-187"}],"schema":"https://github.com/citation-style-language/schema/raw/master/csl-citation.json"} </w:instrText>
+        <w:instrText xml:space="preserve"> ADDIN ZOTERO_ITEM CSL_CITATION {"citationID":"OeQO6jwY","properties":{"formattedCitation":"[1, S. 190\\uc0\\u8211{}191]","plainCitation":"[1, S. 190–191]","noteIndex":0},"citationItems":[{"id":92,"uris":["http://zotero.org/users/8935704/items/9DKX5E84"],"itemData":{"id":92,"type":"book","abstract":"This is the first book to have extensive detail on RS-485, a widely used industry-standard interface for networks. This reference features original content based on the author's firsthand research and experience, not just rewritten specifications and marketing materials.","event-place":"Madison","ISBN":"978-0-9650819-7-9","language":"English","note":"OCLC: 707917501","publisher":"Lakeview Research","publisher-place":"Madison","source":"Open WorldCat","title":"Serial Port Complete: Programming and Circuits for RS-232 and RS-485 Links and Networks.","title-short":"Serial Port Complete","author":[{"family":"Axelson","given":"Jan"}],"issued":{"date-parts":[["2002"]]}},"locator":"190-191"}],"schema":"https://github.com/citation-style-language/schema/raw/master/csl-citation.json"} </w:instrText>
       </w:r>
       <w:r>
         <w:fldChar w:fldCharType="separate"/>
@@ -991,129 +1257,306 @@
           <w:rFonts w:cs="Arial"/>
           <w:szCs w:val="24"/>
         </w:rPr>
-        <w:t>[1, S. 186–187]</w:t>
+        <w:t>[1, S. 190–191]</w:t>
       </w:r>
       <w:r>
         <w:fldChar w:fldCharType="end"/>
       </w:r>
       <w:r>
-        <w:t xml:space="preserve">. </w:t>
+        <w:t>.</w:t>
       </w:r>
     </w:p>
     <w:p/>
-    <w:p>
-      <w:r>
-        <w:t>RS-485 benötigt mindestens eine 1,5V Differenz zwischen den beiden Ausgängen A und B</w:t>
-      </w:r>
-      <w:r>
-        <w:t xml:space="preserve"> des Senders</w:t>
-      </w:r>
-      <w:r>
-        <w:t xml:space="preserve">. Die Differenz zur Erde ist nicht definiert, </w:t>
-      </w:r>
-      <w:r>
-        <w:t xml:space="preserve">darf aber nicht mehr als 7 Volt </w:t>
-      </w:r>
-      <w:r>
-        <w:t xml:space="preserve">nach oben und nach unten </w:t>
-      </w:r>
-      <w:r>
-        <w:t>betragen. Bei dem Empfänger muss die Differenz zwischen A und B immer noch mindestens 0,2V betragen um korrekt erkannt zu werden. Wenn A mindestens 0,2V größer als B ist, wird eine 1 registriert und wenn A mindestens 0,2V kleiner als B ist, wird eine 0 registriert. Das heißt, dass auf dem Weg zwischen Sender und Empfänger mindestens 1,3V Noise zu dem Signal hinzukommen können, es aber trotzdem erkannt wird</w:t>
-      </w:r>
-      <w:r>
-        <w:t xml:space="preserve"> </w:t>
-      </w:r>
-      <w:r>
-        <w:fldChar w:fldCharType="begin"/>
-      </w:r>
-      <w:r>
-        <w:instrText xml:space="preserve"> ADDIN ZOTERO_ITEM CSL_CITATION {"citationID":"OeQO6jwY","properties":{"formattedCitation":"[1, S. 190\\uc0\\u8211{}191]","plainCitation":"[1, S. 190–191]","noteIndex":0},"citationItems":[{"id":92,"uris":["http://zotero.org/users/8935704/items/9DKX5E84"],"itemData":{"id":92,"type":"book","abstract":"This is the first book to have extensive detail on RS-485, a widely used industry-standard interface for networks. This reference features original content based on the author's firsthand research and experience, not just rewritten specifications and marketing materials.","event-place":"Madison","ISBN":"978-0-9650819-7-9","language":"English","note":"OCLC: 707917501","publisher":"Lakeview Research","publisher-place":"Madison","source":"Open WorldCat","title":"Serial Port Complete: Programming and Circuits for RS-232 and RS-485 Links and Networks.","title-short":"Serial Port Complete","author":[{"family":"Axelson","given":"Jan"}],"issued":{"date-parts":[["2002"]]}},"locator":"190-191"}],"schema":"https://github.com/citation-style-language/schema/raw/master/csl-citation.json"} </w:instrText>
-      </w:r>
-      <w:r>
-        <w:fldChar w:fldCharType="separate"/>
-      </w:r>
-      <w:r>
-        <w:rPr>
-          <w:rFonts w:cs="Arial"/>
-          <w:szCs w:val="24"/>
-        </w:rPr>
-        <w:t>[1, S. 190–191]</w:t>
-      </w:r>
-      <w:r>
-        <w:fldChar w:fldCharType="end"/>
-      </w:r>
-      <w:r>
-        <w:t>.</w:t>
-      </w:r>
-    </w:p>
-    <w:p/>
-    <w:p>
-      <w:r>
-        <w:t xml:space="preserve">Eine RS-485-Verbindung kann entweder bis zu 10 Mbps schnell oder bis zu 1200 Meter lang sein. Wie man in </w:t>
-      </w:r>
-      <w:r>
-        <w:fldChar w:fldCharType="begin"/>
-      </w:r>
-      <w:r>
-        <w:instrText xml:space="preserve"> REF _Ref102741510 \h </w:instrText>
-      </w:r>
-      <w:r>
-        <w:fldChar w:fldCharType="separate"/>
-      </w:r>
-      <w:r>
-        <w:t xml:space="preserve">Abb. </w:t>
-      </w:r>
-      <w:r>
-        <w:rPr>
-          <w:noProof/>
-        </w:rPr>
-        <w:t>1</w:t>
-      </w:r>
-      <w:r>
-        <w:fldChar w:fldCharType="end"/>
-      </w:r>
-      <w:r>
-        <w:t xml:space="preserve"> sieht, sinkt </w:t>
-      </w:r>
-      <w:r>
-        <w:t xml:space="preserve">die Übertragungsrate ab 100 </w:t>
-      </w:r>
-      <w:proofErr w:type="spellStart"/>
-      <w:r>
-        <w:t>Kbps</w:t>
-      </w:r>
-      <w:proofErr w:type="spellEnd"/>
-      <w:r>
-        <w:t xml:space="preserve"> </w:t>
-      </w:r>
-      <w:r>
-        <w:t>aufgrund der erhöhten Kapazität des Kabels bei langer Länge</w:t>
-      </w:r>
-      <w:r>
-        <w:t xml:space="preserve"> ab</w:t>
-      </w:r>
-      <w:r>
-        <w:t>.</w:t>
-      </w:r>
-    </w:p>
     <w:p>
       <w:pPr>
         <w:keepNext/>
       </w:pPr>
       <w:r>
+        <w:t xml:space="preserve">Wie in </w:t>
+      </w:r>
+      <w:r>
+        <w:fldChar w:fldCharType="begin"/>
+      </w:r>
+      <w:r>
+        <w:instrText xml:space="preserve"> REF _Ref106634711 \h </w:instrText>
+      </w:r>
+      <w:r>
+        <w:fldChar w:fldCharType="separate"/>
+      </w:r>
+      <w:r>
+        <w:t xml:space="preserve">Abb. </w:t>
+      </w:r>
+      <w:r>
         <w:rPr>
           <w:noProof/>
         </w:rPr>
+        <w:t>1</w:t>
+      </w:r>
+      <w:r>
+        <w:fldChar w:fldCharType="end"/>
+      </w:r>
+      <w:r>
+        <w:t xml:space="preserve"> zu sehen ist, müssen d</w:t>
+      </w:r>
+      <w:r>
+        <w:t>ie Enden der beiden Haupt-Bus-Kabeln mit der</w:t>
+      </w:r>
+      <w:r>
+        <w:t>,</w:t>
+      </w:r>
+      <w:r>
+        <w:t xml:space="preserve"> den Kabeln entsprechenden</w:t>
+      </w:r>
+      <w:r>
+        <w:t>,</w:t>
+      </w:r>
+      <w:r>
+        <w:t xml:space="preserve"> charakteristischen </w:t>
+      </w:r>
+      <w:r>
+        <w:t xml:space="preserve">Impedanz </w:t>
+      </w:r>
+      <w:r>
+        <w:t>abgeschlossen</w:t>
+      </w:r>
+      <w:r>
+        <w:t xml:space="preserve"> werden, um Reflektionen vorzubeugen. Da der RS-485 Standard Kabel mit einer </w:t>
+      </w:r>
+      <w:r>
+        <w:t>charakteristischen Impedanz</w:t>
+      </w:r>
+      <w:r>
+        <w:t xml:space="preserve"> von 120 Ohm vorschlägt, sind die meisten </w:t>
+      </w:r>
+      <w:r>
+        <w:t xml:space="preserve">Abschlusswiderstände auch 120 Ohm stark. Wenn eine Verbindung in einem Umfeld mit starken elektrischen Interferenzen gelegt werden soll, werden die 120 Ohm Abschlusswiderstände meist mit zwei 60 Ohm Widerständen </w:t>
+      </w:r>
+      <w:r>
+        <w:t>und</w:t>
+      </w:r>
+      <w:r>
+        <w:t xml:space="preserve"> einem Tiefpassfilter dazwischen ersetzt</w:t>
+      </w:r>
+      <w:r>
+        <w:t xml:space="preserve"> </w:t>
+      </w:r>
+      <w:r>
+        <w:fldChar w:fldCharType="begin"/>
+      </w:r>
+      <w:r>
+        <w:instrText xml:space="preserve"> ADDIN ZOTERO_ITEM CSL_CITATION {"citationID":"OmN36KZ5","properties":{"formattedCitation":"[2, S. 3]","plainCitation":"[2, S. 3]","noteIndex":0},"citationItems":[{"id":96,"uris":["http://zotero.org/users/8935704/items/39WQD267"],"itemData":{"id":96,"type":"document","title":"Texas Instruments: The RS-485 Design Guide","URL":"https://www.ti.com/lit/an/slla272d/slla272d.pdf","author":[{"literal":"Thomas Kugelstadt"}],"accessed":{"date-parts":[["2022",6,20]]},"issued":{"date-parts":[["2021",5]]}},"locator":"3"}],"schema":"https://github.com/citation-style-language/schema/raw/master/csl-citation.json"} </w:instrText>
+      </w:r>
+      <w:r>
+        <w:fldChar w:fldCharType="separate"/>
+      </w:r>
+      <w:r>
+        <w:rPr>
+          <w:rFonts w:cs="Arial"/>
+        </w:rPr>
+        <w:t>[2, S. 3]</w:t>
+      </w:r>
+      <w:r>
+        <w:fldChar w:fldCharType="end"/>
+      </w:r>
+      <w:r>
+        <w:t xml:space="preserve">. </w:t>
+      </w:r>
+      <w:r>
+        <w:drawing>
+          <wp:inline distT="0" distB="0" distL="0" distR="0" wp14:anchorId="0B41952E" wp14:editId="32610329">
+            <wp:extent cx="5400040" cy="1477010"/>
+            <wp:effectExtent l="0" t="0" r="0" b="0"/>
+            <wp:docPr id="6" name="Grafik 6"/>
+            <wp:cNvGraphicFramePr>
+              <a:graphicFrameLocks xmlns:a="http://schemas.openxmlformats.org/drawingml/2006/main" noChangeAspect="1"/>
+            </wp:cNvGraphicFramePr>
+            <a:graphic xmlns:a="http://schemas.openxmlformats.org/drawingml/2006/main">
+              <a:graphicData uri="http://schemas.openxmlformats.org/drawingml/2006/picture">
+                <pic:pic xmlns:pic="http://schemas.openxmlformats.org/drawingml/2006/picture">
+                  <pic:nvPicPr>
+                    <pic:cNvPr id="1" name=""/>
+                    <pic:cNvPicPr/>
+                  </pic:nvPicPr>
+                  <pic:blipFill>
+                    <a:blip r:embed="rId7">
+                      <a:extLst>
+                        <a:ext uri="{96DAC541-7B7A-43D3-8B79-37D633B846F1}">
+                          <asvg:svgBlip xmlns:asvg="http://schemas.microsoft.com/office/drawing/2016/SVG/main" r:embed="rId8"/>
+                        </a:ext>
+                      </a:extLst>
+                    </a:blip>
+                    <a:stretch>
+                      <a:fillRect/>
+                    </a:stretch>
+                  </pic:blipFill>
+                  <pic:spPr>
+                    <a:xfrm>
+                      <a:off x="0" y="0"/>
+                      <a:ext cx="5400040" cy="1477010"/>
+                    </a:xfrm>
+                    <a:prstGeom prst="rect">
+                      <a:avLst/>
+                    </a:prstGeom>
+                  </pic:spPr>
+                </pic:pic>
+              </a:graphicData>
+            </a:graphic>
+          </wp:inline>
+        </w:drawing>
+      </w:r>
+    </w:p>
+    <w:p>
+      <w:pPr>
+        <w:pStyle w:val="Beschriftung"/>
+      </w:pPr>
+      <w:bookmarkStart w:id="2" w:name="_Ref106634711"/>
+      <w:r>
+        <w:t xml:space="preserve">Abb. </w:t>
+      </w:r>
+      <w:r>
+        <w:fldChar w:fldCharType="begin"/>
+      </w:r>
+      <w:r>
+        <w:instrText xml:space="preserve"> SEQ Abb. \* ARABIC </w:instrText>
+      </w:r>
+      <w:r>
+        <w:fldChar w:fldCharType="separate"/>
+      </w:r>
+      <w:r>
+        <w:rPr>
+          <w:noProof/>
+        </w:rPr>
+        <w:t>1</w:t>
+      </w:r>
+      <w:r>
+        <w:fldChar w:fldCharType="end"/>
+      </w:r>
+      <w:bookmarkEnd w:id="2"/>
+      <w:r>
+        <w:t xml:space="preserve"> RS-485 Abschlusswiderstände </w:t>
+      </w:r>
+      <w:r>
+        <w:fldChar w:fldCharType="begin"/>
+      </w:r>
+      <w:r>
+        <w:instrText xml:space="preserve"> ADDIN ZOTERO_ITEM CSL_CITATION {"citationID":"cb9CTADf","properties":{"formattedCitation":"[2, S. 3]","plainCitation":"[2, S. 3]","noteIndex":0},"citationItems":[{"id":96,"uris":["http://zotero.org/users/8935704/items/39WQD267"],"itemData":{"id":96,"type":"document","title":"Texas Instruments: The RS-485 Design Guide","URL":"https://www.ti.com/lit/an/slla272d/slla272d.pdf","author":[{"literal":"Thomas Kugelstadt"}],"accessed":{"date-parts":[["2022",6,20]]},"issued":{"date-parts":[["2021",5]]}},"locator":"3"}],"schema":"https://github.com/citation-style-language/schema/raw/master/csl-citation.json"} </w:instrText>
+      </w:r>
+      <w:r>
+        <w:fldChar w:fldCharType="separate"/>
+      </w:r>
+      <w:r>
+        <w:rPr>
+          <w:rFonts w:cs="Arial"/>
+        </w:rPr>
+        <w:t>[2, S. 3]</w:t>
+      </w:r>
+      <w:r>
+        <w:fldChar w:fldCharType="end"/>
+      </w:r>
+    </w:p>
+    <w:p>
+      <w:r>
         <w:lastRenderedPageBreak/>
+        <w:t xml:space="preserve">Eine RS-485-Verbindung kann entweder bis zu 10 Mbps schnell oder bis zu 1200 Meter lang sein. Wie man in </w:t>
+      </w:r>
+      <w:r>
+        <w:fldChar w:fldCharType="begin"/>
+      </w:r>
+      <w:r>
+        <w:instrText xml:space="preserve"> REF _Ref102741510 \h </w:instrText>
+      </w:r>
+      <w:r>
+        <w:fldChar w:fldCharType="separate"/>
+      </w:r>
+      <w:r>
+        <w:t xml:space="preserve">Abb. </w:t>
+      </w:r>
+      <w:r>
+        <w:rPr>
+          <w:noProof/>
+        </w:rPr>
+        <w:t>2</w:t>
+      </w:r>
+      <w:r>
+        <w:fldChar w:fldCharType="end"/>
+      </w:r>
+      <w:r>
+        <w:t xml:space="preserve"> sieht, st</w:t>
+      </w:r>
+      <w:r>
+        <w:t>eigt</w:t>
+      </w:r>
+      <w:r>
+        <w:t xml:space="preserve"> </w:t>
+      </w:r>
+      <w:r>
+        <w:t xml:space="preserve">die Übertragungsrate ab 100 </w:t>
+      </w:r>
+      <w:proofErr w:type="spellStart"/>
+      <w:r>
+        <w:t>Kbps</w:t>
+      </w:r>
+      <w:proofErr w:type="spellEnd"/>
+      <w:r>
+        <w:t xml:space="preserve"> </w:t>
+      </w:r>
+      <w:r>
+        <w:t xml:space="preserve">aufgrund der </w:t>
+      </w:r>
+      <w:r>
+        <w:t>geringeren</w:t>
+      </w:r>
+      <w:r>
+        <w:t xml:space="preserve"> Kapazität des Kabels bei </w:t>
+      </w:r>
+      <w:r>
+        <w:t>kürzerer</w:t>
+      </w:r>
+      <w:r>
+        <w:t xml:space="preserve"> Länge</w:t>
+      </w:r>
+      <w:r>
+        <w:t xml:space="preserve"> </w:t>
+      </w:r>
+      <w:r>
+        <w:fldChar w:fldCharType="begin"/>
+      </w:r>
+      <w:r>
+        <w:instrText xml:space="preserve"> ADDIN ZOTERO_ITEM CSL_CITATION {"citationID":"pDo4NcgF","properties":{"formattedCitation":"[1, S. 193]","plainCitation":"[1, S. 193]","noteIndex":0},"citationItems":[{"id":92,"uris":["http://zotero.org/users/8935704/items/9DKX5E84"],"itemData":{"id":92,"type":"book","abstract":"This is the first book to have extensive detail on RS-485, a widely used industry-standard interface for networks. This reference features original content based on the author's firsthand research and experience, not just rewritten specifications and marketing materials.","event-place":"Madison","ISBN":"978-0-9650819-7-9","language":"English","note":"OCLC: 707917501","publisher":"Lakeview Research","publisher-place":"Madison","source":"Open WorldCat","title":"Serial Port Complete: Programming and Circuits for RS-232 and RS-485 Links and Networks.","title-short":"Serial Port Complete","author":[{"family":"Axelson","given":"Jan"}],"issued":{"date-parts":[["2002"]]}},"locator":"193"}],"schema":"https://github.com/citation-style-language/schema/raw/master/csl-citation.json"} </w:instrText>
+      </w:r>
+      <w:r>
+        <w:fldChar w:fldCharType="separate"/>
+      </w:r>
+      <w:r>
+        <w:rPr>
+          <w:rFonts w:cs="Arial"/>
+        </w:rPr>
+        <w:t>[1, S. 193]</w:t>
+      </w:r>
+      <w:r>
+        <w:fldChar w:fldCharType="end"/>
+      </w:r>
+      <w:r>
+        <w:t>.</w:t>
+      </w:r>
+    </w:p>
+    <w:p>
+      <w:pPr>
+        <w:keepNext/>
+      </w:pPr>
+      <w:r>
+        <w:rPr>
+          <w:noProof/>
+        </w:rPr>
         <w:drawing>
-          <wp:inline distT="0" distB="0" distL="0" distR="0" wp14:anchorId="574380AA" wp14:editId="72299861">
+          <wp:inline distT="0" distB="0" distL="0" distR="0" wp14:anchorId="574380AA" wp14:editId="42532D71">
             <wp:extent cx="5400040" cy="3150235"/>
             <wp:effectExtent l="0" t="0" r="10160" b="12065"/>
             <wp:docPr id="2" name="Diagramm 2"/>
             <wp:cNvGraphicFramePr/>
             <a:graphic xmlns:a="http://schemas.openxmlformats.org/drawingml/2006/main">
               <a:graphicData uri="http://schemas.openxmlformats.org/drawingml/2006/chart">
-                <c:chart xmlns:c="http://schemas.openxmlformats.org/drawingml/2006/chart" xmlns:r="http://schemas.openxmlformats.org/officeDocument/2006/relationships" r:id="rId7"/>
+                <c:chart xmlns:c="http://schemas.openxmlformats.org/drawingml/2006/chart" xmlns:r="http://schemas.openxmlformats.org/officeDocument/2006/relationships" r:id="rId9"/>
               </a:graphicData>
             </a:graphic>
           </wp:inline>
@@ -1124,20 +1567,33 @@
       <w:pPr>
         <w:pStyle w:val="Beschriftung"/>
       </w:pPr>
-      <w:bookmarkStart w:id="2" w:name="_Ref102741510"/>
-      <w:bookmarkStart w:id="3" w:name="_Toc106372499"/>
+      <w:bookmarkStart w:id="3" w:name="_Ref102741510"/>
+      <w:bookmarkStart w:id="4" w:name="_Toc106372499"/>
       <w:r>
         <w:t xml:space="preserve">Abb. </w:t>
       </w:r>
-      <w:fldSimple w:instr=" SEQ Abb. \* ARABIC ">
-        <w:r>
-          <w:rPr>
-            <w:noProof/>
-          </w:rPr>
-          <w:t>1</w:t>
-        </w:r>
-      </w:fldSimple>
-      <w:bookmarkEnd w:id="2"/>
+      <w:r>
+        <w:fldChar w:fldCharType="begin"/>
+      </w:r>
+      <w:r>
+        <w:instrText xml:space="preserve"> SEQ Abb. \* ARABIC </w:instrText>
+      </w:r>
+      <w:r>
+        <w:fldChar w:fldCharType="separate"/>
+      </w:r>
+      <w:r>
+        <w:rPr>
+          <w:noProof/>
+        </w:rPr>
+        <w:t>2</w:t>
+      </w:r>
+      <w:r>
+        <w:rPr>
+          <w:noProof/>
+        </w:rPr>
+        <w:fldChar w:fldCharType="end"/>
+      </w:r>
+      <w:bookmarkEnd w:id="3"/>
       <w:r>
         <w:t xml:space="preserve"> RS-485 Geschwindigkeit in Abhängigkeit der Kabellänge </w:t>
       </w:r>
@@ -1156,34 +1612,20 @@
         </w:rPr>
         <w:t>[1, S. 193]</w:t>
       </w:r>
-      <w:bookmarkEnd w:id="3"/>
+      <w:bookmarkEnd w:id="4"/>
       <w:r>
         <w:fldChar w:fldCharType="end"/>
-      </w:r>
-    </w:p>
-    <w:p/>
-    <w:p/>
-    <w:p/>
-    <w:p>
-      <w:proofErr w:type="spellStart"/>
-      <w:r>
-        <w:t>asdasdasfasfas</w:t>
-      </w:r>
-      <w:proofErr w:type="spellEnd"/>
-      <w:r>
-        <w:br w:type="page"/>
       </w:r>
     </w:p>
     <w:p>
       <w:pPr>
         <w:pStyle w:val="berschrift3"/>
       </w:pPr>
-      <w:bookmarkStart w:id="4" w:name="_Toc104386691"/>
-      <w:r>
-        <w:lastRenderedPageBreak/>
+      <w:bookmarkStart w:id="5" w:name="_Toc104386691"/>
+      <w:r>
         <w:t>Modbus</w:t>
       </w:r>
-      <w:bookmarkEnd w:id="4"/>
+      <w:bookmarkEnd w:id="5"/>
     </w:p>
     <w:p>
       <w:pPr>
@@ -1210,7 +1652,7 @@
         <w:fldChar w:fldCharType="begin"/>
       </w:r>
       <w:r>
-        <w:instrText xml:space="preserve"> ADDIN ZOTERO_ITEM CSL_CITATION {"citationID":"IMz5wQkD","properties":{"formattedCitation":"[2, S. 508], [3]","plainCitation":"[2, S. 508], [3]","noteIndex":0},"citationItems":[{"id":83,"uris":["http://zotero.org/users/8935704/items/WUMX6PYZ"],"itemData":{"id":83,"type":"book","call-number":"TK4058 .D78 2009","collection-number":"57","collection-title":"IET power and energy series","edition":"2nd ed","event-place":"Stevenage","ISBN":"978-1-84919-013-8","note":"OCLC: ocn317750583","number-of-pages":"724","publisher":"Institution of Engineering and Technology","publisher-place":"Stevenage","source":"Library of Congress ISBN","title":"The control techniques drives and controls handbook","author":[{"family":"Drury","given":"Bill"}],"issued":{"date-parts":[["2009"]]}},"locator":"508"},{"id":81,"uris":["http://zotero.org/users/8935704/items/Y8HQXXG9"],"itemData":{"id":81,"type":"webpage","title":"Modbus FAQ","URL":"https://modbus.org/faq.php","accessed":{"date-parts":[["2022",5,5]]}}}],"schema":"https://github.com/citation-style-language/schema/raw/master/csl-citation.json"} </w:instrText>
+        <w:instrText xml:space="preserve"> ADDIN ZOTERO_ITEM CSL_CITATION {"citationID":"IMz5wQkD","properties":{"formattedCitation":"[3, S. 508], [4]","plainCitation":"[3, S. 508], [4]","noteIndex":0},"citationItems":[{"id":83,"uris":["http://zotero.org/users/8935704/items/WUMX6PYZ"],"itemData":{"id":83,"type":"book","call-number":"TK4058 .D78 2009","collection-number":"57","collection-title":"IET power and energy series","edition":"2nd ed","event-place":"Stevenage","ISBN":"978-1-84919-013-8","note":"OCLC: ocn317750583","number-of-pages":"724","publisher":"Institution of Engineering and Technology","publisher-place":"Stevenage","source":"Library of Congress ISBN","title":"The control techniques drives and controls handbook","author":[{"family":"Drury","given":"Bill"}],"issued":{"date-parts":[["2009"]]}},"locator":"508"},{"id":81,"uris":["http://zotero.org/users/8935704/items/Y8HQXXG9"],"itemData":{"id":81,"type":"webpage","title":"Modbus FAQ","URL":"https://modbus.org/faq.php","accessed":{"date-parts":[["2022",5,5]]}}}],"schema":"https://github.com/citation-style-language/schema/raw/master/csl-citation.json"} </w:instrText>
       </w:r>
       <w:r>
         <w:fldChar w:fldCharType="separate"/>
@@ -1219,7 +1661,7 @@
         <w:rPr>
           <w:rFonts w:cs="Arial"/>
         </w:rPr>
-        <w:t>[2, S. 508], [3]</w:t>
+        <w:t>[3, S. 508], [4]</w:t>
       </w:r>
       <w:r>
         <w:fldChar w:fldCharType="end"/>
@@ -1231,7 +1673,7 @@
         <w:fldChar w:fldCharType="begin"/>
       </w:r>
       <w:r>
-        <w:instrText xml:space="preserve"> ADDIN ZOTERO_ITEM CSL_CITATION {"citationID":"efgRCJ0p","properties":{"formattedCitation":"[2, S. 509], [3]\\uc0\\u8211{}[5]","plainCitation":"[2, S. 509], [3]–[5]","noteIndex":0},"citationItems":[{"id":83,"uris":["http://zotero.org/users/8935704/items/WUMX6PYZ"],"itemData":{"id":83,"type":"book","call-number":"TK4058 .D78 2009","collection-number":"57","collection-title":"IET power and energy series","edition":"2nd ed","event-place":"Stevenage","ISBN":"978-1-84919-013-8","note":"OCLC: ocn317750583","number-of-pages":"724","publisher":"Institution of Engineering and Technology","publisher-place":"Stevenage","source":"Library of Congress ISBN","title":"The control techniques drives and controls handbook","author":[{"family":"Drury","given":"Bill"}],"issued":{"date-parts":[["2009"]]}},"locator":"509"},{"id":81,"uris":["http://zotero.org/users/8935704/items/Y8HQXXG9"],"itemData":{"id":81,"type":"webpage","title":"Modbus FAQ","URL":"https://modbus.org/faq.php","accessed":{"date-parts":[["2022",5,5]]}}},{"id":86,"uris":["http://zotero.org/users/8935704/items/ZA5RH8UA"],"itemData":{"id":86,"type":"webpage","title":"About Modbus | Simply Modbus Software","URL":"http://www.simplymodbus.ca/FAQ.htm","accessed":{"date-parts":[["2022",5,5]]}}},{"id":88,"uris":["http://zotero.org/users/8935704/items/X82FXA92"],"itemData":{"id":88,"type":"webpage","abstract":"Schneider Electric USA. Browse our products and documents for Modbus Plus - Modbus Plus Network","language":"en","title":"Modbus Plus | Schneider Electric USA","URL":"https://www.se.com/us/en/product-range/576-modbus-plus/","accessed":{"date-parts":[["2022",5,5]]}}}],"schema":"https://github.com/citation-style-language/schema/raw/master/csl-citation.json"} </w:instrText>
+        <w:instrText xml:space="preserve"> ADDIN ZOTERO_ITEM CSL_CITATION {"citationID":"efgRCJ0p","properties":{"formattedCitation":"[3, S. 509], [4]\\uc0\\u8211{}[6]","plainCitation":"[3, S. 509], [4]–[6]","noteIndex":0},"citationItems":[{"id":83,"uris":["http://zotero.org/users/8935704/items/WUMX6PYZ"],"itemData":{"id":83,"type":"book","call-number":"TK4058 .D78 2009","collection-number":"57","collection-title":"IET power and energy series","edition":"2nd ed","event-place":"Stevenage","ISBN":"978-1-84919-013-8","note":"OCLC: ocn317750583","number-of-pages":"724","publisher":"Institution of Engineering and Technology","publisher-place":"Stevenage","source":"Library of Congress ISBN","title":"The control techniques drives and controls handbook","author":[{"family":"Drury","given":"Bill"}],"issued":{"date-parts":[["2009"]]}},"locator":"509"},{"id":81,"uris":["http://zotero.org/users/8935704/items/Y8HQXXG9"],"itemData":{"id":81,"type":"webpage","title":"Modbus FAQ","URL":"https://modbus.org/faq.php","accessed":{"date-parts":[["2022",5,5]]}}},{"id":86,"uris":["http://zotero.org/users/8935704/items/ZA5RH8UA"],"itemData":{"id":86,"type":"webpage","title":"About Modbus | Simply Modbus Software","URL":"http://www.simplymodbus.ca/FAQ.htm","accessed":{"date-parts":[["2022",5,5]]}}},{"id":88,"uris":["http://zotero.org/users/8935704/items/X82FXA92"],"itemData":{"id":88,"type":"webpage","abstract":"Schneider Electric USA. Browse our products and documents for Modbus Plus - Modbus Plus Network","language":"en","title":"Modbus Plus | Schneider Electric USA","URL":"https://www.se.com/us/en/product-range/576-modbus-plus/","accessed":{"date-parts":[["2022",5,5]]}}}],"schema":"https://github.com/citation-style-language/schema/raw/master/csl-citation.json"} </w:instrText>
       </w:r>
       <w:r>
         <w:fldChar w:fldCharType="separate"/>
@@ -1241,7 +1683,7 @@
           <w:rFonts w:cs="Arial"/>
           <w:szCs w:val="24"/>
         </w:rPr>
-        <w:t>[2, S. 509], [3]–[5]</w:t>
+        <w:t>[3, S. 509], [4]–[6]</w:t>
       </w:r>
       <w:r>
         <w:fldChar w:fldCharType="end"/>
@@ -1259,7 +1701,7 @@
         <w:fldChar w:fldCharType="begin"/>
       </w:r>
       <w:r>
-        <w:instrText xml:space="preserve"> ADDIN ZOTERO_ITEM CSL_CITATION {"citationID":"rBYAXBMd","properties":{"formattedCitation":"[2, S. 508]","plainCitation":"[2, S. 508]","noteIndex":0},"citationItems":[{"id":83,"uris":["http://zotero.org/users/8935704/items/WUMX6PYZ"],"itemData":{"id":83,"type":"book","call-number":"TK4058 .D78 2009","collection-number":"57","collection-title":"IET power and energy series","edition":"2nd ed","event-place":"Stevenage","ISBN":"978-1-84919-013-8","note":"OCLC: ocn317750583","number-of-pages":"724","publisher":"Institution of Engineering and Technology","publisher-place":"Stevenage","source":"Library of Congress ISBN","title":"The control techniques drives and controls handbook","author":[{"family":"Drury","given":"Bill"}],"issued":{"date-parts":[["2009"]]}},"locator":"508"}],"schema":"https://github.com/citation-style-language/schema/raw/master/csl-citation.json"} </w:instrText>
+        <w:instrText xml:space="preserve"> ADDIN ZOTERO_ITEM CSL_CITATION {"citationID":"rBYAXBMd","properties":{"formattedCitation":"[3, S. 508]","plainCitation":"[3, S. 508]","noteIndex":0},"citationItems":[{"id":83,"uris":["http://zotero.org/users/8935704/items/WUMX6PYZ"],"itemData":{"id":83,"type":"book","call-number":"TK4058 .D78 2009","collection-number":"57","collection-title":"IET power and energy series","edition":"2nd ed","event-place":"Stevenage","ISBN":"978-1-84919-013-8","note":"OCLC: ocn317750583","number-of-pages":"724","publisher":"Institution of Engineering and Technology","publisher-place":"Stevenage","source":"Library of Congress ISBN","title":"The control techniques drives and controls handbook","author":[{"family":"Drury","given":"Bill"}],"issued":{"date-parts":[["2009"]]}},"locator":"508"}],"schema":"https://github.com/citation-style-language/schema/raw/master/csl-citation.json"} </w:instrText>
       </w:r>
       <w:r>
         <w:fldChar w:fldCharType="separate"/>
@@ -1268,7 +1710,7 @@
         <w:rPr>
           <w:rFonts w:cs="Arial"/>
         </w:rPr>
-        <w:t>[2, S. 508]</w:t>
+        <w:t>[3, S. 508]</w:t>
       </w:r>
       <w:r>
         <w:fldChar w:fldCharType="end"/>
@@ -1321,6 +1763,7 @@
         <w:rPr>
           <w:noProof/>
         </w:rPr>
+        <w:lastRenderedPageBreak/>
         <w:drawing>
           <wp:inline distT="0" distB="0" distL="0" distR="0" wp14:anchorId="08639428" wp14:editId="4E078901">
             <wp:extent cx="5397500" cy="3187065"/>
@@ -1339,7 +1782,7 @@
                     </pic:cNvPicPr>
                   </pic:nvPicPr>
                   <pic:blipFill>
-                    <a:blip r:embed="rId8" cstate="print">
+                    <a:blip r:embed="rId10" cstate="print">
                       <a:extLst>
                         <a:ext uri="{28A0092B-C50C-407E-A947-70E740481C1C}">
                           <a14:useLocalDpi xmlns:a14="http://schemas.microsoft.com/office/drawing/2010/main" val="0"/>
@@ -1375,21 +1818,34 @@
       <w:pPr>
         <w:pStyle w:val="Beschriftung"/>
       </w:pPr>
-      <w:bookmarkStart w:id="5" w:name="_Ref103959642"/>
-      <w:bookmarkStart w:id="6" w:name="_Ref103959635"/>
+      <w:bookmarkStart w:id="6" w:name="_Ref103959642"/>
       <w:bookmarkStart w:id="7" w:name="_Toc106372500"/>
+      <w:bookmarkStart w:id="8" w:name="_Ref103959635"/>
       <w:r>
         <w:t xml:space="preserve">Abb. </w:t>
       </w:r>
-      <w:fldSimple w:instr=" SEQ Abb. \* ARABIC ">
-        <w:r>
-          <w:rPr>
-            <w:noProof/>
-          </w:rPr>
-          <w:t>2</w:t>
-        </w:r>
-      </w:fldSimple>
-      <w:bookmarkEnd w:id="5"/>
+      <w:r>
+        <w:fldChar w:fldCharType="begin"/>
+      </w:r>
+      <w:r>
+        <w:instrText xml:space="preserve"> SEQ Abb. \* ARABIC </w:instrText>
+      </w:r>
+      <w:r>
+        <w:fldChar w:fldCharType="separate"/>
+      </w:r>
+      <w:r>
+        <w:rPr>
+          <w:noProof/>
+        </w:rPr>
+        <w:t>3</w:t>
+      </w:r>
+      <w:r>
+        <w:rPr>
+          <w:noProof/>
+        </w:rPr>
+        <w:fldChar w:fldCharType="end"/>
+      </w:r>
+      <w:bookmarkEnd w:id="6"/>
       <w:r>
         <w:t xml:space="preserve"> Modbus Master Zustandsdiagramm </w:t>
       </w:r>
@@ -1397,22 +1853,22 @@
         <w:fldChar w:fldCharType="begin"/>
       </w:r>
       <w:r>
-        <w:instrText xml:space="preserve"> ADDIN ZOTERO_ITEM CSL_CITATION {"citationID":"CbcGb9mb","properties":{"formattedCitation":"[6, S. 9]","plainCitation":"[6, S. 9]","noteIndex":0},"citationItems":[{"id":93,"uris":["http://zotero.org/users/8935704/items/ZCV7CFTX"],"itemData":{"id":93,"type":"document","title":"MODBUS over Serial Line Specification and Implementation Guide V1.02","URL":"https://modbus.org/docs/Modbus_over_serial_line_V1_02.pdf","author":[{"literal":"Modbus Organization, Inc"}],"accessed":{"date-parts":[["2022",5,20]]},"issued":{"date-parts":[["2006",12,20]]}},"locator":"9"}],"schema":"https://github.com/citation-style-language/schema/raw/master/csl-citation.json"} </w:instrText>
+        <w:instrText xml:space="preserve"> ADDIN ZOTERO_ITEM CSL_CITATION {"citationID":"CbcGb9mb","properties":{"formattedCitation":"[7, S. 9]","plainCitation":"[7, S. 9]","noteIndex":0},"citationItems":[{"id":93,"uris":["http://zotero.org/users/8935704/items/ZCV7CFTX"],"itemData":{"id":93,"type":"document","title":"MODBUS over Serial Line Specification and Implementation Guide V1.02","URL":"https://modbus.org/docs/Modbus_over_serial_line_V1_02.pdf","author":[{"literal":"Modbus Organization, Inc"}],"accessed":{"date-parts":[["2022",5,20]]},"issued":{"date-parts":[["2006",12,20]]}},"locator":"9"}],"schema":"https://github.com/citation-style-language/schema/raw/master/csl-citation.json"} </w:instrText>
       </w:r>
       <w:r>
         <w:fldChar w:fldCharType="separate"/>
       </w:r>
-      <w:r>
-        <w:rPr>
-          <w:rFonts w:cs="Arial"/>
-        </w:rPr>
-        <w:t>[6, S. 9]</w:t>
-      </w:r>
       <w:bookmarkEnd w:id="7"/>
       <w:r>
+        <w:rPr>
+          <w:rFonts w:cs="Arial"/>
+        </w:rPr>
+        <w:t>[7, S. 9]</w:t>
+      </w:r>
+      <w:r>
         <w:fldChar w:fldCharType="end"/>
       </w:r>
-      <w:bookmarkEnd w:id="6"/>
+      <w:bookmarkEnd w:id="8"/>
     </w:p>
     <w:p>
       <w:r>
@@ -1434,7 +1890,7 @@
         <w:rPr>
           <w:noProof/>
         </w:rPr>
-        <w:t>2</w:t>
+        <w:t>3</w:t>
       </w:r>
       <w:r>
         <w:fldChar w:fldCharType="end"/>
@@ -1484,11 +1940,7 @@
         <w:t xml:space="preserve"> </w:t>
       </w:r>
       <w:r>
-        <w:t xml:space="preserve">Befehl an das Master-System. Wenn es ein Broadcast-Befehl ist, sendet der </w:t>
-      </w:r>
-      <w:r>
-        <w:lastRenderedPageBreak/>
-        <w:t>Master diesen an alle Slaves und wartet dann ein</w:t>
+        <w:t>Befehl an das Master-System. Wenn es ein Broadcast-Befehl ist, sendet der Master diesen an alle Slaves und wartet dann ein</w:t>
       </w:r>
       <w:r>
         <w:t>e</w:t>
@@ -1531,7 +1983,7 @@
         <w:fldChar w:fldCharType="begin"/>
       </w:r>
       <w:r>
-        <w:instrText xml:space="preserve"> ADDIN ZOTERO_ITEM CSL_CITATION {"citationID":"zynLPzXh","properties":{"formattedCitation":"[6, S. 9\\uc0\\u8211{}10]","plainCitation":"[6, S. 9–10]","noteIndex":0},"citationItems":[{"id":93,"uris":["http://zotero.org/users/8935704/items/ZCV7CFTX"],"itemData":{"id":93,"type":"document","title":"MODBUS over Serial Line Specification and Implementation Guide V1.02","URL":"https://modbus.org/docs/Modbus_over_serial_line_V1_02.pdf","author":[{"literal":"Modbus Organization, Inc"}],"accessed":{"date-parts":[["2022",5,20]]},"issued":{"date-parts":[["2006",12,20]]}},"locator":"9-10"}],"schema":"https://github.com/citation-style-language/schema/raw/master/csl-citation.json"} </w:instrText>
+        <w:instrText xml:space="preserve"> ADDIN ZOTERO_ITEM CSL_CITATION {"citationID":"zynLPzXh","properties":{"formattedCitation":"[7, S. 9\\uc0\\u8211{}10]","plainCitation":"[7, S. 9–10]","noteIndex":0},"citationItems":[{"id":93,"uris":["http://zotero.org/users/8935704/items/ZCV7CFTX"],"itemData":{"id":93,"type":"document","title":"MODBUS over Serial Line Specification and Implementation Guide V1.02","URL":"https://modbus.org/docs/Modbus_over_serial_line_V1_02.pdf","author":[{"literal":"Modbus Organization, Inc"}],"accessed":{"date-parts":[["2022",5,20]]},"issued":{"date-parts":[["2006",12,20]]}},"locator":"9-10"}],"schema":"https://github.com/citation-style-language/schema/raw/master/csl-citation.json"} </w:instrText>
       </w:r>
       <w:r>
         <w:fldChar w:fldCharType="separate"/>
@@ -1541,7 +1993,7 @@
           <w:rFonts w:cs="Arial"/>
           <w:szCs w:val="24"/>
         </w:rPr>
-        <w:t>[6, S. 9–10]</w:t>
+        <w:t>[7, S. 9–10]</w:t>
       </w:r>
       <w:r>
         <w:fldChar w:fldCharType="end"/>
@@ -1559,6 +2011,7 @@
         <w:rPr>
           <w:noProof/>
         </w:rPr>
+        <w:lastRenderedPageBreak/>
         <w:drawing>
           <wp:inline distT="0" distB="0" distL="0" distR="0" wp14:anchorId="66424CDE" wp14:editId="79641C07">
             <wp:extent cx="4810836" cy="4178636"/>
@@ -1577,7 +2030,7 @@
                     </pic:cNvPicPr>
                   </pic:nvPicPr>
                   <pic:blipFill>
-                    <a:blip r:embed="rId9" cstate="print">
+                    <a:blip r:embed="rId11" cstate="print">
                       <a:extLst>
                         <a:ext uri="{28A0092B-C50C-407E-A947-70E740481C1C}">
                           <a14:useLocalDpi xmlns:a14="http://schemas.microsoft.com/office/drawing/2010/main" val="0"/>
@@ -1613,20 +2066,33 @@
       <w:pPr>
         <w:pStyle w:val="Beschriftung"/>
       </w:pPr>
-      <w:bookmarkStart w:id="8" w:name="_Ref103960025"/>
-      <w:bookmarkStart w:id="9" w:name="_Toc106372501"/>
+      <w:bookmarkStart w:id="9" w:name="_Ref103960025"/>
+      <w:bookmarkStart w:id="10" w:name="_Toc106372501"/>
       <w:r>
         <w:t xml:space="preserve">Abb. </w:t>
       </w:r>
-      <w:fldSimple w:instr=" SEQ Abb. \* ARABIC ">
-        <w:r>
-          <w:rPr>
-            <w:noProof/>
-          </w:rPr>
-          <w:t>3</w:t>
-        </w:r>
-      </w:fldSimple>
-      <w:bookmarkEnd w:id="8"/>
+      <w:r>
+        <w:fldChar w:fldCharType="begin"/>
+      </w:r>
+      <w:r>
+        <w:instrText xml:space="preserve"> SEQ Abb. \* ARABIC </w:instrText>
+      </w:r>
+      <w:r>
+        <w:fldChar w:fldCharType="separate"/>
+      </w:r>
+      <w:r>
+        <w:rPr>
+          <w:noProof/>
+        </w:rPr>
+        <w:t>4</w:t>
+      </w:r>
+      <w:r>
+        <w:rPr>
+          <w:noProof/>
+        </w:rPr>
+        <w:fldChar w:fldCharType="end"/>
+      </w:r>
+      <w:bookmarkEnd w:id="9"/>
       <w:r>
         <w:t xml:space="preserve"> Modbus Slave Zustandsdiagramm </w:t>
       </w:r>
@@ -1634,18 +2100,18 @@
         <w:fldChar w:fldCharType="begin"/>
       </w:r>
       <w:r>
-        <w:instrText xml:space="preserve"> ADDIN ZOTERO_ITEM CSL_CITATION {"citationID":"9BP8Q8S0","properties":{"formattedCitation":"[6, S. 10]","plainCitation":"[6, S. 10]","noteIndex":0},"citationItems":[{"id":93,"uris":["http://zotero.org/users/8935704/items/ZCV7CFTX"],"itemData":{"id":93,"type":"document","title":"MODBUS over Serial Line Specification and Implementation Guide V1.02","URL":"https://modbus.org/docs/Modbus_over_serial_line_V1_02.pdf","author":[{"literal":"Modbus Organization, Inc"}],"accessed":{"date-parts":[["2022",5,20]]},"issued":{"date-parts":[["2006",12,20]]}},"locator":"10"}],"schema":"https://github.com/citation-style-language/schema/raw/master/csl-citation.json"} </w:instrText>
+        <w:instrText xml:space="preserve"> ADDIN ZOTERO_ITEM CSL_CITATION {"citationID":"9BP8Q8S0","properties":{"formattedCitation":"[7, S. 10]","plainCitation":"[7, S. 10]","noteIndex":0},"citationItems":[{"id":93,"uris":["http://zotero.org/users/8935704/items/ZCV7CFTX"],"itemData":{"id":93,"type":"document","title":"MODBUS over Serial Line Specification and Implementation Guide V1.02","URL":"https://modbus.org/docs/Modbus_over_serial_line_V1_02.pdf","author":[{"literal":"Modbus Organization, Inc"}],"accessed":{"date-parts":[["2022",5,20]]},"issued":{"date-parts":[["2006",12,20]]}},"locator":"10"}],"schema":"https://github.com/citation-style-language/schema/raw/master/csl-citation.json"} </w:instrText>
       </w:r>
       <w:r>
         <w:fldChar w:fldCharType="separate"/>
       </w:r>
-      <w:r>
-        <w:rPr>
-          <w:rFonts w:cs="Arial"/>
-        </w:rPr>
-        <w:t>[6, S. 10]</w:t>
-      </w:r>
-      <w:bookmarkEnd w:id="9"/>
+      <w:bookmarkEnd w:id="10"/>
+      <w:r>
+        <w:rPr>
+          <w:rFonts w:cs="Arial"/>
+        </w:rPr>
+        <w:t>[7, S. 10]</w:t>
+      </w:r>
       <w:r>
         <w:fldChar w:fldCharType="end"/>
       </w:r>
@@ -1670,7 +2136,7 @@
         <w:rPr>
           <w:noProof/>
         </w:rPr>
-        <w:t>3</w:t>
+        <w:t>4</w:t>
       </w:r>
       <w:r>
         <w:fldChar w:fldCharType="end"/>
@@ -1687,15 +2153,7 @@
         <w:t xml:space="preserve">). </w:t>
       </w:r>
       <w:r>
-        <w:t xml:space="preserve">Wenn der Slave eine Nachricht empfängt, wird diese zuerst auf das korrekte Format überprüft. Außerdem stellt der Slave fest, ob die Nachricht an seine Adresse gerichtet ist. Wenn die Nachricht förmliche Fehler oder die falsche Adresse enthält, wird diese Nachricht ignoriert und der Slave geht zurück in den Ruhemodus. Ist die Nachricht </w:t>
-      </w:r>
-      <w:proofErr w:type="gramStart"/>
-      <w:r>
-        <w:t>an den Slave</w:t>
-      </w:r>
-      <w:proofErr w:type="gramEnd"/>
-      <w:r>
-        <w:t xml:space="preserve"> adressiert und förmlich korrekt, wird zuerst überprüft ob er den Befehl in dieser Nachricht ausführen kann. Danach wird der Befehl ausgeführt. Wenn bei diesen beiden Prozessen Fehler vorkommen, wird eine Fehlernachricht (</w:t>
+        <w:t>Wenn der Slave eine Nachricht empfängt, wird diese zuerst auf das korrekte Format überprüft. Außerdem stellt der Slave fest, ob die Nachricht an seine Adresse gerichtet ist. Wenn die Nachricht förmliche Fehler oder die falsche Adresse enthält, wird diese Nachricht ignoriert und der Slave geht zurück in den Ruhemodus. Ist die Nachricht an den Slave adressiert und förmlich korrekt, wird zuerst überprüft ob er den Befehl in dieser Nachricht ausführen kann. Danach wird der Befehl ausgeführt. Wenn bei diesen beiden Prozessen Fehler vorkommen, wird eine Fehlernachricht (</w:t>
       </w:r>
       <w:proofErr w:type="spellStart"/>
       <w:r>
@@ -1718,7 +2176,6 @@
       </w:r>
       <w:proofErr w:type="spellStart"/>
       <w:r>
-        <w:lastRenderedPageBreak/>
         <w:t>Unicast</w:t>
       </w:r>
       <w:proofErr w:type="spellEnd"/>
@@ -1729,7 +2186,7 @@
         <w:fldChar w:fldCharType="begin"/>
       </w:r>
       <w:r>
-        <w:instrText xml:space="preserve"> ADDIN ZOTERO_ITEM CSL_CITATION {"citationID":"PqsfhMJp","properties":{"formattedCitation":"[6, S. 10]","plainCitation":"[6, S. 10]","noteIndex":0},"citationItems":[{"id":93,"uris":["http://zotero.org/users/8935704/items/ZCV7CFTX"],"itemData":{"id":93,"type":"document","title":"MODBUS over Serial Line Specification and Implementation Guide V1.02","URL":"https://modbus.org/docs/Modbus_over_serial_line_V1_02.pdf","author":[{"literal":"Modbus Organization, Inc"}],"accessed":{"date-parts":[["2022",5,20]]},"issued":{"date-parts":[["2006",12,20]]}},"locator":"10"}],"schema":"https://github.com/citation-style-language/schema/raw/master/csl-citation.json"} </w:instrText>
+        <w:instrText xml:space="preserve"> ADDIN ZOTERO_ITEM CSL_CITATION {"citationID":"PqsfhMJp","properties":{"formattedCitation":"[7, S. 10]","plainCitation":"[7, S. 10]","noteIndex":0},"citationItems":[{"id":93,"uris":["http://zotero.org/users/8935704/items/ZCV7CFTX"],"itemData":{"id":93,"type":"document","title":"MODBUS over Serial Line Specification and Implementation Guide V1.02","URL":"https://modbus.org/docs/Modbus_over_serial_line_V1_02.pdf","author":[{"literal":"Modbus Organization, Inc"}],"accessed":{"date-parts":[["2022",5,20]]},"issued":{"date-parts":[["2006",12,20]]}},"locator":"10"}],"schema":"https://github.com/citation-style-language/schema/raw/master/csl-citation.json"} </w:instrText>
       </w:r>
       <w:r>
         <w:fldChar w:fldCharType="separate"/>
@@ -1738,7 +2195,7 @@
         <w:rPr>
           <w:rFonts w:cs="Arial"/>
         </w:rPr>
-        <w:t>[6, S. 10]</w:t>
+        <w:t>[7, S. 10]</w:t>
       </w:r>
       <w:r>
         <w:fldChar w:fldCharType="end"/>
@@ -1828,13 +2285,17 @@
         <w:rPr>
           <w:noProof/>
         </w:rPr>
-        <w:t>4</w:t>
+        <w:t>5</w:t>
       </w:r>
       <w:r>
         <w:fldChar w:fldCharType="end"/>
       </w:r>
       <w:r>
-        <w:t xml:space="preserve"> ist zu sehen, dass zuerst das Startbit, dann die Datenbits</w:t>
+        <w:t xml:space="preserve"> ist zu sehen, dass zuerst das Startbit, dann die </w:t>
+      </w:r>
+      <w:r>
+        <w:lastRenderedPageBreak/>
+        <w:t>Datenbits</w:t>
       </w:r>
       <w:r>
         <w:t xml:space="preserve"> und danach das Paritäts- und das Stoppbit. Außerdem ist es möglich das Paritätsbit durch ein zweites Stoppbit zu ersetzen </w:t>
@@ -1843,7 +2304,7 @@
         <w:fldChar w:fldCharType="begin"/>
       </w:r>
       <w:r>
-        <w:instrText xml:space="preserve"> ADDIN ZOTERO_ITEM CSL_CITATION {"citationID":"Gpaqwi0p","properties":{"formattedCitation":"[6, S. 12]","plainCitation":"[6, S. 12]","noteIndex":0},"citationItems":[{"id":93,"uris":["http://zotero.org/users/8935704/items/ZCV7CFTX"],"itemData":{"id":93,"type":"document","title":"MODBUS over Serial Line Specification and Implementation Guide V1.02","URL":"https://modbus.org/docs/Modbus_over_serial_line_V1_02.pdf","author":[{"literal":"Modbus Organization, Inc"}],"accessed":{"date-parts":[["2022",5,20]]},"issued":{"date-parts":[["2006",12,20]]}},"locator":"12"}],"schema":"https://github.com/citation-style-language/schema/raw/master/csl-citation.json"} </w:instrText>
+        <w:instrText xml:space="preserve"> ADDIN ZOTERO_ITEM CSL_CITATION {"citationID":"Gpaqwi0p","properties":{"formattedCitation":"[7, S. 12]","plainCitation":"[7, S. 12]","noteIndex":0},"citationItems":[{"id":93,"uris":["http://zotero.org/users/8935704/items/ZCV7CFTX"],"itemData":{"id":93,"type":"document","title":"MODBUS over Serial Line Specification and Implementation Guide V1.02","URL":"https://modbus.org/docs/Modbus_over_serial_line_V1_02.pdf","author":[{"literal":"Modbus Organization, Inc"}],"accessed":{"date-parts":[["2022",5,20]]},"issued":{"date-parts":[["2006",12,20]]}},"locator":"12"}],"schema":"https://github.com/citation-style-language/schema/raw/master/csl-citation.json"} </w:instrText>
       </w:r>
       <w:r>
         <w:fldChar w:fldCharType="separate"/>
@@ -1852,7 +2313,7 @@
         <w:rPr>
           <w:rFonts w:cs="Arial"/>
         </w:rPr>
-        <w:t>[6, S. 12]</w:t>
+        <w:t>[7, S. 12]</w:t>
       </w:r>
       <w:r>
         <w:fldChar w:fldCharType="end"/>
@@ -2046,8 +2507,8 @@
       <w:pPr>
         <w:pStyle w:val="Beschriftung"/>
       </w:pPr>
-      <w:bookmarkStart w:id="10" w:name="_Ref104386407"/>
-      <w:bookmarkStart w:id="11" w:name="_Toc106372502"/>
+      <w:bookmarkStart w:id="11" w:name="_Ref104386407"/>
+      <w:bookmarkStart w:id="12" w:name="_Toc106372502"/>
       <w:r>
         <w:t xml:space="preserve">Abb. </w:t>
       </w:r>
@@ -2064,7 +2525,7 @@
         <w:rPr>
           <w:noProof/>
         </w:rPr>
-        <w:t>4</w:t>
+        <w:t>5</w:t>
       </w:r>
       <w:r>
         <w:rPr>
@@ -2072,7 +2533,7 @@
         </w:rPr>
         <w:fldChar w:fldCharType="end"/>
       </w:r>
-      <w:bookmarkEnd w:id="10"/>
+      <w:bookmarkEnd w:id="11"/>
       <w:r>
         <w:t xml:space="preserve"> Bitsequenz Modbus mit Paritätsbit </w:t>
       </w:r>
@@ -2080,18 +2541,18 @@
         <w:fldChar w:fldCharType="begin"/>
       </w:r>
       <w:r>
-        <w:instrText xml:space="preserve"> ADDIN ZOTERO_ITEM CSL_CITATION {"citationID":"JK262qem","properties":{"formattedCitation":"[6, S. 12]","plainCitation":"[6, S. 12]","noteIndex":0},"citationItems":[{"id":93,"uris":["http://zotero.org/users/8935704/items/ZCV7CFTX"],"itemData":{"id":93,"type":"document","title":"MODBUS over Serial Line Specification and Implementation Guide V1.02","URL":"https://modbus.org/docs/Modbus_over_serial_line_V1_02.pdf","author":[{"literal":"Modbus Organization, Inc"}],"accessed":{"date-parts":[["2022",5,20]]},"issued":{"date-parts":[["2006",12,20]]}},"locator":"12"}],"schema":"https://github.com/citation-style-language/schema/raw/master/csl-citation.json"} </w:instrText>
+        <w:instrText xml:space="preserve"> ADDIN ZOTERO_ITEM CSL_CITATION {"citationID":"JK262qem","properties":{"formattedCitation":"[7, S. 12]","plainCitation":"[7, S. 12]","noteIndex":0},"citationItems":[{"id":93,"uris":["http://zotero.org/users/8935704/items/ZCV7CFTX"],"itemData":{"id":93,"type":"document","title":"MODBUS over Serial Line Specification and Implementation Guide V1.02","URL":"https://modbus.org/docs/Modbus_over_serial_line_V1_02.pdf","author":[{"literal":"Modbus Organization, Inc"}],"accessed":{"date-parts":[["2022",5,20]]},"issued":{"date-parts":[["2006",12,20]]}},"locator":"12"}],"schema":"https://github.com/citation-style-language/schema/raw/master/csl-citation.json"} </w:instrText>
       </w:r>
       <w:r>
         <w:fldChar w:fldCharType="separate"/>
       </w:r>
-      <w:r>
-        <w:rPr>
-          <w:rFonts w:cs="Arial"/>
-        </w:rPr>
-        <w:t>[6, S. 12]</w:t>
-      </w:r>
-      <w:bookmarkEnd w:id="11"/>
+      <w:bookmarkEnd w:id="12"/>
+      <w:r>
+        <w:rPr>
+          <w:rFonts w:cs="Arial"/>
+        </w:rPr>
+        <w:t>[7, S. 12]</w:t>
+      </w:r>
       <w:r>
         <w:fldChar w:fldCharType="end"/>
       </w:r>
@@ -2122,7 +2583,7 @@
                     </pic:cNvPicPr>
                   </pic:nvPicPr>
                   <pic:blipFill>
-                    <a:blip r:embed="rId10" cstate="print">
+                    <a:blip r:embed="rId12" cstate="print">
                       <a:extLst>
                         <a:ext uri="{28A0092B-C50C-407E-A947-70E740481C1C}">
                           <a14:useLocalDpi xmlns:a14="http://schemas.microsoft.com/office/drawing/2010/main" val="0"/>
@@ -2158,20 +2619,33 @@
       <w:pPr>
         <w:pStyle w:val="Beschriftung"/>
       </w:pPr>
-      <w:bookmarkStart w:id="12" w:name="_Ref106366396"/>
       <w:bookmarkStart w:id="13" w:name="_Ref106366404"/>
       <w:bookmarkStart w:id="14" w:name="_Toc106372503"/>
+      <w:bookmarkStart w:id="15" w:name="_Ref106366396"/>
       <w:r>
         <w:t xml:space="preserve">Abb. </w:t>
       </w:r>
-      <w:fldSimple w:instr=" SEQ Abb. \* ARABIC ">
-        <w:r>
-          <w:rPr>
-            <w:noProof/>
-          </w:rPr>
-          <w:t>5</w:t>
-        </w:r>
-      </w:fldSimple>
+      <w:r>
+        <w:fldChar w:fldCharType="begin"/>
+      </w:r>
+      <w:r>
+        <w:instrText xml:space="preserve"> SEQ Abb. \* ARABIC </w:instrText>
+      </w:r>
+      <w:r>
+        <w:fldChar w:fldCharType="separate"/>
+      </w:r>
+      <w:r>
+        <w:rPr>
+          <w:noProof/>
+        </w:rPr>
+        <w:t>6</w:t>
+      </w:r>
+      <w:r>
+        <w:rPr>
+          <w:noProof/>
+        </w:rPr>
+        <w:fldChar w:fldCharType="end"/>
+      </w:r>
       <w:bookmarkEnd w:id="13"/>
       <w:r>
         <w:t xml:space="preserve"> Modbus Übertragung Zustandsdiagramm </w:t>
@@ -2180,22 +2654,22 @@
         <w:fldChar w:fldCharType="begin"/>
       </w:r>
       <w:r>
-        <w:instrText xml:space="preserve"> ADDIN ZOTERO_ITEM CSL_CITATION {"citationID":"m2X2K9Fv","properties":{"formattedCitation":"[6, S. 14]","plainCitation":"[6, S. 14]","noteIndex":0},"citationItems":[{"id":93,"uris":["http://zotero.org/users/8935704/items/ZCV7CFTX"],"itemData":{"id":93,"type":"document","title":"MODBUS over Serial Line Specification and Implementation Guide V1.02","URL":"https://modbus.org/docs/Modbus_over_serial_line_V1_02.pdf","author":[{"literal":"Modbus Organization, Inc"}],"accessed":{"date-parts":[["2022",5,20]]},"issued":{"date-parts":[["2006",12,20]]}},"locator":"14"}],"schema":"https://github.com/citation-style-language/schema/raw/master/csl-citation.json"} </w:instrText>
+        <w:instrText xml:space="preserve"> ADDIN ZOTERO_ITEM CSL_CITATION {"citationID":"m2X2K9Fv","properties":{"formattedCitation":"[7, S. 14]","plainCitation":"[7, S. 14]","noteIndex":0},"citationItems":[{"id":93,"uris":["http://zotero.org/users/8935704/items/ZCV7CFTX"],"itemData":{"id":93,"type":"document","title":"MODBUS over Serial Line Specification and Implementation Guide V1.02","URL":"https://modbus.org/docs/Modbus_over_serial_line_V1_02.pdf","author":[{"literal":"Modbus Organization, Inc"}],"accessed":{"date-parts":[["2022",5,20]]},"issued":{"date-parts":[["2006",12,20]]}},"locator":"14"}],"schema":"https://github.com/citation-style-language/schema/raw/master/csl-citation.json"} </w:instrText>
       </w:r>
       <w:r>
         <w:fldChar w:fldCharType="separate"/>
       </w:r>
-      <w:r>
-        <w:rPr>
-          <w:rFonts w:cs="Arial"/>
-        </w:rPr>
-        <w:t>[6, S. 14]</w:t>
-      </w:r>
       <w:bookmarkEnd w:id="14"/>
       <w:r>
+        <w:rPr>
+          <w:rFonts w:cs="Arial"/>
+        </w:rPr>
+        <w:t>[7, S. 14]</w:t>
+      </w:r>
+      <w:r>
         <w:fldChar w:fldCharType="end"/>
       </w:r>
-      <w:bookmarkEnd w:id="12"/>
+      <w:bookmarkEnd w:id="15"/>
     </w:p>
     <w:p>
       <w:pPr>
@@ -2220,16 +2694,13 @@
         <w:rPr>
           <w:noProof/>
         </w:rPr>
-        <w:t>5</w:t>
+        <w:t>6</w:t>
       </w:r>
       <w:r>
         <w:fldChar w:fldCharType="end"/>
       </w:r>
       <w:r>
-        <w:t xml:space="preserve"> sind die verschiedenen Zustände eines Modbus-Senders/Empfängers dargestellt. Diese sind bei Master und Slave gleich. </w:t>
-      </w:r>
-      <w:r>
-        <w:t xml:space="preserve">Zwischen zwei Modbus-Nachrichten müssen mindestens 3,5 zeichenlang Stille sein und wenn zwischen 2 Zeichen mehr als 1,5 zeichenlang Stille ist, wird die Nachricht vom Empfänger </w:t>
+        <w:t xml:space="preserve"> sind die verschiedenen Zustände eines Modbus-Senders/Empfängers dargestellt. Diese sind bei Master und Slave gleich. Zwischen zwei Modbus-Nachrichten müssen mindestens 3,5 zeichenlang Stille sein und wenn zwischen 2 Zeichen mehr als 1,5 zeichenlang Stille ist, wird die Nachricht vom Empfänger </w:t>
       </w:r>
       <w:r>
         <w:t xml:space="preserve">als beendet </w:t>
@@ -2248,15 +2719,7 @@
       </w:r>
       <w:proofErr w:type="spellEnd"/>
       <w:r>
-        <w:t xml:space="preserve"> (t1.5 &amp; t3.5) und werden beim Empfangen </w:t>
-      </w:r>
-      <w:proofErr w:type="gramStart"/>
-      <w:r>
-        <w:t>des nächsten Zeichen</w:t>
-      </w:r>
-      <w:proofErr w:type="gramEnd"/>
-      <w:r>
-        <w:t xml:space="preserve"> wieder neugestartet.</w:t>
+        <w:t xml:space="preserve"> (t1.5 &amp; t3.5) und werden beim Empfangen des nächsten Zeichen wieder neugestartet.</w:t>
       </w:r>
       <w:r>
         <w:t xml:space="preserve"> Nachdem der 1,5 Zeichen </w:t>
@@ -2284,7 +2747,7 @@
         <w:fldChar w:fldCharType="begin"/>
       </w:r>
       <w:r>
-        <w:instrText xml:space="preserve"> ADDIN ZOTERO_ITEM CSL_CITATION {"citationID":"VmR5E8o6","properties":{"formattedCitation":"[6, S. 13]","plainCitation":"[6, S. 13]","noteIndex":0},"citationItems":[{"id":93,"uris":["http://zotero.org/users/8935704/items/ZCV7CFTX"],"itemData":{"id":93,"type":"document","title":"MODBUS over Serial Line Specification and Implementation Guide V1.02","URL":"https://modbus.org/docs/Modbus_over_serial_line_V1_02.pdf","author":[{"literal":"Modbus Organization, Inc"}],"accessed":{"date-parts":[["2022",5,20]]},"issued":{"date-parts":[["2006",12,20]]}},"locator":"13"}],"schema":"https://github.com/citation-style-language/schema/raw/master/csl-citation.json"} </w:instrText>
+        <w:instrText xml:space="preserve"> ADDIN ZOTERO_ITEM CSL_CITATION {"citationID":"VmR5E8o6","properties":{"formattedCitation":"[7, S. 13]","plainCitation":"[7, S. 13]","noteIndex":0},"citationItems":[{"id":93,"uris":["http://zotero.org/users/8935704/items/ZCV7CFTX"],"itemData":{"id":93,"type":"document","title":"MODBUS over Serial Line Specification and Implementation Guide V1.02","URL":"https://modbus.org/docs/Modbus_over_serial_line_V1_02.pdf","author":[{"literal":"Modbus Organization, Inc"}],"accessed":{"date-parts":[["2022",5,20]]},"issued":{"date-parts":[["2006",12,20]]}},"locator":"13"}],"schema":"https://github.com/citation-style-language/schema/raw/master/csl-citation.json"} </w:instrText>
       </w:r>
       <w:r>
         <w:fldChar w:fldCharType="separate"/>
@@ -2293,7 +2756,7 @@
         <w:rPr>
           <w:rFonts w:cs="Arial"/>
         </w:rPr>
-        <w:t>[6, S. 13]</w:t>
+        <w:t>[7, S. 13]</w:t>
       </w:r>
       <w:r>
         <w:fldChar w:fldCharType="end"/>
@@ -2330,7 +2793,7 @@
         <w:rPr>
           <w:noProof/>
         </w:rPr>
-        <w:t>6</w:t>
+        <w:t>7</w:t>
       </w:r>
       <w:r>
         <w:fldChar w:fldCharType="end"/>
@@ -2347,11 +2810,7 @@
       </w:r>
       <w:proofErr w:type="spellEnd"/>
       <w:r>
-        <w:t xml:space="preserve"> Data Unit (ADU) genannt und besteht aus einer Adresse, der Protocol Data Unit (PDU), bestehend aus dem Funktionscode und den zu übertragenden Daten, und </w:t>
-      </w:r>
-      <w:r>
-        <w:lastRenderedPageBreak/>
-        <w:t>schlussendlich dem Fehlercheck.</w:t>
+        <w:t xml:space="preserve"> Data Unit (ADU) genannt und besteht aus einer Adresse, der Protocol Data Unit (PDU), bestehend aus dem Funktionscode und den zu übertragenden Daten, und schlussendlich dem Fehlercheck.</w:t>
       </w:r>
       <w:r>
         <w:t xml:space="preserve"> Eine Nachricht kann maximal 256 Byte groß sein </w:t>
@@ -2360,7 +2819,7 @@
         <w:fldChar w:fldCharType="begin"/>
       </w:r>
       <w:r>
-        <w:instrText xml:space="preserve"> ADDIN ZOTERO_ITEM CSL_CITATION {"citationID":"RvT0Cydl","properties":{"formattedCitation":"[6, S. 13]","plainCitation":"[6, S. 13]","noteIndex":0},"citationItems":[{"id":93,"uris":["http://zotero.org/users/8935704/items/ZCV7CFTX"],"itemData":{"id":93,"type":"document","title":"MODBUS over Serial Line Specification and Implementation Guide V1.02","URL":"https://modbus.org/docs/Modbus_over_serial_line_V1_02.pdf","author":[{"literal":"Modbus Organization, Inc"}],"accessed":{"date-parts":[["2022",5,20]]},"issued":{"date-parts":[["2006",12,20]]}},"locator":"13"}],"schema":"https://github.com/citation-style-language/schema/raw/master/csl-citation.json"} </w:instrText>
+        <w:instrText xml:space="preserve"> ADDIN ZOTERO_ITEM CSL_CITATION {"citationID":"RvT0Cydl","properties":{"formattedCitation":"[7, S. 13]","plainCitation":"[7, S. 13]","noteIndex":0},"citationItems":[{"id":93,"uris":["http://zotero.org/users/8935704/items/ZCV7CFTX"],"itemData":{"id":93,"type":"document","title":"MODBUS over Serial Line Specification and Implementation Guide V1.02","URL":"https://modbus.org/docs/Modbus_over_serial_line_V1_02.pdf","author":[{"literal":"Modbus Organization, Inc"}],"accessed":{"date-parts":[["2022",5,20]]},"issued":{"date-parts":[["2006",12,20]]}},"locator":"13"}],"schema":"https://github.com/citation-style-language/schema/raw/master/csl-citation.json"} </w:instrText>
       </w:r>
       <w:r>
         <w:fldChar w:fldCharType="separate"/>
@@ -2369,7 +2828,7 @@
         <w:rPr>
           <w:rFonts w:cs="Arial"/>
         </w:rPr>
-        <w:t>[6, S. 13]</w:t>
+        <w:t>[7, S. 13]</w:t>
       </w:r>
       <w:r>
         <w:fldChar w:fldCharType="end"/>
@@ -2582,8 +3041,8 @@
       <w:pPr>
         <w:pStyle w:val="Beschriftung"/>
       </w:pPr>
-      <w:bookmarkStart w:id="15" w:name="_Ref104386942"/>
-      <w:bookmarkStart w:id="16" w:name="_Toc106372504"/>
+      <w:bookmarkStart w:id="16" w:name="_Ref104386942"/>
+      <w:bookmarkStart w:id="17" w:name="_Toc106372504"/>
       <w:r>
         <w:t xml:space="preserve">Abb. </w:t>
       </w:r>
@@ -2600,7 +3059,7 @@
         <w:rPr>
           <w:noProof/>
         </w:rPr>
-        <w:t>6</w:t>
+        <w:t>7</w:t>
       </w:r>
       <w:r>
         <w:rPr>
@@ -2608,7 +3067,7 @@
         </w:rPr>
         <w:fldChar w:fldCharType="end"/>
       </w:r>
-      <w:bookmarkEnd w:id="15"/>
+      <w:bookmarkEnd w:id="16"/>
       <w:r>
         <w:t xml:space="preserve"> Modbus Frame </w:t>
       </w:r>
@@ -2616,18 +3075,18 @@
         <w:fldChar w:fldCharType="begin"/>
       </w:r>
       <w:r>
-        <w:instrText xml:space="preserve"> ADDIN ZOTERO_ITEM CSL_CITATION {"citationID":"POo5RXAo","properties":{"formattedCitation":"[6, S. 13]","plainCitation":"[6, S. 13]","noteIndex":0},"citationItems":[{"id":93,"uris":["http://zotero.org/users/8935704/items/ZCV7CFTX"],"itemData":{"id":93,"type":"document","title":"MODBUS over Serial Line Specification and Implementation Guide V1.02","URL":"https://modbus.org/docs/Modbus_over_serial_line_V1_02.pdf","author":[{"literal":"Modbus Organization, Inc"}],"accessed":{"date-parts":[["2022",5,20]]},"issued":{"date-parts":[["2006",12,20]]}},"locator":"13"}],"schema":"https://github.com/citation-style-language/schema/raw/master/csl-citation.json"} </w:instrText>
+        <w:instrText xml:space="preserve"> ADDIN ZOTERO_ITEM CSL_CITATION {"citationID":"POo5RXAo","properties":{"formattedCitation":"[7, S. 13]","plainCitation":"[7, S. 13]","noteIndex":0},"citationItems":[{"id":93,"uris":["http://zotero.org/users/8935704/items/ZCV7CFTX"],"itemData":{"id":93,"type":"document","title":"MODBUS over Serial Line Specification and Implementation Guide V1.02","URL":"https://modbus.org/docs/Modbus_over_serial_line_V1_02.pdf","author":[{"literal":"Modbus Organization, Inc"}],"accessed":{"date-parts":[["2022",5,20]]},"issued":{"date-parts":[["2006",12,20]]}},"locator":"13"}],"schema":"https://github.com/citation-style-language/schema/raw/master/csl-citation.json"} </w:instrText>
       </w:r>
       <w:r>
         <w:fldChar w:fldCharType="separate"/>
       </w:r>
-      <w:r>
-        <w:rPr>
-          <w:rFonts w:cs="Arial"/>
-        </w:rPr>
-        <w:t>[6, S. 13]</w:t>
-      </w:r>
-      <w:bookmarkEnd w:id="16"/>
+      <w:bookmarkEnd w:id="17"/>
+      <w:r>
+        <w:rPr>
+          <w:rFonts w:cs="Arial"/>
+        </w:rPr>
+        <w:t>[7, S. 13]</w:t>
+      </w:r>
       <w:r>
         <w:fldChar w:fldCharType="end"/>
       </w:r>
@@ -2637,6 +3096,7 @@
         <w:keepNext/>
       </w:pPr>
       <w:r>
+        <w:lastRenderedPageBreak/>
         <w:t>E</w:t>
       </w:r>
       <w:r>
@@ -2655,15 +3115,7 @@
         <w:t xml:space="preserve">. </w:t>
       </w:r>
       <w:r>
-        <w:t xml:space="preserve">Im Funktionscodefeld steht eine acht Bit lange Nachricht, die </w:t>
-      </w:r>
-      <w:proofErr w:type="gramStart"/>
-      <w:r>
-        <w:t>dem Slave</w:t>
-      </w:r>
-      <w:proofErr w:type="gramEnd"/>
-      <w:r>
-        <w:t xml:space="preserve"> sagt, </w:t>
+        <w:t xml:space="preserve">Im Funktionscodefeld steht eine acht Bit lange Nachricht, die dem Slave sagt, </w:t>
       </w:r>
       <w:r>
         <w:t>welchen Befehl er auszuführen</w:t>
@@ -2822,7 +3274,7 @@
         <w:fldChar w:fldCharType="begin"/>
       </w:r>
       <w:r>
-        <w:instrText xml:space="preserve"> ADDIN ZOTERO_ITEM CSL_CITATION {"citationID":"5bb6FaoK","properties":{"formattedCitation":"[7, S. 18\\uc0\\u8211{}25]","plainCitation":"[7, S. 18–25]","noteIndex":0},"citationItems":[{"id":91,"uris":["http://zotero.org/users/8935704/items/5DLWXYKE"],"itemData":{"id":91,"type":"document","title":"Modicon Modbus Protocol Reference Guide","author":[{"literal":"MODICON, Inc., Industrial Automation Systems"}],"issued":{"date-parts":[["1996",6]]}},"locator":"18-25"}],"schema":"https://github.com/citation-style-language/schema/raw/master/csl-citation.json"} </w:instrText>
+        <w:instrText xml:space="preserve"> ADDIN ZOTERO_ITEM CSL_CITATION {"citationID":"5bb6FaoK","properties":{"formattedCitation":"[8, S. 18\\uc0\\u8211{}25]","plainCitation":"[8, S. 18–25]","noteIndex":0},"citationItems":[{"id":91,"uris":["http://zotero.org/users/8935704/items/5DLWXYKE"],"itemData":{"id":91,"type":"document","title":"Modicon Modbus Protocol Reference Guide","author":[{"literal":"MODICON, Inc., Industrial Automation Systems"}],"issued":{"date-parts":[["1996",6]]}},"locator":"18-25"}],"schema":"https://github.com/citation-style-language/schema/raw/master/csl-citation.json"} </w:instrText>
       </w:r>
       <w:r>
         <w:fldChar w:fldCharType="separate"/>
@@ -2832,7 +3284,7 @@
           <w:rFonts w:cs="Arial"/>
           <w:szCs w:val="24"/>
         </w:rPr>
-        <w:t>[7, S. 18–25]</w:t>
+        <w:t>[8, S. 18–25]</w:t>
       </w:r>
       <w:r>
         <w:fldChar w:fldCharType="end"/>
@@ -2847,20 +3299,33 @@
         <w:keepNext/>
         <w:jc w:val="center"/>
       </w:pPr>
-      <w:bookmarkStart w:id="17" w:name="_Ref102741027"/>
-      <w:bookmarkStart w:id="18" w:name="_Toc102742126"/>
+      <w:bookmarkStart w:id="18" w:name="_Ref102741027"/>
+      <w:bookmarkStart w:id="19" w:name="_Toc102742126"/>
       <w:r>
         <w:t xml:space="preserve">TABELLE </w:t>
       </w:r>
-      <w:fldSimple w:instr=" SEQ TABELLE \* ROMAN ">
-        <w:r>
-          <w:rPr>
-            <w:noProof/>
-          </w:rPr>
-          <w:t>I</w:t>
-        </w:r>
-      </w:fldSimple>
-      <w:bookmarkEnd w:id="17"/>
+      <w:r>
+        <w:fldChar w:fldCharType="begin"/>
+      </w:r>
+      <w:r>
+        <w:instrText xml:space="preserve"> SEQ TABELLE \* ROMAN </w:instrText>
+      </w:r>
+      <w:r>
+        <w:fldChar w:fldCharType="separate"/>
+      </w:r>
+      <w:r>
+        <w:rPr>
+          <w:noProof/>
+        </w:rPr>
+        <w:t>I</w:t>
+      </w:r>
+      <w:r>
+        <w:rPr>
+          <w:noProof/>
+        </w:rPr>
+        <w:fldChar w:fldCharType="end"/>
+      </w:r>
+      <w:bookmarkEnd w:id="18"/>
       <w:r>
         <w:t xml:space="preserve"> ALLGEMEINE MODBUS FUNKTIONEN </w:t>
       </w:r>
@@ -2868,18 +3333,18 @@
         <w:fldChar w:fldCharType="begin"/>
       </w:r>
       <w:r>
-        <w:instrText xml:space="preserve"> ADDIN ZOTERO_ITEM CSL_CITATION {"citationID":"MqRtOhUc","properties":{"formattedCitation":"[7, S. 31\\uc0\\u8211{}66]","plainCitation":"[7, S. 31–66]","noteIndex":0},"citationItems":[{"id":91,"uris":["http://zotero.org/users/8935704/items/5DLWXYKE"],"itemData":{"id":91,"type":"document","title":"Modicon Modbus Protocol Reference Guide","author":[{"literal":"MODICON, Inc., Industrial Automation Systems"}],"issued":{"date-parts":[["1996",6]]}},"locator":"31-66"}],"schema":"https://github.com/citation-style-language/schema/raw/master/csl-citation.json"} </w:instrText>
+        <w:instrText xml:space="preserve"> ADDIN ZOTERO_ITEM CSL_CITATION {"citationID":"MqRtOhUc","properties":{"formattedCitation":"[8, S. 31\\uc0\\u8211{}66]","plainCitation":"[8, S. 31–66]","noteIndex":0},"citationItems":[{"id":91,"uris":["http://zotero.org/users/8935704/items/5DLWXYKE"],"itemData":{"id":91,"type":"document","title":"Modicon Modbus Protocol Reference Guide","author":[{"literal":"MODICON, Inc., Industrial Automation Systems"}],"issued":{"date-parts":[["1996",6]]}},"locator":"31-66"}],"schema":"https://github.com/citation-style-language/schema/raw/master/csl-citation.json"} </w:instrText>
       </w:r>
       <w:r>
         <w:fldChar w:fldCharType="separate"/>
       </w:r>
-      <w:bookmarkEnd w:id="18"/>
+      <w:bookmarkEnd w:id="19"/>
       <w:r>
         <w:rPr>
           <w:rFonts w:cs="Arial"/>
           <w:szCs w:val="24"/>
         </w:rPr>
-        <w:t>[7, S. 31–66]</w:t>
+        <w:t>[8, S. 31–66]</w:t>
       </w:r>
       <w:r>
         <w:fldChar w:fldCharType="end"/>
@@ -3464,7 +3929,6 @@
         <w:rPr>
           <w:noProof/>
         </w:rPr>
-        <w:lastRenderedPageBreak/>
         <w:drawing>
           <wp:inline distT="0" distB="0" distL="0" distR="0" wp14:anchorId="458A71C0" wp14:editId="604EAF28">
             <wp:extent cx="5400040" cy="1534795"/>
@@ -3481,7 +3945,7 @@
                     <pic:cNvPicPr/>
                   </pic:nvPicPr>
                   <pic:blipFill>
-                    <a:blip r:embed="rId11"/>
+                    <a:blip r:embed="rId13"/>
                     <a:stretch>
                       <a:fillRect/>
                     </a:stretch>
@@ -3506,20 +3970,33 @@
       <w:pPr>
         <w:pStyle w:val="Beschriftung"/>
       </w:pPr>
-      <w:bookmarkStart w:id="19" w:name="_Ref102742152"/>
-      <w:bookmarkStart w:id="20" w:name="_Toc106372505"/>
+      <w:bookmarkStart w:id="20" w:name="_Ref102742152"/>
+      <w:bookmarkStart w:id="21" w:name="_Toc106372505"/>
       <w:r>
         <w:t xml:space="preserve">Abb. </w:t>
       </w:r>
-      <w:fldSimple w:instr=" SEQ Abb. \* ARABIC ">
-        <w:r>
-          <w:rPr>
-            <w:noProof/>
-          </w:rPr>
-          <w:t>7</w:t>
-        </w:r>
-      </w:fldSimple>
-      <w:bookmarkEnd w:id="19"/>
+      <w:r>
+        <w:fldChar w:fldCharType="begin"/>
+      </w:r>
+      <w:r>
+        <w:instrText xml:space="preserve"> SEQ Abb. \* ARABIC </w:instrText>
+      </w:r>
+      <w:r>
+        <w:fldChar w:fldCharType="separate"/>
+      </w:r>
+      <w:r>
+        <w:rPr>
+          <w:noProof/>
+        </w:rPr>
+        <w:t>8</w:t>
+      </w:r>
+      <w:r>
+        <w:rPr>
+          <w:noProof/>
+        </w:rPr>
+        <w:fldChar w:fldCharType="end"/>
+      </w:r>
+      <w:bookmarkEnd w:id="20"/>
       <w:r>
         <w:t xml:space="preserve"> Beispiel Modbus Funktion 03</w:t>
       </w:r>
@@ -3527,18 +4004,18 @@
         <w:fldChar w:fldCharType="begin"/>
       </w:r>
       <w:r>
-        <w:instrText xml:space="preserve"> ADDIN ZOTERO_ITEM CSL_CITATION {"citationID":"iUXEUR9V","properties":{"formattedCitation":"[7, S. 15]","plainCitation":"[7, S. 15]","noteIndex":0},"citationItems":[{"id":91,"uris":["http://zotero.org/users/8935704/items/5DLWXYKE"],"itemData":{"id":91,"type":"document","title":"Modicon Modbus Protocol Reference Guide","author":[{"literal":"MODICON, Inc., Industrial Automation Systems"}],"issued":{"date-parts":[["1996",6]]}},"locator":"15"}],"schema":"https://github.com/citation-style-language/schema/raw/master/csl-citation.json"} </w:instrText>
+        <w:instrText xml:space="preserve"> ADDIN ZOTERO_ITEM CSL_CITATION {"citationID":"iUXEUR9V","properties":{"formattedCitation":"[8, S. 15]","plainCitation":"[8, S. 15]","noteIndex":0},"citationItems":[{"id":91,"uris":["http://zotero.org/users/8935704/items/5DLWXYKE"],"itemData":{"id":91,"type":"document","title":"Modicon Modbus Protocol Reference Guide","author":[{"literal":"MODICON, Inc., Industrial Automation Systems"}],"issued":{"date-parts":[["1996",6]]}},"locator":"15"}],"schema":"https://github.com/citation-style-language/schema/raw/master/csl-citation.json"} </w:instrText>
       </w:r>
       <w:r>
         <w:fldChar w:fldCharType="separate"/>
       </w:r>
-      <w:r>
-        <w:rPr>
-          <w:rFonts w:cs="Arial"/>
-        </w:rPr>
-        <w:t>[7, S. 15]</w:t>
-      </w:r>
-      <w:bookmarkEnd w:id="20"/>
+      <w:bookmarkEnd w:id="21"/>
+      <w:r>
+        <w:rPr>
+          <w:rFonts w:cs="Arial"/>
+        </w:rPr>
+        <w:t>[8, S. 15]</w:t>
+      </w:r>
       <w:r>
         <w:fldChar w:fldCharType="end"/>
       </w:r>
@@ -3563,7 +4040,7 @@
         <w:rPr>
           <w:noProof/>
         </w:rPr>
-        <w:t>7</w:t>
+        <w:t>8</w:t>
       </w:r>
       <w:r>
         <w:fldChar w:fldCharType="end"/>
@@ -3578,7 +4055,11 @@
         <w:t xml:space="preserve"> noch</w:t>
       </w:r>
       <w:r>
-        <w:t xml:space="preserve"> die Adresse und am Ende die CRC-Summe übermittelt. </w:t>
+        <w:t xml:space="preserve"> die Adresse und am </w:t>
+      </w:r>
+      <w:r>
+        <w:lastRenderedPageBreak/>
+        <w:t xml:space="preserve">Ende die CRC-Summe übermittelt. </w:t>
       </w:r>
       <w:r>
         <w:t xml:space="preserve">Alle Registeradressen und Registerwerte werden in einen High- und </w:t>
@@ -3658,15 +4139,7 @@
         <w:t>werden</w:t>
       </w:r>
       <w:r>
-        <w:t xml:space="preserve"> entweder mit Schraub-, RJ45- oder D-</w:t>
-      </w:r>
-      <w:proofErr w:type="gramStart"/>
-      <w:r>
-        <w:t>Sub(</w:t>
-      </w:r>
-      <w:proofErr w:type="gramEnd"/>
-      <w:r>
-        <w:t>9)-Steckverbinder ausgestattet.</w:t>
+        <w:t xml:space="preserve"> entweder mit Schraub-, RJ45- oder D-Sub(9)-Steckverbinder ausgestattet.</w:t>
       </w:r>
       <w:r>
         <w:t xml:space="preserve"> Die Standardübertragungsgeschwindigkeit beträgt 19200 bps. Es können aber auch Andere benutzt werden, wie 1200 bps, 9600 bps oder 115000 bps</w:t>
@@ -3678,7 +4151,7 @@
         <w:fldChar w:fldCharType="begin"/>
       </w:r>
       <w:r>
-        <w:instrText xml:space="preserve"> ADDIN ZOTERO_ITEM CSL_CITATION {"citationID":"mkR8Exr9","properties":{"formattedCitation":"[6, S. 20]","plainCitation":"[6, S. 20]","noteIndex":0},"citationItems":[{"id":93,"uris":["http://zotero.org/users/8935704/items/ZCV7CFTX"],"itemData":{"id":93,"type":"document","title":"MODBUS over Serial Line Specification and Implementation Guide V1.02","URL":"https://modbus.org/docs/Modbus_over_serial_line_V1_02.pdf","author":[{"literal":"Modbus Organization, Inc"}],"accessed":{"date-parts":[["2022",5,20]]},"issued":{"date-parts":[["2006",12,20]]}},"locator":"20"}],"schema":"https://github.com/citation-style-language/schema/raw/master/csl-citation.json"} </w:instrText>
+        <w:instrText xml:space="preserve"> ADDIN ZOTERO_ITEM CSL_CITATION {"citationID":"mkR8Exr9","properties":{"formattedCitation":"[7, S. 20]","plainCitation":"[7, S. 20]","noteIndex":0},"citationItems":[{"id":93,"uris":["http://zotero.org/users/8935704/items/ZCV7CFTX"],"itemData":{"id":93,"type":"document","title":"MODBUS over Serial Line Specification and Implementation Guide V1.02","URL":"https://modbus.org/docs/Modbus_over_serial_line_V1_02.pdf","author":[{"literal":"Modbus Organization, Inc"}],"accessed":{"date-parts":[["2022",5,20]]},"issued":{"date-parts":[["2006",12,20]]}},"locator":"20"}],"schema":"https://github.com/citation-style-language/schema/raw/master/csl-citation.json"} </w:instrText>
       </w:r>
       <w:r>
         <w:fldChar w:fldCharType="separate"/>
@@ -3687,7 +4160,7 @@
         <w:rPr>
           <w:rFonts w:cs="Arial"/>
         </w:rPr>
-        <w:t>[6, S. 20]</w:t>
+        <w:t>[7, S. 20]</w:t>
       </w:r>
       <w:r>
         <w:fldChar w:fldCharType="end"/>
@@ -3710,10 +4183,7 @@
       </w:r>
       <w:proofErr w:type="spellEnd"/>
       <w:r>
-        <w:t xml:space="preserve"> Kondensator und ein 120 Ohm </w:t>
-      </w:r>
-      <w:r>
-        <w:t>Abschlusswiderstand</w:t>
+        <w:t xml:space="preserve"> Kondensator und ein 120 Ohm Abschlusswiderstand</w:t>
       </w:r>
       <w:r>
         <w:t xml:space="preserve"> </w:t>
@@ -3728,7 +4198,7 @@
         <w:fldChar w:fldCharType="begin"/>
       </w:r>
       <w:r>
-        <w:instrText xml:space="preserve"> ADDIN ZOTERO_ITEM CSL_CITATION {"citationID":"laDy2Ebl","properties":{"formattedCitation":"[6, S. 27\\uc0\\u8211{}28]","plainCitation":"[6, S. 27–28]","noteIndex":0},"citationItems":[{"id":93,"uris":["http://zotero.org/users/8935704/items/ZCV7CFTX"],"itemData":{"id":93,"type":"document","title":"MODBUS over Serial Line Specification and Implementation Guide V1.02","URL":"https://modbus.org/docs/Modbus_over_serial_line_V1_02.pdf","author":[{"literal":"Modbus Organization, Inc"}],"accessed":{"date-parts":[["2022",5,20]]},"issued":{"date-parts":[["2006",12,20]]}},"locator":"27-28"}],"schema":"https://github.com/citation-style-language/schema/raw/master/csl-citation.json"} </w:instrText>
+        <w:instrText xml:space="preserve"> ADDIN ZOTERO_ITEM CSL_CITATION {"citationID":"laDy2Ebl","properties":{"formattedCitation":"[7, S. 27\\uc0\\u8211{}28]","plainCitation":"[7, S. 27–28]","noteIndex":0},"citationItems":[{"id":93,"uris":["http://zotero.org/users/8935704/items/ZCV7CFTX"],"itemData":{"id":93,"type":"document","title":"MODBUS over Serial Line Specification and Implementation Guide V1.02","URL":"https://modbus.org/docs/Modbus_over_serial_line_V1_02.pdf","author":[{"literal":"Modbus Organization, Inc"}],"accessed":{"date-parts":[["2022",5,20]]},"issued":{"date-parts":[["2006",12,20]]}},"locator":"27-28"}],"schema":"https://github.com/citation-style-language/schema/raw/master/csl-citation.json"} </w:instrText>
       </w:r>
       <w:r>
         <w:fldChar w:fldCharType="separate"/>
@@ -3738,7 +4208,7 @@
           <w:rFonts w:cs="Arial"/>
           <w:szCs w:val="24"/>
         </w:rPr>
-        <w:t>[6, S. 27–28]</w:t>
+        <w:t>[7, S. 27–28]</w:t>
       </w:r>
       <w:r>
         <w:fldChar w:fldCharType="end"/>
@@ -3758,25 +4228,25 @@
       <w:pPr>
         <w:pStyle w:val="berschrift1"/>
       </w:pPr>
-      <w:bookmarkStart w:id="21" w:name="_Toc94454058"/>
-      <w:bookmarkStart w:id="22" w:name="_Toc104386692"/>
+      <w:bookmarkStart w:id="22" w:name="_Toc94454058"/>
+      <w:bookmarkStart w:id="23" w:name="_Toc104386692"/>
       <w:r>
         <w:t>Verzeichnisse</w:t>
       </w:r>
-      <w:bookmarkEnd w:id="21"/>
       <w:bookmarkEnd w:id="22"/>
+      <w:bookmarkEnd w:id="23"/>
     </w:p>
     <w:p>
       <w:pPr>
         <w:pStyle w:val="berschrift2"/>
       </w:pPr>
-      <w:bookmarkStart w:id="23" w:name="_Toc94454059"/>
-      <w:bookmarkStart w:id="24" w:name="_Toc104386693"/>
+      <w:bookmarkStart w:id="24" w:name="_Toc94454059"/>
+      <w:bookmarkStart w:id="25" w:name="_Toc104386693"/>
       <w:r>
         <w:t>Quellenverzeichnis</w:t>
       </w:r>
-      <w:bookmarkEnd w:id="23"/>
       <w:bookmarkEnd w:id="24"/>
+      <w:bookmarkEnd w:id="25"/>
     </w:p>
     <w:p>
       <w:pPr>
@@ -3940,6 +4410,27 @@
           <w:rFonts w:cs="Arial"/>
         </w:rPr>
         <w:tab/>
+        <w:t>Thomas Kugelstadt, „Texas Instruments: The RS-485 Design Guide“. Mai 2021. Zugegriffen: 20. Juni 2022. [Online]. Verfügbar unter: https://www.ti.com/lit/an/slla272d/slla272d.pdf</w:t>
+      </w:r>
+    </w:p>
+    <w:p>
+      <w:pPr>
+        <w:pStyle w:val="Literaturverzeichnis"/>
+        <w:rPr>
+          <w:rFonts w:cs="Arial"/>
+        </w:rPr>
+      </w:pPr>
+      <w:r>
+        <w:rPr>
+          <w:rFonts w:cs="Arial"/>
+        </w:rPr>
+        <w:t>[3]</w:t>
+      </w:r>
+      <w:r>
+        <w:rPr>
+          <w:rFonts w:cs="Arial"/>
+        </w:rPr>
+        <w:tab/>
         <w:t xml:space="preserve">B. Drury, </w:t>
       </w:r>
       <w:r>
@@ -4092,7 +4583,7 @@
         <w:rPr>
           <w:rFonts w:cs="Arial"/>
         </w:rPr>
-        <w:t>[3]</w:t>
+        <w:t>[4]</w:t>
       </w:r>
       <w:r>
         <w:rPr>
@@ -4113,7 +4604,7 @@
         <w:rPr>
           <w:rFonts w:cs="Arial"/>
         </w:rPr>
-        <w:t>[4]</w:t>
+        <w:t>[5]</w:t>
       </w:r>
       <w:r>
         <w:rPr>
@@ -4148,7 +4639,7 @@
         <w:rPr>
           <w:rFonts w:cs="Arial"/>
         </w:rPr>
-        <w:t>[5]</w:t>
+        <w:t>[6]</w:t>
       </w:r>
       <w:r>
         <w:rPr>
@@ -4169,7 +4660,7 @@
         <w:rPr>
           <w:rFonts w:cs="Arial"/>
         </w:rPr>
-        <w:t>[6]</w:t>
+        <w:t>[7]</w:t>
       </w:r>
       <w:r>
         <w:rPr>
@@ -4246,7 +4737,7 @@
         <w:rPr>
           <w:rFonts w:cs="Arial"/>
         </w:rPr>
-        <w:t>[7]</w:t>
+        <w:t>[8]</w:t>
       </w:r>
       <w:r>
         <w:rPr>
@@ -4287,14 +4778,14 @@
       <w:pPr>
         <w:pStyle w:val="berschrift2"/>
       </w:pPr>
-      <w:bookmarkStart w:id="25" w:name="_Toc94454060"/>
-      <w:bookmarkStart w:id="26" w:name="_Toc104386694"/>
+      <w:bookmarkStart w:id="26" w:name="_Toc94454060"/>
+      <w:bookmarkStart w:id="27" w:name="_Toc104386694"/>
       <w:r>
         <w:lastRenderedPageBreak/>
         <w:t>Abbildungsverzeichnis</w:t>
       </w:r>
-      <w:bookmarkEnd w:id="25"/>
       <w:bookmarkEnd w:id="26"/>
+      <w:bookmarkEnd w:id="27"/>
     </w:p>
     <w:p>
       <w:pPr>
@@ -4863,14 +5354,14 @@
       <w:pPr>
         <w:pStyle w:val="berschrift2"/>
       </w:pPr>
-      <w:bookmarkStart w:id="27" w:name="_Toc94454061"/>
-      <w:bookmarkStart w:id="28" w:name="_Toc104386695"/>
+      <w:bookmarkStart w:id="28" w:name="_Toc94454061"/>
+      <w:bookmarkStart w:id="29" w:name="_Toc104386695"/>
       <w:r>
         <w:lastRenderedPageBreak/>
         <w:t>Tabellenverzeichnis</w:t>
       </w:r>
-      <w:bookmarkEnd w:id="27"/>
       <w:bookmarkEnd w:id="28"/>
+      <w:bookmarkEnd w:id="29"/>
     </w:p>
     <w:p>
       <w:pPr>
@@ -4965,7 +5456,7 @@
       </w:r>
     </w:p>
     <w:sectPr>
-      <w:headerReference w:type="default" r:id="rId12"/>
+      <w:headerReference w:type="default" r:id="rId14"/>
       <w:pgSz w:w="11906" w:h="16838"/>
       <w:pgMar w:top="1134" w:right="1134" w:bottom="1134" w:left="2268" w:header="567" w:footer="340" w:gutter="0"/>
       <w:cols w:space="708"/>
@@ -6172,16 +6663,16 @@
                 <c:formatCode>General</c:formatCode>
                 <c:ptCount val="4"/>
                 <c:pt idx="0">
-                  <c:v>10000</c:v>
+                  <c:v>10</c:v>
                 </c:pt>
                 <c:pt idx="1">
-                  <c:v>100000</c:v>
+                  <c:v>100</c:v>
                 </c:pt>
                 <c:pt idx="2">
-                  <c:v>1000000</c:v>
+                  <c:v>1000</c:v>
                 </c:pt>
                 <c:pt idx="3">
-                  <c:v>10000000</c:v>
+                  <c:v>10000</c:v>
                 </c:pt>
               </c:numCache>
             </c:numRef>
@@ -6193,16 +6684,16 @@
                 <c:formatCode>General</c:formatCode>
                 <c:ptCount val="4"/>
                 <c:pt idx="0">
-                  <c:v>2500</c:v>
+                  <c:v>833.33333333333337</c:v>
                 </c:pt>
                 <c:pt idx="1">
-                  <c:v>2500</c:v>
+                  <c:v>833.33333333333337</c:v>
                 </c:pt>
                 <c:pt idx="2">
-                  <c:v>250</c:v>
+                  <c:v>83.333333333333329</c:v>
                 </c:pt>
                 <c:pt idx="3">
-                  <c:v>20</c:v>
+                  <c:v>6.666666666666667</c:v>
                 </c:pt>
               </c:numCache>
             </c:numRef>
@@ -6230,7 +6721,7 @@
         <c:scaling>
           <c:logBase val="10"/>
           <c:orientation val="minMax"/>
-          <c:min val="10000"/>
+          <c:min val="10"/>
         </c:scaling>
         <c:delete val="0"/>
         <c:axPos val="b"/>
@@ -6283,7 +6774,7 @@
                 </a:pPr>
                 <a:r>
                   <a:rPr lang="de-DE"/>
-                  <a:t>Bitrate in Bit/Sekunde</a:t>
+                  <a:t>Bitrate in KiloBit/Sekunde</a:t>
                 </a:r>
               </a:p>
             </c:rich>
@@ -6363,7 +6854,7 @@
         <c:scaling>
           <c:logBase val="10"/>
           <c:orientation val="minMax"/>
-          <c:min val="10"/>
+          <c:min val="1"/>
         </c:scaling>
         <c:delete val="0"/>
         <c:axPos val="l"/>
@@ -6416,7 +6907,7 @@
                 </a:pPr>
                 <a:r>
                   <a:rPr lang="de-DE"/>
-                  <a:t>Kabellänge in Fuß</a:t>
+                  <a:t>Kabellänge in Meter</a:t>
                 </a:r>
               </a:p>
             </c:rich>

</xml_diff>

<commit_message>
Serial + UART fertig
</commit_message>
<xml_diff>
--- a/BAGIT.docx
+++ b/BAGIT.docx
@@ -235,7 +235,7 @@
             <w:noProof/>
             <w:webHidden/>
           </w:rPr>
-          <w:t>6</w:t>
+          <w:t>7</w:t>
         </w:r>
         <w:r>
           <w:rPr>
@@ -310,7 +310,7 @@
             <w:noProof/>
             <w:webHidden/>
           </w:rPr>
-          <w:t>11</w:t>
+          <w:t>13</w:t>
         </w:r>
         <w:r>
           <w:rPr>
@@ -381,7 +381,7 @@
             <w:noProof/>
             <w:webHidden/>
           </w:rPr>
-          <w:t>11</w:t>
+          <w:t>13</w:t>
         </w:r>
         <w:r>
           <w:rPr>
@@ -452,7 +452,7 @@
             <w:noProof/>
             <w:webHidden/>
           </w:rPr>
-          <w:t>12</w:t>
+          <w:t>14</w:t>
         </w:r>
         <w:r>
           <w:rPr>
@@ -523,7 +523,7 @@
             <w:noProof/>
             <w:webHidden/>
           </w:rPr>
-          <w:t>13</w:t>
+          <w:t>15</w:t>
         </w:r>
         <w:r>
           <w:rPr>
@@ -564,293 +564,682 @@
     </w:p>
     <w:p>
       <w:r>
-        <w:t xml:space="preserve">PLC: </w:t>
-      </w:r>
-      <w:proofErr w:type="spellStart"/>
-      <w:r>
-        <w:t>Programmable</w:t>
-      </w:r>
-      <w:proofErr w:type="spellEnd"/>
+        <w:t>PLC: Programmable Logic Controller</w:t>
+      </w:r>
+    </w:p>
+    <w:p>
+      <w:r>
+        <w:t>TCP: Transmission Control Protocol</w:t>
+      </w:r>
+    </w:p>
+    <w:p>
+      <w:r>
+        <w:t>IP: Internet Protocol</w:t>
+      </w:r>
+    </w:p>
+    <w:p>
+      <w:r>
+        <w:t>TCP/IP: Transmission Control Protocol/Internet Protocol (Internet Protocol Suite)</w:t>
+      </w:r>
+    </w:p>
+    <w:p>
+      <w:r>
+        <w:t>RTU: Remote Terminal Unit</w:t>
+      </w:r>
+    </w:p>
+    <w:p>
+      <w:r>
+        <w:t xml:space="preserve">ASCII: American Standard Code For Information Interchange </w:t>
+      </w:r>
+    </w:p>
+    <w:p>
+      <w:r>
+        <w:t>ADU: Application Data Unit</w:t>
+      </w:r>
+    </w:p>
+    <w:p>
+      <w:r>
+        <w:t>PDU: Protocol Data Unit</w:t>
+      </w:r>
+    </w:p>
+    <w:p>
+      <w:r>
+        <w:t>Dec.: Dezimal</w:t>
+      </w:r>
+    </w:p>
+    <w:p>
+      <w:r>
+        <w:t>Hex.: Hexadezimal</w:t>
+      </w:r>
+    </w:p>
+    <w:p>
+      <w:r>
+        <w:t>Bin.: Binär</w:t>
+      </w:r>
+    </w:p>
+    <w:p>
+      <w:r>
+        <w:t>RS: Recommended Standard</w:t>
+      </w:r>
+    </w:p>
+    <w:p>
+      <w:r>
+        <w:t>TIA/EIA: Telecommunications Industry Association/Electronic Industrie Alliance</w:t>
+      </w:r>
       <w:r>
         <w:t xml:space="preserve"> </w:t>
       </w:r>
-      <w:proofErr w:type="spellStart"/>
-      <w:r>
-        <w:t>Logic</w:t>
-      </w:r>
-      <w:proofErr w:type="spellEnd"/>
-      <w:r>
-        <w:t xml:space="preserve"> Controller</w:t>
-      </w:r>
-    </w:p>
-    <w:p>
-      <w:r>
-        <w:t>TCP: Transmission Control Protocol</w:t>
-      </w:r>
-    </w:p>
-    <w:p>
-      <w:r>
-        <w:t>IP: Internet Protocol</w:t>
-      </w:r>
-    </w:p>
-    <w:p>
-      <w:r>
-        <w:t>TCP/IP: Transmission Control Protocol/Internet Protocol (Internet Protocol Suite)</w:t>
-      </w:r>
-    </w:p>
-    <w:p>
-      <w:r>
-        <w:t>RTU: Remote Terminal Unit</w:t>
-      </w:r>
-    </w:p>
-    <w:p>
-      <w:r>
-        <w:t xml:space="preserve">ASCII: American Standard Code </w:t>
-      </w:r>
-      <w:proofErr w:type="spellStart"/>
-      <w:r>
-        <w:t>For</w:t>
-      </w:r>
-      <w:proofErr w:type="spellEnd"/>
-      <w:r>
-        <w:t xml:space="preserve"> Information Interchange </w:t>
-      </w:r>
-    </w:p>
-    <w:p>
-      <w:r>
-        <w:t xml:space="preserve">ADU: </w:t>
-      </w:r>
-      <w:proofErr w:type="spellStart"/>
-      <w:r>
-        <w:t>Application</w:t>
-      </w:r>
-      <w:proofErr w:type="spellEnd"/>
-      <w:r>
-        <w:t xml:space="preserve"> Data Unit</w:t>
-      </w:r>
-    </w:p>
-    <w:p>
-      <w:r>
-        <w:t>PDU: Protocol Data Unit</w:t>
-      </w:r>
-    </w:p>
-    <w:p>
-      <w:proofErr w:type="spellStart"/>
-      <w:r>
-        <w:t>Dec</w:t>
-      </w:r>
-      <w:proofErr w:type="spellEnd"/>
-      <w:r>
-        <w:t>.: Dezimal</w:t>
-      </w:r>
-    </w:p>
-    <w:p>
-      <w:r>
-        <w:t>Hex.: Hexadezimal</w:t>
-      </w:r>
-    </w:p>
-    <w:p>
-      <w:r>
-        <w:t>Bin.: Binär</w:t>
-      </w:r>
-    </w:p>
-    <w:p>
-      <w:r>
-        <w:t>RS: Recommended Standard</w:t>
-      </w:r>
-    </w:p>
-    <w:p>
-      <w:r>
-        <w:t xml:space="preserve">TIA/EIA: Telecommunications Industry </w:t>
-      </w:r>
-      <w:proofErr w:type="spellStart"/>
-      <w:r>
-        <w:t>Association</w:t>
-      </w:r>
-      <w:proofErr w:type="spellEnd"/>
-      <w:r>
-        <w:t>/Electronic Industrie Alliance</w:t>
+    </w:p>
+    <w:p>
+      <w:r>
+        <w:t xml:space="preserve">ISO/IEC: </w:t>
+      </w:r>
+      <w:r>
+        <w:t>International Organization for Standardization/International Electrotechnical Commission</w:t>
+      </w:r>
+    </w:p>
+    <w:p>
+      <w:r>
+        <w:t>PC: Personal Computer</w:t>
+      </w:r>
+    </w:p>
+    <w:p>
+      <w:r>
+        <w:t>V: Volt</w:t>
+      </w:r>
+    </w:p>
+    <w:p>
+      <w:r>
+        <w:t>Abb.: Abbildung</w:t>
+      </w:r>
+    </w:p>
+    <w:p>
+      <w:r>
+        <w:t>bps: Bit pro Sekunde</w:t>
+      </w:r>
+    </w:p>
+    <w:p>
+      <w:r>
+        <w:t>CRC: Cyclic Redundency Check</w:t>
+      </w:r>
+    </w:p>
+    <w:p>
+      <w:r>
+        <w:t xml:space="preserve">RJ45: </w:t>
+      </w:r>
+      <w:r>
+        <w:t xml:space="preserve">Registered </w:t>
+      </w:r>
+      <w:r>
+        <w:t>J</w:t>
+      </w:r>
+      <w:r>
+        <w:t>ack</w:t>
+      </w:r>
+      <w:r>
+        <w:t xml:space="preserve"> 45</w:t>
       </w:r>
       <w:r>
         <w:t xml:space="preserve"> </w:t>
       </w:r>
-    </w:p>
-    <w:p>
-      <w:r>
-        <w:t xml:space="preserve">ISO/IEC: </w:t>
-      </w:r>
-      <w:r>
-        <w:t xml:space="preserve">International </w:t>
-      </w:r>
-      <w:proofErr w:type="spellStart"/>
-      <w:r>
-        <w:t>Organization</w:t>
-      </w:r>
-      <w:proofErr w:type="spellEnd"/>
+      <w:r>
+        <w:t>(Steckverbindung)</w:t>
+      </w:r>
+    </w:p>
+    <w:p>
+      <w:r>
+        <w:t xml:space="preserve">D-Sub (9): </w:t>
+      </w:r>
+      <w:r>
+        <w:t>D-</w:t>
+      </w:r>
+      <w:r>
+        <w:t>S</w:t>
+      </w:r>
+      <w:r>
+        <w:t>ubminiature</w:t>
+      </w:r>
+      <w:r>
+        <w:t xml:space="preserve"> mit 9 Kontakten</w:t>
+      </w:r>
+      <w:r>
+        <w:t xml:space="preserve"> (Steckverbindung)</w:t>
+      </w:r>
+    </w:p>
+    <w:p>
+      <w:r>
+        <w:t xml:space="preserve">OSI: </w:t>
+      </w:r>
+      <w:r>
+        <w:t xml:space="preserve">Open Systems Interconnection </w:t>
+      </w:r>
+      <w:r>
+        <w:t>M</w:t>
+      </w:r>
+      <w:r>
+        <w:t>odel</w:t>
+      </w:r>
+    </w:p>
+    <w:p>
+      <w:r>
+        <w:t>8-N-1: Startbit</w:t>
+      </w:r>
       <w:r>
         <w:t xml:space="preserve"> </w:t>
       </w:r>
-      <w:proofErr w:type="spellStart"/>
-      <w:r>
-        <w:t>for</w:t>
-      </w:r>
-      <w:proofErr w:type="spellEnd"/>
+      <w:r>
+        <w:t>-</w:t>
+      </w:r>
       <w:r>
         <w:t xml:space="preserve"> </w:t>
       </w:r>
-      <w:proofErr w:type="spellStart"/>
-      <w:r>
-        <w:t>Standardization</w:t>
-      </w:r>
-      <w:proofErr w:type="spellEnd"/>
-      <w:r>
-        <w:t xml:space="preserve">/International </w:t>
-      </w:r>
-      <w:proofErr w:type="spellStart"/>
-      <w:r>
-        <w:t>Electrotechnical</w:t>
-      </w:r>
-      <w:proofErr w:type="spellEnd"/>
+      <w:r>
+        <w:t>8x</w:t>
+      </w:r>
+      <w:r>
+        <w:t xml:space="preserve"> Datenbit </w:t>
+      </w:r>
+      <w:r>
+        <w:t>–</w:t>
+      </w:r>
+      <w:r>
+        <w:t xml:space="preserve"> Stoppbit</w:t>
+      </w:r>
+      <w:r>
+        <w:t xml:space="preserve"> (</w:t>
+      </w:r>
+      <w:r>
+        <w:t>Bitübertragungsformat</w:t>
+      </w:r>
+      <w:r>
+        <w:t>)</w:t>
+      </w:r>
+    </w:p>
+    <w:p>
+      <w:r>
+        <w:t xml:space="preserve">7-E-1: </w:t>
+      </w:r>
+      <w:r>
+        <w:t xml:space="preserve">Startbit - </w:t>
+      </w:r>
+      <w:r>
+        <w:t>7</w:t>
+      </w:r>
+      <w:r>
+        <w:t xml:space="preserve">x Datenbit </w:t>
+      </w:r>
+      <w:r>
+        <w:t>–</w:t>
+      </w:r>
       <w:r>
         <w:t xml:space="preserve"> </w:t>
       </w:r>
-      <w:proofErr w:type="spellStart"/>
-      <w:r>
-        <w:t>Commission</w:t>
-      </w:r>
-      <w:proofErr w:type="spellEnd"/>
-    </w:p>
-    <w:p>
-      <w:r>
-        <w:t>PC: Personal Computer</w:t>
-      </w:r>
-    </w:p>
-    <w:p>
-      <w:r>
-        <w:t>V: Volt</w:t>
-      </w:r>
-    </w:p>
-    <w:p>
-      <w:r>
-        <w:t>Abb.: Abbildung</w:t>
-      </w:r>
-    </w:p>
-    <w:p>
-      <w:r>
-        <w:t>bps: Bit pro Sekunde</w:t>
-      </w:r>
-    </w:p>
-    <w:p>
-      <w:r>
-        <w:t xml:space="preserve">CRC: </w:t>
-      </w:r>
-      <w:proofErr w:type="spellStart"/>
-      <w:r>
-        <w:t>Cyclic</w:t>
-      </w:r>
-      <w:proofErr w:type="spellEnd"/>
+      <w:r>
+        <w:t xml:space="preserve">Even Paritätsbit - </w:t>
+      </w:r>
+      <w:r>
+        <w:t>Stoppbit</w:t>
+      </w:r>
       <w:r>
         <w:t xml:space="preserve"> </w:t>
       </w:r>
-      <w:proofErr w:type="spellStart"/>
-      <w:r>
-        <w:t>Redundency</w:t>
-      </w:r>
-      <w:proofErr w:type="spellEnd"/>
-      <w:r>
-        <w:t xml:space="preserve"> Check</w:t>
-      </w:r>
-    </w:p>
-    <w:p>
-      <w:r>
-        <w:t xml:space="preserve">RJ45: </w:t>
-      </w:r>
-      <w:r>
-        <w:t xml:space="preserve">Registered </w:t>
-      </w:r>
-      <w:r>
-        <w:t>J</w:t>
-      </w:r>
-      <w:r>
-        <w:t>ack</w:t>
-      </w:r>
-      <w:r>
-        <w:t xml:space="preserve"> 45</w:t>
-      </w:r>
-    </w:p>
-    <w:p>
-      <w:r>
-        <w:t xml:space="preserve">D-Sub (9): </w:t>
-      </w:r>
-      <w:r>
-        <w:t>D-</w:t>
-      </w:r>
-      <w:proofErr w:type="spellStart"/>
-      <w:r>
-        <w:t>S</w:t>
-      </w:r>
-      <w:r>
-        <w:t>ubminiature</w:t>
-      </w:r>
-      <w:proofErr w:type="spellEnd"/>
-      <w:r>
-        <w:t xml:space="preserve"> mit 9 Kontakten</w:t>
-      </w:r>
-    </w:p>
-    <w:p>
-      <w:r>
-        <w:t xml:space="preserve">OSI: </w:t>
-      </w:r>
-      <w:r>
-        <w:t xml:space="preserve">Open Systems Interconnection </w:t>
-      </w:r>
-      <w:r>
-        <w:t>M</w:t>
-      </w:r>
-      <w:r>
-        <w:t>odel</w:t>
-      </w:r>
+      <w:r>
+        <w:t>(Bitübertragungsformat)</w:t>
+      </w:r>
+    </w:p>
+    <w:p>
+      <w:r>
+        <w:t>PS/2</w:t>
+      </w:r>
+      <w:r>
+        <w:t xml:space="preserve">: Benannt nach dem 1987 IBM </w:t>
+      </w:r>
+      <w:r>
+        <w:t>Personal System/2</w:t>
+      </w:r>
+      <w:r>
+        <w:t xml:space="preserve"> Computer, Schnittstelle für Eingabegeräte, wie Maus, Tastatur oder Trackball</w:t>
+      </w:r>
+    </w:p>
+    <w:p>
+      <w:r>
+        <w:t xml:space="preserve">UART: </w:t>
+      </w:r>
+      <w:r>
+        <w:t xml:space="preserve">Universal </w:t>
+      </w:r>
+      <w:r>
+        <w:t>A</w:t>
+      </w:r>
+      <w:r>
+        <w:t xml:space="preserve">synchronous </w:t>
+      </w:r>
+      <w:r>
+        <w:t>R</w:t>
+      </w:r>
+      <w:r>
+        <w:t>eceiver-</w:t>
+      </w:r>
+      <w:r>
+        <w:t>T</w:t>
+      </w:r>
+      <w:r>
+        <w:t>ransmitter</w:t>
+      </w:r>
+    </w:p>
+    <w:p>
+      <w:r>
+        <w:t xml:space="preserve">FIFO: First In, First Out </w:t>
+      </w:r>
+      <w:r>
+        <w:t>(Speicherprinzip)</w:t>
+      </w:r>
+    </w:p>
+    <w:p>
       <w:r>
         <w:br w:type="page"/>
       </w:r>
     </w:p>
+    <w:p>
+      <w:pPr>
+        <w:pStyle w:val="berschrift2"/>
+      </w:pPr>
+      <w:bookmarkStart w:id="1" w:name="_Toc104386690"/>
+      <w:r>
+        <w:lastRenderedPageBreak/>
+        <w:t>Serielle Kommunikation</w:t>
+      </w:r>
+    </w:p>
+    <w:p>
+      <w:r>
+        <w:t>Wenn zwei Parteien miteinander kommunizieren wollen, müssen sie sich vorher auf eine Kommunikationsart einigen, damit jede Nachricht sein Ziel erreicht und dort auch verstanden wird.</w:t>
+      </w:r>
+      <w:r>
+        <w:t xml:space="preserve"> Serielle Kommunikation ist eine </w:t>
+      </w:r>
+      <w:r>
+        <w:t>sehr</w:t>
+      </w:r>
+      <w:r>
+        <w:t xml:space="preserve"> simp</w:t>
+      </w:r>
+      <w:r>
+        <w:t xml:space="preserve">le </w:t>
+      </w:r>
+      <w:r>
+        <w:t xml:space="preserve">Kommunikationsart, da nur ein Leiter benötigt wird, welcher an und aus geschaltet wird. </w:t>
+      </w:r>
+      <w:r>
+        <w:t>Damit Datenbits ausgelesen werden können, wird eine Clock oder eine andere Art an Zeitreferenz benötigt. Bei einer synchronen Verbindung gibt es eine zentrale Clock, die allen Geräten die Zeit vorgibt</w:t>
+      </w:r>
+      <w:r>
+        <w:t xml:space="preserve">. Problem bei synchronen Verbindungen ist, dass alle kommunizierende Geräte mindestens einmal nach dem Einschalten das Signal der Clock empfangen haben müssen um sich zu Synchronisieren. </w:t>
+      </w:r>
+      <w:r>
+        <w:t>Dies ist in vielen Anwendungsfälle nur schwer oder gar nicht möglich</w:t>
+      </w:r>
+      <w:r>
+        <w:t xml:space="preserve"> </w:t>
+      </w:r>
+      <w:r>
+        <w:fldChar w:fldCharType="begin"/>
+      </w:r>
+      <w:r>
+        <w:instrText xml:space="preserve"> ADDIN ZOTERO_ITEM CSL_CITATION {"citationID":"pngShEFS","properties":{"formattedCitation":"[1, S. 11\\uc0\\u8211{}13]","plainCitation":"[1, S. 11–13]","noteIndex":0},"citationItems":[{"id":92,"uris":["http://zotero.org/users/8935704/items/9DKX5E84"],"itemData":{"id":92,"type":"book","abstract":"This is the first book to have extensive detail on RS-485, a widely used industry-standard interface for networks. This reference features original content based on the author's firsthand research and experience, not just rewritten specifications and marketing materials.","event-place":"Madison","ISBN":"978-0-9650819-7-9","language":"English","note":"OCLC: 707917501","publisher":"Lakeview Research","publisher-place":"Madison","source":"Open WorldCat","title":"Serial Port Complete: Programming and Circuits for RS-232 and RS-485 Links and Networks.","title-short":"Serial Port Complete","author":[{"family":"Axelson","given":"Jan"}],"issued":{"date-parts":[["2002"]]}},"locator":"11-13"}],"schema":"https://github.com/citation-style-language/schema/raw/master/csl-citation.json"} </w:instrText>
+      </w:r>
+      <w:r>
+        <w:fldChar w:fldCharType="separate"/>
+      </w:r>
+      <w:r>
+        <w:rPr>
+          <w:rFonts w:cs="Arial"/>
+          <w:szCs w:val="24"/>
+        </w:rPr>
+        <w:t>[1, S. 11–13]</w:t>
+      </w:r>
+      <w:r>
+        <w:fldChar w:fldCharType="end"/>
+      </w:r>
+      <w:r>
+        <w:t xml:space="preserve">. </w:t>
+      </w:r>
+    </w:p>
+    <w:p/>
+    <w:p>
+      <w:r>
+        <w:t xml:space="preserve">Bei asynchronen Verbindungen wird keine Clock benötigt, da </w:t>
+      </w:r>
+      <w:r>
+        <w:t>bei jeder Nachricht zwischen den Geräten die</w:t>
+      </w:r>
+      <w:r>
+        <w:t xml:space="preserve">se </w:t>
+      </w:r>
+      <w:r>
+        <w:t xml:space="preserve">selbst erkennen, wie die Nachricht auszulesen ist. </w:t>
+      </w:r>
+      <w:r>
+        <w:t>Es gibt viele verschiedene Formate für das asynchrone Nachrichtenübertragen, ein Beliebtes aber ist 8-N-</w:t>
+      </w:r>
+      <w:r>
+        <w:t>1. Dort</w:t>
+      </w:r>
+      <w:r>
+        <w:t xml:space="preserve"> </w:t>
+      </w:r>
+      <w:r>
+        <w:t>folgen</w:t>
+      </w:r>
+      <w:r>
+        <w:t xml:space="preserve"> auf ein Startbit acht Datenbits und ein Stoppbit. Das N besagt, dass es kein Paritätsbit gibt. Parität sagt aus, ob es eine gerade oder ungerade Anzahl an 1 in den Datenbits gibt. Wenn bei einer empfangenen Nachricht das Paritätsbit nicht mit der Parität der Datenbits übereinstimmt</w:t>
+      </w:r>
+      <w:r>
+        <w:t>, so wird die Nachricht verworfen, da es mindestens einen Fehler gibt. Ein Even Paritätsbit wird</w:t>
+      </w:r>
+      <w:r>
+        <w:t xml:space="preserve"> 1, </w:t>
+      </w:r>
+      <w:r>
+        <w:t>wenn die Datenbits eine gerade Anzahl an 0 enthält und ein Odd Paritätsbit wird 1</w:t>
+      </w:r>
+      <w:r>
+        <w:t>,</w:t>
+      </w:r>
+      <w:r>
+        <w:t xml:space="preserve"> wenn die Nachricht eine ungerade Anzahl an 0 enthält. Die meisten </w:t>
+      </w:r>
+      <w:r>
+        <w:t>seriellen Schnittstellen unterstützen</w:t>
+      </w:r>
+      <w:r>
+        <w:t xml:space="preserve"> </w:t>
+      </w:r>
+      <w:r>
+        <w:t>zwischen einem Start- und einem Stoppbit</w:t>
+      </w:r>
+      <w:r>
+        <w:t xml:space="preserve"> 5-8 Datenbits </w:t>
+      </w:r>
+      <w:r>
+        <w:t>sowie</w:t>
+      </w:r>
+      <w:r>
+        <w:t xml:space="preserve"> ein Paritätsbit </w:t>
+      </w:r>
+      <w:r>
+        <w:fldChar w:fldCharType="begin"/>
+      </w:r>
+      <w:r>
+        <w:instrText xml:space="preserve"> ADDIN ZOTERO_ITEM CSL_CITATION {"citationID":"H5faqoTt","properties":{"formattedCitation":"[1, S. 13\\uc0\\u8211{}14]","plainCitation":"[1, S. 13–14]","noteIndex":0},"citationItems":[{"id":92,"uris":["http://zotero.org/users/8935704/items/9DKX5E84"],"itemData":{"id":92,"type":"book","abstract":"This is the first book to have extensive detail on RS-485, a widely used industry-standard interface for networks. This reference features original content based on the author's firsthand research and experience, not just rewritten specifications and marketing materials.","event-place":"Madison","ISBN":"978-0-9650819-7-9","language":"English","note":"OCLC: 707917501","publisher":"Lakeview Research","publisher-place":"Madison","source":"Open WorldCat","title":"Serial Port Complete: Programming and Circuits for RS-232 and RS-485 Links and Networks.","title-short":"Serial Port Complete","author":[{"family":"Axelson","given":"Jan"}],"issued":{"date-parts":[["2002"]]}},"locator":"13-14"}],"schema":"https://github.com/citation-style-language/schema/raw/master/csl-citation.json"} </w:instrText>
+      </w:r>
+      <w:r>
+        <w:fldChar w:fldCharType="separate"/>
+      </w:r>
+      <w:r>
+        <w:rPr>
+          <w:rFonts w:cs="Arial"/>
+          <w:szCs w:val="24"/>
+        </w:rPr>
+        <w:t>[1, S. 13–14]</w:t>
+      </w:r>
+      <w:r>
+        <w:fldChar w:fldCharType="end"/>
+      </w:r>
+      <w:r>
+        <w:t>.</w:t>
+      </w:r>
+    </w:p>
+    <w:p/>
+    <w:p>
+      <w:r>
+        <w:t>Die Bitübertragungsrate einer Verbindung wird in Bits pro Sekunde angegeben</w:t>
+      </w:r>
+      <w:r>
+        <w:t>. D</w:t>
+      </w:r>
+      <w:r>
+        <w:t>ie Daten</w:t>
+      </w:r>
+      <w:r>
+        <w:t>änderungs</w:t>
+      </w:r>
+      <w:r>
+        <w:t>übertragungsrate, auch Baud-Rate genannt</w:t>
+      </w:r>
+      <w:r>
+        <w:t>, ist in vielen Fällen gleich der Bitübertragungsrate, da bei seriellen Verbindungen jedes Bit ein</w:t>
+      </w:r>
+      <w:r>
+        <w:t>e Datenänderung</w:t>
+      </w:r>
+      <w:r>
+        <w:t xml:space="preserve"> ist. Bei Telefon- oder Ethernetverbindungen </w:t>
+      </w:r>
+      <w:r>
+        <w:t xml:space="preserve">jedoch </w:t>
+      </w:r>
+      <w:r>
+        <w:t xml:space="preserve">ist die Baud-Rate </w:t>
+      </w:r>
+      <w:r>
+        <w:t xml:space="preserve">um einiges niedriger als die Bitübertragungsrate, da in jede Datenänderung mehrere Bits </w:t>
+      </w:r>
+      <w:r>
+        <w:t>kodiert</w:t>
+      </w:r>
+      <w:r>
+        <w:t xml:space="preserve"> sind.</w:t>
+      </w:r>
+      <w:r>
+        <w:t xml:space="preserve"> </w:t>
+      </w:r>
+      <w:r>
+        <w:t xml:space="preserve">Das Hinzufügen eines Start- und Stoppbits bei </w:t>
+      </w:r>
+      <w:r>
+        <w:t>7</w:t>
+      </w:r>
+      <w:r>
+        <w:t>-</w:t>
+      </w:r>
+      <w:r>
+        <w:t>E</w:t>
+      </w:r>
+      <w:r>
+        <w:t xml:space="preserve">-1 verringert die Übertragungsgeschwindigkeit um </w:t>
+      </w:r>
+      <w:r>
+        <w:t>3</w:t>
+      </w:r>
+      <w:r>
+        <w:t xml:space="preserve">0%, da auf </w:t>
+      </w:r>
+      <w:r>
+        <w:t>sieben</w:t>
+      </w:r>
+      <w:r>
+        <w:t xml:space="preserve"> Datenbits </w:t>
+      </w:r>
+      <w:r>
+        <w:t>zwei</w:t>
+      </w:r>
+      <w:r>
+        <w:t xml:space="preserve"> </w:t>
+      </w:r>
+      <w:r>
+        <w:t xml:space="preserve">Formatbits und ein Paritätsbit kommen. Bei manchen Übertragungsprotokollen wird das Stoppbit doppelt so lang wie ein Datenbit gesetzt oder mehrere Paritätsbits verwendet um die Fehlerquote zu </w:t>
+      </w:r>
+      <w:r>
+        <w:t xml:space="preserve">verringern. Ob die Verringerung der Datenübertragungsrate die erhöhte Fehlerreduktion wert ist, muss von Anwendungsfall zu Anwendungsfall entschieden werden </w:t>
+      </w:r>
+      <w:r>
+        <w:fldChar w:fldCharType="begin"/>
+      </w:r>
+      <w:r>
+        <w:instrText xml:space="preserve"> ADDIN ZOTERO_ITEM CSL_CITATION {"citationID":"IwboiSBs","properties":{"formattedCitation":"[1, S. 13\\uc0\\u8211{}15]","plainCitation":"[1, S. 13–15]","noteIndex":0},"citationItems":[{"id":92,"uris":["http://zotero.org/users/8935704/items/9DKX5E84"],"itemData":{"id":92,"type":"book","abstract":"This is the first book to have extensive detail on RS-485, a widely used industry-standard interface for networks. This reference features original content based on the author's firsthand research and experience, not just rewritten specifications and marketing materials.","event-place":"Madison","ISBN":"978-0-9650819-7-9","language":"English","note":"OCLC: 707917501","publisher":"Lakeview Research","publisher-place":"Madison","source":"Open WorldCat","title":"Serial Port Complete: Programming and Circuits for RS-232 and RS-485 Links and Networks.","title-short":"Serial Port Complete","author":[{"family":"Axelson","given":"Jan"}],"issued":{"date-parts":[["2002"]]}},"locator":"13-15"}],"schema":"https://github.com/citation-style-language/schema/raw/master/csl-citation.json"} </w:instrText>
+      </w:r>
+      <w:r>
+        <w:fldChar w:fldCharType="separate"/>
+      </w:r>
+      <w:r>
+        <w:rPr>
+          <w:rFonts w:cs="Arial"/>
+          <w:szCs w:val="24"/>
+        </w:rPr>
+        <w:t>[1, S. 13–15]</w:t>
+      </w:r>
+      <w:r>
+        <w:fldChar w:fldCharType="end"/>
+      </w:r>
+      <w:r>
+        <w:t xml:space="preserve">. </w:t>
+      </w:r>
+    </w:p>
+    <w:p/>
+    <w:p>
+      <w:r>
+        <w:lastRenderedPageBreak/>
+        <w:t xml:space="preserve">Serielle Anschlüsse waren für Jahrzehnte die </w:t>
+      </w:r>
+      <w:r>
+        <w:t>bevorzugte</w:t>
+      </w:r>
+      <w:r>
+        <w:t xml:space="preserve"> </w:t>
+      </w:r>
+      <w:r>
+        <w:t>Art um externe Geräte mit einem Computer zu verbinden. Aber b</w:t>
+      </w:r>
+      <w:r>
+        <w:t xml:space="preserve">is auf ein oder zwei synchrone, serielle PS/2-Schnittstellen um Tastatur und Maus anzuschließen </w:t>
+      </w:r>
+      <w:r>
+        <w:fldChar w:fldCharType="begin"/>
+      </w:r>
+      <w:r>
+        <w:instrText xml:space="preserve"> ADDIN ZOTERO_ITEM CSL_CITATION {"citationID":"9d3vQMR5","properties":{"formattedCitation":"[2]","plainCitation":"[2]","noteIndex":0},"citationItems":[{"id":97,"uris":["http://zotero.org/users/8935704/items/PLL4V3J6"],"itemData":{"id":97,"type":"webpage","title":"StuBS: The PS/2 Mouse/Keyboard Protocol","URL":"https://www.sra.uni-hannover.de/Lehre/WS21/L_BST/doc/ps2.html","author":[{"literal":"Adam Chapweske"}],"accessed":{"date-parts":[["2022",6,21]]}}}],"schema":"https://github.com/citation-style-language/schema/raw/master/csl-citation.json"} </w:instrText>
+      </w:r>
+      <w:r>
+        <w:fldChar w:fldCharType="separate"/>
+      </w:r>
+      <w:r>
+        <w:rPr>
+          <w:rFonts w:cs="Arial"/>
+        </w:rPr>
+        <w:t>[2]</w:t>
+      </w:r>
+      <w:r>
+        <w:fldChar w:fldCharType="end"/>
+      </w:r>
+      <w:r>
+        <w:t xml:space="preserve"> werden keine serielle Anschlüsse mehr in modernen Computer verwendet</w:t>
+      </w:r>
+      <w:r>
+        <w:t>.</w:t>
+      </w:r>
+      <w:r>
+        <w:t xml:space="preserve"> Serielle Schnittstellen sind und werden aber weiterhin in Kontroll- und Überwachungssystem</w:t>
+      </w:r>
+      <w:r>
+        <w:t xml:space="preserve"> eingesetzt, da sie günstig</w:t>
+      </w:r>
+      <w:r>
+        <w:t>, wenig fehleranfällig und</w:t>
+      </w:r>
+      <w:r>
+        <w:t xml:space="preserve"> einfach zu bedienen</w:t>
+      </w:r>
+      <w:r>
+        <w:t xml:space="preserve"> sind </w:t>
+      </w:r>
+      <w:r>
+        <w:fldChar w:fldCharType="begin"/>
+      </w:r>
+      <w:r>
+        <w:instrText xml:space="preserve"> ADDIN ZOTERO_ITEM CSL_CITATION {"citationID":"vKzUYQ2X","properties":{"formattedCitation":"[1, S. 26]","plainCitation":"[1, S. 26]","noteIndex":0},"citationItems":[{"id":92,"uris":["http://zotero.org/users/8935704/items/9DKX5E84"],"itemData":{"id":92,"type":"book","abstract":"This is the first book to have extensive detail on RS-485, a widely used industry-standard interface for networks. This reference features original content based on the author's firsthand research and experience, not just rewritten specifications and marketing materials.","event-place":"Madison","ISBN":"978-0-9650819-7-9","language":"English","note":"OCLC: 707917501","publisher":"Lakeview Research","publisher-place":"Madison","source":"Open WorldCat","title":"Serial Port Complete: Programming and Circuits for RS-232 and RS-485 Links and Networks.","title-short":"Serial Port Complete","author":[{"family":"Axelson","given":"Jan"}],"issued":{"date-parts":[["2002"]]}},"locator":"26"}],"schema":"https://github.com/citation-style-language/schema/raw/master/csl-citation.json"} </w:instrText>
+      </w:r>
+      <w:r>
+        <w:fldChar w:fldCharType="separate"/>
+      </w:r>
+      <w:r>
+        <w:rPr>
+          <w:rFonts w:cs="Arial"/>
+        </w:rPr>
+        <w:t>[1, S. 26]</w:t>
+      </w:r>
+      <w:r>
+        <w:fldChar w:fldCharType="end"/>
+      </w:r>
+      <w:r>
+        <w:t xml:space="preserve">. </w:t>
+      </w:r>
+    </w:p>
+    <w:p/>
     <w:p>
       <w:pPr>
         <w:pStyle w:val="berschrift3"/>
       </w:pPr>
-      <w:bookmarkStart w:id="1" w:name="_Toc104386690"/>
-      <w:r>
-        <w:lastRenderedPageBreak/>
-        <w:t>Serielle Kommunikation</w:t>
-      </w:r>
-    </w:p>
-    <w:p>
-      <w:r>
-        <w:t>Wenn zwei Parteien miteinander kommunizieren wollen, müssen sie sich vorher auf eine Kommunikationsart einigen, damit jede Nachricht sein Ziel erreicht und dort auch verstanden wird.</w:t>
-      </w:r>
-      <w:r>
-        <w:t xml:space="preserve"> Serielle Kommunikation ist eine </w:t>
-      </w:r>
-      <w:r>
-        <w:t>sehr</w:t>
-      </w:r>
-      <w:r>
-        <w:t xml:space="preserve"> simp</w:t>
-      </w:r>
-      <w:r>
-        <w:t xml:space="preserve">le </w:t>
-      </w:r>
-      <w:r>
-        <w:t xml:space="preserve">Kommunikationsart, da nur ein Leiter benötigt wird, welcher an und aus geschaltet wird. </w:t>
-      </w:r>
-      <w:r>
-        <w:t>Damit Datenbits ausgelesen werden können, wird eine Clock oder eine andere Art an Zeitreferenz benötigt. Bei einer synchronen Verbindung gibt es eine zentrale Clock, die allen Geräten die Zeit vorgibt</w:t>
-      </w:r>
-      <w:r>
-        <w:t xml:space="preserve">. Problem bei synchronen Verbindungen ist, dass alle kommunizierende Geräte mindestens einmal nach dem Einschalten das Signal der Clock empfangen haben müssen um sich zu Synchronisieren. </w:t>
-      </w:r>
-      <w:r>
-        <w:t>Dies ist in vielen Anwendungsfälle nur schwer oder gar nicht möglich</w:t>
+      <w:r>
+        <w:t>UART</w:t>
+      </w:r>
+    </w:p>
+    <w:p>
+      <w:r>
+        <w:t xml:space="preserve">Ein </w:t>
+      </w:r>
+      <w:r>
+        <w:t xml:space="preserve">Universal </w:t>
+      </w:r>
+      <w:r>
+        <w:t>A</w:t>
+      </w:r>
+      <w:r>
+        <w:t xml:space="preserve">synchronous </w:t>
+      </w:r>
+      <w:r>
+        <w:t>R</w:t>
+      </w:r>
+      <w:r>
+        <w:t>eceiver-</w:t>
+      </w:r>
+      <w:r>
+        <w:t>T</w:t>
+      </w:r>
+      <w:r>
+        <w:t>ransmitter</w:t>
+      </w:r>
+      <w:r>
+        <w:t>, UART genannt, ist die Schnittstelle zwischen dem parallelen internen Bussystem eines (Mikro)Computers und eine</w:t>
+      </w:r>
+      <w:r>
+        <w:t>m</w:t>
+      </w:r>
+      <w:r>
+        <w:t xml:space="preserve"> seriellen </w:t>
+      </w:r>
+      <w:r>
+        <w:t>Übertragungssystem. Dieser wandelt die zu sendende Daten des Computers in ein serielles Format um und wandelt die empfangenen seriellen Daten in ein Format um</w:t>
+      </w:r>
+      <w:r>
+        <w:t xml:space="preserve">, welches </w:t>
+      </w:r>
+      <w:r>
+        <w:t>für den Computer lesbar</w:t>
+      </w:r>
+      <w:r>
+        <w:t xml:space="preserve"> ist</w:t>
+      </w:r>
+      <w:r>
+        <w:t>. Außerdem sind viele UART</w:t>
+      </w:r>
+      <w:r>
+        <w:t xml:space="preserve"> für das Management der seriellen Verbindung zuständig, wie das Übertragungstiming verschiedener Geräte am selben Bus oder das </w:t>
+      </w:r>
+      <w:r>
+        <w:t xml:space="preserve">automatische </w:t>
+      </w:r>
+      <w:r>
+        <w:t>Anpassen an dieselbe Baud-Rate zwischen verschiedenen Geräten</w:t>
       </w:r>
       <w:r>
         <w:t xml:space="preserve"> </w:t>
@@ -859,7 +1248,163 @@
         <w:fldChar w:fldCharType="begin"/>
       </w:r>
       <w:r>
-        <w:instrText xml:space="preserve"> ADDIN ZOTERO_ITEM CSL_CITATION {"citationID":"pngShEFS","properties":{"formattedCitation":"[1, S. 11\\uc0\\u8211{}13]","plainCitation":"[1, S. 11–13]","noteIndex":0},"citationItems":[{"id":92,"uris":["http://zotero.org/users/8935704/items/9DKX5E84"],"itemData":{"id":92,"type":"book","abstract":"This is the first book to have extensive detail on RS-485, a widely used industry-standard interface for networks. This reference features original content based on the author's firsthand research and experience, not just rewritten specifications and marketing materials.","event-place":"Madison","ISBN":"978-0-9650819-7-9","language":"English","note":"OCLC: 707917501","publisher":"Lakeview Research","publisher-place":"Madison","source":"Open WorldCat","title":"Serial Port Complete: Programming and Circuits for RS-232 and RS-485 Links and Networks.","title-short":"Serial Port Complete","author":[{"family":"Axelson","given":"Jan"}],"issued":{"date-parts":[["2002"]]}},"locator":"11-13"}],"schema":"https://github.com/citation-style-language/schema/raw/master/csl-citation.json"} </w:instrText>
+        <w:instrText xml:space="preserve"> ADDIN ZOTERO_ITEM CSL_CITATION {"citationID":"5FKd38xd","properties":{"formattedCitation":"[1, S. 26]","plainCitation":"[1, S. 26]","noteIndex":0},"citationItems":[{"id":92,"uris":["http://zotero.org/users/8935704/items/9DKX5E84"],"itemData":{"id":92,"type":"book","abstract":"This is the first book to have extensive detail on RS-485, a widely used industry-standard interface for networks. This reference features original content based on the author's firsthand research and experience, not just rewritten specifications and marketing materials.","event-place":"Madison","ISBN":"978-0-9650819-7-9","language":"English","note":"OCLC: 707917501","publisher":"Lakeview Research","publisher-place":"Madison","source":"Open WorldCat","title":"Serial Port Complete: Programming and Circuits for RS-232 and RS-485 Links and Networks.","title-short":"Serial Port Complete","author":[{"family":"Axelson","given":"Jan"}],"issued":{"date-parts":[["2002"]]}},"locator":"26"}],"schema":"https://github.com/citation-style-language/schema/raw/master/csl-citation.json"} </w:instrText>
+      </w:r>
+      <w:r>
+        <w:fldChar w:fldCharType="separate"/>
+      </w:r>
+      <w:r>
+        <w:rPr>
+          <w:rFonts w:cs="Arial"/>
+        </w:rPr>
+        <w:t>[1, S. 26]</w:t>
+      </w:r>
+      <w:r>
+        <w:fldChar w:fldCharType="end"/>
+      </w:r>
+      <w:r>
+        <w:t>.</w:t>
+      </w:r>
+    </w:p>
+    <w:p/>
+    <w:p>
+      <w:r>
+        <w:t>In einem UART sind Buffer enthalten, die mehrere Byte zwischenspeichern können</w:t>
+      </w:r>
+      <w:r>
+        <w:t>.</w:t>
+      </w:r>
+      <w:r>
+        <w:t xml:space="preserve"> </w:t>
+      </w:r>
+      <w:r>
+        <w:t>So muss</w:t>
+      </w:r>
+      <w:r>
+        <w:t xml:space="preserve"> der Computer sich nicht um jeden einzelnen empfangen Bit kümmern, sondern</w:t>
+      </w:r>
+      <w:r>
+        <w:t xml:space="preserve"> kann</w:t>
+      </w:r>
+      <w:r>
+        <w:t xml:space="preserve"> die empfangene Nachricht in einem Zug auslesen. Dies ist auch von Vorteil, da das </w:t>
+      </w:r>
+      <w:r>
+        <w:t>c</w:t>
+      </w:r>
+      <w:r>
+        <w:t>omputer</w:t>
+      </w:r>
+      <w:r>
+        <w:t>-</w:t>
+      </w:r>
+      <w:r>
+        <w:t>interne Bussystem um ein Vielfaches schneller ist</w:t>
+      </w:r>
+      <w:r>
+        <w:t>,</w:t>
+      </w:r>
+      <w:r>
+        <w:t xml:space="preserve"> als </w:t>
+      </w:r>
+      <w:r>
+        <w:t>eine</w:t>
+      </w:r>
+      <w:r>
+        <w:t xml:space="preserve"> serielle Leitung</w:t>
+      </w:r>
+      <w:r>
+        <w:t>. Jenes gilt ebenso beim Senden von seriellen Nachrichten. Der Computer kann die komplette zu sendende Nachricht an den UART senden, wo diese im Buffer gespeichert und</w:t>
+      </w:r>
+      <w:r>
+        <w:t xml:space="preserve"> daraufhin</w:t>
+      </w:r>
+      <w:r>
+        <w:t xml:space="preserve"> Stück für Stück gesendet wird. Diese Buffer sind first-In, first-out, kurz FIFO</w:t>
+      </w:r>
+      <w:r>
+        <w:t>.</w:t>
+      </w:r>
+      <w:r>
+        <w:t xml:space="preserve"> </w:t>
+      </w:r>
+      <w:r>
+        <w:t>E</w:t>
+      </w:r>
+      <w:r>
+        <w:t xml:space="preserve">s wird also der zuerst empfangene Bit </w:t>
+      </w:r>
+      <w:r>
+        <w:t xml:space="preserve">als </w:t>
+      </w:r>
+      <w:r>
+        <w:t>erst</w:t>
+      </w:r>
+      <w:r>
+        <w:t>es</w:t>
+      </w:r>
+      <w:r>
+        <w:t xml:space="preserve"> gesendet</w:t>
+      </w:r>
+      <w:r>
+        <w:t xml:space="preserve"> </w:t>
+      </w:r>
+      <w:r>
+        <w:fldChar w:fldCharType="begin"/>
+      </w:r>
+      <w:r>
+        <w:instrText xml:space="preserve"> ADDIN ZOTERO_ITEM CSL_CITATION {"citationID":"p4Cvx8It","properties":{"formattedCitation":"[1, S. 27]","plainCitation":"[1, S. 27]","noteIndex":0},"citationItems":[{"id":92,"uris":["http://zotero.org/users/8935704/items/9DKX5E84"],"itemData":{"id":92,"type":"book","abstract":"This is the first book to have extensive detail on RS-485, a widely used industry-standard interface for networks. This reference features original content based on the author's firsthand research and experience, not just rewritten specifications and marketing materials.","event-place":"Madison","ISBN":"978-0-9650819-7-9","language":"English","note":"OCLC: 707917501","publisher":"Lakeview Research","publisher-place":"Madison","source":"Open WorldCat","title":"Serial Port Complete: Programming and Circuits for RS-232 and RS-485 Links and Networks.","title-short":"Serial Port Complete","author":[{"family":"Axelson","given":"Jan"}],"issued":{"date-parts":[["2002"]]}},"locator":"27"}],"schema":"https://github.com/citation-style-language/schema/raw/master/csl-citation.json"} </w:instrText>
+      </w:r>
+      <w:r>
+        <w:fldChar w:fldCharType="separate"/>
+      </w:r>
+      <w:r>
+        <w:rPr>
+          <w:rFonts w:cs="Arial"/>
+        </w:rPr>
+        <w:t>[1, S. 27]</w:t>
+      </w:r>
+      <w:r>
+        <w:fldChar w:fldCharType="end"/>
+      </w:r>
+      <w:r>
+        <w:t>.</w:t>
+      </w:r>
+      <w:r>
+        <w:t xml:space="preserve"> </w:t>
+      </w:r>
+      <w:r>
+        <w:t>Des Weiteren hat e</w:t>
+      </w:r>
+      <w:r>
+        <w:t>in UART verschiedene Speicherregister. Unteranderem jeweils eines für die</w:t>
+      </w:r>
+      <w:r>
+        <w:t xml:space="preserve"> als</w:t>
+      </w:r>
+      <w:r>
+        <w:t xml:space="preserve"> letzte</w:t>
+      </w:r>
+      <w:r>
+        <w:t>s</w:t>
+      </w:r>
+      <w:r>
+        <w:t xml:space="preserve"> </w:t>
+      </w:r>
+      <w:r>
+        <w:t>empfangenen und gesendeten Bits</w:t>
+      </w:r>
+      <w:r>
+        <w:t>. Außerdem sind dort Konfigurationen, Statusinformationen, Bufferbenutzung und Fehlermeldungen gespeichert</w:t>
+      </w:r>
+      <w:r>
+        <w:t xml:space="preserve"> </w:t>
+      </w:r>
+      <w:r>
+        <w:fldChar w:fldCharType="begin"/>
+      </w:r>
+      <w:r>
+        <w:instrText xml:space="preserve"> ADDIN ZOTERO_ITEM CSL_CITATION {"citationID":"LOmXqyNN","properties":{"formattedCitation":"[1, S. 40\\uc0\\u8211{}42]","plainCitation":"[1, S. 40–42]","noteIndex":0},"citationItems":[{"id":92,"uris":["http://zotero.org/users/8935704/items/9DKX5E84"],"itemData":{"id":92,"type":"book","abstract":"This is the first book to have extensive detail on RS-485, a widely used industry-standard interface for networks. This reference features original content based on the author's firsthand research and experience, not just rewritten specifications and marketing materials.","event-place":"Madison","ISBN":"978-0-9650819-7-9","language":"English","note":"OCLC: 707917501","publisher":"Lakeview Research","publisher-place":"Madison","source":"Open WorldCat","title":"Serial Port Complete: Programming and Circuits for RS-232 and RS-485 Links and Networks.","title-short":"Serial Port Complete","author":[{"family":"Axelson","given":"Jan"}],"issued":{"date-parts":[["2002"]]}},"locator":"40-42"}],"schema":"https://github.com/citation-style-language/schema/raw/master/csl-citation.json"} </w:instrText>
       </w:r>
       <w:r>
         <w:fldChar w:fldCharType="separate"/>
@@ -869,108 +1414,16 @@
           <w:rFonts w:cs="Arial"/>
           <w:szCs w:val="24"/>
         </w:rPr>
-        <w:t>[1, S. 11–13]</w:t>
+        <w:t>[1, S. 40–42]</w:t>
       </w:r>
       <w:r>
         <w:fldChar w:fldCharType="end"/>
       </w:r>
       <w:r>
-        <w:t xml:space="preserve">. </w:t>
+        <w:t>.</w:t>
       </w:r>
     </w:p>
     <w:p/>
-    <w:p>
-      <w:r>
-        <w:t xml:space="preserve">Bei asynchronen Verbindungen wird keine Clock benötigt, da </w:t>
-      </w:r>
-      <w:r>
-        <w:t xml:space="preserve">bei jeder Nachricht zwischen den Geräten die Geräte selbst erkennen, wie die Nachricht auszulesen ist. </w:t>
-      </w:r>
-      <w:r>
-        <w:t>Es gibt viele verschiedene Formate für das asynchrone Nachrichtenübertragen, ein Beliebtes aber ist 8-N-1, wo auf ein Startbit acht Datenbits und ein Stoppbit folgen. Das N besagt, dass es kein Paritätsbit gibt. Parität sagt aus, ob es eine gerade oder ungerade Anzahl an 1 in den Datenbits gibt. Wenn bei einer empfangenen Nachricht das Paritätsbit nicht mit der Parität der Datenbits übereinstimmt</w:t>
-      </w:r>
-      <w:r>
-        <w:t>, so wird die Nachricht verworfen, da es mindestens einen Fehler gibt. Ein Even Paritätsbit wird</w:t>
-      </w:r>
-      <w:r>
-        <w:t xml:space="preserve"> 1, </w:t>
-      </w:r>
-      <w:r>
-        <w:t xml:space="preserve">wenn die Datenbits eine gerade Anzahl an 0 enthält und ein Odd Paritätsbit wird 1 wenn die Nachricht eine ungerade Anzahl an 0 enthält. Die meisten </w:t>
-      </w:r>
-      <w:r>
-        <w:t xml:space="preserve">seriellen Schnittstellen unterstützen 5-8 Datenbits und ein Paritätsbit inzwischen einem Start- und einem Stoppbit </w:t>
-      </w:r>
-      <w:r>
-        <w:fldChar w:fldCharType="begin"/>
-      </w:r>
-      <w:r>
-        <w:instrText xml:space="preserve"> ADDIN ZOTERO_ITEM CSL_CITATION {"citationID":"H5faqoTt","properties":{"formattedCitation":"[1, S. 13\\uc0\\u8211{}14]","plainCitation":"[1, S. 13–14]","noteIndex":0},"citationItems":[{"id":92,"uris":["http://zotero.org/users/8935704/items/9DKX5E84"],"itemData":{"id":92,"type":"book","abstract":"This is the first book to have extensive detail on RS-485, a widely used industry-standard interface for networks. This reference features original content based on the author's firsthand research and experience, not just rewritten specifications and marketing materials.","event-place":"Madison","ISBN":"978-0-9650819-7-9","language":"English","note":"OCLC: 707917501","publisher":"Lakeview Research","publisher-place":"Madison","source":"Open WorldCat","title":"Serial Port Complete: Programming and Circuits for RS-232 and RS-485 Links and Networks.","title-short":"Serial Port Complete","author":[{"family":"Axelson","given":"Jan"}],"issued":{"date-parts":[["2002"]]}},"locator":"13-14"}],"schema":"https://github.com/citation-style-language/schema/raw/master/csl-citation.json"} </w:instrText>
-      </w:r>
-      <w:r>
-        <w:fldChar w:fldCharType="separate"/>
-      </w:r>
-      <w:r>
-        <w:rPr>
-          <w:rFonts w:cs="Arial"/>
-          <w:szCs w:val="24"/>
-        </w:rPr>
-        <w:t>[1, S. 13–14]</w:t>
-      </w:r>
-      <w:r>
-        <w:fldChar w:fldCharType="end"/>
-      </w:r>
-      <w:r>
-        <w:t>.</w:t>
-      </w:r>
-    </w:p>
-    <w:p/>
-    <w:p>
-      <w:r>
-        <w:t>Die Bitübertragungsrate einer Verbindung wird in Bits pro Sekunde angegeben</w:t>
-      </w:r>
-      <w:r>
-        <w:t>. D</w:t>
-      </w:r>
-      <w:r>
-        <w:t>ie Daten</w:t>
-      </w:r>
-      <w:r>
-        <w:t>änderungs</w:t>
-      </w:r>
-      <w:r>
-        <w:t>übertragungsrate, auch Baud-Rate genannt</w:t>
-      </w:r>
-      <w:r>
-        <w:t>, ist in vielen Fällen gleich der Bitübertragungsrate, da bei seriellen Verbindungen jedes Bit ein</w:t>
-      </w:r>
-      <w:r>
-        <w:t>e Datenänderung</w:t>
-      </w:r>
-      <w:r>
-        <w:t xml:space="preserve"> ist. Bei Telefon- oder Ethernetverbindungen </w:t>
-      </w:r>
-      <w:r>
-        <w:t xml:space="preserve">jedoch </w:t>
-      </w:r>
-      <w:r>
-        <w:t xml:space="preserve">ist die Baud-Rate </w:t>
-      </w:r>
-      <w:r>
-        <w:t xml:space="preserve">um einiges niedriger als die Bitübertragungsrate, da in jede Datenänderung mehrere Bits </w:t>
-      </w:r>
-      <w:proofErr w:type="spellStart"/>
-      <w:r>
-        <w:t>encoded</w:t>
-      </w:r>
-      <w:proofErr w:type="spellEnd"/>
-      <w:r>
-        <w:t xml:space="preserve"> sind.</w:t>
-      </w:r>
-      <w:r>
-        <w:t xml:space="preserve">  </w:t>
-      </w:r>
-    </w:p>
     <w:p>
       <w:pPr>
         <w:pStyle w:val="berschrift3"/>
@@ -988,15 +1441,7 @@
         <w:t xml:space="preserve"> ist ein Datenübertragungsstandard,</w:t>
       </w:r>
       <w:r>
-        <w:t xml:space="preserve"> wurde von der Telecommunications Industry </w:t>
-      </w:r>
-      <w:proofErr w:type="spellStart"/>
-      <w:r>
-        <w:t>Association</w:t>
-      </w:r>
-      <w:proofErr w:type="spellEnd"/>
-      <w:r>
-        <w:t xml:space="preserve"> und der Electronic Industrie Alliance entwickelt und ist auch unter dem Namen TIA/EIA-485 und ISO/IEC 8482.1993 bekannt</w:t>
+        <w:t xml:space="preserve"> wurde von der Telecommunications Industry Association und der Electronic Industrie Alliance entwickelt und ist auch unter dem Namen TIA/EIA-485 und ISO/IEC 8482.1993 bekannt</w:t>
       </w:r>
       <w:r>
         <w:t xml:space="preserve"> </w:t>
@@ -1026,31 +1471,23 @@
         <w:t xml:space="preserve"> </w:t>
       </w:r>
       <w:r>
-        <w:t xml:space="preserve">RS-485 wird in Industrie-, Medizin- und </w:t>
-      </w:r>
-      <w:proofErr w:type="spellStart"/>
-      <w:r>
-        <w:t>Konsumer</w:t>
-      </w:r>
-      <w:proofErr w:type="spellEnd"/>
-      <w:r>
-        <w:t>-Elektronik eingesetzt.</w:t>
-      </w:r>
-      <w:r>
-        <w:t xml:space="preserve"> Dieser Standard liegt auf OSI-Layer 1 und definiert nur die elektrische Hardware der Sender, Empfänger und </w:t>
+        <w:t>RS-485 wird in Industrie-, Medizin- und Konsum-Elektronik eingesetzt.</w:t>
+      </w:r>
+      <w:r>
+        <w:t xml:space="preserve"> Dieser Standard liegt auf OSI-Layer 1 und definiert nur die elektrische Hardware der Sender, Empfänger und Übertragungsmedi</w:t>
+      </w:r>
+      <w:r>
+        <w:t>en</w:t>
+      </w:r>
+      <w:r>
+        <w:t>.</w:t>
+      </w:r>
+      <w:r>
+        <w:t xml:space="preserve"> Es ist möglich eine RS-485 Implementierung in halb oder voll </w:t>
       </w:r>
       <w:r>
         <w:lastRenderedPageBreak/>
-        <w:t>Übertragungsmedi</w:t>
-      </w:r>
-      <w:r>
-        <w:t>en</w:t>
-      </w:r>
-      <w:r>
-        <w:t>.</w:t>
-      </w:r>
-      <w:r>
-        <w:t xml:space="preserve"> Es ist möglich eine RS-485 Implementierung in halb oder voll Duplex zu betreiben, bei voll Duplex werden aber statt zwei vier Leiter benötigt. Außerdem sollte RS-485 in </w:t>
+        <w:t xml:space="preserve">Duplex zu betreiben, bei voll Duplex werden aber statt zwei vier Leiter benötigt. Außerdem sollte RS-485 in </w:t>
       </w:r>
       <w:r>
         <w:t xml:space="preserve">einer Bus-Topologie betrieben werden mit einem Haupt-Bus, von dem kurze Abzweigungen zu den einzelnen Sendern und Empfängern gehen </w:t>
@@ -1059,7 +1496,7 @@
         <w:fldChar w:fldCharType="begin"/>
       </w:r>
       <w:r>
-        <w:instrText xml:space="preserve"> ADDIN ZOTERO_ITEM CSL_CITATION {"citationID":"dGsUOLCC","properties":{"formattedCitation":"[2, S. 1\\uc0\\u8211{}2]","plainCitation":"[2, S. 1–2]","noteIndex":0},"citationItems":[{"id":96,"uris":["http://zotero.org/users/8935704/items/39WQD267"],"itemData":{"id":96,"type":"document","title":"Texas Instruments: The RS-485 Design Guide","URL":"https://www.ti.com/lit/an/slla272d/slla272d.pdf","author":[{"literal":"Thomas Kugelstadt"}],"accessed":{"date-parts":[["2022",6,20]]},"issued":{"date-parts":[["2021",5]]}},"locator":"1-2"}],"schema":"https://github.com/citation-style-language/schema/raw/master/csl-citation.json"} </w:instrText>
+        <w:instrText xml:space="preserve"> ADDIN ZOTERO_ITEM CSL_CITATION {"citationID":"dGsUOLCC","properties":{"formattedCitation":"[3, S. 1\\uc0\\u8211{}2]","plainCitation":"[3, S. 1–2]","noteIndex":0},"citationItems":[{"id":96,"uris":["http://zotero.org/users/8935704/items/39WQD267"],"itemData":{"id":96,"type":"document","title":"Texas Instruments: The RS-485 Design Guide","URL":"https://www.ti.com/lit/an/slla272d/slla272d.pdf","author":[{"literal":"Thomas Kugelstadt"}],"accessed":{"date-parts":[["2022",6,20]]},"issued":{"date-parts":[["2021",5]]}},"locator":"1-2"}],"schema":"https://github.com/citation-style-language/schema/raw/master/csl-citation.json"} </w:instrText>
       </w:r>
       <w:r>
         <w:fldChar w:fldCharType="separate"/>
@@ -1069,7 +1506,7 @@
           <w:rFonts w:cs="Arial"/>
           <w:szCs w:val="24"/>
         </w:rPr>
-        <w:t>[2, S. 1–2]</w:t>
+        <w:t>[3, S. 1–2]</w:t>
       </w:r>
       <w:r>
         <w:fldChar w:fldCharType="end"/>
@@ -1150,7 +1587,13 @@
         <w:t>er</w:t>
       </w:r>
       <w:r>
-        <w:t xml:space="preserve"> sich gegenseitig auslöschen </w:t>
+        <w:t xml:space="preserve"> sich gegenseitig auslöschen</w:t>
+      </w:r>
+      <w:r>
+        <w:t>. Außerdem sind die Leiter so relativ immun gegen Unterschiede im Erdpotential bei längeren Übertragungsstrecken</w:t>
+      </w:r>
+      <w:r>
+        <w:t xml:space="preserve"> </w:t>
       </w:r>
       <w:r>
         <w:fldChar w:fldCharType="begin"/>
@@ -1320,13 +1763,7 @@
         <w:t>abgeschlossen</w:t>
       </w:r>
       <w:r>
-        <w:t xml:space="preserve"> werden, um Reflektionen vorzubeugen. Da der RS-485 Standard Kabel mit einer </w:t>
-      </w:r>
-      <w:r>
-        <w:t>charakteristischen Impedanz</w:t>
-      </w:r>
-      <w:r>
-        <w:t xml:space="preserve"> von 120 Ohm vorschlägt, sind die meisten </w:t>
+        <w:t xml:space="preserve"> werden, um Reflektionen vorzubeugen. Da der RS-485 Standard Kabel mit einer charakteristischen Impedanz von 120 Ohm vorschlägt, sind die meisten </w:t>
       </w:r>
       <w:r>
         <w:t xml:space="preserve">Abschlusswiderstände auch 120 Ohm stark. Wenn eine Verbindung in einem Umfeld mit starken elektrischen Interferenzen gelegt werden soll, werden die 120 Ohm Abschlusswiderstände meist mit zwei 60 Ohm Widerständen </w:t>
@@ -1344,7 +1781,7 @@
         <w:fldChar w:fldCharType="begin"/>
       </w:r>
       <w:r>
-        <w:instrText xml:space="preserve"> ADDIN ZOTERO_ITEM CSL_CITATION {"citationID":"OmN36KZ5","properties":{"formattedCitation":"[2, S. 3]","plainCitation":"[2, S. 3]","noteIndex":0},"citationItems":[{"id":96,"uris":["http://zotero.org/users/8935704/items/39WQD267"],"itemData":{"id":96,"type":"document","title":"Texas Instruments: The RS-485 Design Guide","URL":"https://www.ti.com/lit/an/slla272d/slla272d.pdf","author":[{"literal":"Thomas Kugelstadt"}],"accessed":{"date-parts":[["2022",6,20]]},"issued":{"date-parts":[["2021",5]]}},"locator":"3"}],"schema":"https://github.com/citation-style-language/schema/raw/master/csl-citation.json"} </w:instrText>
+        <w:instrText xml:space="preserve"> ADDIN ZOTERO_ITEM CSL_CITATION {"citationID":"OmN36KZ5","properties":{"formattedCitation":"[3, S. 3]","plainCitation":"[3, S. 3]","noteIndex":0},"citationItems":[{"id":96,"uris":["http://zotero.org/users/8935704/items/39WQD267"],"itemData":{"id":96,"type":"document","title":"Texas Instruments: The RS-485 Design Guide","URL":"https://www.ti.com/lit/an/slla272d/slla272d.pdf","author":[{"literal":"Thomas Kugelstadt"}],"accessed":{"date-parts":[["2022",6,20]]},"issued":{"date-parts":[["2021",5]]}},"locator":"3"}],"schema":"https://github.com/citation-style-language/schema/raw/master/csl-citation.json"} </w:instrText>
       </w:r>
       <w:r>
         <w:fldChar w:fldCharType="separate"/>
@@ -1353,7 +1790,7 @@
         <w:rPr>
           <w:rFonts w:cs="Arial"/>
         </w:rPr>
-        <w:t>[2, S. 3]</w:t>
+        <w:t>[3, S. 3]</w:t>
       </w:r>
       <w:r>
         <w:fldChar w:fldCharType="end"/>
@@ -1362,6 +1799,9 @@
         <w:t xml:space="preserve">. </w:t>
       </w:r>
       <w:r>
+        <w:rPr>
+          <w:noProof/>
+        </w:rPr>
         <w:drawing>
           <wp:inline distT="0" distB="0" distL="0" distR="0" wp14:anchorId="0B41952E" wp14:editId="32610329">
             <wp:extent cx="5400040" cy="1477010"/>
@@ -1413,42 +1853,32 @@
       <w:r>
         <w:t xml:space="preserve">Abb. </w:t>
       </w:r>
+      <w:fldSimple w:instr=" SEQ Abb. \* ARABIC ">
+        <w:r>
+          <w:rPr>
+            <w:noProof/>
+          </w:rPr>
+          <w:t>1</w:t>
+        </w:r>
+      </w:fldSimple>
+      <w:bookmarkEnd w:id="2"/>
+      <w:r>
+        <w:t xml:space="preserve"> RS-485 Abschlusswiderstände </w:t>
+      </w:r>
       <w:r>
         <w:fldChar w:fldCharType="begin"/>
       </w:r>
       <w:r>
-        <w:instrText xml:space="preserve"> SEQ Abb. \* ARABIC </w:instrText>
+        <w:instrText xml:space="preserve"> ADDIN ZOTERO_ITEM CSL_CITATION {"citationID":"cb9CTADf","properties":{"formattedCitation":"[3, S. 3]","plainCitation":"[3, S. 3]","noteIndex":0},"citationItems":[{"id":96,"uris":["http://zotero.org/users/8935704/items/39WQD267"],"itemData":{"id":96,"type":"document","title":"Texas Instruments: The RS-485 Design Guide","URL":"https://www.ti.com/lit/an/slla272d/slla272d.pdf","author":[{"literal":"Thomas Kugelstadt"}],"accessed":{"date-parts":[["2022",6,20]]},"issued":{"date-parts":[["2021",5]]}},"locator":"3"}],"schema":"https://github.com/citation-style-language/schema/raw/master/csl-citation.json"} </w:instrText>
       </w:r>
       <w:r>
         <w:fldChar w:fldCharType="separate"/>
       </w:r>
       <w:r>
         <w:rPr>
-          <w:noProof/>
-        </w:rPr>
-        <w:t>1</w:t>
-      </w:r>
-      <w:r>
-        <w:fldChar w:fldCharType="end"/>
-      </w:r>
-      <w:bookmarkEnd w:id="2"/>
-      <w:r>
-        <w:t xml:space="preserve"> RS-485 Abschlusswiderstände </w:t>
-      </w:r>
-      <w:r>
-        <w:fldChar w:fldCharType="begin"/>
-      </w:r>
-      <w:r>
-        <w:instrText xml:space="preserve"> ADDIN ZOTERO_ITEM CSL_CITATION {"citationID":"cb9CTADf","properties":{"formattedCitation":"[2, S. 3]","plainCitation":"[2, S. 3]","noteIndex":0},"citationItems":[{"id":96,"uris":["http://zotero.org/users/8935704/items/39WQD267"],"itemData":{"id":96,"type":"document","title":"Texas Instruments: The RS-485 Design Guide","URL":"https://www.ti.com/lit/an/slla272d/slla272d.pdf","author":[{"literal":"Thomas Kugelstadt"}],"accessed":{"date-parts":[["2022",6,20]]},"issued":{"date-parts":[["2021",5]]}},"locator":"3"}],"schema":"https://github.com/citation-style-language/schema/raw/master/csl-citation.json"} </w:instrText>
-      </w:r>
-      <w:r>
-        <w:fldChar w:fldCharType="separate"/>
-      </w:r>
-      <w:r>
-        <w:rPr>
           <w:rFonts w:cs="Arial"/>
         </w:rPr>
-        <w:t>[2, S. 3]</w:t>
+        <w:t>[3, S. 3]</w:t>
       </w:r>
       <w:r>
         <w:fldChar w:fldCharType="end"/>
@@ -1490,15 +1920,7 @@
         <w:t xml:space="preserve"> </w:t>
       </w:r>
       <w:r>
-        <w:t xml:space="preserve">die Übertragungsrate ab 100 </w:t>
-      </w:r>
-      <w:proofErr w:type="spellStart"/>
-      <w:r>
-        <w:t>Kbps</w:t>
-      </w:r>
-      <w:proofErr w:type="spellEnd"/>
-      <w:r>
-        <w:t xml:space="preserve"> </w:t>
+        <w:t xml:space="preserve">die Übertragungsrate ab 100 Kbps </w:t>
       </w:r>
       <w:r>
         <w:t xml:space="preserve">aufgrund der </w:t>
@@ -1572,27 +1994,14 @@
       <w:r>
         <w:t xml:space="preserve">Abb. </w:t>
       </w:r>
-      <w:r>
-        <w:fldChar w:fldCharType="begin"/>
-      </w:r>
-      <w:r>
-        <w:instrText xml:space="preserve"> SEQ Abb. \* ARABIC </w:instrText>
-      </w:r>
-      <w:r>
-        <w:fldChar w:fldCharType="separate"/>
-      </w:r>
-      <w:r>
-        <w:rPr>
-          <w:noProof/>
-        </w:rPr>
-        <w:t>2</w:t>
-      </w:r>
-      <w:r>
-        <w:rPr>
-          <w:noProof/>
-        </w:rPr>
-        <w:fldChar w:fldCharType="end"/>
-      </w:r>
+      <w:fldSimple w:instr=" SEQ Abb. \* ARABIC ">
+        <w:r>
+          <w:rPr>
+            <w:noProof/>
+          </w:rPr>
+          <w:t>2</w:t>
+        </w:r>
+      </w:fldSimple>
       <w:bookmarkEnd w:id="3"/>
       <w:r>
         <w:t xml:space="preserve"> RS-485 Geschwindigkeit in Abhängigkeit der Kabellänge </w:t>
@@ -1632,15 +2041,7 @@
         <w:keepNext/>
       </w:pPr>
       <w:r>
-        <w:t xml:space="preserve">Modbus ist ein Datenübertragungsprotokoll, welches von </w:t>
-      </w:r>
-      <w:proofErr w:type="spellStart"/>
-      <w:r>
-        <w:t>Modicon</w:t>
-      </w:r>
-      <w:proofErr w:type="spellEnd"/>
-      <w:r>
-        <w:t>, jetzt Schneider Electric, im Jahr 1979 entwickelt wurde. Es w</w:t>
+        <w:t>Modbus ist ein Datenübertragungsprotokoll, welches von Modicon, jetzt Schneider Electric, im Jahr 1979 entwickelt wurde. Es w</w:t>
       </w:r>
       <w:r>
         <w:t>ird</w:t>
@@ -1652,7 +2053,7 @@
         <w:fldChar w:fldCharType="begin"/>
       </w:r>
       <w:r>
-        <w:instrText xml:space="preserve"> ADDIN ZOTERO_ITEM CSL_CITATION {"citationID":"IMz5wQkD","properties":{"formattedCitation":"[3, S. 508], [4]","plainCitation":"[3, S. 508], [4]","noteIndex":0},"citationItems":[{"id":83,"uris":["http://zotero.org/users/8935704/items/WUMX6PYZ"],"itemData":{"id":83,"type":"book","call-number":"TK4058 .D78 2009","collection-number":"57","collection-title":"IET power and energy series","edition":"2nd ed","event-place":"Stevenage","ISBN":"978-1-84919-013-8","note":"OCLC: ocn317750583","number-of-pages":"724","publisher":"Institution of Engineering and Technology","publisher-place":"Stevenage","source":"Library of Congress ISBN","title":"The control techniques drives and controls handbook","author":[{"family":"Drury","given":"Bill"}],"issued":{"date-parts":[["2009"]]}},"locator":"508"},{"id":81,"uris":["http://zotero.org/users/8935704/items/Y8HQXXG9"],"itemData":{"id":81,"type":"webpage","title":"Modbus FAQ","URL":"https://modbus.org/faq.php","accessed":{"date-parts":[["2022",5,5]]}}}],"schema":"https://github.com/citation-style-language/schema/raw/master/csl-citation.json"} </w:instrText>
+        <w:instrText xml:space="preserve"> ADDIN ZOTERO_ITEM CSL_CITATION {"citationID":"IMz5wQkD","properties":{"formattedCitation":"[4, S. 508], [5]","plainCitation":"[4, S. 508], [5]","noteIndex":0},"citationItems":[{"id":83,"uris":["http://zotero.org/users/8935704/items/WUMX6PYZ"],"itemData":{"id":83,"type":"book","call-number":"TK4058 .D78 2009","collection-number":"57","collection-title":"IET power and energy series","edition":"2nd ed","event-place":"Stevenage","ISBN":"978-1-84919-013-8","note":"OCLC: ocn317750583","number-of-pages":"724","publisher":"Institution of Engineering and Technology","publisher-place":"Stevenage","source":"Library of Congress ISBN","title":"The control techniques drives and controls handbook","author":[{"family":"Drury","given":"Bill"}],"issued":{"date-parts":[["2009"]]}},"locator":"508"},{"id":81,"uris":["http://zotero.org/users/8935704/items/Y8HQXXG9"],"itemData":{"id":81,"type":"webpage","title":"Modbus FAQ","URL":"https://modbus.org/faq.php","accessed":{"date-parts":[["2022",5,5]]}}}],"schema":"https://github.com/citation-style-language/schema/raw/master/csl-citation.json"} </w:instrText>
       </w:r>
       <w:r>
         <w:fldChar w:fldCharType="separate"/>
@@ -1661,7 +2062,7 @@
         <w:rPr>
           <w:rFonts w:cs="Arial"/>
         </w:rPr>
-        <w:t>[3, S. 508], [4]</w:t>
+        <w:t>[4, S. 508], [5]</w:t>
       </w:r>
       <w:r>
         <w:fldChar w:fldCharType="end"/>
@@ -1673,7 +2074,7 @@
         <w:fldChar w:fldCharType="begin"/>
       </w:r>
       <w:r>
-        <w:instrText xml:space="preserve"> ADDIN ZOTERO_ITEM CSL_CITATION {"citationID":"efgRCJ0p","properties":{"formattedCitation":"[3, S. 509], [4]\\uc0\\u8211{}[6]","plainCitation":"[3, S. 509], [4]–[6]","noteIndex":0},"citationItems":[{"id":83,"uris":["http://zotero.org/users/8935704/items/WUMX6PYZ"],"itemData":{"id":83,"type":"book","call-number":"TK4058 .D78 2009","collection-number":"57","collection-title":"IET power and energy series","edition":"2nd ed","event-place":"Stevenage","ISBN":"978-1-84919-013-8","note":"OCLC: ocn317750583","number-of-pages":"724","publisher":"Institution of Engineering and Technology","publisher-place":"Stevenage","source":"Library of Congress ISBN","title":"The control techniques drives and controls handbook","author":[{"family":"Drury","given":"Bill"}],"issued":{"date-parts":[["2009"]]}},"locator":"509"},{"id":81,"uris":["http://zotero.org/users/8935704/items/Y8HQXXG9"],"itemData":{"id":81,"type":"webpage","title":"Modbus FAQ","URL":"https://modbus.org/faq.php","accessed":{"date-parts":[["2022",5,5]]}}},{"id":86,"uris":["http://zotero.org/users/8935704/items/ZA5RH8UA"],"itemData":{"id":86,"type":"webpage","title":"About Modbus | Simply Modbus Software","URL":"http://www.simplymodbus.ca/FAQ.htm","accessed":{"date-parts":[["2022",5,5]]}}},{"id":88,"uris":["http://zotero.org/users/8935704/items/X82FXA92"],"itemData":{"id":88,"type":"webpage","abstract":"Schneider Electric USA. Browse our products and documents for Modbus Plus - Modbus Plus Network","language":"en","title":"Modbus Plus | Schneider Electric USA","URL":"https://www.se.com/us/en/product-range/576-modbus-plus/","accessed":{"date-parts":[["2022",5,5]]}}}],"schema":"https://github.com/citation-style-language/schema/raw/master/csl-citation.json"} </w:instrText>
+        <w:instrText xml:space="preserve"> ADDIN ZOTERO_ITEM CSL_CITATION {"citationID":"efgRCJ0p","properties":{"formattedCitation":"[4, S. 509], [5]\\uc0\\u8211{}[7]","plainCitation":"[4, S. 509], [5]–[7]","noteIndex":0},"citationItems":[{"id":83,"uris":["http://zotero.org/users/8935704/items/WUMX6PYZ"],"itemData":{"id":83,"type":"book","call-number":"TK4058 .D78 2009","collection-number":"57","collection-title":"IET power and energy series","edition":"2nd ed","event-place":"Stevenage","ISBN":"978-1-84919-013-8","note":"OCLC: ocn317750583","number-of-pages":"724","publisher":"Institution of Engineering and Technology","publisher-place":"Stevenage","source":"Library of Congress ISBN","title":"The control techniques drives and controls handbook","author":[{"family":"Drury","given":"Bill"}],"issued":{"date-parts":[["2009"]]}},"locator":"509"},{"id":81,"uris":["http://zotero.org/users/8935704/items/Y8HQXXG9"],"itemData":{"id":81,"type":"webpage","title":"Modbus FAQ","URL":"https://modbus.org/faq.php","accessed":{"date-parts":[["2022",5,5]]}}},{"id":86,"uris":["http://zotero.org/users/8935704/items/ZA5RH8UA"],"itemData":{"id":86,"type":"webpage","title":"About Modbus | Simply Modbus Software","URL":"http://www.simplymodbus.ca/FAQ.htm","accessed":{"date-parts":[["2022",5,5]]}}},{"id":88,"uris":["http://zotero.org/users/8935704/items/X82FXA92"],"itemData":{"id":88,"type":"webpage","abstract":"Schneider Electric USA. Browse our products and documents for Modbus Plus - Modbus Plus Network","language":"en","title":"Modbus Plus | Schneider Electric USA","URL":"https://www.se.com/us/en/product-range/576-modbus-plus/","accessed":{"date-parts":[["2022",5,5]]}}}],"schema":"https://github.com/citation-style-language/schema/raw/master/csl-citation.json"} </w:instrText>
       </w:r>
       <w:r>
         <w:fldChar w:fldCharType="separate"/>
@@ -1683,7 +2084,7 @@
           <w:rFonts w:cs="Arial"/>
           <w:szCs w:val="24"/>
         </w:rPr>
-        <w:t>[3, S. 509], [4]–[6]</w:t>
+        <w:t>[4, S. 509], [5]–[7]</w:t>
       </w:r>
       <w:r>
         <w:fldChar w:fldCharType="end"/>
@@ -1701,7 +2102,7 @@
         <w:fldChar w:fldCharType="begin"/>
       </w:r>
       <w:r>
-        <w:instrText xml:space="preserve"> ADDIN ZOTERO_ITEM CSL_CITATION {"citationID":"rBYAXBMd","properties":{"formattedCitation":"[3, S. 508]","plainCitation":"[3, S. 508]","noteIndex":0},"citationItems":[{"id":83,"uris":["http://zotero.org/users/8935704/items/WUMX6PYZ"],"itemData":{"id":83,"type":"book","call-number":"TK4058 .D78 2009","collection-number":"57","collection-title":"IET power and energy series","edition":"2nd ed","event-place":"Stevenage","ISBN":"978-1-84919-013-8","note":"OCLC: ocn317750583","number-of-pages":"724","publisher":"Institution of Engineering and Technology","publisher-place":"Stevenage","source":"Library of Congress ISBN","title":"The control techniques drives and controls handbook","author":[{"family":"Drury","given":"Bill"}],"issued":{"date-parts":[["2009"]]}},"locator":"508"}],"schema":"https://github.com/citation-style-language/schema/raw/master/csl-citation.json"} </w:instrText>
+        <w:instrText xml:space="preserve"> ADDIN ZOTERO_ITEM CSL_CITATION {"citationID":"rBYAXBMd","properties":{"formattedCitation":"[4, S. 508]","plainCitation":"[4, S. 508]","noteIndex":0},"citationItems":[{"id":83,"uris":["http://zotero.org/users/8935704/items/WUMX6PYZ"],"itemData":{"id":83,"type":"book","call-number":"TK4058 .D78 2009","collection-number":"57","collection-title":"IET power and energy series","edition":"2nd ed","event-place":"Stevenage","ISBN":"978-1-84919-013-8","note":"OCLC: ocn317750583","number-of-pages":"724","publisher":"Institution of Engineering and Technology","publisher-place":"Stevenage","source":"Library of Congress ISBN","title":"The control techniques drives and controls handbook","author":[{"family":"Drury","given":"Bill"}],"issued":{"date-parts":[["2009"]]}},"locator":"508"}],"schema":"https://github.com/citation-style-language/schema/raw/master/csl-citation.json"} </w:instrText>
       </w:r>
       <w:r>
         <w:fldChar w:fldCharType="separate"/>
@@ -1710,7 +2111,7 @@
         <w:rPr>
           <w:rFonts w:cs="Arial"/>
         </w:rPr>
-        <w:t>[3, S. 508]</w:t>
+        <w:t>[4, S. 508]</w:t>
       </w:r>
       <w:r>
         <w:fldChar w:fldCharType="end"/>
@@ -1729,23 +2130,7 @@
         <w:keepNext/>
       </w:pPr>
       <w:r>
-        <w:t>Das Master-System kann zwei Arten von Nachrichten (</w:t>
-      </w:r>
-      <w:proofErr w:type="spellStart"/>
-      <w:r>
-        <w:t>Requests</w:t>
-      </w:r>
-      <w:proofErr w:type="spellEnd"/>
-      <w:r>
-        <w:t xml:space="preserve">) an Slave-Systeme schicken: </w:t>
-      </w:r>
-      <w:proofErr w:type="spellStart"/>
-      <w:r>
-        <w:t>Unicast</w:t>
-      </w:r>
-      <w:proofErr w:type="spellEnd"/>
-      <w:r>
-        <w:t>, wo das Master-System genau ein Slave-System anspricht, welches einen Prozess ausführt und ihm danach mit einer Reply antwortet, und Broadcast, wo das Master-System allen Slave-Systemen eine Request schickt, welche aber nur ein Schreibbefehl sein kann.</w:t>
+        <w:t>Das Master-System kann zwei Arten von Nachrichten (Requests) an Slave-Systeme schicken: Unicast, wo das Master-System genau ein Slave-System anspricht, welches einen Prozess ausführt und ihm danach mit einer Reply antwortet, und Broadcast, wo das Master-System allen Slave-Systemen eine Request schickt, welche aber nur ein Schreibbefehl sein kann.</w:t>
       </w:r>
       <w:r>
         <w:t xml:space="preserve"> Bei einem Broadcast wird keine Reply von den Slaves übermittelt.</w:t>
@@ -1824,15 +2209,55 @@
       <w:r>
         <w:t xml:space="preserve">Abb. </w:t>
       </w:r>
+      <w:fldSimple w:instr=" SEQ Abb. \* ARABIC ">
+        <w:r>
+          <w:rPr>
+            <w:noProof/>
+          </w:rPr>
+          <w:t>3</w:t>
+        </w:r>
+      </w:fldSimple>
+      <w:bookmarkEnd w:id="6"/>
+      <w:r>
+        <w:t xml:space="preserve"> Modbus Master Zustandsdiagramm </w:t>
+      </w:r>
       <w:r>
         <w:fldChar w:fldCharType="begin"/>
       </w:r>
       <w:r>
-        <w:instrText xml:space="preserve"> SEQ Abb. \* ARABIC </w:instrText>
+        <w:instrText xml:space="preserve"> ADDIN ZOTERO_ITEM CSL_CITATION {"citationID":"CbcGb9mb","properties":{"formattedCitation":"[8, S. 9]","plainCitation":"[8, S. 9]","noteIndex":0},"citationItems":[{"id":93,"uris":["http://zotero.org/users/8935704/items/ZCV7CFTX"],"itemData":{"id":93,"type":"document","title":"MODBUS over Serial Line Specification and Implementation Guide V1.02","URL":"https://modbus.org/docs/Modbus_over_serial_line_V1_02.pdf","author":[{"literal":"Modbus Organization, Inc"}],"accessed":{"date-parts":[["2022",5,20]]},"issued":{"date-parts":[["2006",12,20]]}},"locator":"9"}],"schema":"https://github.com/citation-style-language/schema/raw/master/csl-citation.json"} </w:instrText>
       </w:r>
       <w:r>
         <w:fldChar w:fldCharType="separate"/>
       </w:r>
+      <w:bookmarkEnd w:id="7"/>
+      <w:r>
+        <w:rPr>
+          <w:rFonts w:cs="Arial"/>
+        </w:rPr>
+        <w:t>[8, S. 9]</w:t>
+      </w:r>
+      <w:r>
+        <w:fldChar w:fldCharType="end"/>
+      </w:r>
+      <w:bookmarkEnd w:id="8"/>
+    </w:p>
+    <w:p>
+      <w:r>
+        <w:t xml:space="preserve">In </w:t>
+      </w:r>
+      <w:r>
+        <w:fldChar w:fldCharType="begin"/>
+      </w:r>
+      <w:r>
+        <w:instrText xml:space="preserve"> REF _Ref103959642 \h </w:instrText>
+      </w:r>
+      <w:r>
+        <w:fldChar w:fldCharType="separate"/>
+      </w:r>
+      <w:r>
+        <w:t xml:space="preserve">Abb. </w:t>
+      </w:r>
       <w:r>
         <w:rPr>
           <w:noProof/>
@@ -1840,150 +2265,73 @@
         <w:t>3</w:t>
       </w:r>
       <w:r>
-        <w:rPr>
-          <w:noProof/>
-        </w:rPr>
         <w:fldChar w:fldCharType="end"/>
       </w:r>
-      <w:bookmarkEnd w:id="6"/>
-      <w:r>
-        <w:t xml:space="preserve"> Modbus Master Zustandsdiagramm </w:t>
+      <w:r>
+        <w:t xml:space="preserve"> ist der vereinfachte Prozessablauf eines Modbus-Master-Systems dargestellt. Dieser empfängt von einem im OSI-Modell höher liegenden Protokoll Befehle. </w:t>
+      </w:r>
+      <w:r>
+        <w:t xml:space="preserve">Das Master-System ist ohne </w:t>
+      </w:r>
+      <w:r>
+        <w:t>Auftrag</w:t>
+      </w:r>
+      <w:r>
+        <w:t xml:space="preserve"> von außen im Ruhemodus (Idle). Wenn nun ein Pro</w:t>
+      </w:r>
+      <w:r>
+        <w:t>tokoll</w:t>
+      </w:r>
+      <w:r>
+        <w:t xml:space="preserve"> einen Prozess in einem</w:t>
+      </w:r>
+      <w:r>
+        <w:t xml:space="preserve"> oder mehreren</w:t>
+      </w:r>
+      <w:r>
+        <w:t xml:space="preserve"> Slave</w:t>
+      </w:r>
+      <w:r>
+        <w:t>s</w:t>
+      </w:r>
+      <w:r>
+        <w:t xml:space="preserve"> ausführen will, sendet es </w:t>
+      </w:r>
+      <w:r>
+        <w:t>einen</w:t>
+      </w:r>
+      <w:r>
+        <w:t xml:space="preserve"> </w:t>
+      </w:r>
+      <w:r>
+        <w:t>Befehl an das Master-System. Wenn es ein Broadcast-Befehl ist, sendet der Master diesen an alle Slaves und wartet dann ein</w:t>
+      </w:r>
+      <w:r>
+        <w:t>e</w:t>
+      </w:r>
+      <w:r>
+        <w:t xml:space="preserve"> vorher definierte</w:t>
+      </w:r>
+      <w:r>
+        <w:t xml:space="preserve"> Zeit (Turnaround delay) bevor es wieder in den Ruhemodus zurück geht. Bei einem Unicast-Befehl sendet der Master diesen an das ausgewählte Slave-System und wartet auf eine Reply. Wenn diese nicht nach einer im Voraus festgelegten Zeit zurückkommt oder diese empfangen wurde, aber Fehler beinhaltet, geht der Master</w:t>
+      </w:r>
+      <w:r>
+        <w:t xml:space="preserve"> zurück</w:t>
+      </w:r>
+      <w:r>
+        <w:t xml:space="preserve"> in den Ruhemodus.</w:t>
+      </w:r>
+      <w:r>
+        <w:t xml:space="preserve"> Wenn eine fehlerfreie Reply innerhalb des festgelegten Zeitfenster empfangen wird, wird diese an das auftraggebende Protokoll gegeben</w:t>
+      </w:r>
+      <w:r>
+        <w:t xml:space="preserve"> </w:t>
       </w:r>
       <w:r>
         <w:fldChar w:fldCharType="begin"/>
       </w:r>
       <w:r>
-        <w:instrText xml:space="preserve"> ADDIN ZOTERO_ITEM CSL_CITATION {"citationID":"CbcGb9mb","properties":{"formattedCitation":"[7, S. 9]","plainCitation":"[7, S. 9]","noteIndex":0},"citationItems":[{"id":93,"uris":["http://zotero.org/users/8935704/items/ZCV7CFTX"],"itemData":{"id":93,"type":"document","title":"MODBUS over Serial Line Specification and Implementation Guide V1.02","URL":"https://modbus.org/docs/Modbus_over_serial_line_V1_02.pdf","author":[{"literal":"Modbus Organization, Inc"}],"accessed":{"date-parts":[["2022",5,20]]},"issued":{"date-parts":[["2006",12,20]]}},"locator":"9"}],"schema":"https://github.com/citation-style-language/schema/raw/master/csl-citation.json"} </w:instrText>
-      </w:r>
-      <w:r>
-        <w:fldChar w:fldCharType="separate"/>
-      </w:r>
-      <w:bookmarkEnd w:id="7"/>
-      <w:r>
-        <w:rPr>
-          <w:rFonts w:cs="Arial"/>
-        </w:rPr>
-        <w:t>[7, S. 9]</w:t>
-      </w:r>
-      <w:r>
-        <w:fldChar w:fldCharType="end"/>
-      </w:r>
-      <w:bookmarkEnd w:id="8"/>
-    </w:p>
-    <w:p>
-      <w:r>
-        <w:t xml:space="preserve">In </w:t>
-      </w:r>
-      <w:r>
-        <w:fldChar w:fldCharType="begin"/>
-      </w:r>
-      <w:r>
-        <w:instrText xml:space="preserve"> REF _Ref103959642 \h </w:instrText>
-      </w:r>
-      <w:r>
-        <w:fldChar w:fldCharType="separate"/>
-      </w:r>
-      <w:r>
-        <w:t xml:space="preserve">Abb. </w:t>
-      </w:r>
-      <w:r>
-        <w:rPr>
-          <w:noProof/>
-        </w:rPr>
-        <w:t>3</w:t>
-      </w:r>
-      <w:r>
-        <w:fldChar w:fldCharType="end"/>
-      </w:r>
-      <w:r>
-        <w:t xml:space="preserve"> ist der vereinfachte Prozessablauf eines Modbus-Master-Systems dargestellt. Dieser empfängt von einem im OSI-Modell höher liegenden Protokoll Befehle. </w:t>
-      </w:r>
-      <w:r>
-        <w:t xml:space="preserve">Das Master-System ist ohne </w:t>
-      </w:r>
-      <w:r>
-        <w:t>Auftrag</w:t>
-      </w:r>
-      <w:r>
-        <w:t xml:space="preserve"> von außen im Ruhemodus (</w:t>
-      </w:r>
-      <w:proofErr w:type="spellStart"/>
-      <w:r>
-        <w:t>Idle</w:t>
-      </w:r>
-      <w:proofErr w:type="spellEnd"/>
-      <w:r>
-        <w:t>). Wenn nun ein Pro</w:t>
-      </w:r>
-      <w:r>
-        <w:t>tokoll</w:t>
-      </w:r>
-      <w:r>
-        <w:t xml:space="preserve"> einen Prozess in einem</w:t>
-      </w:r>
-      <w:r>
-        <w:t xml:space="preserve"> oder mehreren</w:t>
-      </w:r>
-      <w:r>
-        <w:t xml:space="preserve"> Slave</w:t>
-      </w:r>
-      <w:r>
-        <w:t>s</w:t>
-      </w:r>
-      <w:r>
-        <w:t xml:space="preserve"> ausführen will, sendet es </w:t>
-      </w:r>
-      <w:r>
-        <w:t>einen</w:t>
-      </w:r>
-      <w:r>
-        <w:t xml:space="preserve"> </w:t>
-      </w:r>
-      <w:r>
-        <w:t>Befehl an das Master-System. Wenn es ein Broadcast-Befehl ist, sendet der Master diesen an alle Slaves und wartet dann ein</w:t>
-      </w:r>
-      <w:r>
-        <w:t>e</w:t>
-      </w:r>
-      <w:r>
-        <w:t xml:space="preserve"> vorher definierte</w:t>
-      </w:r>
-      <w:r>
-        <w:t xml:space="preserve"> Zeit (Turnaround </w:t>
-      </w:r>
-      <w:proofErr w:type="spellStart"/>
-      <w:r>
-        <w:t>delay</w:t>
-      </w:r>
-      <w:proofErr w:type="spellEnd"/>
-      <w:r>
-        <w:t xml:space="preserve">) bevor es wieder in den Ruhemodus zurück geht. Bei einem </w:t>
-      </w:r>
-      <w:proofErr w:type="spellStart"/>
-      <w:r>
-        <w:t>Unicast</w:t>
-      </w:r>
-      <w:proofErr w:type="spellEnd"/>
-      <w:r>
-        <w:t>-Befehl sendet der Master diesen an das ausgewählte Slave-System und wartet auf eine Reply. Wenn diese nicht nach einer im Voraus festgelegten Zeit zurückkommt oder diese empfangen wurde, aber Fehler beinhaltet, geht der Master</w:t>
-      </w:r>
-      <w:r>
-        <w:t xml:space="preserve"> zurück</w:t>
-      </w:r>
-      <w:r>
-        <w:t xml:space="preserve"> in den Ruhemodus.</w:t>
-      </w:r>
-      <w:r>
-        <w:t xml:space="preserve"> Wenn eine fehlerfreie Reply innerhalb des festgelegten Zeitfenster empfangen wird, wird diese an das auftraggebende Protokoll gegeben</w:t>
-      </w:r>
-      <w:r>
-        <w:t xml:space="preserve"> </w:t>
-      </w:r>
-      <w:r>
-        <w:fldChar w:fldCharType="begin"/>
-      </w:r>
-      <w:r>
-        <w:instrText xml:space="preserve"> ADDIN ZOTERO_ITEM CSL_CITATION {"citationID":"zynLPzXh","properties":{"formattedCitation":"[7, S. 9\\uc0\\u8211{}10]","plainCitation":"[7, S. 9–10]","noteIndex":0},"citationItems":[{"id":93,"uris":["http://zotero.org/users/8935704/items/ZCV7CFTX"],"itemData":{"id":93,"type":"document","title":"MODBUS over Serial Line Specification and Implementation Guide V1.02","URL":"https://modbus.org/docs/Modbus_over_serial_line_V1_02.pdf","author":[{"literal":"Modbus Organization, Inc"}],"accessed":{"date-parts":[["2022",5,20]]},"issued":{"date-parts":[["2006",12,20]]}},"locator":"9-10"}],"schema":"https://github.com/citation-style-language/schema/raw/master/csl-citation.json"} </w:instrText>
+        <w:instrText xml:space="preserve"> ADDIN ZOTERO_ITEM CSL_CITATION {"citationID":"zynLPzXh","properties":{"formattedCitation":"[8, S. 9\\uc0\\u8211{}10]","plainCitation":"[8, S. 9–10]","noteIndex":0},"citationItems":[{"id":93,"uris":["http://zotero.org/users/8935704/items/ZCV7CFTX"],"itemData":{"id":93,"type":"document","title":"MODBUS over Serial Line Specification and Implementation Guide V1.02","URL":"https://modbus.org/docs/Modbus_over_serial_line_V1_02.pdf","author":[{"literal":"Modbus Organization, Inc"}],"accessed":{"date-parts":[["2022",5,20]]},"issued":{"date-parts":[["2006",12,20]]}},"locator":"9-10"}],"schema":"https://github.com/citation-style-language/schema/raw/master/csl-citation.json"} </w:instrText>
       </w:r>
       <w:r>
         <w:fldChar w:fldCharType="separate"/>
@@ -1993,7 +2341,7 @@
           <w:rFonts w:cs="Arial"/>
           <w:szCs w:val="24"/>
         </w:rPr>
-        <w:t>[7, S. 9–10]</w:t>
+        <w:t>[8, S. 9–10]</w:t>
       </w:r>
       <w:r>
         <w:fldChar w:fldCharType="end"/>
@@ -2071,15 +2419,54 @@
       <w:r>
         <w:t xml:space="preserve">Abb. </w:t>
       </w:r>
+      <w:fldSimple w:instr=" SEQ Abb. \* ARABIC ">
+        <w:r>
+          <w:rPr>
+            <w:noProof/>
+          </w:rPr>
+          <w:t>4</w:t>
+        </w:r>
+      </w:fldSimple>
+      <w:bookmarkEnd w:id="9"/>
+      <w:r>
+        <w:t xml:space="preserve"> Modbus Slave Zustandsdiagramm </w:t>
+      </w:r>
       <w:r>
         <w:fldChar w:fldCharType="begin"/>
       </w:r>
       <w:r>
-        <w:instrText xml:space="preserve"> SEQ Abb. \* ARABIC </w:instrText>
+        <w:instrText xml:space="preserve"> ADDIN ZOTERO_ITEM CSL_CITATION {"citationID":"9BP8Q8S0","properties":{"formattedCitation":"[8, S. 10]","plainCitation":"[8, S. 10]","noteIndex":0},"citationItems":[{"id":93,"uris":["http://zotero.org/users/8935704/items/ZCV7CFTX"],"itemData":{"id":93,"type":"document","title":"MODBUS over Serial Line Specification and Implementation Guide V1.02","URL":"https://modbus.org/docs/Modbus_over_serial_line_V1_02.pdf","author":[{"literal":"Modbus Organization, Inc"}],"accessed":{"date-parts":[["2022",5,20]]},"issued":{"date-parts":[["2006",12,20]]}},"locator":"10"}],"schema":"https://github.com/citation-style-language/schema/raw/master/csl-citation.json"} </w:instrText>
       </w:r>
       <w:r>
         <w:fldChar w:fldCharType="separate"/>
       </w:r>
+      <w:bookmarkEnd w:id="10"/>
+      <w:r>
+        <w:rPr>
+          <w:rFonts w:cs="Arial"/>
+        </w:rPr>
+        <w:t>[8, S. 10]</w:t>
+      </w:r>
+      <w:r>
+        <w:fldChar w:fldCharType="end"/>
+      </w:r>
+    </w:p>
+    <w:p>
+      <w:r>
+        <w:t xml:space="preserve">In </w:t>
+      </w:r>
+      <w:r>
+        <w:fldChar w:fldCharType="begin"/>
+      </w:r>
+      <w:r>
+        <w:instrText xml:space="preserve"> REF _Ref103960025 \h </w:instrText>
+      </w:r>
+      <w:r>
+        <w:fldChar w:fldCharType="separate"/>
+      </w:r>
+      <w:r>
+        <w:t xml:space="preserve">Abb. </w:t>
+      </w:r>
       <w:r>
         <w:rPr>
           <w:noProof/>
@@ -2087,115 +2474,31 @@
         <w:t>4</w:t>
       </w:r>
       <w:r>
-        <w:rPr>
-          <w:noProof/>
-        </w:rPr>
         <w:fldChar w:fldCharType="end"/>
       </w:r>
-      <w:bookmarkEnd w:id="9"/>
-      <w:r>
-        <w:t xml:space="preserve"> Modbus Slave Zustandsdiagramm </w:t>
+      <w:r>
+        <w:t xml:space="preserve"> ist der komplette Prozessablauf eines Modbus Slaves dargestellt. Beim Starten des Slaves-Systems befindet sich dieses im Ruhemodus (Idle). </w:t>
+      </w:r>
+      <w:r>
+        <w:t xml:space="preserve">Wenn der Slave eine Nachricht empfängt, wird diese zuerst auf das korrekte Format überprüft. Außerdem stellt der Slave fest, ob die Nachricht an seine Adresse gerichtet ist. Wenn die Nachricht förmliche Fehler oder die falsche Adresse enthält, wird diese Nachricht ignoriert und der Slave geht zurück in den Ruhemodus. Ist die Nachricht an den Slave adressiert und förmlich korrekt, wird zuerst überprüft ob er den Befehl in dieser Nachricht ausführen kann. Danach wird der Befehl ausgeführt. Wenn bei diesen beiden Prozessen Fehler vorkommen, wird eine Fehlernachricht (error reply) an den Master geschickt, die einem dem Fehler entsprechenden Code enthält. </w:t>
+      </w:r>
+      <w:r>
+        <w:t xml:space="preserve">Gibt es keine Fehler, geht der Slave bei einer Broadcast-Nachricht direkt nach der Ausführung, und bei eine Unicast-Nachricht nach dem Senden der Antwort (Reply), in den Ruhemodus </w:t>
       </w:r>
       <w:r>
         <w:fldChar w:fldCharType="begin"/>
       </w:r>
       <w:r>
-        <w:instrText xml:space="preserve"> ADDIN ZOTERO_ITEM CSL_CITATION {"citationID":"9BP8Q8S0","properties":{"formattedCitation":"[7, S. 10]","plainCitation":"[7, S. 10]","noteIndex":0},"citationItems":[{"id":93,"uris":["http://zotero.org/users/8935704/items/ZCV7CFTX"],"itemData":{"id":93,"type":"document","title":"MODBUS over Serial Line Specification and Implementation Guide V1.02","URL":"https://modbus.org/docs/Modbus_over_serial_line_V1_02.pdf","author":[{"literal":"Modbus Organization, Inc"}],"accessed":{"date-parts":[["2022",5,20]]},"issued":{"date-parts":[["2006",12,20]]}},"locator":"10"}],"schema":"https://github.com/citation-style-language/schema/raw/master/csl-citation.json"} </w:instrText>
+        <w:instrText xml:space="preserve"> ADDIN ZOTERO_ITEM CSL_CITATION {"citationID":"PqsfhMJp","properties":{"formattedCitation":"[8, S. 10]","plainCitation":"[8, S. 10]","noteIndex":0},"citationItems":[{"id":93,"uris":["http://zotero.org/users/8935704/items/ZCV7CFTX"],"itemData":{"id":93,"type":"document","title":"MODBUS over Serial Line Specification and Implementation Guide V1.02","URL":"https://modbus.org/docs/Modbus_over_serial_line_V1_02.pdf","author":[{"literal":"Modbus Organization, Inc"}],"accessed":{"date-parts":[["2022",5,20]]},"issued":{"date-parts":[["2006",12,20]]}},"locator":"10"}],"schema":"https://github.com/citation-style-language/schema/raw/master/csl-citation.json"} </w:instrText>
       </w:r>
       <w:r>
         <w:fldChar w:fldCharType="separate"/>
       </w:r>
-      <w:bookmarkEnd w:id="10"/>
       <w:r>
         <w:rPr>
           <w:rFonts w:cs="Arial"/>
         </w:rPr>
-        <w:t>[7, S. 10]</w:t>
-      </w:r>
-      <w:r>
-        <w:fldChar w:fldCharType="end"/>
-      </w:r>
-    </w:p>
-    <w:p>
-      <w:r>
-        <w:t xml:space="preserve">In </w:t>
-      </w:r>
-      <w:r>
-        <w:fldChar w:fldCharType="begin"/>
-      </w:r>
-      <w:r>
-        <w:instrText xml:space="preserve"> REF _Ref103960025 \h </w:instrText>
-      </w:r>
-      <w:r>
-        <w:fldChar w:fldCharType="separate"/>
-      </w:r>
-      <w:r>
-        <w:t xml:space="preserve">Abb. </w:t>
-      </w:r>
-      <w:r>
-        <w:rPr>
-          <w:noProof/>
-        </w:rPr>
-        <w:t>4</w:t>
-      </w:r>
-      <w:r>
-        <w:fldChar w:fldCharType="end"/>
-      </w:r>
-      <w:r>
-        <w:t xml:space="preserve"> ist der komplette Prozessablauf eines Modbus Slaves dargestellt. Beim Starten des Slaves-Systems befindet sich dieses im Ruhemodus (</w:t>
-      </w:r>
-      <w:proofErr w:type="spellStart"/>
-      <w:r>
-        <w:t>Idle</w:t>
-      </w:r>
-      <w:proofErr w:type="spellEnd"/>
-      <w:r>
-        <w:t xml:space="preserve">). </w:t>
-      </w:r>
-      <w:r>
-        <w:t>Wenn der Slave eine Nachricht empfängt, wird diese zuerst auf das korrekte Format überprüft. Außerdem stellt der Slave fest, ob die Nachricht an seine Adresse gerichtet ist. Wenn die Nachricht förmliche Fehler oder die falsche Adresse enthält, wird diese Nachricht ignoriert und der Slave geht zurück in den Ruhemodus. Ist die Nachricht an den Slave adressiert und förmlich korrekt, wird zuerst überprüft ob er den Befehl in dieser Nachricht ausführen kann. Danach wird der Befehl ausgeführt. Wenn bei diesen beiden Prozessen Fehler vorkommen, wird eine Fehlernachricht (</w:t>
-      </w:r>
-      <w:proofErr w:type="spellStart"/>
-      <w:r>
-        <w:t>error</w:t>
-      </w:r>
-      <w:proofErr w:type="spellEnd"/>
-      <w:r>
-        <w:t xml:space="preserve"> </w:t>
-      </w:r>
-      <w:proofErr w:type="spellStart"/>
-      <w:r>
-        <w:t>reply</w:t>
-      </w:r>
-      <w:proofErr w:type="spellEnd"/>
-      <w:r>
-        <w:t xml:space="preserve">) an den Master geschickt, die einem dem Fehler entsprechenden Code enthält. </w:t>
-      </w:r>
-      <w:r>
-        <w:t xml:space="preserve">Gibt es keine Fehler, geht der Slave bei einer Broadcast-Nachricht direkt nach der Ausführung, und bei eine </w:t>
-      </w:r>
-      <w:proofErr w:type="spellStart"/>
-      <w:r>
-        <w:t>Unicast</w:t>
-      </w:r>
-      <w:proofErr w:type="spellEnd"/>
-      <w:r>
-        <w:t xml:space="preserve">-Nachricht nach dem Senden der Antwort (Reply), in den Ruhemodus </w:t>
-      </w:r>
-      <w:r>
-        <w:fldChar w:fldCharType="begin"/>
-      </w:r>
-      <w:r>
-        <w:instrText xml:space="preserve"> ADDIN ZOTERO_ITEM CSL_CITATION {"citationID":"PqsfhMJp","properties":{"formattedCitation":"[7, S. 10]","plainCitation":"[7, S. 10]","noteIndex":0},"citationItems":[{"id":93,"uris":["http://zotero.org/users/8935704/items/ZCV7CFTX"],"itemData":{"id":93,"type":"document","title":"MODBUS over Serial Line Specification and Implementation Guide V1.02","URL":"https://modbus.org/docs/Modbus_over_serial_line_V1_02.pdf","author":[{"literal":"Modbus Organization, Inc"}],"accessed":{"date-parts":[["2022",5,20]]},"issued":{"date-parts":[["2006",12,20]]}},"locator":"10"}],"schema":"https://github.com/citation-style-language/schema/raw/master/csl-citation.json"} </w:instrText>
-      </w:r>
-      <w:r>
-        <w:fldChar w:fldCharType="separate"/>
-      </w:r>
-      <w:r>
-        <w:rPr>
-          <w:rFonts w:cs="Arial"/>
-        </w:rPr>
-        <w:t>[7, S. 10]</w:t>
+        <w:t>[8, S. 10]</w:t>
       </w:r>
       <w:r>
         <w:fldChar w:fldCharType="end"/>
@@ -2304,7 +2607,7 @@
         <w:fldChar w:fldCharType="begin"/>
       </w:r>
       <w:r>
-        <w:instrText xml:space="preserve"> ADDIN ZOTERO_ITEM CSL_CITATION {"citationID":"Gpaqwi0p","properties":{"formattedCitation":"[7, S. 12]","plainCitation":"[7, S. 12]","noteIndex":0},"citationItems":[{"id":93,"uris":["http://zotero.org/users/8935704/items/ZCV7CFTX"],"itemData":{"id":93,"type":"document","title":"MODBUS over Serial Line Specification and Implementation Guide V1.02","URL":"https://modbus.org/docs/Modbus_over_serial_line_V1_02.pdf","author":[{"literal":"Modbus Organization, Inc"}],"accessed":{"date-parts":[["2022",5,20]]},"issued":{"date-parts":[["2006",12,20]]}},"locator":"12"}],"schema":"https://github.com/citation-style-language/schema/raw/master/csl-citation.json"} </w:instrText>
+        <w:instrText xml:space="preserve"> ADDIN ZOTERO_ITEM CSL_CITATION {"citationID":"Gpaqwi0p","properties":{"formattedCitation":"[8, S. 12]","plainCitation":"[8, S. 12]","noteIndex":0},"citationItems":[{"id":93,"uris":["http://zotero.org/users/8935704/items/ZCV7CFTX"],"itemData":{"id":93,"type":"document","title":"MODBUS over Serial Line Specification and Implementation Guide V1.02","URL":"https://modbus.org/docs/Modbus_over_serial_line_V1_02.pdf","author":[{"literal":"Modbus Organization, Inc"}],"accessed":{"date-parts":[["2022",5,20]]},"issued":{"date-parts":[["2006",12,20]]}},"locator":"12"}],"schema":"https://github.com/citation-style-language/schema/raw/master/csl-citation.json"} </w:instrText>
       </w:r>
       <w:r>
         <w:fldChar w:fldCharType="separate"/>
@@ -2313,7 +2616,7 @@
         <w:rPr>
           <w:rFonts w:cs="Arial"/>
         </w:rPr>
-        <w:t>[7, S. 12]</w:t>
+        <w:t>[8, S. 12]</w:t>
       </w:r>
       <w:r>
         <w:fldChar w:fldCharType="end"/>
@@ -2494,11 +2797,9 @@
               <w:keepNext/>
               <w:jc w:val="center"/>
             </w:pPr>
-            <w:proofErr w:type="spellStart"/>
             <w:r>
               <w:t>Stop</w:t>
             </w:r>
-            <w:proofErr w:type="spellEnd"/>
           </w:p>
         </w:tc>
       </w:tr>
@@ -2512,46 +2813,33 @@
       <w:r>
         <w:t xml:space="preserve">Abb. </w:t>
       </w:r>
+      <w:fldSimple w:instr=" SEQ Abb. \* ARABIC ">
+        <w:r>
+          <w:rPr>
+            <w:noProof/>
+          </w:rPr>
+          <w:t>5</w:t>
+        </w:r>
+      </w:fldSimple>
+      <w:bookmarkEnd w:id="11"/>
+      <w:r>
+        <w:t xml:space="preserve"> Bitsequenz Modbus mit Paritätsbit </w:t>
+      </w:r>
       <w:r>
         <w:fldChar w:fldCharType="begin"/>
       </w:r>
       <w:r>
-        <w:instrText xml:space="preserve"> SEQ Abb. \* ARABIC </w:instrText>
+        <w:instrText xml:space="preserve"> ADDIN ZOTERO_ITEM CSL_CITATION {"citationID":"JK262qem","properties":{"formattedCitation":"[8, S. 12]","plainCitation":"[8, S. 12]","noteIndex":0},"citationItems":[{"id":93,"uris":["http://zotero.org/users/8935704/items/ZCV7CFTX"],"itemData":{"id":93,"type":"document","title":"MODBUS over Serial Line Specification and Implementation Guide V1.02","URL":"https://modbus.org/docs/Modbus_over_serial_line_V1_02.pdf","author":[{"literal":"Modbus Organization, Inc"}],"accessed":{"date-parts":[["2022",5,20]]},"issued":{"date-parts":[["2006",12,20]]}},"locator":"12"}],"schema":"https://github.com/citation-style-language/schema/raw/master/csl-citation.json"} </w:instrText>
       </w:r>
       <w:r>
         <w:fldChar w:fldCharType="separate"/>
       </w:r>
-      <w:r>
-        <w:rPr>
-          <w:noProof/>
-        </w:rPr>
-        <w:t>5</w:t>
-      </w:r>
-      <w:r>
-        <w:rPr>
-          <w:noProof/>
-        </w:rPr>
-        <w:fldChar w:fldCharType="end"/>
-      </w:r>
-      <w:bookmarkEnd w:id="11"/>
-      <w:r>
-        <w:t xml:space="preserve"> Bitsequenz Modbus mit Paritätsbit </w:t>
-      </w:r>
-      <w:r>
-        <w:fldChar w:fldCharType="begin"/>
-      </w:r>
-      <w:r>
-        <w:instrText xml:space="preserve"> ADDIN ZOTERO_ITEM CSL_CITATION {"citationID":"JK262qem","properties":{"formattedCitation":"[7, S. 12]","plainCitation":"[7, S. 12]","noteIndex":0},"citationItems":[{"id":93,"uris":["http://zotero.org/users/8935704/items/ZCV7CFTX"],"itemData":{"id":93,"type":"document","title":"MODBUS over Serial Line Specification and Implementation Guide V1.02","URL":"https://modbus.org/docs/Modbus_over_serial_line_V1_02.pdf","author":[{"literal":"Modbus Organization, Inc"}],"accessed":{"date-parts":[["2022",5,20]]},"issued":{"date-parts":[["2006",12,20]]}},"locator":"12"}],"schema":"https://github.com/citation-style-language/schema/raw/master/csl-citation.json"} </w:instrText>
-      </w:r>
-      <w:r>
-        <w:fldChar w:fldCharType="separate"/>
-      </w:r>
       <w:bookmarkEnd w:id="12"/>
       <w:r>
         <w:rPr>
           <w:rFonts w:cs="Arial"/>
         </w:rPr>
-        <w:t>[7, S. 12]</w:t>
+        <w:t>[8, S. 12]</w:t>
       </w:r>
       <w:r>
         <w:fldChar w:fldCharType="end"/>
@@ -2625,46 +2913,33 @@
       <w:r>
         <w:t xml:space="preserve">Abb. </w:t>
       </w:r>
+      <w:fldSimple w:instr=" SEQ Abb. \* ARABIC ">
+        <w:r>
+          <w:rPr>
+            <w:noProof/>
+          </w:rPr>
+          <w:t>6</w:t>
+        </w:r>
+      </w:fldSimple>
+      <w:bookmarkEnd w:id="13"/>
+      <w:r>
+        <w:t xml:space="preserve"> Modbus Übertragung Zustandsdiagramm </w:t>
+      </w:r>
       <w:r>
         <w:fldChar w:fldCharType="begin"/>
       </w:r>
       <w:r>
-        <w:instrText xml:space="preserve"> SEQ Abb. \* ARABIC </w:instrText>
+        <w:instrText xml:space="preserve"> ADDIN ZOTERO_ITEM CSL_CITATION {"citationID":"m2X2K9Fv","properties":{"formattedCitation":"[8, S. 14]","plainCitation":"[8, S. 14]","noteIndex":0},"citationItems":[{"id":93,"uris":["http://zotero.org/users/8935704/items/ZCV7CFTX"],"itemData":{"id":93,"type":"document","title":"MODBUS over Serial Line Specification and Implementation Guide V1.02","URL":"https://modbus.org/docs/Modbus_over_serial_line_V1_02.pdf","author":[{"literal":"Modbus Organization, Inc"}],"accessed":{"date-parts":[["2022",5,20]]},"issued":{"date-parts":[["2006",12,20]]}},"locator":"14"}],"schema":"https://github.com/citation-style-language/schema/raw/master/csl-citation.json"} </w:instrText>
       </w:r>
       <w:r>
         <w:fldChar w:fldCharType="separate"/>
       </w:r>
-      <w:r>
-        <w:rPr>
-          <w:noProof/>
-        </w:rPr>
-        <w:t>6</w:t>
-      </w:r>
-      <w:r>
-        <w:rPr>
-          <w:noProof/>
-        </w:rPr>
-        <w:fldChar w:fldCharType="end"/>
-      </w:r>
-      <w:bookmarkEnd w:id="13"/>
-      <w:r>
-        <w:t xml:space="preserve"> Modbus Übertragung Zustandsdiagramm </w:t>
-      </w:r>
-      <w:r>
-        <w:fldChar w:fldCharType="begin"/>
-      </w:r>
-      <w:r>
-        <w:instrText xml:space="preserve"> ADDIN ZOTERO_ITEM CSL_CITATION {"citationID":"m2X2K9Fv","properties":{"formattedCitation":"[7, S. 14]","plainCitation":"[7, S. 14]","noteIndex":0},"citationItems":[{"id":93,"uris":["http://zotero.org/users/8935704/items/ZCV7CFTX"],"itemData":{"id":93,"type":"document","title":"MODBUS over Serial Line Specification and Implementation Guide V1.02","URL":"https://modbus.org/docs/Modbus_over_serial_line_V1_02.pdf","author":[{"literal":"Modbus Organization, Inc"}],"accessed":{"date-parts":[["2022",5,20]]},"issued":{"date-parts":[["2006",12,20]]}},"locator":"14"}],"schema":"https://github.com/citation-style-language/schema/raw/master/csl-citation.json"} </w:instrText>
-      </w:r>
-      <w:r>
-        <w:fldChar w:fldCharType="separate"/>
-      </w:r>
       <w:bookmarkEnd w:id="14"/>
       <w:r>
         <w:rPr>
           <w:rFonts w:cs="Arial"/>
         </w:rPr>
-        <w:t>[7, S. 14]</w:t>
+        <w:t>[8, S. 14]</w:t>
       </w:r>
       <w:r>
         <w:fldChar w:fldCharType="end"/>
@@ -2703,42 +2978,13 @@
         <w:t xml:space="preserve"> sind die verschiedenen Zustände eines Modbus-Senders/Empfängers dargestellt. Diese sind bei Master und Slave gleich. Zwischen zwei Modbus-Nachrichten müssen mindestens 3,5 zeichenlang Stille sein und wenn zwischen 2 Zeichen mehr als 1,5 zeichenlang Stille ist, wird die Nachricht vom Empfänger </w:t>
       </w:r>
       <w:r>
-        <w:t xml:space="preserve">als beendet </w:t>
-      </w:r>
-      <w:proofErr w:type="spellStart"/>
-      <w:r>
-        <w:t>betracht</w:t>
-      </w:r>
-      <w:proofErr w:type="spellEnd"/>
-      <w:r>
-        <w:t xml:space="preserve">. Nach dem Empfangen eines Zeichens starten beide </w:t>
-      </w:r>
-      <w:proofErr w:type="spellStart"/>
-      <w:r>
-        <w:t>Timer</w:t>
-      </w:r>
-      <w:proofErr w:type="spellEnd"/>
-      <w:r>
-        <w:t xml:space="preserve"> (t1.5 &amp; t3.5) und werden beim Empfangen des nächsten Zeichen wieder neugestartet.</w:t>
-      </w:r>
-      <w:r>
-        <w:t xml:space="preserve"> Nachdem der 1,5 Zeichen </w:t>
-      </w:r>
-      <w:proofErr w:type="spellStart"/>
-      <w:r>
-        <w:t>Timer</w:t>
-      </w:r>
-      <w:proofErr w:type="spellEnd"/>
-      <w:r>
-        <w:t xml:space="preserve"> überschritten wird, wird bei der empfangenen Nachricht die </w:t>
-      </w:r>
-      <w:proofErr w:type="spellStart"/>
-      <w:r>
-        <w:t>Controlframes</w:t>
-      </w:r>
-      <w:proofErr w:type="spellEnd"/>
-      <w:r>
-        <w:t xml:space="preserve"> (Parität, CRC und richtige Adresse) überprüft.</w:t>
+        <w:t>als beendet betracht</w:t>
+      </w:r>
+      <w:r>
+        <w:t>. Nach dem Empfangen eines Zeichens starten beide Timer (t1.5 &amp; t3.5) und werden beim Empfangen des nächsten Zeichen wieder neugestartet.</w:t>
+      </w:r>
+      <w:r>
+        <w:t xml:space="preserve"> Nachdem der 1,5 Zeichen Timer überschritten wird, wird bei der empfangenen Nachricht die Controlframes (Parität, CRC und richtige Adresse) überprüft.</w:t>
       </w:r>
       <w:r>
         <w:t xml:space="preserve"> </w:t>
@@ -2747,7 +2993,7 @@
         <w:fldChar w:fldCharType="begin"/>
       </w:r>
       <w:r>
-        <w:instrText xml:space="preserve"> ADDIN ZOTERO_ITEM CSL_CITATION {"citationID":"VmR5E8o6","properties":{"formattedCitation":"[7, S. 13]","plainCitation":"[7, S. 13]","noteIndex":0},"citationItems":[{"id":93,"uris":["http://zotero.org/users/8935704/items/ZCV7CFTX"],"itemData":{"id":93,"type":"document","title":"MODBUS over Serial Line Specification and Implementation Guide V1.02","URL":"https://modbus.org/docs/Modbus_over_serial_line_V1_02.pdf","author":[{"literal":"Modbus Organization, Inc"}],"accessed":{"date-parts":[["2022",5,20]]},"issued":{"date-parts":[["2006",12,20]]}},"locator":"13"}],"schema":"https://github.com/citation-style-language/schema/raw/master/csl-citation.json"} </w:instrText>
+        <w:instrText xml:space="preserve"> ADDIN ZOTERO_ITEM CSL_CITATION {"citationID":"VmR5E8o6","properties":{"formattedCitation":"[8, S. 13]","plainCitation":"[8, S. 13]","noteIndex":0},"citationItems":[{"id":93,"uris":["http://zotero.org/users/8935704/items/ZCV7CFTX"],"itemData":{"id":93,"type":"document","title":"MODBUS over Serial Line Specification and Implementation Guide V1.02","URL":"https://modbus.org/docs/Modbus_over_serial_line_V1_02.pdf","author":[{"literal":"Modbus Organization, Inc"}],"accessed":{"date-parts":[["2022",5,20]]},"issued":{"date-parts":[["2006",12,20]]}},"locator":"13"}],"schema":"https://github.com/citation-style-language/schema/raw/master/csl-citation.json"} </w:instrText>
       </w:r>
       <w:r>
         <w:fldChar w:fldCharType="separate"/>
@@ -2756,7 +3002,7 @@
         <w:rPr>
           <w:rFonts w:cs="Arial"/>
         </w:rPr>
-        <w:t>[7, S. 13]</w:t>
+        <w:t>[8, S. 13]</w:t>
       </w:r>
       <w:r>
         <w:fldChar w:fldCharType="end"/>
@@ -2802,15 +3048,7 @@
         <w:t xml:space="preserve"> </w:t>
       </w:r>
       <w:r>
-        <w:t xml:space="preserve">zu sehen. Diese wird </w:t>
-      </w:r>
-      <w:proofErr w:type="spellStart"/>
-      <w:r>
-        <w:t>Application</w:t>
-      </w:r>
-      <w:proofErr w:type="spellEnd"/>
-      <w:r>
-        <w:t xml:space="preserve"> Data Unit (ADU) genannt und besteht aus einer Adresse, der Protocol Data Unit (PDU), bestehend aus dem Funktionscode und den zu übertragenden Daten, und schlussendlich dem Fehlercheck.</w:t>
+        <w:t>zu sehen. Diese wird Application Data Unit (ADU) genannt und besteht aus einer Adresse, der Protocol Data Unit (PDU), bestehend aus dem Funktionscode und den zu übertragenden Daten, und schlussendlich dem Fehlercheck.</w:t>
       </w:r>
       <w:r>
         <w:t xml:space="preserve"> Eine Nachricht kann maximal 256 Byte groß sein </w:t>
@@ -2819,7 +3057,7 @@
         <w:fldChar w:fldCharType="begin"/>
       </w:r>
       <w:r>
-        <w:instrText xml:space="preserve"> ADDIN ZOTERO_ITEM CSL_CITATION {"citationID":"RvT0Cydl","properties":{"formattedCitation":"[7, S. 13]","plainCitation":"[7, S. 13]","noteIndex":0},"citationItems":[{"id":93,"uris":["http://zotero.org/users/8935704/items/ZCV7CFTX"],"itemData":{"id":93,"type":"document","title":"MODBUS over Serial Line Specification and Implementation Guide V1.02","URL":"https://modbus.org/docs/Modbus_over_serial_line_V1_02.pdf","author":[{"literal":"Modbus Organization, Inc"}],"accessed":{"date-parts":[["2022",5,20]]},"issued":{"date-parts":[["2006",12,20]]}},"locator":"13"}],"schema":"https://github.com/citation-style-language/schema/raw/master/csl-citation.json"} </w:instrText>
+        <w:instrText xml:space="preserve"> ADDIN ZOTERO_ITEM CSL_CITATION {"citationID":"RvT0Cydl","properties":{"formattedCitation":"[8, S. 13]","plainCitation":"[8, S. 13]","noteIndex":0},"citationItems":[{"id":93,"uris":["http://zotero.org/users/8935704/items/ZCV7CFTX"],"itemData":{"id":93,"type":"document","title":"MODBUS over Serial Line Specification and Implementation Guide V1.02","URL":"https://modbus.org/docs/Modbus_over_serial_line_V1_02.pdf","author":[{"literal":"Modbus Organization, Inc"}],"accessed":{"date-parts":[["2022",5,20]]},"issued":{"date-parts":[["2006",12,20]]}},"locator":"13"}],"schema":"https://github.com/citation-style-language/schema/raw/master/csl-citation.json"} </w:instrText>
       </w:r>
       <w:r>
         <w:fldChar w:fldCharType="separate"/>
@@ -2828,7 +3066,7 @@
         <w:rPr>
           <w:rFonts w:cs="Arial"/>
         </w:rPr>
-        <w:t>[7, S. 13]</w:t>
+        <w:t>[8, S. 13]</w:t>
       </w:r>
       <w:r>
         <w:fldChar w:fldCharType="end"/>
@@ -3046,46 +3284,33 @@
       <w:r>
         <w:t xml:space="preserve">Abb. </w:t>
       </w:r>
+      <w:fldSimple w:instr=" SEQ Abb. \* ARABIC ">
+        <w:r>
+          <w:rPr>
+            <w:noProof/>
+          </w:rPr>
+          <w:t>7</w:t>
+        </w:r>
+      </w:fldSimple>
+      <w:bookmarkEnd w:id="16"/>
+      <w:r>
+        <w:t xml:space="preserve"> Modbus Frame </w:t>
+      </w:r>
       <w:r>
         <w:fldChar w:fldCharType="begin"/>
       </w:r>
       <w:r>
-        <w:instrText xml:space="preserve"> SEQ Abb. \* ARABIC </w:instrText>
+        <w:instrText xml:space="preserve"> ADDIN ZOTERO_ITEM CSL_CITATION {"citationID":"POo5RXAo","properties":{"formattedCitation":"[8, S. 13]","plainCitation":"[8, S. 13]","noteIndex":0},"citationItems":[{"id":93,"uris":["http://zotero.org/users/8935704/items/ZCV7CFTX"],"itemData":{"id":93,"type":"document","title":"MODBUS over Serial Line Specification and Implementation Guide V1.02","URL":"https://modbus.org/docs/Modbus_over_serial_line_V1_02.pdf","author":[{"literal":"Modbus Organization, Inc"}],"accessed":{"date-parts":[["2022",5,20]]},"issued":{"date-parts":[["2006",12,20]]}},"locator":"13"}],"schema":"https://github.com/citation-style-language/schema/raw/master/csl-citation.json"} </w:instrText>
       </w:r>
       <w:r>
         <w:fldChar w:fldCharType="separate"/>
       </w:r>
-      <w:r>
-        <w:rPr>
-          <w:noProof/>
-        </w:rPr>
-        <w:t>7</w:t>
-      </w:r>
-      <w:r>
-        <w:rPr>
-          <w:noProof/>
-        </w:rPr>
-        <w:fldChar w:fldCharType="end"/>
-      </w:r>
-      <w:bookmarkEnd w:id="16"/>
-      <w:r>
-        <w:t xml:space="preserve"> Modbus Frame </w:t>
-      </w:r>
-      <w:r>
-        <w:fldChar w:fldCharType="begin"/>
-      </w:r>
-      <w:r>
-        <w:instrText xml:space="preserve"> ADDIN ZOTERO_ITEM CSL_CITATION {"citationID":"POo5RXAo","properties":{"formattedCitation":"[7, S. 13]","plainCitation":"[7, S. 13]","noteIndex":0},"citationItems":[{"id":93,"uris":["http://zotero.org/users/8935704/items/ZCV7CFTX"],"itemData":{"id":93,"type":"document","title":"MODBUS over Serial Line Specification and Implementation Guide V1.02","URL":"https://modbus.org/docs/Modbus_over_serial_line_V1_02.pdf","author":[{"literal":"Modbus Organization, Inc"}],"accessed":{"date-parts":[["2022",5,20]]},"issued":{"date-parts":[["2006",12,20]]}},"locator":"13"}],"schema":"https://github.com/citation-style-language/schema/raw/master/csl-citation.json"} </w:instrText>
-      </w:r>
-      <w:r>
-        <w:fldChar w:fldCharType="separate"/>
-      </w:r>
       <w:bookmarkEnd w:id="17"/>
       <w:r>
         <w:rPr>
           <w:rFonts w:cs="Arial"/>
         </w:rPr>
-        <w:t>[7, S. 13]</w:t>
+        <w:t>[8, S. 13]</w:t>
       </w:r>
       <w:r>
         <w:fldChar w:fldCharType="end"/>
@@ -3121,15 +3346,7 @@
         <w:t>welchen Befehl er auszuführen</w:t>
       </w:r>
       <w:r>
-        <w:t xml:space="preserve"> hat. Es gibt elf verschiedene Funktionscodes, welche alle </w:t>
-      </w:r>
-      <w:proofErr w:type="spellStart"/>
-      <w:r>
-        <w:t>Modbusübertragungsmedien</w:t>
-      </w:r>
-      <w:proofErr w:type="spellEnd"/>
-      <w:r>
-        <w:t xml:space="preserve"> unterstützen</w:t>
+        <w:t xml:space="preserve"> hat. Es gibt elf verschiedene Funktionscodes, welche alle Modbusübertragungsmedien unterstützen</w:t>
       </w:r>
       <w:r>
         <w:t>. Jene sind</w:t>
@@ -3197,21 +3414,11 @@
       <w:r>
         <w:t xml:space="preserve"> </w:t>
       </w:r>
-      <w:proofErr w:type="spellStart"/>
       <w:r>
         <w:t>Desweiteren</w:t>
       </w:r>
-      <w:proofErr w:type="spellEnd"/>
-      <w:r>
-        <w:t xml:space="preserve"> ist es möglich, dass Gerätehersteller eigene </w:t>
-      </w:r>
-      <w:proofErr w:type="spellStart"/>
-      <w:r>
-        <w:t>Modbusbefehle</w:t>
-      </w:r>
-      <w:proofErr w:type="spellEnd"/>
-      <w:r>
-        <w:t xml:space="preserve"> implementieren.</w:t>
+      <w:r>
+        <w:t xml:space="preserve"> ist es möglich, dass Gerätehersteller eigene Modbusbefehle implementieren.</w:t>
       </w:r>
       <w:r>
         <w:t xml:space="preserve"> </w:t>
@@ -3219,41 +3426,13 @@
       <w:r>
         <w:t xml:space="preserve">Das Datenfeld ist n*8 Bit lang und enthält die zu übertragenden Daten. Als letztes kommt das 16-bit-lange Fehlercheckfeld, wo mit Hilfe von </w:t>
       </w:r>
-      <w:proofErr w:type="spellStart"/>
       <w:r>
         <w:rPr>
           <w:rFonts w:cs="Arial"/>
           <w:sz w:val="23"/>
           <w:szCs w:val="23"/>
         </w:rPr>
-        <w:t>Cyclical</w:t>
-      </w:r>
-      <w:proofErr w:type="spellEnd"/>
-      <w:r>
-        <w:rPr>
-          <w:rFonts w:cs="Arial"/>
-          <w:sz w:val="23"/>
-          <w:szCs w:val="23"/>
-        </w:rPr>
-        <w:t>-</w:t>
-      </w:r>
-      <w:proofErr w:type="spellStart"/>
-      <w:r>
-        <w:rPr>
-          <w:rFonts w:cs="Arial"/>
-          <w:sz w:val="23"/>
-          <w:szCs w:val="23"/>
-        </w:rPr>
-        <w:t>Redundancy</w:t>
-      </w:r>
-      <w:proofErr w:type="spellEnd"/>
-      <w:r>
-        <w:rPr>
-          <w:rFonts w:cs="Arial"/>
-          <w:sz w:val="23"/>
-          <w:szCs w:val="23"/>
-        </w:rPr>
-        <w:t>-Check</w:t>
+        <w:t>Cyclical-Redundancy-Check</w:t>
       </w:r>
       <w:r>
         <w:t>-Rechnungen die empfangene Nachricht überprüft w</w:t>
@@ -3274,7 +3453,7 @@
         <w:fldChar w:fldCharType="begin"/>
       </w:r>
       <w:r>
-        <w:instrText xml:space="preserve"> ADDIN ZOTERO_ITEM CSL_CITATION {"citationID":"5bb6FaoK","properties":{"formattedCitation":"[8, S. 18\\uc0\\u8211{}25]","plainCitation":"[8, S. 18–25]","noteIndex":0},"citationItems":[{"id":91,"uris":["http://zotero.org/users/8935704/items/5DLWXYKE"],"itemData":{"id":91,"type":"document","title":"Modicon Modbus Protocol Reference Guide","author":[{"literal":"MODICON, Inc., Industrial Automation Systems"}],"issued":{"date-parts":[["1996",6]]}},"locator":"18-25"}],"schema":"https://github.com/citation-style-language/schema/raw/master/csl-citation.json"} </w:instrText>
+        <w:instrText xml:space="preserve"> ADDIN ZOTERO_ITEM CSL_CITATION {"citationID":"5bb6FaoK","properties":{"formattedCitation":"[9, S. 18\\uc0\\u8211{}25]","plainCitation":"[9, S. 18–25]","noteIndex":0},"citationItems":[{"id":91,"uris":["http://zotero.org/users/8935704/items/5DLWXYKE"],"itemData":{"id":91,"type":"document","title":"Modicon Modbus Protocol Reference Guide","author":[{"literal":"MODICON, Inc., Industrial Automation Systems"}],"issued":{"date-parts":[["1996",6]]}},"locator":"18-25"}],"schema":"https://github.com/citation-style-language/schema/raw/master/csl-citation.json"} </w:instrText>
       </w:r>
       <w:r>
         <w:fldChar w:fldCharType="separate"/>
@@ -3284,7 +3463,7 @@
           <w:rFonts w:cs="Arial"/>
           <w:szCs w:val="24"/>
         </w:rPr>
-        <w:t>[8, S. 18–25]</w:t>
+        <w:t>[9, S. 18–25]</w:t>
       </w:r>
       <w:r>
         <w:fldChar w:fldCharType="end"/>
@@ -3304,36 +3483,23 @@
       <w:r>
         <w:t xml:space="preserve">TABELLE </w:t>
       </w:r>
+      <w:fldSimple w:instr=" SEQ TABELLE \* ROMAN ">
+        <w:r>
+          <w:rPr>
+            <w:noProof/>
+          </w:rPr>
+          <w:t>I</w:t>
+        </w:r>
+      </w:fldSimple>
+      <w:bookmarkEnd w:id="18"/>
+      <w:r>
+        <w:t xml:space="preserve"> ALLGEMEINE MODBUS FUNKTIONEN </w:t>
+      </w:r>
       <w:r>
         <w:fldChar w:fldCharType="begin"/>
       </w:r>
       <w:r>
-        <w:instrText xml:space="preserve"> SEQ TABELLE \* ROMAN </w:instrText>
-      </w:r>
-      <w:r>
-        <w:fldChar w:fldCharType="separate"/>
-      </w:r>
-      <w:r>
-        <w:rPr>
-          <w:noProof/>
-        </w:rPr>
-        <w:t>I</w:t>
-      </w:r>
-      <w:r>
-        <w:rPr>
-          <w:noProof/>
-        </w:rPr>
-        <w:fldChar w:fldCharType="end"/>
-      </w:r>
-      <w:bookmarkEnd w:id="18"/>
-      <w:r>
-        <w:t xml:space="preserve"> ALLGEMEINE MODBUS FUNKTIONEN </w:t>
-      </w:r>
-      <w:r>
-        <w:fldChar w:fldCharType="begin"/>
-      </w:r>
-      <w:r>
-        <w:instrText xml:space="preserve"> ADDIN ZOTERO_ITEM CSL_CITATION {"citationID":"MqRtOhUc","properties":{"formattedCitation":"[8, S. 31\\uc0\\u8211{}66]","plainCitation":"[8, S. 31–66]","noteIndex":0},"citationItems":[{"id":91,"uris":["http://zotero.org/users/8935704/items/5DLWXYKE"],"itemData":{"id":91,"type":"document","title":"Modicon Modbus Protocol Reference Guide","author":[{"literal":"MODICON, Inc., Industrial Automation Systems"}],"issued":{"date-parts":[["1996",6]]}},"locator":"31-66"}],"schema":"https://github.com/citation-style-language/schema/raw/master/csl-citation.json"} </w:instrText>
+        <w:instrText xml:space="preserve"> ADDIN ZOTERO_ITEM CSL_CITATION {"citationID":"MqRtOhUc","properties":{"formattedCitation":"[9, S. 31\\uc0\\u8211{}66]","plainCitation":"[9, S. 31–66]","noteIndex":0},"citationItems":[{"id":91,"uris":["http://zotero.org/users/8935704/items/5DLWXYKE"],"itemData":{"id":91,"type":"document","title":"Modicon Modbus Protocol Reference Guide","author":[{"literal":"MODICON, Inc., Industrial Automation Systems"}],"issued":{"date-parts":[["1996",6]]}},"locator":"31-66"}],"schema":"https://github.com/citation-style-language/schema/raw/master/csl-citation.json"} </w:instrText>
       </w:r>
       <w:r>
         <w:fldChar w:fldCharType="separate"/>
@@ -3344,7 +3510,7 @@
           <w:rFonts w:cs="Arial"/>
           <w:szCs w:val="24"/>
         </w:rPr>
-        <w:t>[8, S. 31–66]</w:t>
+        <w:t>[9, S. 31–66]</w:t>
       </w:r>
       <w:r>
         <w:fldChar w:fldCharType="end"/>
@@ -3372,15 +3538,7 @@
               <w:jc w:val="center"/>
             </w:pPr>
             <w:r>
-              <w:t xml:space="preserve">Code in </w:t>
-            </w:r>
-            <w:proofErr w:type="spellStart"/>
-            <w:r>
-              <w:t>Dec</w:t>
-            </w:r>
-            <w:proofErr w:type="spellEnd"/>
-            <w:r>
-              <w:t>.</w:t>
+              <w:t>Code in Dec.</w:t>
             </w:r>
           </w:p>
         </w:tc>
@@ -3708,15 +3866,7 @@
               <w:jc w:val="center"/>
             </w:pPr>
             <w:r>
-              <w:t xml:space="preserve">Read </w:t>
-            </w:r>
-            <w:proofErr w:type="spellStart"/>
-            <w:r>
-              <w:t>Exception</w:t>
-            </w:r>
-            <w:proofErr w:type="spellEnd"/>
-            <w:r>
-              <w:t xml:space="preserve"> Status</w:t>
+              <w:t>Read Exception Status</w:t>
             </w:r>
           </w:p>
         </w:tc>
@@ -3765,11 +3915,9 @@
             <w:pPr>
               <w:jc w:val="center"/>
             </w:pPr>
-            <w:proofErr w:type="spellStart"/>
             <w:r>
               <w:t>Diagnostic</w:t>
             </w:r>
-            <w:proofErr w:type="spellEnd"/>
           </w:p>
         </w:tc>
         <w:tc>
@@ -3975,46 +4123,33 @@
       <w:r>
         <w:t xml:space="preserve">Abb. </w:t>
       </w:r>
+      <w:fldSimple w:instr=" SEQ Abb. \* ARABIC ">
+        <w:r>
+          <w:rPr>
+            <w:noProof/>
+          </w:rPr>
+          <w:t>8</w:t>
+        </w:r>
+      </w:fldSimple>
+      <w:bookmarkEnd w:id="20"/>
+      <w:r>
+        <w:t xml:space="preserve"> Beispiel Modbus Funktion 03</w:t>
+      </w:r>
       <w:r>
         <w:fldChar w:fldCharType="begin"/>
       </w:r>
       <w:r>
-        <w:instrText xml:space="preserve"> SEQ Abb. \* ARABIC </w:instrText>
+        <w:instrText xml:space="preserve"> ADDIN ZOTERO_ITEM CSL_CITATION {"citationID":"iUXEUR9V","properties":{"formattedCitation":"[9, S. 15]","plainCitation":"[9, S. 15]","noteIndex":0},"citationItems":[{"id":91,"uris":["http://zotero.org/users/8935704/items/5DLWXYKE"],"itemData":{"id":91,"type":"document","title":"Modicon Modbus Protocol Reference Guide","author":[{"literal":"MODICON, Inc., Industrial Automation Systems"}],"issued":{"date-parts":[["1996",6]]}},"locator":"15"}],"schema":"https://github.com/citation-style-language/schema/raw/master/csl-citation.json"} </w:instrText>
       </w:r>
       <w:r>
         <w:fldChar w:fldCharType="separate"/>
       </w:r>
-      <w:r>
-        <w:rPr>
-          <w:noProof/>
-        </w:rPr>
-        <w:t>8</w:t>
-      </w:r>
-      <w:r>
-        <w:rPr>
-          <w:noProof/>
-        </w:rPr>
-        <w:fldChar w:fldCharType="end"/>
-      </w:r>
-      <w:bookmarkEnd w:id="20"/>
-      <w:r>
-        <w:t xml:space="preserve"> Beispiel Modbus Funktion 03</w:t>
-      </w:r>
-      <w:r>
-        <w:fldChar w:fldCharType="begin"/>
-      </w:r>
-      <w:r>
-        <w:instrText xml:space="preserve"> ADDIN ZOTERO_ITEM CSL_CITATION {"citationID":"iUXEUR9V","properties":{"formattedCitation":"[8, S. 15]","plainCitation":"[8, S. 15]","noteIndex":0},"citationItems":[{"id":91,"uris":["http://zotero.org/users/8935704/items/5DLWXYKE"],"itemData":{"id":91,"type":"document","title":"Modicon Modbus Protocol Reference Guide","author":[{"literal":"MODICON, Inc., Industrial Automation Systems"}],"issued":{"date-parts":[["1996",6]]}},"locator":"15"}],"schema":"https://github.com/citation-style-language/schema/raw/master/csl-citation.json"} </w:instrText>
-      </w:r>
-      <w:r>
-        <w:fldChar w:fldCharType="separate"/>
-      </w:r>
       <w:bookmarkEnd w:id="21"/>
       <w:r>
         <w:rPr>
           <w:rFonts w:cs="Arial"/>
         </w:rPr>
-        <w:t>[8, S. 15]</w:t>
+        <w:t>[9, S. 15]</w:t>
       </w:r>
       <w:r>
         <w:fldChar w:fldCharType="end"/>
@@ -4062,15 +4197,7 @@
         <w:t xml:space="preserve">Ende die CRC-Summe übermittelt. </w:t>
       </w:r>
       <w:r>
-        <w:t xml:space="preserve">Alle Registeradressen und Registerwerte werden in einen High- und </w:t>
-      </w:r>
-      <w:proofErr w:type="spellStart"/>
-      <w:r>
-        <w:t>Lowteil</w:t>
-      </w:r>
-      <w:proofErr w:type="spellEnd"/>
-      <w:r>
-        <w:t xml:space="preserve"> aufgeteilt, welche hintereinander gesetzt </w:t>
+        <w:t xml:space="preserve">Alle Registeradressen und Registerwerte werden in einen High- und Lowteil aufgeteilt, welche hintereinander gesetzt </w:t>
       </w:r>
       <w:r>
         <w:t xml:space="preserve">werden. </w:t>
@@ -4151,7 +4278,7 @@
         <w:fldChar w:fldCharType="begin"/>
       </w:r>
       <w:r>
-        <w:instrText xml:space="preserve"> ADDIN ZOTERO_ITEM CSL_CITATION {"citationID":"mkR8Exr9","properties":{"formattedCitation":"[7, S. 20]","plainCitation":"[7, S. 20]","noteIndex":0},"citationItems":[{"id":93,"uris":["http://zotero.org/users/8935704/items/ZCV7CFTX"],"itemData":{"id":93,"type":"document","title":"MODBUS over Serial Line Specification and Implementation Guide V1.02","URL":"https://modbus.org/docs/Modbus_over_serial_line_V1_02.pdf","author":[{"literal":"Modbus Organization, Inc"}],"accessed":{"date-parts":[["2022",5,20]]},"issued":{"date-parts":[["2006",12,20]]}},"locator":"20"}],"schema":"https://github.com/citation-style-language/schema/raw/master/csl-citation.json"} </w:instrText>
+        <w:instrText xml:space="preserve"> ADDIN ZOTERO_ITEM CSL_CITATION {"citationID":"mkR8Exr9","properties":{"formattedCitation":"[8, S. 20]","plainCitation":"[8, S. 20]","noteIndex":0},"citationItems":[{"id":93,"uris":["http://zotero.org/users/8935704/items/ZCV7CFTX"],"itemData":{"id":93,"type":"document","title":"MODBUS over Serial Line Specification and Implementation Guide V1.02","URL":"https://modbus.org/docs/Modbus_over_serial_line_V1_02.pdf","author":[{"literal":"Modbus Organization, Inc"}],"accessed":{"date-parts":[["2022",5,20]]},"issued":{"date-parts":[["2006",12,20]]}},"locator":"20"}],"schema":"https://github.com/citation-style-language/schema/raw/master/csl-citation.json"} </w:instrText>
       </w:r>
       <w:r>
         <w:fldChar w:fldCharType="separate"/>
@@ -4160,7 +4287,7 @@
         <w:rPr>
           <w:rFonts w:cs="Arial"/>
         </w:rPr>
-        <w:t>[7, S. 20]</w:t>
+        <w:t>[8, S. 20]</w:t>
       </w:r>
       <w:r>
         <w:fldChar w:fldCharType="end"/>
@@ -4175,15 +4302,7 @@
         <w:t xml:space="preserve"> und werden alle parallel an einen zentralen Bus angeschlossen. Bei einem 9600 bps und 0,2 mm dicken Kabel liegt die maximale Länge des Buses bei 1000 Metern. Abzweigungen von diesem dürfen nicht länger als 20 Meter sein.</w:t>
       </w:r>
       <w:r>
-        <w:t xml:space="preserve"> Damit es zu keinen Reflexionen am Ende des Buses kommt, müssen dort die beiden Signalkabel mit ein 150 Ohm Abschlusswiderstand oder jeweils ein 1 </w:t>
-      </w:r>
-      <w:proofErr w:type="spellStart"/>
-      <w:r>
-        <w:t>nF</w:t>
-      </w:r>
-      <w:proofErr w:type="spellEnd"/>
-      <w:r>
-        <w:t xml:space="preserve"> Kondensator und ein 120 Ohm Abschlusswiderstand</w:t>
+        <w:t xml:space="preserve"> Damit es zu keinen Reflexionen am Ende des Buses kommt, müssen dort die beiden Signalkabel mit ein 150 Ohm Abschlusswiderstand oder jeweils ein 1 nF Kondensator und ein 120 Ohm Abschlusswiderstand</w:t>
       </w:r>
       <w:r>
         <w:t xml:space="preserve"> </w:t>
@@ -4198,7 +4317,7 @@
         <w:fldChar w:fldCharType="begin"/>
       </w:r>
       <w:r>
-        <w:instrText xml:space="preserve"> ADDIN ZOTERO_ITEM CSL_CITATION {"citationID":"laDy2Ebl","properties":{"formattedCitation":"[7, S. 27\\uc0\\u8211{}28]","plainCitation":"[7, S. 27–28]","noteIndex":0},"citationItems":[{"id":93,"uris":["http://zotero.org/users/8935704/items/ZCV7CFTX"],"itemData":{"id":93,"type":"document","title":"MODBUS over Serial Line Specification and Implementation Guide V1.02","URL":"https://modbus.org/docs/Modbus_over_serial_line_V1_02.pdf","author":[{"literal":"Modbus Organization, Inc"}],"accessed":{"date-parts":[["2022",5,20]]},"issued":{"date-parts":[["2006",12,20]]}},"locator":"27-28"}],"schema":"https://github.com/citation-style-language/schema/raw/master/csl-citation.json"} </w:instrText>
+        <w:instrText xml:space="preserve"> ADDIN ZOTERO_ITEM CSL_CITATION {"citationID":"laDy2Ebl","properties":{"formattedCitation":"[8, S. 27\\uc0\\u8211{}28]","plainCitation":"[8, S. 27–28]","noteIndex":0},"citationItems":[{"id":93,"uris":["http://zotero.org/users/8935704/items/ZCV7CFTX"],"itemData":{"id":93,"type":"document","title":"MODBUS over Serial Line Specification and Implementation Guide V1.02","URL":"https://modbus.org/docs/Modbus_over_serial_line_V1_02.pdf","author":[{"literal":"Modbus Organization, Inc"}],"accessed":{"date-parts":[["2022",5,20]]},"issued":{"date-parts":[["2006",12,20]]}},"locator":"27-28"}],"schema":"https://github.com/citation-style-language/schema/raw/master/csl-citation.json"} </w:instrText>
       </w:r>
       <w:r>
         <w:fldChar w:fldCharType="separate"/>
@@ -4208,7 +4327,7 @@
           <w:rFonts w:cs="Arial"/>
           <w:szCs w:val="24"/>
         </w:rPr>
-        <w:t>[7, S. 27–28]</w:t>
+        <w:t>[8, S. 27–28]</w:t>
       </w:r>
       <w:r>
         <w:fldChar w:fldCharType="end"/>
@@ -4275,21 +4394,7 @@
           <w:rFonts w:cs="Arial"/>
         </w:rPr>
         <w:tab/>
-        <w:t xml:space="preserve">J. </w:t>
-      </w:r>
-      <w:proofErr w:type="spellStart"/>
-      <w:r>
-        <w:rPr>
-          <w:rFonts w:cs="Arial"/>
-        </w:rPr>
-        <w:t>Axelson</w:t>
-      </w:r>
-      <w:proofErr w:type="spellEnd"/>
-      <w:r>
-        <w:rPr>
-          <w:rFonts w:cs="Arial"/>
-        </w:rPr>
-        <w:t xml:space="preserve">, </w:t>
+        <w:t xml:space="preserve">J. Axelson, </w:t>
       </w:r>
       <w:r>
         <w:rPr>
@@ -4297,99 +4402,90 @@
           <w:i/>
           <w:iCs/>
         </w:rPr>
-        <w:t xml:space="preserve">Serial Port </w:t>
-      </w:r>
-      <w:proofErr w:type="spellStart"/>
+        <w:t>Serial Port Complete: Programming and Circuits for RS-232 and RS-485 Links and Networks.</w:t>
+      </w:r>
+      <w:r>
+        <w:rPr>
+          <w:rFonts w:cs="Arial"/>
+        </w:rPr>
+        <w:t xml:space="preserve"> Madison: Lakeview Research, 2002.</w:t>
+      </w:r>
+    </w:p>
+    <w:p>
+      <w:pPr>
+        <w:pStyle w:val="Literaturverzeichnis"/>
+        <w:rPr>
+          <w:rFonts w:cs="Arial"/>
+        </w:rPr>
+      </w:pPr>
+      <w:r>
+        <w:rPr>
+          <w:rFonts w:cs="Arial"/>
+        </w:rPr>
+        <w:t>[2]</w:t>
+      </w:r>
+      <w:r>
+        <w:rPr>
+          <w:rFonts w:cs="Arial"/>
+        </w:rPr>
+        <w:tab/>
+        <w:t>Adam Chapweske, „StuBS: The PS/2 Mouse/Keyboard Protocol“. https://www.sra.uni-hannover.de/Lehre/WS21/L_BST/doc/ps2.html (zugegriffen 21. Juni 2022).</w:t>
+      </w:r>
+    </w:p>
+    <w:p>
+      <w:pPr>
+        <w:pStyle w:val="Literaturverzeichnis"/>
+        <w:rPr>
+          <w:rFonts w:cs="Arial"/>
+        </w:rPr>
+      </w:pPr>
+      <w:r>
+        <w:rPr>
+          <w:rFonts w:cs="Arial"/>
+        </w:rPr>
+        <w:t>[3]</w:t>
+      </w:r>
+      <w:r>
+        <w:rPr>
+          <w:rFonts w:cs="Arial"/>
+        </w:rPr>
+        <w:tab/>
+        <w:t>Thomas Kugelstadt, „Texas Instruments: The RS-485 Design Guide“. Mai 2021. Zugegriffen: 20. Juni 2022. [Online]. Verfügbar unter: https://www.ti.com/lit/an/slla272d/slla272d.pdf</w:t>
+      </w:r>
+    </w:p>
+    <w:p>
+      <w:pPr>
+        <w:pStyle w:val="Literaturverzeichnis"/>
+        <w:rPr>
+          <w:rFonts w:cs="Arial"/>
+        </w:rPr>
+      </w:pPr>
+      <w:r>
+        <w:rPr>
+          <w:rFonts w:cs="Arial"/>
+        </w:rPr>
+        <w:t>[4]</w:t>
+      </w:r>
+      <w:r>
+        <w:rPr>
+          <w:rFonts w:cs="Arial"/>
+        </w:rPr>
+        <w:tab/>
+        <w:t xml:space="preserve">B. Drury, </w:t>
+      </w:r>
       <w:r>
         <w:rPr>
           <w:rFonts w:cs="Arial"/>
           <w:i/>
           <w:iCs/>
         </w:rPr>
-        <w:t>Complete</w:t>
-      </w:r>
-      <w:proofErr w:type="spellEnd"/>
+        <w:t>The control techniques drives and controls handbook</w:t>
+      </w:r>
       <w:r>
         <w:rPr>
           <w:rFonts w:cs="Arial"/>
-          <w:i/>
-          <w:iCs/>
-        </w:rPr>
-        <w:t xml:space="preserve">: </w:t>
-      </w:r>
-      <w:proofErr w:type="spellStart"/>
-      <w:r>
-        <w:rPr>
-          <w:rFonts w:cs="Arial"/>
-          <w:i/>
-          <w:iCs/>
-        </w:rPr>
-        <w:t>Programming</w:t>
-      </w:r>
-      <w:proofErr w:type="spellEnd"/>
-      <w:r>
-        <w:rPr>
-          <w:rFonts w:cs="Arial"/>
-          <w:i/>
-          <w:iCs/>
-        </w:rPr>
-        <w:t xml:space="preserve"> and </w:t>
-      </w:r>
-      <w:proofErr w:type="spellStart"/>
-      <w:r>
-        <w:rPr>
-          <w:rFonts w:cs="Arial"/>
-          <w:i/>
-          <w:iCs/>
-        </w:rPr>
-        <w:t>Circuits</w:t>
-      </w:r>
-      <w:proofErr w:type="spellEnd"/>
-      <w:r>
-        <w:rPr>
-          <w:rFonts w:cs="Arial"/>
-          <w:i/>
-          <w:iCs/>
-        </w:rPr>
-        <w:t xml:space="preserve"> </w:t>
-      </w:r>
-      <w:proofErr w:type="spellStart"/>
-      <w:r>
-        <w:rPr>
-          <w:rFonts w:cs="Arial"/>
-          <w:i/>
-          <w:iCs/>
-        </w:rPr>
-        <w:t>for</w:t>
-      </w:r>
-      <w:proofErr w:type="spellEnd"/>
-      <w:r>
-        <w:rPr>
-          <w:rFonts w:cs="Arial"/>
-          <w:i/>
-          <w:iCs/>
-        </w:rPr>
-        <w:t xml:space="preserve"> RS-232 and RS-485 Links and Networks.</w:t>
-      </w:r>
-      <w:r>
-        <w:rPr>
-          <w:rFonts w:cs="Arial"/>
-        </w:rPr>
-        <w:t xml:space="preserve"> Madison: </w:t>
-      </w:r>
-      <w:proofErr w:type="spellStart"/>
-      <w:r>
-        <w:rPr>
-          <w:rFonts w:cs="Arial"/>
-        </w:rPr>
-        <w:t>Lakeview</w:t>
-      </w:r>
-      <w:proofErr w:type="spellEnd"/>
-      <w:r>
-        <w:rPr>
-          <w:rFonts w:cs="Arial"/>
-        </w:rPr>
-        <w:t xml:space="preserve"> Research, 2002.</w:t>
+        </w:rPr>
+        <w:t>, 2nd ed. Stevenage: Institution of Engineering and Technology, 2009.</w:t>
       </w:r>
     </w:p>
     <w:p>
@@ -4403,14 +4499,14 @@
         <w:rPr>
           <w:rFonts w:cs="Arial"/>
         </w:rPr>
-        <w:t>[2]</w:t>
+        <w:t>[5]</w:t>
       </w:r>
       <w:r>
         <w:rPr>
           <w:rFonts w:cs="Arial"/>
         </w:rPr>
         <w:tab/>
-        <w:t>Thomas Kugelstadt, „Texas Instruments: The RS-485 Design Guide“. Mai 2021. Zugegriffen: 20. Juni 2022. [Online]. Verfügbar unter: https://www.ti.com/lit/an/slla272d/slla272d.pdf</w:t>
+        <w:t>„Modbus FAQ“. https://modbus.org/faq.php (zugegriffen 5. Mai 2022).</w:t>
       </w:r>
     </w:p>
     <w:p>
@@ -4424,152 +4520,14 @@
         <w:rPr>
           <w:rFonts w:cs="Arial"/>
         </w:rPr>
-        <w:t>[3]</w:t>
+        <w:t>[6]</w:t>
       </w:r>
       <w:r>
         <w:rPr>
           <w:rFonts w:cs="Arial"/>
         </w:rPr>
         <w:tab/>
-        <w:t xml:space="preserve">B. Drury, </w:t>
-      </w:r>
-      <w:r>
-        <w:rPr>
-          <w:rFonts w:cs="Arial"/>
-          <w:i/>
-          <w:iCs/>
-        </w:rPr>
-        <w:t xml:space="preserve">The </w:t>
-      </w:r>
-      <w:proofErr w:type="spellStart"/>
-      <w:r>
-        <w:rPr>
-          <w:rFonts w:cs="Arial"/>
-          <w:i/>
-          <w:iCs/>
-        </w:rPr>
-        <w:t>control</w:t>
-      </w:r>
-      <w:proofErr w:type="spellEnd"/>
-      <w:r>
-        <w:rPr>
-          <w:rFonts w:cs="Arial"/>
-          <w:i/>
-          <w:iCs/>
-        </w:rPr>
-        <w:t xml:space="preserve"> </w:t>
-      </w:r>
-      <w:proofErr w:type="spellStart"/>
-      <w:r>
-        <w:rPr>
-          <w:rFonts w:cs="Arial"/>
-          <w:i/>
-          <w:iCs/>
-        </w:rPr>
-        <w:t>techniques</w:t>
-      </w:r>
-      <w:proofErr w:type="spellEnd"/>
-      <w:r>
-        <w:rPr>
-          <w:rFonts w:cs="Arial"/>
-          <w:i/>
-          <w:iCs/>
-        </w:rPr>
-        <w:t xml:space="preserve"> </w:t>
-      </w:r>
-      <w:proofErr w:type="spellStart"/>
-      <w:r>
-        <w:rPr>
-          <w:rFonts w:cs="Arial"/>
-          <w:i/>
-          <w:iCs/>
-        </w:rPr>
-        <w:t>drives</w:t>
-      </w:r>
-      <w:proofErr w:type="spellEnd"/>
-      <w:r>
-        <w:rPr>
-          <w:rFonts w:cs="Arial"/>
-          <w:i/>
-          <w:iCs/>
-        </w:rPr>
-        <w:t xml:space="preserve"> and </w:t>
-      </w:r>
-      <w:proofErr w:type="spellStart"/>
-      <w:r>
-        <w:rPr>
-          <w:rFonts w:cs="Arial"/>
-          <w:i/>
-          <w:iCs/>
-        </w:rPr>
-        <w:t>controls</w:t>
-      </w:r>
-      <w:proofErr w:type="spellEnd"/>
-      <w:r>
-        <w:rPr>
-          <w:rFonts w:cs="Arial"/>
-          <w:i/>
-          <w:iCs/>
-        </w:rPr>
-        <w:t xml:space="preserve"> </w:t>
-      </w:r>
-      <w:proofErr w:type="spellStart"/>
-      <w:r>
-        <w:rPr>
-          <w:rFonts w:cs="Arial"/>
-          <w:i/>
-          <w:iCs/>
-        </w:rPr>
-        <w:t>handbook</w:t>
-      </w:r>
-      <w:proofErr w:type="spellEnd"/>
-      <w:r>
-        <w:rPr>
-          <w:rFonts w:cs="Arial"/>
-        </w:rPr>
-        <w:t xml:space="preserve">, 2nd </w:t>
-      </w:r>
-      <w:proofErr w:type="spellStart"/>
-      <w:r>
-        <w:rPr>
-          <w:rFonts w:cs="Arial"/>
-        </w:rPr>
-        <w:t>ed</w:t>
-      </w:r>
-      <w:proofErr w:type="spellEnd"/>
-      <w:r>
-        <w:rPr>
-          <w:rFonts w:cs="Arial"/>
-        </w:rPr>
-        <w:t xml:space="preserve">. </w:t>
-      </w:r>
-      <w:proofErr w:type="spellStart"/>
-      <w:r>
-        <w:rPr>
-          <w:rFonts w:cs="Arial"/>
-        </w:rPr>
-        <w:t>Stevenage</w:t>
-      </w:r>
-      <w:proofErr w:type="spellEnd"/>
-      <w:r>
-        <w:rPr>
-          <w:rFonts w:cs="Arial"/>
-        </w:rPr>
-        <w:t xml:space="preserve">: Institution </w:t>
-      </w:r>
-      <w:proofErr w:type="spellStart"/>
-      <w:r>
-        <w:rPr>
-          <w:rFonts w:cs="Arial"/>
-        </w:rPr>
-        <w:t>of</w:t>
-      </w:r>
-      <w:proofErr w:type="spellEnd"/>
-      <w:r>
-        <w:rPr>
-          <w:rFonts w:cs="Arial"/>
-        </w:rPr>
-        <w:t xml:space="preserve"> Engineering and Technology, 2009.</w:t>
+        <w:t>„About Modbus | Simply Modbus Software“. http://www.simplymodbus.ca/FAQ.htm (zugegriffen 5. Mai 2022).</w:t>
       </w:r>
     </w:p>
     <w:p>
@@ -4583,14 +4541,14 @@
         <w:rPr>
           <w:rFonts w:cs="Arial"/>
         </w:rPr>
-        <w:t>[4]</w:t>
+        <w:t>[7]</w:t>
       </w:r>
       <w:r>
         <w:rPr>
           <w:rFonts w:cs="Arial"/>
         </w:rPr>
         <w:tab/>
-        <w:t>„Modbus FAQ“. https://modbus.org/faq.php (zugegriffen 5. Mai 2022).</w:t>
+        <w:t>„Modbus Plus | Schneider Electric USA“. https://www.se.com/us/en/product-range/576-modbus-plus/ (zugegriffen 5. Mai 2022).</w:t>
       </w:r>
     </w:p>
     <w:p>
@@ -4604,28 +4562,14 @@
         <w:rPr>
           <w:rFonts w:cs="Arial"/>
         </w:rPr>
-        <w:t>[5]</w:t>
+        <w:t>[8]</w:t>
       </w:r>
       <w:r>
         <w:rPr>
           <w:rFonts w:cs="Arial"/>
         </w:rPr>
         <w:tab/>
-        <w:t xml:space="preserve">„About Modbus | </w:t>
-      </w:r>
-      <w:proofErr w:type="spellStart"/>
-      <w:r>
-        <w:rPr>
-          <w:rFonts w:cs="Arial"/>
-        </w:rPr>
-        <w:t>Simply</w:t>
-      </w:r>
-      <w:proofErr w:type="spellEnd"/>
-      <w:r>
-        <w:rPr>
-          <w:rFonts w:cs="Arial"/>
-        </w:rPr>
-        <w:t xml:space="preserve"> Modbus Software“. http://www.simplymodbus.ca/FAQ.htm (zugegriffen 5. Mai 2022).</w:t>
+        <w:t>Modbus Organization, Inc, „MODBUS over Serial Line Specification and Implementation Guide V1.02“. 20. Dezember 2006. Zugegriffen: 20. Mai 2022. [Online]. Verfügbar unter: https://modbus.org/docs/Modbus_over_serial_line_V1_02.pdf</w:t>
       </w:r>
     </w:p>
     <w:p>
@@ -4639,126 +4583,14 @@
         <w:rPr>
           <w:rFonts w:cs="Arial"/>
         </w:rPr>
-        <w:t>[6]</w:t>
+        <w:t>[9]</w:t>
       </w:r>
       <w:r>
         <w:rPr>
           <w:rFonts w:cs="Arial"/>
         </w:rPr>
         <w:tab/>
-        <w:t>„Modbus Plus | Schneider Electric USA“. https://www.se.com/us/en/product-range/576-modbus-plus/ (zugegriffen 5. Mai 2022).</w:t>
-      </w:r>
-    </w:p>
-    <w:p>
-      <w:pPr>
-        <w:pStyle w:val="Literaturverzeichnis"/>
-        <w:rPr>
-          <w:rFonts w:cs="Arial"/>
-        </w:rPr>
-      </w:pPr>
-      <w:r>
-        <w:rPr>
-          <w:rFonts w:cs="Arial"/>
-        </w:rPr>
-        <w:t>[7]</w:t>
-      </w:r>
-      <w:r>
-        <w:rPr>
-          <w:rFonts w:cs="Arial"/>
-        </w:rPr>
-        <w:tab/>
-        <w:t xml:space="preserve">Modbus </w:t>
-      </w:r>
-      <w:proofErr w:type="spellStart"/>
-      <w:r>
-        <w:rPr>
-          <w:rFonts w:cs="Arial"/>
-        </w:rPr>
-        <w:t>Organization</w:t>
-      </w:r>
-      <w:proofErr w:type="spellEnd"/>
-      <w:r>
-        <w:rPr>
-          <w:rFonts w:cs="Arial"/>
-        </w:rPr>
-        <w:t xml:space="preserve">, </w:t>
-      </w:r>
-      <w:proofErr w:type="spellStart"/>
-      <w:r>
-        <w:rPr>
-          <w:rFonts w:cs="Arial"/>
-        </w:rPr>
-        <w:t>Inc</w:t>
-      </w:r>
-      <w:proofErr w:type="spellEnd"/>
-      <w:r>
-        <w:rPr>
-          <w:rFonts w:cs="Arial"/>
-        </w:rPr>
-        <w:t xml:space="preserve">, „MODBUS </w:t>
-      </w:r>
-      <w:proofErr w:type="spellStart"/>
-      <w:r>
-        <w:rPr>
-          <w:rFonts w:cs="Arial"/>
-        </w:rPr>
-        <w:t>over</w:t>
-      </w:r>
-      <w:proofErr w:type="spellEnd"/>
-      <w:r>
-        <w:rPr>
-          <w:rFonts w:cs="Arial"/>
-        </w:rPr>
-        <w:t xml:space="preserve"> Serial Line </w:t>
-      </w:r>
-      <w:proofErr w:type="spellStart"/>
-      <w:r>
-        <w:rPr>
-          <w:rFonts w:cs="Arial"/>
-        </w:rPr>
-        <w:t>Specification</w:t>
-      </w:r>
-      <w:proofErr w:type="spellEnd"/>
-      <w:r>
-        <w:rPr>
-          <w:rFonts w:cs="Arial"/>
-        </w:rPr>
-        <w:t xml:space="preserve"> and Implementation Guide V1.02“. 20. Dezember 2006. Zugegriffen: 20. Mai 2022. [Online]. Verfügbar unter: https://modbus.org/docs/Modbus_over_serial_line_V1_02.pdf</w:t>
-      </w:r>
-    </w:p>
-    <w:p>
-      <w:pPr>
-        <w:pStyle w:val="Literaturverzeichnis"/>
-        <w:rPr>
-          <w:rFonts w:cs="Arial"/>
-        </w:rPr>
-      </w:pPr>
-      <w:r>
-        <w:rPr>
-          <w:rFonts w:cs="Arial"/>
-        </w:rPr>
-        <w:t>[8]</w:t>
-      </w:r>
-      <w:r>
-        <w:rPr>
-          <w:rFonts w:cs="Arial"/>
-        </w:rPr>
-        <w:tab/>
-        <w:t>MODICON, Inc., Industrial Automation Systems, „</w:t>
-      </w:r>
-      <w:proofErr w:type="spellStart"/>
-      <w:r>
-        <w:rPr>
-          <w:rFonts w:cs="Arial"/>
-        </w:rPr>
-        <w:t>Modicon</w:t>
-      </w:r>
-      <w:proofErr w:type="spellEnd"/>
-      <w:r>
-        <w:rPr>
-          <w:rFonts w:cs="Arial"/>
-        </w:rPr>
-        <w:t xml:space="preserve"> Modbus Protocol Reference Guide“. Juni 1996.</w:t>
+        <w:t>MODICON, Inc., Industrial Automation Systems, „Modicon Modbus Protocol Reference Guide“. Juni 1996.</w:t>
       </w:r>
     </w:p>
     <w:p>
@@ -4863,7 +4695,7 @@
             <w:noProof/>
             <w:webHidden/>
           </w:rPr>
-          <w:t>5</w:t>
+          <w:t>7</w:t>
         </w:r>
         <w:r>
           <w:rPr>
@@ -4941,7 +4773,7 @@
             <w:noProof/>
             <w:webHidden/>
           </w:rPr>
-          <w:t>6</w:t>
+          <w:t>8</w:t>
         </w:r>
         <w:r>
           <w:rPr>
@@ -5019,7 +4851,7 @@
             <w:noProof/>
             <w:webHidden/>
           </w:rPr>
-          <w:t>7</w:t>
+          <w:t>9</w:t>
         </w:r>
         <w:r>
           <w:rPr>
@@ -5097,7 +4929,7 @@
             <w:noProof/>
             <w:webHidden/>
           </w:rPr>
-          <w:t>8</w:t>
+          <w:t>10</w:t>
         </w:r>
         <w:r>
           <w:rPr>
@@ -5175,7 +5007,7 @@
             <w:noProof/>
             <w:webHidden/>
           </w:rPr>
-          <w:t>8</w:t>
+          <w:t>10</w:t>
         </w:r>
         <w:r>
           <w:rPr>
@@ -5253,7 +5085,7 @@
             <w:noProof/>
             <w:webHidden/>
           </w:rPr>
-          <w:t>9</w:t>
+          <w:t>10</w:t>
         </w:r>
         <w:r>
           <w:rPr>
@@ -5331,7 +5163,7 @@
             <w:noProof/>
             <w:webHidden/>
           </w:rPr>
-          <w:t>10</w:t>
+          <w:t>11</w:t>
         </w:r>
         <w:r>
           <w:rPr>
@@ -5439,7 +5271,7 @@
             <w:noProof/>
             <w:webHidden/>
           </w:rPr>
-          <w:t>9</w:t>
+          <w:t>11</w:t>
         </w:r>
         <w:r>
           <w:rPr>

</xml_diff>

<commit_message>
101er ASDU Data Unit Identifier fertig
</commit_message>
<xml_diff>
--- a/BAGIT.docx
+++ b/BAGIT.docx
@@ -1249,10 +1249,7 @@
       </w:r>
       <w:proofErr w:type="spellEnd"/>
       <w:r>
-        <w:t xml:space="preserve"> Service Data Unit</w:t>
-      </w:r>
-      <w:r>
-        <w:t xml:space="preserve"> (101er)</w:t>
+        <w:t xml:space="preserve"> Service Data Unit (101er)</w:t>
       </w:r>
     </w:p>
     <w:p/>
@@ -1317,14 +1314,27 @@
       <w:r>
         <w:t xml:space="preserve">Abb. </w:t>
       </w:r>
-      <w:fldSimple w:instr=" SEQ Abb. \* ARABIC ">
-        <w:r>
-          <w:rPr>
-            <w:noProof/>
-          </w:rPr>
-          <w:t>1</w:t>
-        </w:r>
-      </w:fldSimple>
+      <w:r>
+        <w:fldChar w:fldCharType="begin"/>
+      </w:r>
+      <w:r>
+        <w:instrText xml:space="preserve"> SEQ Abb. \* ARABIC </w:instrText>
+      </w:r>
+      <w:r>
+        <w:fldChar w:fldCharType="separate"/>
+      </w:r>
+      <w:r>
+        <w:rPr>
+          <w:noProof/>
+        </w:rPr>
+        <w:t>1</w:t>
+      </w:r>
+      <w:r>
+        <w:rPr>
+          <w:noProof/>
+        </w:rPr>
+        <w:fldChar w:fldCharType="end"/>
+      </w:r>
       <w:bookmarkEnd w:id="2"/>
       <w:r>
         <w:t xml:space="preserve"> OSI</w:t>
@@ -2493,14 +2503,27 @@
       <w:r>
         <w:t xml:space="preserve">Abb. </w:t>
       </w:r>
-      <w:fldSimple w:instr=" SEQ Abb. \* ARABIC ">
-        <w:r>
-          <w:rPr>
-            <w:noProof/>
-          </w:rPr>
-          <w:t>2</w:t>
-        </w:r>
-      </w:fldSimple>
+      <w:r>
+        <w:fldChar w:fldCharType="begin"/>
+      </w:r>
+      <w:r>
+        <w:instrText xml:space="preserve"> SEQ Abb. \* ARABIC </w:instrText>
+      </w:r>
+      <w:r>
+        <w:fldChar w:fldCharType="separate"/>
+      </w:r>
+      <w:r>
+        <w:rPr>
+          <w:noProof/>
+        </w:rPr>
+        <w:t>2</w:t>
+      </w:r>
+      <w:r>
+        <w:rPr>
+          <w:noProof/>
+        </w:rPr>
+        <w:fldChar w:fldCharType="end"/>
+      </w:r>
       <w:bookmarkEnd w:id="7"/>
       <w:r>
         <w:t xml:space="preserve"> RS-485 Abschlusswiderstände </w:t>
@@ -2643,14 +2666,27 @@
       <w:r>
         <w:t xml:space="preserve">Abb. </w:t>
       </w:r>
-      <w:fldSimple w:instr=" SEQ Abb. \* ARABIC ">
-        <w:r>
-          <w:rPr>
-            <w:noProof/>
-          </w:rPr>
-          <w:t>3</w:t>
-        </w:r>
-      </w:fldSimple>
+      <w:r>
+        <w:fldChar w:fldCharType="begin"/>
+      </w:r>
+      <w:r>
+        <w:instrText xml:space="preserve"> SEQ Abb. \* ARABIC </w:instrText>
+      </w:r>
+      <w:r>
+        <w:fldChar w:fldCharType="separate"/>
+      </w:r>
+      <w:r>
+        <w:rPr>
+          <w:noProof/>
+        </w:rPr>
+        <w:t>3</w:t>
+      </w:r>
+      <w:r>
+        <w:rPr>
+          <w:noProof/>
+        </w:rPr>
+        <w:fldChar w:fldCharType="end"/>
+      </w:r>
       <w:bookmarkEnd w:id="9"/>
       <w:r>
         <w:t xml:space="preserve"> RS-485 Geschwindigkeit in Abhängigkeit der Kabellänge </w:t>
@@ -2882,14 +2918,27 @@
       <w:r>
         <w:t xml:space="preserve">Abb. </w:t>
       </w:r>
-      <w:fldSimple w:instr=" SEQ Abb. \* ARABIC ">
-        <w:r>
-          <w:rPr>
-            <w:noProof/>
-          </w:rPr>
-          <w:t>4</w:t>
-        </w:r>
-      </w:fldSimple>
+      <w:r>
+        <w:fldChar w:fldCharType="begin"/>
+      </w:r>
+      <w:r>
+        <w:instrText xml:space="preserve"> SEQ Abb. \* ARABIC </w:instrText>
+      </w:r>
+      <w:r>
+        <w:fldChar w:fldCharType="separate"/>
+      </w:r>
+      <w:r>
+        <w:rPr>
+          <w:noProof/>
+        </w:rPr>
+        <w:t>4</w:t>
+      </w:r>
+      <w:r>
+        <w:rPr>
+          <w:noProof/>
+        </w:rPr>
+        <w:fldChar w:fldCharType="end"/>
+      </w:r>
       <w:bookmarkEnd w:id="12"/>
       <w:r>
         <w:t xml:space="preserve"> Modbus Master Zustandsdiagramm </w:t>
@@ -3116,14 +3165,27 @@
       <w:r>
         <w:t xml:space="preserve">Abb. </w:t>
       </w:r>
-      <w:fldSimple w:instr=" SEQ Abb. \* ARABIC ">
-        <w:r>
-          <w:rPr>
-            <w:noProof/>
-          </w:rPr>
-          <w:t>5</w:t>
-        </w:r>
-      </w:fldSimple>
+      <w:r>
+        <w:fldChar w:fldCharType="begin"/>
+      </w:r>
+      <w:r>
+        <w:instrText xml:space="preserve"> SEQ Abb. \* ARABIC </w:instrText>
+      </w:r>
+      <w:r>
+        <w:fldChar w:fldCharType="separate"/>
+      </w:r>
+      <w:r>
+        <w:rPr>
+          <w:noProof/>
+        </w:rPr>
+        <w:t>5</w:t>
+      </w:r>
+      <w:r>
+        <w:rPr>
+          <w:noProof/>
+        </w:rPr>
+        <w:fldChar w:fldCharType="end"/>
+      </w:r>
       <w:bookmarkEnd w:id="15"/>
       <w:r>
         <w:t xml:space="preserve"> Modbus Slave Zustandsdiagramm </w:t>
@@ -3552,14 +3614,27 @@
       <w:r>
         <w:t xml:space="preserve">Abb. </w:t>
       </w:r>
-      <w:fldSimple w:instr=" SEQ Abb. \* ARABIC ">
-        <w:r>
-          <w:rPr>
-            <w:noProof/>
-          </w:rPr>
-          <w:t>6</w:t>
-        </w:r>
-      </w:fldSimple>
+      <w:r>
+        <w:fldChar w:fldCharType="begin"/>
+      </w:r>
+      <w:r>
+        <w:instrText xml:space="preserve"> SEQ Abb. \* ARABIC </w:instrText>
+      </w:r>
+      <w:r>
+        <w:fldChar w:fldCharType="separate"/>
+      </w:r>
+      <w:r>
+        <w:rPr>
+          <w:noProof/>
+        </w:rPr>
+        <w:t>6</w:t>
+      </w:r>
+      <w:r>
+        <w:rPr>
+          <w:noProof/>
+        </w:rPr>
+        <w:fldChar w:fldCharType="end"/>
+      </w:r>
       <w:bookmarkEnd w:id="17"/>
       <w:r>
         <w:t xml:space="preserve"> Bitsequenz Modbus mit Paritätsbit </w:t>
@@ -3652,14 +3727,27 @@
       <w:r>
         <w:t xml:space="preserve">Abb. </w:t>
       </w:r>
-      <w:fldSimple w:instr=" SEQ Abb. \* ARABIC ">
-        <w:r>
-          <w:rPr>
-            <w:noProof/>
-          </w:rPr>
-          <w:t>7</w:t>
-        </w:r>
-      </w:fldSimple>
+      <w:r>
+        <w:fldChar w:fldCharType="begin"/>
+      </w:r>
+      <w:r>
+        <w:instrText xml:space="preserve"> SEQ Abb. \* ARABIC </w:instrText>
+      </w:r>
+      <w:r>
+        <w:fldChar w:fldCharType="separate"/>
+      </w:r>
+      <w:r>
+        <w:rPr>
+          <w:noProof/>
+        </w:rPr>
+        <w:t>7</w:t>
+      </w:r>
+      <w:r>
+        <w:rPr>
+          <w:noProof/>
+        </w:rPr>
+        <w:fldChar w:fldCharType="end"/>
+      </w:r>
       <w:bookmarkEnd w:id="19"/>
       <w:r>
         <w:t xml:space="preserve"> Modbus Übertragung Zustandsdiagramm </w:t>
@@ -4069,14 +4157,27 @@
       <w:r>
         <w:t xml:space="preserve">Abb. </w:t>
       </w:r>
-      <w:fldSimple w:instr=" SEQ Abb. \* ARABIC ">
-        <w:r>
-          <w:rPr>
-            <w:noProof/>
-          </w:rPr>
-          <w:t>8</w:t>
-        </w:r>
-      </w:fldSimple>
+      <w:r>
+        <w:fldChar w:fldCharType="begin"/>
+      </w:r>
+      <w:r>
+        <w:instrText xml:space="preserve"> SEQ Abb. \* ARABIC </w:instrText>
+      </w:r>
+      <w:r>
+        <w:fldChar w:fldCharType="separate"/>
+      </w:r>
+      <w:r>
+        <w:rPr>
+          <w:noProof/>
+        </w:rPr>
+        <w:t>8</w:t>
+      </w:r>
+      <w:r>
+        <w:rPr>
+          <w:noProof/>
+        </w:rPr>
+        <w:fldChar w:fldCharType="end"/>
+      </w:r>
       <w:bookmarkEnd w:id="22"/>
       <w:r>
         <w:t xml:space="preserve"> Modbus Frame </w:t>
@@ -4322,14 +4423,27 @@
       <w:r>
         <w:t xml:space="preserve">TABELLE </w:t>
       </w:r>
-      <w:fldSimple w:instr=" SEQ TABELLE \* ROMAN ">
-        <w:r>
-          <w:rPr>
-            <w:noProof/>
-          </w:rPr>
-          <w:t>I</w:t>
-        </w:r>
-      </w:fldSimple>
+      <w:r>
+        <w:fldChar w:fldCharType="begin"/>
+      </w:r>
+      <w:r>
+        <w:instrText xml:space="preserve"> SEQ TABELLE \* ROMAN </w:instrText>
+      </w:r>
+      <w:r>
+        <w:fldChar w:fldCharType="separate"/>
+      </w:r>
+      <w:r>
+        <w:rPr>
+          <w:noProof/>
+        </w:rPr>
+        <w:t>I</w:t>
+      </w:r>
+      <w:r>
+        <w:rPr>
+          <w:noProof/>
+        </w:rPr>
+        <w:fldChar w:fldCharType="end"/>
+      </w:r>
       <w:bookmarkEnd w:id="24"/>
       <w:r>
         <w:t xml:space="preserve"> ALLGEMEINE MODBUS FUNKTIONEN </w:t>
@@ -4981,14 +5095,27 @@
       <w:r>
         <w:t xml:space="preserve">Abb. </w:t>
       </w:r>
-      <w:fldSimple w:instr=" SEQ Abb. \* ARABIC ">
-        <w:r>
-          <w:rPr>
-            <w:noProof/>
-          </w:rPr>
-          <w:t>9</w:t>
-        </w:r>
-      </w:fldSimple>
+      <w:r>
+        <w:fldChar w:fldCharType="begin"/>
+      </w:r>
+      <w:r>
+        <w:instrText xml:space="preserve"> SEQ Abb. \* ARABIC </w:instrText>
+      </w:r>
+      <w:r>
+        <w:fldChar w:fldCharType="separate"/>
+      </w:r>
+      <w:r>
+        <w:rPr>
+          <w:noProof/>
+        </w:rPr>
+        <w:t>9</w:t>
+      </w:r>
+      <w:r>
+        <w:rPr>
+          <w:noProof/>
+        </w:rPr>
+        <w:fldChar w:fldCharType="end"/>
+      </w:r>
       <w:bookmarkEnd w:id="26"/>
       <w:r>
         <w:t xml:space="preserve"> Beispiel Modbus Funktion 03</w:t>
@@ -5463,30 +5590,14 @@
       <w:r>
         <w:t xml:space="preserve">Abb. </w:t>
       </w:r>
-      <w:r>
-        <w:fldChar w:fldCharType="begin"/>
-      </w:r>
-      <w:r>
-        <w:instrText xml:space="preserve"> SEQ Abb. \* ARABI</w:instrText>
-      </w:r>
-      <w:r>
-        <w:instrText xml:space="preserve">C </w:instrText>
-      </w:r>
-      <w:r>
-        <w:fldChar w:fldCharType="separate"/>
-      </w:r>
-      <w:r>
-        <w:rPr>
-          <w:noProof/>
-        </w:rPr>
-        <w:t>10</w:t>
-      </w:r>
-      <w:r>
-        <w:rPr>
-          <w:noProof/>
-        </w:rPr>
-        <w:fldChar w:fldCharType="end"/>
-      </w:r>
+      <w:fldSimple w:instr=" SEQ Abb. \* ARABIC ">
+        <w:r>
+          <w:rPr>
+            <w:noProof/>
+          </w:rPr>
+          <w:t>10</w:t>
+        </w:r>
+      </w:fldSimple>
       <w:bookmarkEnd w:id="28"/>
       <w:r>
         <w:t xml:space="preserve"> 101er Netzwerkaufbauarten </w:t>
@@ -7198,27 +7309,14 @@
       <w:r>
         <w:t xml:space="preserve">Abb. </w:t>
       </w:r>
-      <w:r>
-        <w:fldChar w:fldCharType="begin"/>
-      </w:r>
-      <w:r>
-        <w:instrText xml:space="preserve"> SEQ Abb. \* ARABIC </w:instrText>
-      </w:r>
-      <w:r>
-        <w:fldChar w:fldCharType="separate"/>
-      </w:r>
-      <w:r>
-        <w:rPr>
-          <w:noProof/>
-        </w:rPr>
-        <w:t>11</w:t>
-      </w:r>
-      <w:r>
-        <w:rPr>
-          <w:noProof/>
-        </w:rPr>
-        <w:fldChar w:fldCharType="end"/>
-      </w:r>
+      <w:fldSimple w:instr=" SEQ Abb. \* ARABIC ">
+        <w:r>
+          <w:rPr>
+            <w:noProof/>
+          </w:rPr>
+          <w:t>11</w:t>
+        </w:r>
+      </w:fldSimple>
       <w:bookmarkEnd w:id="30"/>
       <w:r>
         <w:t xml:space="preserve"> 101er Frames</w:t>
@@ -8524,14 +8622,27 @@
       <w:r>
         <w:t xml:space="preserve">Abb. </w:t>
       </w:r>
-      <w:fldSimple w:instr=" SEQ Abb. \* ARABIC ">
-        <w:r>
-          <w:rPr>
-            <w:noProof/>
-          </w:rPr>
-          <w:t>12</w:t>
-        </w:r>
-      </w:fldSimple>
+      <w:r>
+        <w:fldChar w:fldCharType="begin"/>
+      </w:r>
+      <w:r>
+        <w:instrText xml:space="preserve"> SEQ Abb. \* ARABIC </w:instrText>
+      </w:r>
+      <w:r>
+        <w:fldChar w:fldCharType="separate"/>
+      </w:r>
+      <w:r>
+        <w:rPr>
+          <w:noProof/>
+        </w:rPr>
+        <w:t>12</w:t>
+      </w:r>
+      <w:r>
+        <w:rPr>
+          <w:noProof/>
+        </w:rPr>
+        <w:fldChar w:fldCharType="end"/>
+      </w:r>
       <w:bookmarkEnd w:id="32"/>
       <w:r>
         <w:t xml:space="preserve"> 101er Control Field </w:t>
@@ -8708,14 +8819,27 @@
       <w:r>
         <w:t xml:space="preserve">TABELLE </w:t>
       </w:r>
-      <w:fldSimple w:instr=" SEQ TABELLE \* ROMAN ">
-        <w:r>
-          <w:rPr>
-            <w:noProof/>
-          </w:rPr>
-          <w:t>II</w:t>
-        </w:r>
-      </w:fldSimple>
+      <w:r>
+        <w:fldChar w:fldCharType="begin"/>
+      </w:r>
+      <w:r>
+        <w:instrText xml:space="preserve"> SEQ TABELLE \* ROMAN </w:instrText>
+      </w:r>
+      <w:r>
+        <w:fldChar w:fldCharType="separate"/>
+      </w:r>
+      <w:r>
+        <w:rPr>
+          <w:noProof/>
+        </w:rPr>
+        <w:t>II</w:t>
+      </w:r>
+      <w:r>
+        <w:rPr>
+          <w:noProof/>
+        </w:rPr>
+        <w:fldChar w:fldCharType="end"/>
+      </w:r>
       <w:bookmarkEnd w:id="33"/>
       <w:r>
         <w:t xml:space="preserve"> FUNCTION CODES 101ER</w:t>
@@ -8772,10 +8896,7 @@
           </w:tcPr>
           <w:p>
             <w:r>
-              <w:t xml:space="preserve">    </w:t>
-            </w:r>
-            <w:r>
-              <w:t xml:space="preserve">Primary zu </w:t>
+              <w:t xml:space="preserve">    Primary zu </w:t>
             </w:r>
             <w:proofErr w:type="spellStart"/>
             <w:r>
@@ -9462,10 +9583,7 @@
               <w:t xml:space="preserve">- </w:t>
             </w:r>
             <w:r>
-              <w:t xml:space="preserve">User Data Class </w:t>
-            </w:r>
-            <w:r>
-              <w:t>2</w:t>
+              <w:t>User Data Class 2</w:t>
             </w:r>
           </w:p>
         </w:tc>
@@ -9581,10 +9699,7 @@
       </w:r>
       <w:proofErr w:type="spellEnd"/>
       <w:r>
-        <w:t xml:space="preserve"> </w:t>
-      </w:r>
-      <w:r>
-        <w:t>solange</w:t>
+        <w:t xml:space="preserve"> solange</w:t>
       </w:r>
       <w:r>
         <w:t xml:space="preserve"> Link Status </w:t>
@@ -9829,7 +9944,10 @@
             </w:r>
             <w:proofErr w:type="spellStart"/>
             <w:r>
-              <w:t>of</w:t>
+              <w:t>O</w:t>
+            </w:r>
+            <w:r>
+              <w:t>f</w:t>
             </w:r>
             <w:proofErr w:type="spellEnd"/>
             <w:r>
@@ -9875,7 +9993,10 @@
             </w:r>
             <w:proofErr w:type="spellStart"/>
             <w:r>
-              <w:t>of</w:t>
+              <w:t>O</w:t>
+            </w:r>
+            <w:r>
+              <w:t>f</w:t>
             </w:r>
             <w:proofErr w:type="spellEnd"/>
             <w:r>
@@ -10057,6 +10178,147 @@
             <w:vAlign w:val="center"/>
           </w:tcPr>
           <w:p>
+            <w:r>
+              <w:t>Information Elements</w:t>
+            </w:r>
+          </w:p>
+        </w:tc>
+      </w:tr>
+      <w:tr>
+        <w:tc>
+          <w:tcPr>
+            <w:tcW w:w="4302" w:type="dxa"/>
+            <w:vMerge/>
+            <w:vAlign w:val="center"/>
+          </w:tcPr>
+          <w:p>
+            <w:pPr>
+              <w:jc w:val="center"/>
+            </w:pPr>
+          </w:p>
+        </w:tc>
+        <w:tc>
+          <w:tcPr>
+            <w:tcW w:w="4305" w:type="dxa"/>
+            <w:vAlign w:val="center"/>
+          </w:tcPr>
+          <w:p>
+            <w:pPr>
+              <w:keepNext/>
+            </w:pPr>
+            <w:r>
+              <w:t>Time Tag</w:t>
+            </w:r>
+          </w:p>
+        </w:tc>
+      </w:tr>
+      <w:tr>
+        <w:tc>
+          <w:tcPr>
+            <w:tcW w:w="4302" w:type="dxa"/>
+            <w:vAlign w:val="center"/>
+          </w:tcPr>
+          <w:p>
+            <w:pPr>
+              <w:jc w:val="center"/>
+            </w:pPr>
+            <w:r>
+              <w:t>…</w:t>
+            </w:r>
+          </w:p>
+        </w:tc>
+        <w:tc>
+          <w:tcPr>
+            <w:tcW w:w="4305" w:type="dxa"/>
+            <w:vAlign w:val="center"/>
+          </w:tcPr>
+          <w:p>
+            <w:pPr>
+              <w:keepNext/>
+            </w:pPr>
+            <w:r>
+              <w:t>…</w:t>
+            </w:r>
+          </w:p>
+        </w:tc>
+      </w:tr>
+      <w:tr>
+        <w:tc>
+          <w:tcPr>
+            <w:tcW w:w="4302" w:type="dxa"/>
+            <w:vMerge w:val="restart"/>
+            <w:vAlign w:val="center"/>
+          </w:tcPr>
+          <w:p>
+            <w:pPr>
+              <w:jc w:val="center"/>
+            </w:pPr>
+            <w:r>
+              <w:t xml:space="preserve">Information </w:t>
+            </w:r>
+            <w:proofErr w:type="spellStart"/>
+            <w:r>
+              <w:t>Object</w:t>
+            </w:r>
+            <w:proofErr w:type="spellEnd"/>
+            <w:r>
+              <w:t xml:space="preserve"> </w:t>
+            </w:r>
+            <w:r>
+              <w:t>n</w:t>
+            </w:r>
+          </w:p>
+        </w:tc>
+        <w:tc>
+          <w:tcPr>
+            <w:tcW w:w="4305" w:type="dxa"/>
+            <w:vAlign w:val="center"/>
+          </w:tcPr>
+          <w:p>
+            <w:pPr>
+              <w:keepNext/>
+            </w:pPr>
+            <w:r>
+              <w:t xml:space="preserve">Information </w:t>
+            </w:r>
+            <w:proofErr w:type="spellStart"/>
+            <w:r>
+              <w:t>Object</w:t>
+            </w:r>
+            <w:proofErr w:type="spellEnd"/>
+            <w:r>
+              <w:t xml:space="preserve"> </w:t>
+            </w:r>
+            <w:proofErr w:type="spellStart"/>
+            <w:r>
+              <w:t>Address</w:t>
+            </w:r>
+            <w:proofErr w:type="spellEnd"/>
+          </w:p>
+        </w:tc>
+      </w:tr>
+      <w:tr>
+        <w:tc>
+          <w:tcPr>
+            <w:tcW w:w="4302" w:type="dxa"/>
+            <w:vMerge/>
+            <w:vAlign w:val="center"/>
+          </w:tcPr>
+          <w:p>
+            <w:pPr>
+              <w:jc w:val="center"/>
+            </w:pPr>
+          </w:p>
+        </w:tc>
+        <w:tc>
+          <w:tcPr>
+            <w:tcW w:w="4305" w:type="dxa"/>
+            <w:vAlign w:val="center"/>
+          </w:tcPr>
+          <w:p>
+            <w:pPr>
+              <w:keepNext/>
+            </w:pPr>
             <w:r>
               <w:t>Information Elements</w:t>
             </w:r>
@@ -10100,14 +10362,27 @@
       <w:r>
         <w:t xml:space="preserve">Abb. </w:t>
       </w:r>
-      <w:fldSimple w:instr=" SEQ Abb. \* ARABIC ">
-        <w:r>
-          <w:rPr>
-            <w:noProof/>
-          </w:rPr>
-          <w:t>13</w:t>
-        </w:r>
-      </w:fldSimple>
+      <w:r>
+        <w:fldChar w:fldCharType="begin"/>
+      </w:r>
+      <w:r>
+        <w:instrText xml:space="preserve"> SEQ Abb. \* ARABIC </w:instrText>
+      </w:r>
+      <w:r>
+        <w:fldChar w:fldCharType="separate"/>
+      </w:r>
+      <w:r>
+        <w:rPr>
+          <w:noProof/>
+        </w:rPr>
+        <w:t>13</w:t>
+      </w:r>
+      <w:r>
+        <w:rPr>
+          <w:noProof/>
+        </w:rPr>
+        <w:fldChar w:fldCharType="end"/>
+      </w:r>
       <w:bookmarkEnd w:id="34"/>
       <w:r>
         <w:t xml:space="preserve"> ASDU 101er </w:t>
@@ -10129,11 +10404,358 @@
       </w:r>
       <w:r>
         <w:fldChar w:fldCharType="end"/>
+      </w:r>
+    </w:p>
+    <w:p>
+      <w:r>
+        <w:t>Die ASDU besteht aus zwei Teilen. Dem Data Unit Identifier und den Daten selbst. Das erste Segment des Data Unit Identifier ist die Type ID</w:t>
+      </w:r>
+      <w:r>
+        <w:t xml:space="preserve"> und kann Werte zwischen 1 und 255 annehmen, von denen die Hälfte von Herstellern anpassbar sind</w:t>
+      </w:r>
+      <w:r>
+        <w:t>. Es sind 58 verschiedene Typen</w:t>
+      </w:r>
+      <w:r>
+        <w:t xml:space="preserve"> von Daten</w:t>
+      </w:r>
+      <w:r>
+        <w:t xml:space="preserve"> im Standard </w:t>
+      </w:r>
+      <w:r>
+        <w:t>vor</w:t>
+      </w:r>
+      <w:r>
+        <w:t>definiert</w:t>
+      </w:r>
+      <w:r>
+        <w:t xml:space="preserve"> und diese Typen können in vier grobe Klassen eingeordnet werden: </w:t>
+      </w:r>
+      <w:proofErr w:type="spellStart"/>
+      <w:r>
+        <w:t>Monitored</w:t>
+      </w:r>
+      <w:proofErr w:type="spellEnd"/>
+      <w:r>
+        <w:t xml:space="preserve"> Information, Control Information, Parameter und File Transfer. Diese werden wiederum in eine Vielzahl an Unterklassen eingeteilt. Außerdem </w:t>
+      </w:r>
+      <w:r>
+        <w:t xml:space="preserve">können Datentypen mit oder ohne Zeitstempel, sowie in verschiedenen </w:t>
+      </w:r>
+      <w:r>
+        <w:t>Zahlenarten</w:t>
+      </w:r>
+      <w:r>
+        <w:t xml:space="preserve"> übertragen werden</w:t>
+      </w:r>
+      <w:r>
+        <w:t>. Beispielsweiße hat M_ME_TA_1</w:t>
+      </w:r>
+      <w:r>
+        <w:t xml:space="preserve"> </w:t>
+      </w:r>
+      <w:r>
+        <w:t xml:space="preserve">die Type ID 10 und steht für </w:t>
+      </w:r>
+      <w:proofErr w:type="spellStart"/>
+      <w:r>
+        <w:t>Monitored</w:t>
+      </w:r>
+      <w:proofErr w:type="spellEnd"/>
+      <w:r>
+        <w:t xml:space="preserve"> Information, </w:t>
+      </w:r>
+      <w:proofErr w:type="spellStart"/>
+      <w:r>
+        <w:t>Measured</w:t>
+      </w:r>
+      <w:proofErr w:type="spellEnd"/>
+      <w:r>
+        <w:t xml:space="preserve"> Value, mit Zeitstempel und </w:t>
+      </w:r>
+      <w:r>
+        <w:t>normalisiert mit Qualitätsbeschreibern</w:t>
+      </w:r>
+      <w:r>
+        <w:t xml:space="preserve"> </w:t>
+      </w:r>
+      <w:r>
+        <w:fldChar w:fldCharType="begin"/>
+      </w:r>
+      <w:r>
+        <w:instrText xml:space="preserve"> ADDIN ZOTERO_ITEM CSL_CITATION {"citationID":"TKs5s6bK","properties":{"formattedCitation":"[11, S. 204\\uc0\\u8211{}209]","plainCitation":"[11, S. 204–209]","noteIndex":0},"citationItems":[{"id":119,"uris":["http://zotero.org/users/8935704/items/3H4TGQ64"],"itemData":{"id":119,"type":"book","event-place":"Burlington, MA 01803","ISBN":"07506 7995","publisher":"Elsevier","publisher-place":"Burlington, MA 01803","title":"Practical Modern SCADA Protocols: DNP3, 60870.5 and Related Systems","author":[{"literal":"Gordon Clarke"},{"literal":"Deon Reynders"},{"literal":"Edwin Wright"}],"issued":{"date-parts":[["2004"]]}},"locator":"204-209"}],"schema":"https://github.com/citation-style-language/schema/raw/master/csl-citation.json"} </w:instrText>
+      </w:r>
+      <w:r>
+        <w:fldChar w:fldCharType="separate"/>
+      </w:r>
+      <w:r>
+        <w:rPr>
+          <w:rFonts w:cs="Arial"/>
+          <w:szCs w:val="24"/>
+        </w:rPr>
+        <w:t>[11, S. 204–209]</w:t>
+      </w:r>
+      <w:r>
+        <w:fldChar w:fldCharType="end"/>
+      </w:r>
+      <w:r>
+        <w:t xml:space="preserve">. </w:t>
       </w:r>
     </w:p>
     <w:p/>
     <w:p>
       <w:r>
+        <w:t>D</w:t>
+      </w:r>
+      <w:r>
+        <w:t xml:space="preserve">arauf folgt </w:t>
+      </w:r>
+      <w:r>
+        <w:t xml:space="preserve">der </w:t>
+      </w:r>
+      <w:proofErr w:type="spellStart"/>
+      <w:r>
+        <w:t>S</w:t>
+      </w:r>
+      <w:r>
+        <w:t>tructure</w:t>
+      </w:r>
+      <w:proofErr w:type="spellEnd"/>
+      <w:r>
+        <w:t xml:space="preserve"> </w:t>
+      </w:r>
+      <w:proofErr w:type="spellStart"/>
+      <w:r>
+        <w:t>Q</w:t>
+      </w:r>
+      <w:r>
+        <w:t>ualifier</w:t>
+      </w:r>
+      <w:proofErr w:type="spellEnd"/>
+      <w:r>
+        <w:t>. Wenn d</w:t>
+      </w:r>
+      <w:r>
+        <w:t>essen erster Bit</w:t>
+      </w:r>
+      <w:r>
+        <w:t xml:space="preserve"> 0 beträgt, werden </w:t>
+      </w:r>
+      <w:r>
+        <w:t>eine, in den folgenden sieben Bit spezifizierte, Anzahl an</w:t>
+      </w:r>
+      <w:r>
+        <w:t xml:space="preserve"> Information Objects übertragen, jedes mit eigener Adresse und Zeitstempel. Wenn </w:t>
+      </w:r>
+      <w:r>
+        <w:t>der erste Bit</w:t>
+      </w:r>
+      <w:r>
+        <w:t xml:space="preserve"> jedoch 0 beträgt wird nur ein Information </w:t>
+      </w:r>
+      <w:proofErr w:type="spellStart"/>
+      <w:r>
+        <w:t>Object</w:t>
+      </w:r>
+      <w:proofErr w:type="spellEnd"/>
+      <w:r>
+        <w:t xml:space="preserve"> übertragen, aber mit mehreren Information Elements im selben Datenformat </w:t>
+      </w:r>
+      <w:r>
+        <w:fldChar w:fldCharType="begin"/>
+      </w:r>
+      <w:r>
+        <w:instrText xml:space="preserve"> ADDIN ZOTERO_ITEM CSL_CITATION {"citationID":"ShExSZwr","properties":{"formattedCitation":"[11, S. 210\\uc0\\u8211{}211]","plainCitation":"[11, S. 210–211]","noteIndex":0},"citationItems":[{"id":119,"uris":["http://zotero.org/users/8935704/items/3H4TGQ64"],"itemData":{"id":119,"type":"book","event-place":"Burlington, MA 01803","ISBN":"07506 7995","publisher":"Elsevier","publisher-place":"Burlington, MA 01803","title":"Practical Modern SCADA Protocols: DNP3, 60870.5 and Related Systems","author":[{"literal":"Gordon Clarke"},{"literal":"Deon Reynders"},{"literal":"Edwin Wright"}],"issued":{"date-parts":[["2004"]]}},"locator":"210-211"}],"schema":"https://github.com/citation-style-language/schema/raw/master/csl-citation.json"} </w:instrText>
+      </w:r>
+      <w:r>
+        <w:fldChar w:fldCharType="separate"/>
+      </w:r>
+      <w:r>
+        <w:rPr>
+          <w:rFonts w:cs="Arial"/>
+          <w:szCs w:val="24"/>
+        </w:rPr>
+        <w:t>[11, S. 210–211]</w:t>
+      </w:r>
+      <w:r>
+        <w:fldChar w:fldCharType="end"/>
+      </w:r>
+      <w:r>
+        <w:t>.</w:t>
+      </w:r>
+    </w:p>
+    <w:p/>
+    <w:p>
+      <w:r>
+        <w:t xml:space="preserve">Als nächstes kommt das </w:t>
+      </w:r>
+      <w:proofErr w:type="spellStart"/>
+      <w:r>
+        <w:t>Cause</w:t>
+      </w:r>
+      <w:proofErr w:type="spellEnd"/>
+      <w:r>
+        <w:t xml:space="preserve"> </w:t>
+      </w:r>
+      <w:proofErr w:type="spellStart"/>
+      <w:r>
+        <w:t>Of</w:t>
+      </w:r>
+      <w:proofErr w:type="spellEnd"/>
+      <w:r>
+        <w:t xml:space="preserve"> Transmission Feld. Es besteht aus drei Teilen: Erst ein </w:t>
+      </w:r>
+      <w:proofErr w:type="spellStart"/>
+      <w:r>
+        <w:t>Testbit</w:t>
+      </w:r>
+      <w:proofErr w:type="spellEnd"/>
+      <w:r>
+        <w:t xml:space="preserve">, danach ein </w:t>
+      </w:r>
+      <w:proofErr w:type="spellStart"/>
+      <w:r>
+        <w:t>Confirm</w:t>
+      </w:r>
+      <w:proofErr w:type="spellEnd"/>
+      <w:r>
+        <w:t xml:space="preserve"> Bit zur Bestätigung von </w:t>
+      </w:r>
+      <w:proofErr w:type="spellStart"/>
+      <w:r>
+        <w:t>Commands</w:t>
+      </w:r>
+      <w:proofErr w:type="spellEnd"/>
+      <w:r>
+        <w:t xml:space="preserve"> und die letzten 6 Bit ist der eigentliche </w:t>
+      </w:r>
+      <w:proofErr w:type="spellStart"/>
+      <w:r>
+        <w:t>Cause</w:t>
+      </w:r>
+      <w:proofErr w:type="spellEnd"/>
+      <w:r>
+        <w:t xml:space="preserve"> </w:t>
+      </w:r>
+      <w:proofErr w:type="spellStart"/>
+      <w:r>
+        <w:t>Of</w:t>
+      </w:r>
+      <w:proofErr w:type="spellEnd"/>
+      <w:r>
+        <w:t xml:space="preserve"> Transmission</w:t>
+      </w:r>
+      <w:r>
+        <w:t xml:space="preserve">. Dieser kann zwischen 0 und 63 liegen und gibt, wie der Name sagt, den Grund der Übertragung an. Zum Beispiel ist </w:t>
+      </w:r>
+      <w:r>
+        <w:t xml:space="preserve">er 1, wenn eine periodische Übertragung vorliegt oder 13, wenn Files übertragen werden. Wenn in einem Netzwerk mehrere Master </w:t>
+      </w:r>
+      <w:proofErr w:type="spellStart"/>
+      <w:r>
+        <w:t>Stations</w:t>
+      </w:r>
+      <w:proofErr w:type="spellEnd"/>
+      <w:r>
+        <w:t xml:space="preserve"> sind, wird nach dem </w:t>
+      </w:r>
+      <w:proofErr w:type="spellStart"/>
+      <w:r>
+        <w:t>Cause</w:t>
+      </w:r>
+      <w:proofErr w:type="spellEnd"/>
+      <w:r>
+        <w:t xml:space="preserve"> </w:t>
+      </w:r>
+      <w:proofErr w:type="spellStart"/>
+      <w:r>
+        <w:t>Of</w:t>
+      </w:r>
+      <w:proofErr w:type="spellEnd"/>
+      <w:r>
+        <w:t xml:space="preserve"> Transmission noch die Adresse des Senders übertragen </w:t>
+      </w:r>
+      <w:r>
+        <w:fldChar w:fldCharType="begin"/>
+      </w:r>
+      <w:r>
+        <w:instrText xml:space="preserve"> ADDIN ZOTERO_ITEM CSL_CITATION {"citationID":"8vV5ziMK","properties":{"formattedCitation":"[11, S. 211\\uc0\\u8211{}212]","plainCitation":"[11, S. 211–212]","noteIndex":0},"citationItems":[{"id":119,"uris":["http://zotero.org/users/8935704/items/3H4TGQ64"],"itemData":{"id":119,"type":"book","event-place":"Burlington, MA 01803","ISBN":"07506 7995","publisher":"Elsevier","publisher-place":"Burlington, MA 01803","title":"Practical Modern SCADA Protocols: DNP3, 60870.5 and Related Systems","author":[{"literal":"Gordon Clarke"},{"literal":"Deon Reynders"},{"literal":"Edwin Wright"}],"issued":{"date-parts":[["2004"]]}},"locator":"211-212"}],"schema":"https://github.com/citation-style-language/schema/raw/master/csl-citation.json"} </w:instrText>
+      </w:r>
+      <w:r>
+        <w:fldChar w:fldCharType="separate"/>
+      </w:r>
+      <w:r>
+        <w:rPr>
+          <w:rFonts w:cs="Arial"/>
+          <w:szCs w:val="24"/>
+        </w:rPr>
+        <w:t>[11, S. 211–212]</w:t>
+      </w:r>
+      <w:r>
+        <w:fldChar w:fldCharType="end"/>
+      </w:r>
+      <w:r>
+        <w:t>.</w:t>
+      </w:r>
+    </w:p>
+    <w:p/>
+    <w:p>
+      <w:r>
+        <w:t xml:space="preserve">Das letzte Feld des Data Unit </w:t>
+      </w:r>
+      <w:proofErr w:type="spellStart"/>
+      <w:r>
+        <w:t>Identifiers</w:t>
+      </w:r>
+      <w:proofErr w:type="spellEnd"/>
+      <w:r>
+        <w:t xml:space="preserve"> ist die Common </w:t>
+      </w:r>
+      <w:proofErr w:type="spellStart"/>
+      <w:r>
+        <w:t>Address</w:t>
+      </w:r>
+      <w:proofErr w:type="spellEnd"/>
+      <w:r>
+        <w:t xml:space="preserve"> </w:t>
+      </w:r>
+      <w:proofErr w:type="spellStart"/>
+      <w:r>
+        <w:t>Of</w:t>
+      </w:r>
+      <w:proofErr w:type="spellEnd"/>
+      <w:r>
+        <w:t xml:space="preserve"> ADSU und ist entweder ein oder zwei Oktett Bit lang.</w:t>
+      </w:r>
+      <w:r>
+        <w:t xml:space="preserve"> Unter dieser Adresse befinden sich alle Daten des ADSU. Meistens ist sie die Stationsadresse, sie kann aber auch in nur einen Teil der Daten einer Station ansprechen </w:t>
+      </w:r>
+      <w:r>
+        <w:fldChar w:fldCharType="begin"/>
+      </w:r>
+      <w:r>
+        <w:instrText xml:space="preserve"> ADDIN ZOTERO_ITEM CSL_CITATION {"citationID":"4hHHP7l7","properties":{"formattedCitation":"[11, S. 213]","plainCitation":"[11, S. 213]","noteIndex":0},"citationItems":[{"id":119,"uris":["http://zotero.org/users/8935704/items/3H4TGQ64"],"itemData":{"id":119,"type":"book","event-place":"Burlington, MA 01803","ISBN":"07506 7995","publisher":"Elsevier","publisher-place":"Burlington, MA 01803","title":"Practical Modern SCADA Protocols: DNP3, 60870.5 and Related Systems","author":[{"literal":"Gordon Clarke"},{"literal":"Deon Reynders"},{"literal":"Edwin Wright"}],"issued":{"date-parts":[["2004"]]}},"locator":"213"}],"schema":"https://github.com/citation-style-language/schema/raw/master/csl-citation.json"} </w:instrText>
+      </w:r>
+      <w:r>
+        <w:fldChar w:fldCharType="separate"/>
+      </w:r>
+      <w:r>
+        <w:rPr>
+          <w:rFonts w:cs="Arial"/>
+        </w:rPr>
+        <w:t>[11, S. 213]</w:t>
+      </w:r>
+      <w:r>
+        <w:fldChar w:fldCharType="end"/>
+      </w:r>
+      <w:r>
+        <w:t>.</w:t>
+      </w:r>
+    </w:p>
+    <w:p/>
+    <w:p>
+      <w:r>
+        <w:lastRenderedPageBreak/>
         <w:br w:type="page"/>
       </w:r>
     </w:p>

</xml_diff>

<commit_message>
SPS plus 1/2 Programm
</commit_message>
<xml_diff>
--- a/BAGIT.docx
+++ b/BAGIT.docx
@@ -1262,13 +1262,38 @@
       </w:r>
       <w:proofErr w:type="spellEnd"/>
       <w:r>
-        <w:t xml:space="preserve"> Protocol Data Unit</w:t>
-      </w:r>
-      <w:r>
-        <w:t xml:space="preserve"> (104er)</w:t>
+        <w:t xml:space="preserve"> Protocol Data Unit (104er)</w:t>
       </w:r>
     </w:p>
-    <w:p/>
+    <w:p>
+      <w:r>
+        <w:t>SPS: Speicherprogrammierbare Steuerung</w:t>
+      </w:r>
+    </w:p>
+    <w:p>
+      <w:r>
+        <w:t xml:space="preserve">POU: </w:t>
+      </w:r>
+      <w:proofErr w:type="spellStart"/>
+      <w:r>
+        <w:t>Program</w:t>
+      </w:r>
+      <w:proofErr w:type="spellEnd"/>
+      <w:r>
+        <w:t xml:space="preserve"> </w:t>
+      </w:r>
+      <w:proofErr w:type="spellStart"/>
+      <w:r>
+        <w:t>Organization</w:t>
+      </w:r>
+      <w:proofErr w:type="spellEnd"/>
+      <w:r>
+        <w:t xml:space="preserve"> Units</w:t>
+      </w:r>
+      <w:r>
+        <w:t xml:space="preserve"> (IEC 61131)</w:t>
+      </w:r>
+    </w:p>
     <w:p>
       <w:r>
         <w:br w:type="page"/>
@@ -1330,14 +1355,27 @@
       <w:r>
         <w:t xml:space="preserve">Abb. </w:t>
       </w:r>
-      <w:fldSimple w:instr=" SEQ Abb. \* ARABIC ">
-        <w:r>
-          <w:rPr>
-            <w:noProof/>
-          </w:rPr>
-          <w:t>1</w:t>
-        </w:r>
-      </w:fldSimple>
+      <w:r>
+        <w:fldChar w:fldCharType="begin"/>
+      </w:r>
+      <w:r>
+        <w:instrText xml:space="preserve"> SEQ Abb. \* ARABIC </w:instrText>
+      </w:r>
+      <w:r>
+        <w:fldChar w:fldCharType="separate"/>
+      </w:r>
+      <w:r>
+        <w:rPr>
+          <w:noProof/>
+        </w:rPr>
+        <w:t>1</w:t>
+      </w:r>
+      <w:r>
+        <w:rPr>
+          <w:noProof/>
+        </w:rPr>
+        <w:fldChar w:fldCharType="end"/>
+      </w:r>
       <w:bookmarkEnd w:id="2"/>
       <w:r>
         <w:t xml:space="preserve"> OSI</w:t>
@@ -2506,14 +2544,27 @@
       <w:r>
         <w:t xml:space="preserve">Abb. </w:t>
       </w:r>
-      <w:fldSimple w:instr=" SEQ Abb. \* ARABIC ">
-        <w:r>
-          <w:rPr>
-            <w:noProof/>
-          </w:rPr>
-          <w:t>2</w:t>
-        </w:r>
-      </w:fldSimple>
+      <w:r>
+        <w:fldChar w:fldCharType="begin"/>
+      </w:r>
+      <w:r>
+        <w:instrText xml:space="preserve"> SEQ Abb. \* ARABIC </w:instrText>
+      </w:r>
+      <w:r>
+        <w:fldChar w:fldCharType="separate"/>
+      </w:r>
+      <w:r>
+        <w:rPr>
+          <w:noProof/>
+        </w:rPr>
+        <w:t>2</w:t>
+      </w:r>
+      <w:r>
+        <w:rPr>
+          <w:noProof/>
+        </w:rPr>
+        <w:fldChar w:fldCharType="end"/>
+      </w:r>
       <w:bookmarkEnd w:id="7"/>
       <w:r>
         <w:t xml:space="preserve"> RS-485 Abschlusswiderstände </w:t>
@@ -2656,14 +2707,27 @@
       <w:r>
         <w:t xml:space="preserve">Abb. </w:t>
       </w:r>
-      <w:fldSimple w:instr=" SEQ Abb. \* ARABIC ">
-        <w:r>
-          <w:rPr>
-            <w:noProof/>
-          </w:rPr>
-          <w:t>3</w:t>
-        </w:r>
-      </w:fldSimple>
+      <w:r>
+        <w:fldChar w:fldCharType="begin"/>
+      </w:r>
+      <w:r>
+        <w:instrText xml:space="preserve"> SEQ Abb. \* ARABIC </w:instrText>
+      </w:r>
+      <w:r>
+        <w:fldChar w:fldCharType="separate"/>
+      </w:r>
+      <w:r>
+        <w:rPr>
+          <w:noProof/>
+        </w:rPr>
+        <w:t>3</w:t>
+      </w:r>
+      <w:r>
+        <w:rPr>
+          <w:noProof/>
+        </w:rPr>
+        <w:fldChar w:fldCharType="end"/>
+      </w:r>
       <w:bookmarkEnd w:id="9"/>
       <w:r>
         <w:t xml:space="preserve"> RS-485 Geschwindigkeit in Abhängigkeit der Kabellänge </w:t>
@@ -2895,14 +2959,27 @@
       <w:r>
         <w:t xml:space="preserve">Abb. </w:t>
       </w:r>
-      <w:fldSimple w:instr=" SEQ Abb. \* ARABIC ">
-        <w:r>
-          <w:rPr>
-            <w:noProof/>
-          </w:rPr>
-          <w:t>4</w:t>
-        </w:r>
-      </w:fldSimple>
+      <w:r>
+        <w:fldChar w:fldCharType="begin"/>
+      </w:r>
+      <w:r>
+        <w:instrText xml:space="preserve"> SEQ Abb. \* ARABIC </w:instrText>
+      </w:r>
+      <w:r>
+        <w:fldChar w:fldCharType="separate"/>
+      </w:r>
+      <w:r>
+        <w:rPr>
+          <w:noProof/>
+        </w:rPr>
+        <w:t>4</w:t>
+      </w:r>
+      <w:r>
+        <w:rPr>
+          <w:noProof/>
+        </w:rPr>
+        <w:fldChar w:fldCharType="end"/>
+      </w:r>
       <w:bookmarkEnd w:id="12"/>
       <w:r>
         <w:t xml:space="preserve"> Modbus Master Zustandsdiagramm </w:t>
@@ -3129,14 +3206,27 @@
       <w:r>
         <w:t xml:space="preserve">Abb. </w:t>
       </w:r>
-      <w:fldSimple w:instr=" SEQ Abb. \* ARABIC ">
-        <w:r>
-          <w:rPr>
-            <w:noProof/>
-          </w:rPr>
-          <w:t>5</w:t>
-        </w:r>
-      </w:fldSimple>
+      <w:r>
+        <w:fldChar w:fldCharType="begin"/>
+      </w:r>
+      <w:r>
+        <w:instrText xml:space="preserve"> SEQ Abb. \* ARABIC </w:instrText>
+      </w:r>
+      <w:r>
+        <w:fldChar w:fldCharType="separate"/>
+      </w:r>
+      <w:r>
+        <w:rPr>
+          <w:noProof/>
+        </w:rPr>
+        <w:t>5</w:t>
+      </w:r>
+      <w:r>
+        <w:rPr>
+          <w:noProof/>
+        </w:rPr>
+        <w:fldChar w:fldCharType="end"/>
+      </w:r>
       <w:bookmarkEnd w:id="15"/>
       <w:r>
         <w:t xml:space="preserve"> Modbus Slave Zustandsdiagramm </w:t>
@@ -3565,14 +3655,27 @@
       <w:r>
         <w:t xml:space="preserve">Abb. </w:t>
       </w:r>
-      <w:fldSimple w:instr=" SEQ Abb. \* ARABIC ">
-        <w:r>
-          <w:rPr>
-            <w:noProof/>
-          </w:rPr>
-          <w:t>6</w:t>
-        </w:r>
-      </w:fldSimple>
+      <w:r>
+        <w:fldChar w:fldCharType="begin"/>
+      </w:r>
+      <w:r>
+        <w:instrText xml:space="preserve"> SEQ Abb. \* ARABIC </w:instrText>
+      </w:r>
+      <w:r>
+        <w:fldChar w:fldCharType="separate"/>
+      </w:r>
+      <w:r>
+        <w:rPr>
+          <w:noProof/>
+        </w:rPr>
+        <w:t>6</w:t>
+      </w:r>
+      <w:r>
+        <w:rPr>
+          <w:noProof/>
+        </w:rPr>
+        <w:fldChar w:fldCharType="end"/>
+      </w:r>
       <w:bookmarkEnd w:id="17"/>
       <w:r>
         <w:t xml:space="preserve"> Bitsequenz Modbus mit Paritätsbit </w:t>
@@ -3665,14 +3768,27 @@
       <w:r>
         <w:t xml:space="preserve">Abb. </w:t>
       </w:r>
-      <w:fldSimple w:instr=" SEQ Abb. \* ARABIC ">
-        <w:r>
-          <w:rPr>
-            <w:noProof/>
-          </w:rPr>
-          <w:t>7</w:t>
-        </w:r>
-      </w:fldSimple>
+      <w:r>
+        <w:fldChar w:fldCharType="begin"/>
+      </w:r>
+      <w:r>
+        <w:instrText xml:space="preserve"> SEQ Abb. \* ARABIC </w:instrText>
+      </w:r>
+      <w:r>
+        <w:fldChar w:fldCharType="separate"/>
+      </w:r>
+      <w:r>
+        <w:rPr>
+          <w:noProof/>
+        </w:rPr>
+        <w:t>7</w:t>
+      </w:r>
+      <w:r>
+        <w:rPr>
+          <w:noProof/>
+        </w:rPr>
+        <w:fldChar w:fldCharType="end"/>
+      </w:r>
       <w:bookmarkEnd w:id="19"/>
       <w:r>
         <w:t xml:space="preserve"> Modbus Übertragung Zustandsdiagramm </w:t>
@@ -4082,14 +4198,27 @@
       <w:r>
         <w:t xml:space="preserve">Abb. </w:t>
       </w:r>
-      <w:fldSimple w:instr=" SEQ Abb. \* ARABIC ">
-        <w:r>
-          <w:rPr>
-            <w:noProof/>
-          </w:rPr>
-          <w:t>8</w:t>
-        </w:r>
-      </w:fldSimple>
+      <w:r>
+        <w:fldChar w:fldCharType="begin"/>
+      </w:r>
+      <w:r>
+        <w:instrText xml:space="preserve"> SEQ Abb. \* ARABIC </w:instrText>
+      </w:r>
+      <w:r>
+        <w:fldChar w:fldCharType="separate"/>
+      </w:r>
+      <w:r>
+        <w:rPr>
+          <w:noProof/>
+        </w:rPr>
+        <w:t>8</w:t>
+      </w:r>
+      <w:r>
+        <w:rPr>
+          <w:noProof/>
+        </w:rPr>
+        <w:fldChar w:fldCharType="end"/>
+      </w:r>
       <w:bookmarkEnd w:id="22"/>
       <w:r>
         <w:t xml:space="preserve"> Modbus Frame </w:t>
@@ -4335,14 +4464,27 @@
       <w:r>
         <w:t xml:space="preserve">TABELLE </w:t>
       </w:r>
-      <w:fldSimple w:instr=" SEQ TABELLE \* ROMAN ">
-        <w:r>
-          <w:rPr>
-            <w:noProof/>
-          </w:rPr>
-          <w:t>I</w:t>
-        </w:r>
-      </w:fldSimple>
+      <w:r>
+        <w:fldChar w:fldCharType="begin"/>
+      </w:r>
+      <w:r>
+        <w:instrText xml:space="preserve"> SEQ TABELLE \* ROMAN </w:instrText>
+      </w:r>
+      <w:r>
+        <w:fldChar w:fldCharType="separate"/>
+      </w:r>
+      <w:r>
+        <w:rPr>
+          <w:noProof/>
+        </w:rPr>
+        <w:t>I</w:t>
+      </w:r>
+      <w:r>
+        <w:rPr>
+          <w:noProof/>
+        </w:rPr>
+        <w:fldChar w:fldCharType="end"/>
+      </w:r>
       <w:bookmarkEnd w:id="24"/>
       <w:r>
         <w:t xml:space="preserve"> ALLGEMEINE MODBUS FUNKTIONEN </w:t>
@@ -4994,14 +5136,27 @@
       <w:r>
         <w:t xml:space="preserve">Abb. </w:t>
       </w:r>
-      <w:fldSimple w:instr=" SEQ Abb. \* ARABIC ">
-        <w:r>
-          <w:rPr>
-            <w:noProof/>
-          </w:rPr>
-          <w:t>9</w:t>
-        </w:r>
-      </w:fldSimple>
+      <w:r>
+        <w:fldChar w:fldCharType="begin"/>
+      </w:r>
+      <w:r>
+        <w:instrText xml:space="preserve"> SEQ Abb. \* ARABIC </w:instrText>
+      </w:r>
+      <w:r>
+        <w:fldChar w:fldCharType="separate"/>
+      </w:r>
+      <w:r>
+        <w:rPr>
+          <w:noProof/>
+        </w:rPr>
+        <w:t>9</w:t>
+      </w:r>
+      <w:r>
+        <w:rPr>
+          <w:noProof/>
+        </w:rPr>
+        <w:fldChar w:fldCharType="end"/>
+      </w:r>
       <w:bookmarkEnd w:id="26"/>
       <w:r>
         <w:t xml:space="preserve"> Beispiel Modbus Funktion 03</w:t>
@@ -5476,27 +5631,14 @@
       <w:r>
         <w:t xml:space="preserve">Abb. </w:t>
       </w:r>
-      <w:r>
-        <w:fldChar w:fldCharType="begin"/>
-      </w:r>
-      <w:r>
-        <w:instrText xml:space="preserve"> SEQ Abb. \* ARABIC </w:instrText>
-      </w:r>
-      <w:r>
-        <w:fldChar w:fldCharType="separate"/>
-      </w:r>
-      <w:r>
-        <w:rPr>
-          <w:noProof/>
-        </w:rPr>
-        <w:t>10</w:t>
-      </w:r>
-      <w:r>
-        <w:rPr>
-          <w:noProof/>
-        </w:rPr>
-        <w:fldChar w:fldCharType="end"/>
-      </w:r>
+      <w:fldSimple w:instr=" SEQ Abb. \* ARABIC ">
+        <w:r>
+          <w:rPr>
+            <w:noProof/>
+          </w:rPr>
+          <w:t>10</w:t>
+        </w:r>
+      </w:fldSimple>
       <w:bookmarkEnd w:id="28"/>
       <w:r>
         <w:t xml:space="preserve"> 101er Netzwerkaufbauarten </w:t>
@@ -7208,27 +7350,14 @@
       <w:r>
         <w:t xml:space="preserve">Abb. </w:t>
       </w:r>
-      <w:r>
-        <w:fldChar w:fldCharType="begin"/>
-      </w:r>
-      <w:r>
-        <w:instrText xml:space="preserve"> SEQ Abb. \* ARABIC </w:instrText>
-      </w:r>
-      <w:r>
-        <w:fldChar w:fldCharType="separate"/>
-      </w:r>
-      <w:r>
-        <w:rPr>
-          <w:noProof/>
-        </w:rPr>
-        <w:t>11</w:t>
-      </w:r>
-      <w:r>
-        <w:rPr>
-          <w:noProof/>
-        </w:rPr>
-        <w:fldChar w:fldCharType="end"/>
-      </w:r>
+      <w:fldSimple w:instr=" SEQ Abb. \* ARABIC ">
+        <w:r>
+          <w:rPr>
+            <w:noProof/>
+          </w:rPr>
+          <w:t>11</w:t>
+        </w:r>
+      </w:fldSimple>
       <w:bookmarkEnd w:id="30"/>
       <w:r>
         <w:t xml:space="preserve"> 101er Frames</w:t>
@@ -8534,14 +8663,27 @@
       <w:r>
         <w:t xml:space="preserve">Abb. </w:t>
       </w:r>
-      <w:fldSimple w:instr=" SEQ Abb. \* ARABIC ">
-        <w:r>
-          <w:rPr>
-            <w:noProof/>
-          </w:rPr>
-          <w:t>12</w:t>
-        </w:r>
-      </w:fldSimple>
+      <w:r>
+        <w:fldChar w:fldCharType="begin"/>
+      </w:r>
+      <w:r>
+        <w:instrText xml:space="preserve"> SEQ Abb. \* ARABIC </w:instrText>
+      </w:r>
+      <w:r>
+        <w:fldChar w:fldCharType="separate"/>
+      </w:r>
+      <w:r>
+        <w:rPr>
+          <w:noProof/>
+        </w:rPr>
+        <w:t>12</w:t>
+      </w:r>
+      <w:r>
+        <w:rPr>
+          <w:noProof/>
+        </w:rPr>
+        <w:fldChar w:fldCharType="end"/>
+      </w:r>
       <w:bookmarkEnd w:id="32"/>
       <w:r>
         <w:t xml:space="preserve"> 101er Control Field </w:t>
@@ -8718,14 +8860,27 @@
       <w:r>
         <w:t xml:space="preserve">TABELLE </w:t>
       </w:r>
-      <w:fldSimple w:instr=" SEQ TABELLE \* ROMAN ">
-        <w:r>
-          <w:rPr>
-            <w:noProof/>
-          </w:rPr>
-          <w:t>II</w:t>
-        </w:r>
-      </w:fldSimple>
+      <w:r>
+        <w:fldChar w:fldCharType="begin"/>
+      </w:r>
+      <w:r>
+        <w:instrText xml:space="preserve"> SEQ TABELLE \* ROMAN </w:instrText>
+      </w:r>
+      <w:r>
+        <w:fldChar w:fldCharType="separate"/>
+      </w:r>
+      <w:r>
+        <w:rPr>
+          <w:noProof/>
+        </w:rPr>
+        <w:t>II</w:t>
+      </w:r>
+      <w:r>
+        <w:rPr>
+          <w:noProof/>
+        </w:rPr>
+        <w:fldChar w:fldCharType="end"/>
+      </w:r>
       <w:bookmarkEnd w:id="33"/>
       <w:r>
         <w:t xml:space="preserve"> FUNCTION CODES 101ER</w:t>
@@ -10172,14 +10327,27 @@
       <w:r>
         <w:t xml:space="preserve">Abb. </w:t>
       </w:r>
-      <w:fldSimple w:instr=" SEQ Abb. \* ARABIC ">
-        <w:r>
-          <w:rPr>
-            <w:noProof/>
-          </w:rPr>
-          <w:t>13</w:t>
-        </w:r>
-      </w:fldSimple>
+      <w:r>
+        <w:fldChar w:fldCharType="begin"/>
+      </w:r>
+      <w:r>
+        <w:instrText xml:space="preserve"> SEQ Abb. \* ARABIC </w:instrText>
+      </w:r>
+      <w:r>
+        <w:fldChar w:fldCharType="separate"/>
+      </w:r>
+      <w:r>
+        <w:rPr>
+          <w:noProof/>
+        </w:rPr>
+        <w:t>13</w:t>
+      </w:r>
+      <w:r>
+        <w:rPr>
+          <w:noProof/>
+        </w:rPr>
+        <w:fldChar w:fldCharType="end"/>
+      </w:r>
       <w:r>
         <w:t xml:space="preserve"> ASDU 101er </w:t>
       </w:r>
@@ -10662,10 +10830,7 @@
       </w:r>
       <w:proofErr w:type="spellEnd"/>
       <w:r>
-        <w:t xml:space="preserve"> für die Stationsverwaltung</w:t>
-      </w:r>
-      <w:r>
-        <w:t xml:space="preserve"> als auch </w:t>
+        <w:t xml:space="preserve"> für die Stationsverwaltung als auch </w:t>
       </w:r>
       <w:r>
         <w:t>Time Data</w:t>
@@ -11051,24 +11216,37 @@
       <w:pPr>
         <w:pStyle w:val="Beschriftung"/>
       </w:pPr>
-      <w:bookmarkStart w:id="34" w:name="_Ref107335699"/>
-      <w:bookmarkStart w:id="35" w:name="_Ref107335703"/>
+      <w:bookmarkStart w:id="34" w:name="_Ref107335703"/>
+      <w:bookmarkStart w:id="35" w:name="_Ref107335699"/>
       <w:r>
         <w:t xml:space="preserve">Abb. </w:t>
       </w:r>
-      <w:fldSimple w:instr=" SEQ Abb. \* ARABIC ">
-        <w:r>
-          <w:rPr>
-            <w:noProof/>
-          </w:rPr>
-          <w:t>14</w:t>
-        </w:r>
-      </w:fldSimple>
+      <w:r>
+        <w:fldChar w:fldCharType="begin"/>
+      </w:r>
+      <w:r>
+        <w:instrText xml:space="preserve"> SEQ Abb. \* ARABIC </w:instrText>
+      </w:r>
+      <w:r>
+        <w:fldChar w:fldCharType="separate"/>
+      </w:r>
+      <w:r>
+        <w:rPr>
+          <w:noProof/>
+        </w:rPr>
+        <w:t>14</w:t>
+      </w:r>
+      <w:r>
+        <w:rPr>
+          <w:noProof/>
+        </w:rPr>
+        <w:fldChar w:fldCharType="end"/>
+      </w:r>
+      <w:bookmarkEnd w:id="34"/>
+      <w:r>
+        <w:t xml:space="preserve"> IEC 60780-5-104 Layer</w:t>
+      </w:r>
       <w:bookmarkEnd w:id="35"/>
-      <w:r>
-        <w:t xml:space="preserve"> IEC 60780-5-104 Layer</w:t>
-      </w:r>
-      <w:bookmarkEnd w:id="34"/>
       <w:r>
         <w:t xml:space="preserve"> </w:t>
       </w:r>
@@ -11136,6 +11314,612 @@
         <w:t>.</w:t>
       </w:r>
     </w:p>
+    <w:p>
+      <w:pPr>
+        <w:pStyle w:val="berschrift2"/>
+      </w:pPr>
+      <w:r>
+        <w:t>Speicherprogrammierbare Steuerungen</w:t>
+      </w:r>
+    </w:p>
+    <w:p>
+      <w:r>
+        <w:t xml:space="preserve">Die Steuerungsebene, in der in Echtzeit Signale empfangen, verarbeitet und </w:t>
+      </w:r>
+      <w:r>
+        <w:t>N</w:t>
+      </w:r>
+      <w:r>
+        <w:t>eue ausgegeben werden</w:t>
+      </w:r>
+      <w:r>
+        <w:t xml:space="preserve">, </w:t>
+      </w:r>
+      <w:r>
+        <w:t>ist</w:t>
+      </w:r>
+      <w:r>
+        <w:t xml:space="preserve"> in der Auto</w:t>
+      </w:r>
+      <w:r>
+        <w:t>matisierungstechnik die Schnittstelle zwischen der Feldebene</w:t>
+      </w:r>
+      <w:r>
+        <w:t>,</w:t>
+      </w:r>
+      <w:r>
+        <w:t xml:space="preserve"> </w:t>
+      </w:r>
+      <w:r>
+        <w:t xml:space="preserve">in jener </w:t>
+      </w:r>
+      <w:r>
+        <w:t>Sensorik und Aktorik</w:t>
+      </w:r>
+      <w:r>
+        <w:t xml:space="preserve"> liegen</w:t>
+      </w:r>
+      <w:r>
+        <w:t>, und der Prozessleitebene, wo der komplette technische Betriebsprozess kontrolliert wird.</w:t>
+      </w:r>
+      <w:r>
+        <w:t xml:space="preserve"> </w:t>
+      </w:r>
+      <w:r>
+        <w:t xml:space="preserve">Die beliebteste Steuerungstechnik ist </w:t>
+      </w:r>
+      <w:r>
+        <w:t xml:space="preserve">Speicherprogrammierbare Steuerung, oder auch </w:t>
+      </w:r>
+      <w:proofErr w:type="spellStart"/>
+      <w:r>
+        <w:t>Programmable</w:t>
+      </w:r>
+      <w:proofErr w:type="spellEnd"/>
+      <w:r>
+        <w:t xml:space="preserve"> </w:t>
+      </w:r>
+      <w:proofErr w:type="spellStart"/>
+      <w:r>
+        <w:t>Logic</w:t>
+      </w:r>
+      <w:proofErr w:type="spellEnd"/>
+      <w:r>
+        <w:t xml:space="preserve"> Controller genannt</w:t>
+      </w:r>
+      <w:r>
+        <w:t>. Diese empfängt auf verschiedenen Wegen Daten, verarbeitet diese digital mit</w:t>
+      </w:r>
+      <w:r>
+        <w:t xml:space="preserve"> Hilfe von vorher geschriebenen Programmen und gibt, auf Basis der gespeicherten Programmierung, unterschiedliche Arten von Daten und Signalen aus </w:t>
+      </w:r>
+      <w:r>
+        <w:lastRenderedPageBreak/>
+        <w:fldChar w:fldCharType="begin"/>
+      </w:r>
+      <w:r>
+        <w:instrText xml:space="preserve"> ADDIN ZOTERO_ITEM CSL_CITATION {"citationID":"h1fRCLBq","properties":{"formattedCitation":"[12, S. 26\\uc0\\u8211{}35]","plainCitation":"[12, S. 26–35]","noteIndex":0},"citationItems":[{"id":122,"uris":["http://zotero.org/users/8935704/items/J83IRTYW"],"itemData":{"id":122,"type":"book","event-place":"Wiesbaden [Heidelberg]","ISBN":"978-3-658-22613-8","language":"ger","number-of-pages":"145","publisher":"Springer Vieweg","publisher-place":"Wiesbaden [Heidelberg]","source":"K10plus ISBN","title":"Hybride Testumgebungen für kritische Infrastrukturen: effiziente Implementierung für IT-Sicherheitsanalysen von KRITIS-Betreibern","title-short":"Hybride Testumgebungen für kritische Infrastrukturen","author":[{"family":"Leps","given":"Olof"}],"issued":{"date-parts":[["2018"]]}},"locator":"26-35"}],"schema":"https://github.com/citation-style-language/schema/raw/master/csl-citation.json"} </w:instrText>
+      </w:r>
+      <w:r>
+        <w:fldChar w:fldCharType="separate"/>
+      </w:r>
+      <w:r>
+        <w:rPr>
+          <w:rFonts w:cs="Arial"/>
+          <w:szCs w:val="24"/>
+        </w:rPr>
+        <w:t>[12, S. 26–35]</w:t>
+      </w:r>
+      <w:r>
+        <w:fldChar w:fldCharType="end"/>
+      </w:r>
+      <w:r>
+        <w:t xml:space="preserve">. </w:t>
+      </w:r>
+      <w:r>
+        <w:t>Für eine SPS wird</w:t>
+      </w:r>
+      <w:r>
+        <w:t xml:space="preserve"> zum einen</w:t>
+      </w:r>
+      <w:r>
+        <w:t xml:space="preserve"> </w:t>
+      </w:r>
+      <w:r>
+        <w:t>Geräte</w:t>
+      </w:r>
+      <w:r>
+        <w:t xml:space="preserve"> benötigt</w:t>
+      </w:r>
+      <w:r>
+        <w:t>, welche</w:t>
+      </w:r>
+      <w:r>
+        <w:t xml:space="preserve"> </w:t>
+      </w:r>
+      <w:r>
+        <w:t>Signale lesen und ausgeben k</w:t>
+      </w:r>
+      <w:r>
+        <w:t>ö</w:t>
+      </w:r>
+      <w:r>
+        <w:t>nn</w:t>
+      </w:r>
+      <w:r>
+        <w:t>en</w:t>
+      </w:r>
+      <w:r>
+        <w:t xml:space="preserve">, sowie einen (Micro)Computer, der die programmierte Steuerung speichern und ausführen kann. Desweitern wird eine </w:t>
+      </w:r>
+      <w:r>
+        <w:t>der</w:t>
+      </w:r>
+      <w:r>
+        <w:t xml:space="preserve"> Hardware </w:t>
+      </w:r>
+      <w:r>
+        <w:t>angepasste Software benötigt</w:t>
+      </w:r>
+      <w:r>
+        <w:t>. Diese wird sowohl für das Zusammenspiel der physischen Einzelteile als auch für die flexible Programmierung benötigt.</w:t>
+      </w:r>
+      <w:r>
+        <w:t xml:space="preserve"> </w:t>
+      </w:r>
+      <w:r>
+        <w:t xml:space="preserve">Es gibt </w:t>
+      </w:r>
+      <w:r>
+        <w:t>unzählige verschiedene</w:t>
+      </w:r>
+      <w:r>
+        <w:t xml:space="preserve"> Ein- und Ausgabegeräte</w:t>
+      </w:r>
+      <w:r>
+        <w:t xml:space="preserve">, von sehr simplen, welche </w:t>
+      </w:r>
+      <w:r>
+        <w:t>digitale oder an</w:t>
+      </w:r>
+      <w:r>
+        <w:t>a</w:t>
+      </w:r>
+      <w:r>
+        <w:t xml:space="preserve">loge Signale </w:t>
+      </w:r>
+      <w:r>
+        <w:t>lesen oder ausgeben. bis hin zu sehr komplexen, w</w:t>
+      </w:r>
+      <w:r>
+        <w:t>ie Touch-Displays</w:t>
+      </w:r>
+      <w:r>
+        <w:t xml:space="preserve"> oder</w:t>
+      </w:r>
+      <w:r>
+        <w:t xml:space="preserve"> Kommunikationsschnittstellen</w:t>
+      </w:r>
+      <w:r>
+        <w:t xml:space="preserve">. Diese Geräte wandeln </w:t>
+      </w:r>
+      <w:r>
+        <w:t xml:space="preserve">zwischen </w:t>
+      </w:r>
+      <w:r>
+        <w:t>externe Signale und Daten</w:t>
+      </w:r>
+      <w:r>
+        <w:t xml:space="preserve"> und</w:t>
+      </w:r>
+      <w:r>
+        <w:t xml:space="preserve"> interne verarbeitbare Daten</w:t>
+      </w:r>
+      <w:r>
+        <w:t>. Der Rechner der SPS kann interne Daten nun seinen temporären Speicher laden und anhand seines Programmes verarbeiten</w:t>
+      </w:r>
+      <w:r>
+        <w:t xml:space="preserve"> </w:t>
+      </w:r>
+      <w:r>
+        <w:fldChar w:fldCharType="begin"/>
+      </w:r>
+      <w:r>
+        <w:instrText xml:space="preserve"> ADDIN ZOTERO_ITEM CSL_CITATION {"citationID":"5fZHv221","properties":{"formattedCitation":"[13, S. 311\\uc0\\u8211{}314]","plainCitation":"[13, S. 311–314]","noteIndex":0},"citationItems":[{"id":125,"uris":["http://zotero.org/users/8935704/items/BH47NI8W"],"itemData":{"id":125,"type":"book","abstract":"Praxisnahes Lehrbuch für Schüler der Fachschulen für Technik und Studenten technischer Fachrichtungen wie Maschinenbau, Mechatronik, Elektrotechnik. Nach einer Einführung in die Grundlagen der Automatisierung werden an einer durchgängigen Projektanlage die Bereiche Sensorik, Steuerung und Regelung schrittweise vermittelt - weitgehend ohne den Einsatz höherer Mathematik. Im Vergleich zur 1. Auflage (2015) wurden die Abbildungen teilweise verbessert, der Inhalt um 20 Seiten erweitert um weitere durchgerechnete Beispielaufgaben, einen Abschnitt zu Digitalfunktionen und ein Kapitel zur Verarbeitung analoger Signale mit einer SPS","collection-title":"Lehrbuch","edition":"2., überarbeitete und erweiterte Auflage","event-place":"Wiesbaden [Heidelberg]","ISBN":"978-3-658-17581-8","language":"ger","note":"DOI: 10.1007/978-3-658-17582-5","number-of-pages":"400","publisher":"Springer Vieweg","publisher-place":"Wiesbaden [Heidelberg]","source":"K10plus ISBN","title":"Grundlagen Automatisierung: Sensorik, Regelung, Steuerung","title-short":"Grundlagen Automatisierung","author":[{"family":"Heinrich","given":"Berthold"},{"family":"Linke","given":"Petra"},{"family":"Glöckler","given":"Michael"}],"issued":{"date-parts":[["2017"]]}},"locator":"311-314"}],"schema":"https://github.com/citation-style-language/schema/raw/master/csl-citation.json"} </w:instrText>
+      </w:r>
+      <w:r>
+        <w:fldChar w:fldCharType="separate"/>
+      </w:r>
+      <w:r>
+        <w:rPr>
+          <w:rFonts w:cs="Arial"/>
+          <w:szCs w:val="24"/>
+        </w:rPr>
+        <w:t>[13, S. 311–314]</w:t>
+      </w:r>
+      <w:r>
+        <w:fldChar w:fldCharType="end"/>
+      </w:r>
+      <w:r>
+        <w:t xml:space="preserve">. </w:t>
+      </w:r>
+    </w:p>
+    <w:p/>
+    <w:p>
+      <w:r>
+        <w:t xml:space="preserve">In der IEC 61131 wird die Programmierung von SPS normiert, sodass dasselbe Programm auf den Systemen </w:t>
+      </w:r>
+      <w:r>
+        <w:t>unterschiedlicher</w:t>
+      </w:r>
+      <w:r>
+        <w:t xml:space="preserve"> Hersteller laufen kann. Es gibt verschiedene Elemente</w:t>
+      </w:r>
+      <w:r>
+        <w:t xml:space="preserve"> in der Programmierung. </w:t>
+      </w:r>
+      <w:r>
+        <w:t>Data Type</w:t>
+      </w:r>
+      <w:r>
+        <w:t xml:space="preserve"> definiert den Namen, die Größe, die Initialisierung und vieles mehr von Daten</w:t>
+      </w:r>
+      <w:r>
+        <w:t>arten</w:t>
+      </w:r>
+      <w:r>
+        <w:t xml:space="preserve">, wie Boolean, </w:t>
+      </w:r>
+      <w:proofErr w:type="spellStart"/>
+      <w:r>
+        <w:t>Unsigned</w:t>
+      </w:r>
+      <w:proofErr w:type="spellEnd"/>
+      <w:r>
+        <w:t xml:space="preserve"> </w:t>
+      </w:r>
+      <w:r>
+        <w:t>L</w:t>
+      </w:r>
+      <w:r>
+        <w:t xml:space="preserve">ong </w:t>
+      </w:r>
+      <w:r>
+        <w:t>I</w:t>
+      </w:r>
+      <w:r>
+        <w:t>nteger</w:t>
+      </w:r>
+      <w:r>
+        <w:t xml:space="preserve">, Time </w:t>
+      </w:r>
+      <w:proofErr w:type="spellStart"/>
+      <w:r>
+        <w:t>Of</w:t>
+      </w:r>
+      <w:proofErr w:type="spellEnd"/>
+      <w:r>
+        <w:t xml:space="preserve"> Day oder Double Byte </w:t>
+      </w:r>
+      <w:proofErr w:type="spellStart"/>
+      <w:r>
+        <w:t>Charactar</w:t>
+      </w:r>
+      <w:proofErr w:type="spellEnd"/>
+      <w:r>
+        <w:t xml:space="preserve">. Es gibt vordefinierte und benutzer-definierte Data </w:t>
+      </w:r>
+      <w:proofErr w:type="spellStart"/>
+      <w:r>
+        <w:t>Types</w:t>
+      </w:r>
+      <w:proofErr w:type="spellEnd"/>
+      <w:r>
+        <w:t xml:space="preserve"> und allen Daten, die eine SPS empfängt, speichert oder ausgibt, müssen einem Data Type entsprechen. Definierte Daten, die also einen</w:t>
+      </w:r>
+      <w:r>
+        <w:t xml:space="preserve"> potentiell änderbaren</w:t>
+      </w:r>
+      <w:r>
+        <w:t xml:space="preserve"> Wert oder Inhalt haben, werden Variables genannt und enthalten einen Data Type, einen Namen und einen Wert. Es gibt verschieden Unterarten </w:t>
+      </w:r>
+      <w:proofErr w:type="gramStart"/>
+      <w:r>
+        <w:t>von Variable</w:t>
+      </w:r>
+      <w:proofErr w:type="gramEnd"/>
+      <w:r>
+        <w:t>, aber alle müssen vor dem Start eines Programmes deklariert sein.</w:t>
+      </w:r>
+      <w:r>
+        <w:t xml:space="preserve"> </w:t>
+      </w:r>
+    </w:p>
+    <w:p>
+      <w:proofErr w:type="spellStart"/>
+      <w:r>
+        <w:t>Program</w:t>
+      </w:r>
+      <w:proofErr w:type="spellEnd"/>
+      <w:r>
+        <w:t xml:space="preserve"> </w:t>
+      </w:r>
+      <w:proofErr w:type="spellStart"/>
+      <w:r>
+        <w:t>Organization</w:t>
+      </w:r>
+      <w:proofErr w:type="spellEnd"/>
+      <w:r>
+        <w:t xml:space="preserve"> Units, kurz POU, sind d</w:t>
+      </w:r>
+      <w:r>
+        <w:t>ie</w:t>
+      </w:r>
+      <w:r>
+        <w:t xml:space="preserve"> eigentlich Programm</w:t>
+      </w:r>
+      <w:r>
+        <w:t xml:space="preserve">e. Sie haben Inputs und Outputs und können mehrfach aufgerufen und ausgeführt werden. POUs können </w:t>
+      </w:r>
+      <w:proofErr w:type="spellStart"/>
+      <w:r>
+        <w:t>Funktions</w:t>
+      </w:r>
+      <w:proofErr w:type="spellEnd"/>
+      <w:r>
+        <w:t xml:space="preserve">, </w:t>
+      </w:r>
+      <w:proofErr w:type="spellStart"/>
+      <w:r>
+        <w:t>Functionblocks</w:t>
+      </w:r>
+      <w:proofErr w:type="spellEnd"/>
+      <w:r>
+        <w:t xml:space="preserve">, Classes oder </w:t>
+      </w:r>
+      <w:proofErr w:type="spellStart"/>
+      <w:r>
+        <w:t>Programs</w:t>
+      </w:r>
+      <w:proofErr w:type="spellEnd"/>
+      <w:r>
+        <w:t xml:space="preserve"> sein. </w:t>
+      </w:r>
+    </w:p>
+    <w:p>
+      <w:r>
+        <w:t>Innerhalb</w:t>
+      </w:r>
+      <w:r>
+        <w:t xml:space="preserve"> </w:t>
+      </w:r>
+      <w:proofErr w:type="spellStart"/>
+      <w:r>
+        <w:t>Function</w:t>
+      </w:r>
+      <w:proofErr w:type="spellEnd"/>
+      <w:r>
+        <w:t xml:space="preserve"> </w:t>
+      </w:r>
+      <w:r>
+        <w:t xml:space="preserve">wird nach dem Ausführen nichts gespeichert. Deswegen werden normalerweise </w:t>
+      </w:r>
+      <w:proofErr w:type="spellStart"/>
+      <w:r>
+        <w:t>Function</w:t>
+      </w:r>
+      <w:proofErr w:type="spellEnd"/>
+      <w:r>
+        <w:t xml:space="preserve"> für temporäre Berechnungen benutzt, beispielsweise </w:t>
+      </w:r>
+      <w:proofErr w:type="gramStart"/>
+      <w:r>
+        <w:t>X:=</w:t>
+      </w:r>
+      <w:proofErr w:type="gramEnd"/>
+      <w:r>
+        <w:t xml:space="preserve"> ADD(A, B). A und B sind die Inputs, X ist der Output und nachdem X ausgegeben wurde, wird </w:t>
+      </w:r>
+      <w:r>
+        <w:t xml:space="preserve">kein Teil der </w:t>
+      </w:r>
+      <w:proofErr w:type="spellStart"/>
+      <w:r>
+        <w:t>Function</w:t>
+      </w:r>
+      <w:proofErr w:type="spellEnd"/>
+      <w:r>
+        <w:t xml:space="preserve"> wieder aufgerufen. </w:t>
+      </w:r>
+    </w:p>
+    <w:p>
+      <w:r>
+        <w:t xml:space="preserve">Ein </w:t>
+      </w:r>
+      <w:proofErr w:type="spellStart"/>
+      <w:r>
+        <w:t>Functionblock</w:t>
+      </w:r>
+      <w:proofErr w:type="spellEnd"/>
+      <w:r>
+        <w:t xml:space="preserve"> wird zur Modularisierung und zur Strukturierung von Programmen benutzt. Jener besteht aus Input, Output und internen Variable, als auch den Operationen mit diesen Daten. Jeder </w:t>
+      </w:r>
+      <w:proofErr w:type="spellStart"/>
+      <w:r>
+        <w:t>Functionblock</w:t>
+      </w:r>
+      <w:proofErr w:type="spellEnd"/>
+      <w:r>
+        <w:t xml:space="preserve"> hat einen eindeutigen Namen und ei</w:t>
+      </w:r>
+      <w:r>
+        <w:t>gene interne Daten. Zum Beispiel gibt es einen vordefinierten SR-</w:t>
+      </w:r>
+      <w:proofErr w:type="spellStart"/>
+      <w:r>
+        <w:t>Latch</w:t>
+      </w:r>
+      <w:proofErr w:type="spellEnd"/>
+      <w:r>
+        <w:t xml:space="preserve"> </w:t>
+      </w:r>
+      <w:proofErr w:type="spellStart"/>
+      <w:r>
+        <w:t>Function</w:t>
+      </w:r>
+      <w:proofErr w:type="spellEnd"/>
+      <w:r>
+        <w:t xml:space="preserve"> Block, der mit einem Aufruf gesetzt werden und mit einem anderen Aufruf zurückgesetzt werden kann. Der Zustand wird zwischen den beiden Aufrufen gespeichert.</w:t>
+      </w:r>
+      <w:r>
+        <w:t xml:space="preserve"> </w:t>
+      </w:r>
+      <w:proofErr w:type="spellStart"/>
+      <w:r>
+        <w:t>Function</w:t>
+      </w:r>
+      <w:proofErr w:type="spellEnd"/>
+      <w:r>
+        <w:t xml:space="preserve"> und </w:t>
+      </w:r>
+      <w:proofErr w:type="spellStart"/>
+      <w:r>
+        <w:t>Functionblock</w:t>
+      </w:r>
+      <w:proofErr w:type="spellEnd"/>
+      <w:r>
+        <w:t xml:space="preserve"> können jeweils andere </w:t>
+      </w:r>
+      <w:proofErr w:type="spellStart"/>
+      <w:r>
+        <w:t>Function</w:t>
+      </w:r>
+      <w:proofErr w:type="spellEnd"/>
+      <w:r>
+        <w:t xml:space="preserve"> und </w:t>
+      </w:r>
+      <w:proofErr w:type="spellStart"/>
+      <w:r>
+        <w:t>Functionblocks</w:t>
+      </w:r>
+      <w:proofErr w:type="spellEnd"/>
+      <w:r>
+        <w:t xml:space="preserve"> aufrufen.</w:t>
+      </w:r>
+      <w:r>
+        <w:t xml:space="preserve"> </w:t>
+      </w:r>
+    </w:p>
+    <w:p>
+      <w:r>
+        <w:lastRenderedPageBreak/>
+        <w:t xml:space="preserve">Ein </w:t>
+      </w:r>
+      <w:proofErr w:type="spellStart"/>
+      <w:r>
+        <w:t>Program</w:t>
+      </w:r>
+      <w:proofErr w:type="spellEnd"/>
+      <w:r>
+        <w:t xml:space="preserve"> ist </w:t>
+      </w:r>
+      <w:r>
+        <w:t xml:space="preserve">einem </w:t>
+      </w:r>
+      <w:proofErr w:type="spellStart"/>
+      <w:r>
+        <w:t>Functionblock</w:t>
+      </w:r>
+      <w:proofErr w:type="spellEnd"/>
+      <w:r>
+        <w:t xml:space="preserve"> ähnlich, soll aber als eigenständiges Programm eingesetzt werden, also aus allen Teilen zusammengesetzt werden, die für die </w:t>
+      </w:r>
+      <w:r>
+        <w:t>Ausführung eines Prozesses nötig sind. E</w:t>
+      </w:r>
+      <w:r>
+        <w:t xml:space="preserve">s kann aber nur </w:t>
+      </w:r>
+      <w:proofErr w:type="spellStart"/>
+      <w:r>
+        <w:t>Functionblocks</w:t>
+      </w:r>
+      <w:proofErr w:type="spellEnd"/>
+      <w:r>
+        <w:t xml:space="preserve"> aufrufen</w:t>
+      </w:r>
+      <w:r>
+        <w:t>, aber</w:t>
+      </w:r>
+      <w:r>
+        <w:t xml:space="preserve"> </w:t>
+      </w:r>
+      <w:r>
+        <w:t>keine</w:t>
+      </w:r>
+      <w:r>
+        <w:t xml:space="preserve"> andere</w:t>
+      </w:r>
+      <w:r>
+        <w:t>n</w:t>
+      </w:r>
+      <w:r>
+        <w:t xml:space="preserve"> </w:t>
+      </w:r>
+      <w:proofErr w:type="spellStart"/>
+      <w:r>
+        <w:t>Programs</w:t>
+      </w:r>
+      <w:proofErr w:type="spellEnd"/>
+      <w:r>
+        <w:t xml:space="preserve">. Außerdem können in </w:t>
+      </w:r>
+      <w:proofErr w:type="spellStart"/>
+      <w:r>
+        <w:t>Programs</w:t>
+      </w:r>
+      <w:proofErr w:type="spellEnd"/>
+      <w:r>
+        <w:t xml:space="preserve"> globale Variablen definiert werden, sowie auf spezielle Kommunikationsvariablen zugegriffen werden.</w:t>
+      </w:r>
+    </w:p>
+    <w:p>
+      <w:r>
+        <w:t>Classes</w:t>
+      </w:r>
+      <w:r>
+        <w:t>, Interfaces und Methods</w:t>
+      </w:r>
+      <w:r>
+        <w:t xml:space="preserve"> werden in objektorientierter Programmierung verwendet</w:t>
+      </w:r>
+      <w:r>
+        <w:t xml:space="preserve"> </w:t>
+      </w:r>
+      <w:r>
+        <w:fldChar w:fldCharType="begin"/>
+      </w:r>
+      <w:r>
+        <w:instrText xml:space="preserve"> ADDIN ZOTERO_ITEM CSL_CITATION {"citationID":"5nhtzZDQ","properties":{"formattedCitation":"[14, S. 18\\uc0\\u8211{}155]","plainCitation":"[14, S. 18–155]","noteIndex":0},"citationItems":[{"id":129,"uris":["http://zotero.org/users/8935704/items/S2QMBJXS"],"itemData":{"id":129,"type":"book","event-place":"Genève","ISBN":"978-2-8322-0661-4","language":"French","note":"OCLC: 874814719","publisher":"IEC","publisher-place":"Genève","source":"Open WorldCat","title":"IEC 61131-3","author":[{"literal":"Commission Electrotechnique Internationale"},{"literal":"International Electrotechnical Commission"},{"literal":"International Electrotechnical Commission"}],"issued":{"date-parts":[["2013"]]}},"locator":"18-155"}],"schema":"https://github.com/citation-style-language/schema/raw/master/csl-citation.json"} </w:instrText>
+      </w:r>
+      <w:r>
+        <w:fldChar w:fldCharType="separate"/>
+      </w:r>
+      <w:r>
+        <w:rPr>
+          <w:rFonts w:cs="Arial"/>
+          <w:szCs w:val="24"/>
+        </w:rPr>
+        <w:t>[14, S. 18–155]</w:t>
+      </w:r>
+      <w:r>
+        <w:fldChar w:fldCharType="end"/>
+      </w:r>
+      <w:r>
+        <w:t>.</w:t>
+      </w:r>
+    </w:p>
+    <w:p/>
     <w:p>
       <w:r>
         <w:br w:type="page"/>
@@ -11890,6 +12674,208 @@
           <w:rFonts w:cs="Arial"/>
         </w:rPr>
         <w:t>. Burlington, MA 01803: Elsevier, 2004.</w:t>
+      </w:r>
+    </w:p>
+    <w:p>
+      <w:pPr>
+        <w:pStyle w:val="Literaturverzeichnis"/>
+        <w:rPr>
+          <w:rFonts w:cs="Arial"/>
+        </w:rPr>
+      </w:pPr>
+      <w:r>
+        <w:rPr>
+          <w:rFonts w:cs="Arial"/>
+        </w:rPr>
+        <w:t>[12]</w:t>
+      </w:r>
+      <w:r>
+        <w:rPr>
+          <w:rFonts w:cs="Arial"/>
+        </w:rPr>
+        <w:tab/>
+        <w:t xml:space="preserve">O. Leps, </w:t>
+      </w:r>
+      <w:r>
+        <w:rPr>
+          <w:rFonts w:cs="Arial"/>
+          <w:i/>
+          <w:iCs/>
+        </w:rPr>
+        <w:t>Hybride Testumgebungen für kritische Infrastrukturen: effiziente Implementierung für IT-Sicherheitsanalysen von KRITIS-Betreibern</w:t>
+      </w:r>
+      <w:r>
+        <w:rPr>
+          <w:rFonts w:cs="Arial"/>
+        </w:rPr>
+        <w:t>. Wiesbaden [Heidelberg]: Springer Vieweg, 2018.</w:t>
+      </w:r>
+    </w:p>
+    <w:p>
+      <w:pPr>
+        <w:pStyle w:val="Literaturverzeichnis"/>
+        <w:rPr>
+          <w:rFonts w:cs="Arial"/>
+        </w:rPr>
+      </w:pPr>
+      <w:r>
+        <w:rPr>
+          <w:rFonts w:cs="Arial"/>
+        </w:rPr>
+        <w:t>[13]</w:t>
+      </w:r>
+      <w:r>
+        <w:rPr>
+          <w:rFonts w:cs="Arial"/>
+        </w:rPr>
+        <w:tab/>
+        <w:t xml:space="preserve">B. Heinrich, P. Linke, und M. Glöckler, </w:t>
+      </w:r>
+      <w:r>
+        <w:rPr>
+          <w:rFonts w:cs="Arial"/>
+          <w:i/>
+          <w:iCs/>
+        </w:rPr>
+        <w:t>Grundlagen Automatisierung: Sensorik, Regelung, Steuerung</w:t>
+      </w:r>
+      <w:r>
+        <w:rPr>
+          <w:rFonts w:cs="Arial"/>
+        </w:rPr>
+        <w:t xml:space="preserve">, 2., Überarbeitete und Erweiterte Auflage. Wiesbaden [Heidelberg]: Springer Vieweg, 2017. </w:t>
+      </w:r>
+      <w:proofErr w:type="spellStart"/>
+      <w:r>
+        <w:rPr>
+          <w:rFonts w:cs="Arial"/>
+        </w:rPr>
+        <w:t>doi</w:t>
+      </w:r>
+      <w:proofErr w:type="spellEnd"/>
+      <w:r>
+        <w:rPr>
+          <w:rFonts w:cs="Arial"/>
+        </w:rPr>
+        <w:t>: 10.1007/978-3-658-17582-5.</w:t>
+      </w:r>
+    </w:p>
+    <w:p>
+      <w:pPr>
+        <w:pStyle w:val="Literaturverzeichnis"/>
+        <w:rPr>
+          <w:rFonts w:cs="Arial"/>
+        </w:rPr>
+      </w:pPr>
+      <w:r>
+        <w:rPr>
+          <w:rFonts w:cs="Arial"/>
+        </w:rPr>
+        <w:t>[14]</w:t>
+      </w:r>
+      <w:r>
+        <w:rPr>
+          <w:rFonts w:cs="Arial"/>
+        </w:rPr>
+        <w:tab/>
+      </w:r>
+      <w:proofErr w:type="spellStart"/>
+      <w:r>
+        <w:rPr>
+          <w:rFonts w:cs="Arial"/>
+        </w:rPr>
+        <w:t>Commission</w:t>
+      </w:r>
+      <w:proofErr w:type="spellEnd"/>
+      <w:r>
+        <w:rPr>
+          <w:rFonts w:cs="Arial"/>
+        </w:rPr>
+        <w:t xml:space="preserve"> </w:t>
+      </w:r>
+      <w:proofErr w:type="spellStart"/>
+      <w:r>
+        <w:rPr>
+          <w:rFonts w:cs="Arial"/>
+        </w:rPr>
+        <w:t>Electrotechnique</w:t>
+      </w:r>
+      <w:proofErr w:type="spellEnd"/>
+      <w:r>
+        <w:rPr>
+          <w:rFonts w:cs="Arial"/>
+        </w:rPr>
+        <w:t xml:space="preserve"> Internationale, International </w:t>
+      </w:r>
+      <w:proofErr w:type="spellStart"/>
+      <w:r>
+        <w:rPr>
+          <w:rFonts w:cs="Arial"/>
+        </w:rPr>
+        <w:t>Electrotechnical</w:t>
+      </w:r>
+      <w:proofErr w:type="spellEnd"/>
+      <w:r>
+        <w:rPr>
+          <w:rFonts w:cs="Arial"/>
+        </w:rPr>
+        <w:t xml:space="preserve"> </w:t>
+      </w:r>
+      <w:proofErr w:type="spellStart"/>
+      <w:r>
+        <w:rPr>
+          <w:rFonts w:cs="Arial"/>
+        </w:rPr>
+        <w:t>Commission</w:t>
+      </w:r>
+      <w:proofErr w:type="spellEnd"/>
+      <w:r>
+        <w:rPr>
+          <w:rFonts w:cs="Arial"/>
+        </w:rPr>
+        <w:t xml:space="preserve">, und International </w:t>
+      </w:r>
+      <w:proofErr w:type="spellStart"/>
+      <w:r>
+        <w:rPr>
+          <w:rFonts w:cs="Arial"/>
+        </w:rPr>
+        <w:t>Electrotechnical</w:t>
+      </w:r>
+      <w:proofErr w:type="spellEnd"/>
+      <w:r>
+        <w:rPr>
+          <w:rFonts w:cs="Arial"/>
+        </w:rPr>
+        <w:t xml:space="preserve"> </w:t>
+      </w:r>
+      <w:proofErr w:type="spellStart"/>
+      <w:r>
+        <w:rPr>
+          <w:rFonts w:cs="Arial"/>
+        </w:rPr>
+        <w:t>Commission</w:t>
+      </w:r>
+      <w:proofErr w:type="spellEnd"/>
+      <w:r>
+        <w:rPr>
+          <w:rFonts w:cs="Arial"/>
+        </w:rPr>
+        <w:t xml:space="preserve">, </w:t>
+      </w:r>
+      <w:r>
+        <w:rPr>
+          <w:rFonts w:cs="Arial"/>
+          <w:i/>
+          <w:iCs/>
+        </w:rPr>
+        <w:t>IEC 61131-3</w:t>
+      </w:r>
+      <w:r>
+        <w:rPr>
+          <w:rFonts w:cs="Arial"/>
+        </w:rPr>
+        <w:t>. Genève: IEC, 2013.</w:t>
       </w:r>
     </w:p>
     <w:p>
@@ -13464,7 +14450,6 @@
   <w:style w:type="character" w:default="1" w:styleId="Absatz-Standardschriftart">
     <w:name w:val="Default Paragraph Font"/>
     <w:uiPriority w:val="1"/>
-    <w:semiHidden/>
     <w:unhideWhenUsed/>
   </w:style>
   <w:style w:type="table" w:default="1" w:styleId="NormaleTabelle">

</xml_diff>

<commit_message>
SPS fertig + Wago
</commit_message>
<xml_diff>
--- a/BAGIT.docx
+++ b/BAGIT.docx
@@ -1288,12 +1288,23 @@
       </w:r>
       <w:proofErr w:type="spellEnd"/>
       <w:r>
-        <w:t xml:space="preserve"> Units</w:t>
-      </w:r>
-      <w:r>
-        <w:t xml:space="preserve"> (IEC 61131)</w:t>
+        <w:t xml:space="preserve"> Units (IEC 61131)</w:t>
       </w:r>
     </w:p>
+    <w:p>
+      <w:r>
+        <w:t xml:space="preserve">WLAN: Wireless </w:t>
+      </w:r>
+      <w:proofErr w:type="spellStart"/>
+      <w:r>
+        <w:t>Local</w:t>
+      </w:r>
+      <w:proofErr w:type="spellEnd"/>
+      <w:r>
+        <w:t xml:space="preserve"> Area Network </w:t>
+      </w:r>
+    </w:p>
+    <w:p/>
     <w:p>
       <w:r>
         <w:br w:type="page"/>
@@ -1351,31 +1362,18 @@
         <w:pStyle w:val="Beschriftung"/>
       </w:pPr>
       <w:bookmarkStart w:id="2" w:name="_Ref106807813"/>
-      <w:bookmarkStart w:id="3" w:name="_Toc106903007"/>
+      <w:bookmarkStart w:id="3" w:name="_Toc107505427"/>
       <w:r>
         <w:t xml:space="preserve">Abb. </w:t>
       </w:r>
-      <w:r>
-        <w:fldChar w:fldCharType="begin"/>
-      </w:r>
-      <w:r>
-        <w:instrText xml:space="preserve"> SEQ Abb. \* ARABIC </w:instrText>
-      </w:r>
-      <w:r>
-        <w:fldChar w:fldCharType="separate"/>
-      </w:r>
-      <w:r>
-        <w:rPr>
-          <w:noProof/>
-        </w:rPr>
-        <w:t>1</w:t>
-      </w:r>
-      <w:r>
-        <w:rPr>
-          <w:noProof/>
-        </w:rPr>
-        <w:fldChar w:fldCharType="end"/>
-      </w:r>
+      <w:fldSimple w:instr=" SEQ Abb. \* ARABIC ">
+        <w:r>
+          <w:rPr>
+            <w:noProof/>
+          </w:rPr>
+          <w:t>1</w:t>
+        </w:r>
+      </w:fldSimple>
       <w:bookmarkEnd w:id="2"/>
       <w:r>
         <w:t xml:space="preserve"> OSI</w:t>
@@ -2540,31 +2538,18 @@
         <w:pStyle w:val="Beschriftung"/>
       </w:pPr>
       <w:bookmarkStart w:id="7" w:name="_Ref106634711"/>
-      <w:bookmarkStart w:id="8" w:name="_Toc106903008"/>
+      <w:bookmarkStart w:id="8" w:name="_Toc107505428"/>
       <w:r>
         <w:t xml:space="preserve">Abb. </w:t>
       </w:r>
-      <w:r>
-        <w:fldChar w:fldCharType="begin"/>
-      </w:r>
-      <w:r>
-        <w:instrText xml:space="preserve"> SEQ Abb. \* ARABIC </w:instrText>
-      </w:r>
-      <w:r>
-        <w:fldChar w:fldCharType="separate"/>
-      </w:r>
-      <w:r>
-        <w:rPr>
-          <w:noProof/>
-        </w:rPr>
-        <w:t>2</w:t>
-      </w:r>
-      <w:r>
-        <w:rPr>
-          <w:noProof/>
-        </w:rPr>
-        <w:fldChar w:fldCharType="end"/>
-      </w:r>
+      <w:fldSimple w:instr=" SEQ Abb. \* ARABIC ">
+        <w:r>
+          <w:rPr>
+            <w:noProof/>
+          </w:rPr>
+          <w:t>2</w:t>
+        </w:r>
+      </w:fldSimple>
       <w:bookmarkEnd w:id="7"/>
       <w:r>
         <w:t xml:space="preserve"> RS-485 Abschlusswiderstände </w:t>
@@ -2703,31 +2688,18 @@
         <w:pStyle w:val="Beschriftung"/>
       </w:pPr>
       <w:bookmarkStart w:id="9" w:name="_Ref102741510"/>
-      <w:bookmarkStart w:id="10" w:name="_Toc106903009"/>
+      <w:bookmarkStart w:id="10" w:name="_Toc107505429"/>
       <w:r>
         <w:t xml:space="preserve">Abb. </w:t>
       </w:r>
-      <w:r>
-        <w:fldChar w:fldCharType="begin"/>
-      </w:r>
-      <w:r>
-        <w:instrText xml:space="preserve"> SEQ Abb. \* ARABIC </w:instrText>
-      </w:r>
-      <w:r>
-        <w:fldChar w:fldCharType="separate"/>
-      </w:r>
-      <w:r>
-        <w:rPr>
-          <w:noProof/>
-        </w:rPr>
-        <w:t>3</w:t>
-      </w:r>
-      <w:r>
-        <w:rPr>
-          <w:noProof/>
-        </w:rPr>
-        <w:fldChar w:fldCharType="end"/>
-      </w:r>
+      <w:fldSimple w:instr=" SEQ Abb. \* ARABIC ">
+        <w:r>
+          <w:rPr>
+            <w:noProof/>
+          </w:rPr>
+          <w:t>3</w:t>
+        </w:r>
+      </w:fldSimple>
       <w:bookmarkEnd w:id="9"/>
       <w:r>
         <w:t xml:space="preserve"> RS-485 Geschwindigkeit in Abhängigkeit der Kabellänge </w:t>
@@ -2953,57 +2925,44 @@
       <w:pPr>
         <w:pStyle w:val="Beschriftung"/>
       </w:pPr>
-      <w:bookmarkStart w:id="12" w:name="_Ref103959642"/>
-      <w:bookmarkStart w:id="13" w:name="_Toc106903010"/>
-      <w:bookmarkStart w:id="14" w:name="_Ref103959635"/>
+      <w:bookmarkStart w:id="12" w:name="_Ref103959635"/>
+      <w:bookmarkStart w:id="13" w:name="_Ref103959642"/>
+      <w:bookmarkStart w:id="14" w:name="_Toc107505430"/>
       <w:r>
         <w:t xml:space="preserve">Abb. </w:t>
       </w:r>
+      <w:fldSimple w:instr=" SEQ Abb. \* ARABIC ">
+        <w:r>
+          <w:rPr>
+            <w:noProof/>
+          </w:rPr>
+          <w:t>4</w:t>
+        </w:r>
+      </w:fldSimple>
+      <w:bookmarkEnd w:id="13"/>
+      <w:r>
+        <w:t xml:space="preserve"> Modbus Master Zustandsdiagramm </w:t>
+      </w:r>
       <w:r>
         <w:fldChar w:fldCharType="begin"/>
       </w:r>
       <w:r>
-        <w:instrText xml:space="preserve"> SEQ Abb. \* ARABIC </w:instrText>
+        <w:instrText xml:space="preserve"> ADDIN ZOTERO_ITEM CSL_CITATION {"citationID":"CbcGb9mb","properties":{"formattedCitation":"[9, S. 9]","plainCitation":"[9, S. 9]","noteIndex":0},"citationItems":[{"id":93,"uris":["http://zotero.org/users/8935704/items/ZCV7CFTX"],"itemData":{"id":93,"type":"document","title":"MODBUS over Serial Line Specification and Implementation Guide V1.02","URL":"https://modbus.org/docs/Modbus_over_serial_line_V1_02.pdf","author":[{"literal":"Modbus Organization, Inc"}],"accessed":{"date-parts":[["2022",5,20]]},"issued":{"date-parts":[["2006",12,20]]}},"locator":"9"}],"schema":"https://github.com/citation-style-language/schema/raw/master/csl-citation.json"} </w:instrText>
       </w:r>
       <w:r>
         <w:fldChar w:fldCharType="separate"/>
       </w:r>
       <w:r>
         <w:rPr>
-          <w:noProof/>
-        </w:rPr>
-        <w:t>4</w:t>
-      </w:r>
-      <w:r>
-        <w:rPr>
-          <w:noProof/>
-        </w:rPr>
+          <w:rFonts w:cs="Arial"/>
+        </w:rPr>
+        <w:t>[9, S. 9]</w:t>
+      </w:r>
+      <w:bookmarkEnd w:id="14"/>
+      <w:r>
         <w:fldChar w:fldCharType="end"/>
       </w:r>
       <w:bookmarkEnd w:id="12"/>
-      <w:r>
-        <w:t xml:space="preserve"> Modbus Master Zustandsdiagramm </w:t>
-      </w:r>
-      <w:r>
-        <w:fldChar w:fldCharType="begin"/>
-      </w:r>
-      <w:r>
-        <w:instrText xml:space="preserve"> ADDIN ZOTERO_ITEM CSL_CITATION {"citationID":"CbcGb9mb","properties":{"formattedCitation":"[9, S. 9]","plainCitation":"[9, S. 9]","noteIndex":0},"citationItems":[{"id":93,"uris":["http://zotero.org/users/8935704/items/ZCV7CFTX"],"itemData":{"id":93,"type":"document","title":"MODBUS over Serial Line Specification and Implementation Guide V1.02","URL":"https://modbus.org/docs/Modbus_over_serial_line_V1_02.pdf","author":[{"literal":"Modbus Organization, Inc"}],"accessed":{"date-parts":[["2022",5,20]]},"issued":{"date-parts":[["2006",12,20]]}},"locator":"9"}],"schema":"https://github.com/citation-style-language/schema/raw/master/csl-citation.json"} </w:instrText>
-      </w:r>
-      <w:r>
-        <w:fldChar w:fldCharType="separate"/>
-      </w:r>
-      <w:r>
-        <w:rPr>
-          <w:rFonts w:cs="Arial"/>
-        </w:rPr>
-        <w:t>[9, S. 9]</w:t>
-      </w:r>
-      <w:bookmarkEnd w:id="13"/>
-      <w:r>
-        <w:fldChar w:fldCharType="end"/>
-      </w:r>
-      <w:bookmarkEnd w:id="14"/>
     </w:p>
     <w:p>
       <w:r>
@@ -3202,31 +3161,18 @@
         <w:pStyle w:val="Beschriftung"/>
       </w:pPr>
       <w:bookmarkStart w:id="15" w:name="_Ref103960025"/>
-      <w:bookmarkStart w:id="16" w:name="_Toc106903011"/>
+      <w:bookmarkStart w:id="16" w:name="_Toc107505431"/>
       <w:r>
         <w:t xml:space="preserve">Abb. </w:t>
       </w:r>
-      <w:r>
-        <w:fldChar w:fldCharType="begin"/>
-      </w:r>
-      <w:r>
-        <w:instrText xml:space="preserve"> SEQ Abb. \* ARABIC </w:instrText>
-      </w:r>
-      <w:r>
-        <w:fldChar w:fldCharType="separate"/>
-      </w:r>
-      <w:r>
-        <w:rPr>
-          <w:noProof/>
-        </w:rPr>
-        <w:t>5</w:t>
-      </w:r>
-      <w:r>
-        <w:rPr>
-          <w:noProof/>
-        </w:rPr>
-        <w:fldChar w:fldCharType="end"/>
-      </w:r>
+      <w:fldSimple w:instr=" SEQ Abb. \* ARABIC ">
+        <w:r>
+          <w:rPr>
+            <w:noProof/>
+          </w:rPr>
+          <w:t>5</w:t>
+        </w:r>
+      </w:fldSimple>
       <w:bookmarkEnd w:id="15"/>
       <w:r>
         <w:t xml:space="preserve"> Modbus Slave Zustandsdiagramm </w:t>
@@ -3288,15 +3234,7 @@
         <w:t xml:space="preserve">). </w:t>
       </w:r>
       <w:r>
-        <w:t xml:space="preserve">Wenn der Slave eine Nachricht empfängt, wird diese zuerst auf das korrekte Format überprüft. Außerdem stellt der Slave fest, ob die Nachricht an seine Adresse gerichtet ist. Wenn die Nachricht förmliche Fehler oder die falsche Adresse enthält, wird diese Nachricht ignoriert und der Slave geht zurück in den Ruhemodus. Ist die Nachricht </w:t>
-      </w:r>
-      <w:proofErr w:type="gramStart"/>
-      <w:r>
-        <w:t>an den Slave</w:t>
-      </w:r>
-      <w:proofErr w:type="gramEnd"/>
-      <w:r>
-        <w:t xml:space="preserve"> adressiert und förmlich korrekt, wird zuerst überprüft ob er den Befehl in dieser Nachricht ausführen kann. Danach wird der Befehl ausgeführt. Wenn bei diesen beiden Prozessen Fehler vorkommen, wird eine Fehlernachricht (</w:t>
+        <w:t>Wenn der Slave eine Nachricht empfängt, wird diese zuerst auf das korrekte Format überprüft. Außerdem stellt der Slave fest, ob die Nachricht an seine Adresse gerichtet ist. Wenn die Nachricht förmliche Fehler oder die falsche Adresse enthält, wird diese Nachricht ignoriert und der Slave geht zurück in den Ruhemodus. Ist die Nachricht an den Slave adressiert und förmlich korrekt, wird zuerst überprüft ob er den Befehl in dieser Nachricht ausführen kann. Danach wird der Befehl ausgeführt. Wenn bei diesen beiden Prozessen Fehler vorkommen, wird eine Fehlernachricht (</w:t>
       </w:r>
       <w:proofErr w:type="spellStart"/>
       <w:r>
@@ -3651,31 +3589,18 @@
         <w:pStyle w:val="Beschriftung"/>
       </w:pPr>
       <w:bookmarkStart w:id="17" w:name="_Ref104386407"/>
-      <w:bookmarkStart w:id="18" w:name="_Toc106903012"/>
+      <w:bookmarkStart w:id="18" w:name="_Toc107505432"/>
       <w:r>
         <w:t xml:space="preserve">Abb. </w:t>
       </w:r>
-      <w:r>
-        <w:fldChar w:fldCharType="begin"/>
-      </w:r>
-      <w:r>
-        <w:instrText xml:space="preserve"> SEQ Abb. \* ARABIC </w:instrText>
-      </w:r>
-      <w:r>
-        <w:fldChar w:fldCharType="separate"/>
-      </w:r>
-      <w:r>
-        <w:rPr>
-          <w:noProof/>
-        </w:rPr>
-        <w:t>6</w:t>
-      </w:r>
-      <w:r>
-        <w:rPr>
-          <w:noProof/>
-        </w:rPr>
-        <w:fldChar w:fldCharType="end"/>
-      </w:r>
+      <w:fldSimple w:instr=" SEQ Abb. \* ARABIC ">
+        <w:r>
+          <w:rPr>
+            <w:noProof/>
+          </w:rPr>
+          <w:t>6</w:t>
+        </w:r>
+      </w:fldSimple>
       <w:bookmarkEnd w:id="17"/>
       <w:r>
         <w:t xml:space="preserve"> Bitsequenz Modbus mit Paritätsbit </w:t>
@@ -3762,57 +3687,44 @@
       <w:pPr>
         <w:pStyle w:val="Beschriftung"/>
       </w:pPr>
-      <w:bookmarkStart w:id="19" w:name="_Ref106366404"/>
-      <w:bookmarkStart w:id="20" w:name="_Toc106903013"/>
-      <w:bookmarkStart w:id="21" w:name="_Ref106366396"/>
+      <w:bookmarkStart w:id="19" w:name="_Ref106366396"/>
+      <w:bookmarkStart w:id="20" w:name="_Ref106366404"/>
+      <w:bookmarkStart w:id="21" w:name="_Toc107505433"/>
       <w:r>
         <w:t xml:space="preserve">Abb. </w:t>
       </w:r>
+      <w:fldSimple w:instr=" SEQ Abb. \* ARABIC ">
+        <w:r>
+          <w:rPr>
+            <w:noProof/>
+          </w:rPr>
+          <w:t>7</w:t>
+        </w:r>
+      </w:fldSimple>
+      <w:bookmarkEnd w:id="20"/>
+      <w:r>
+        <w:t xml:space="preserve"> Modbus Übertragung Zustandsdiagramm </w:t>
+      </w:r>
       <w:r>
         <w:fldChar w:fldCharType="begin"/>
       </w:r>
       <w:r>
-        <w:instrText xml:space="preserve"> SEQ Abb. \* ARABIC </w:instrText>
+        <w:instrText xml:space="preserve"> ADDIN ZOTERO_ITEM CSL_CITATION {"citationID":"m2X2K9Fv","properties":{"formattedCitation":"[9, S. 14]","plainCitation":"[9, S. 14]","noteIndex":0},"citationItems":[{"id":93,"uris":["http://zotero.org/users/8935704/items/ZCV7CFTX"],"itemData":{"id":93,"type":"document","title":"MODBUS over Serial Line Specification and Implementation Guide V1.02","URL":"https://modbus.org/docs/Modbus_over_serial_line_V1_02.pdf","author":[{"literal":"Modbus Organization, Inc"}],"accessed":{"date-parts":[["2022",5,20]]},"issued":{"date-parts":[["2006",12,20]]}},"locator":"14"}],"schema":"https://github.com/citation-style-language/schema/raw/master/csl-citation.json"} </w:instrText>
       </w:r>
       <w:r>
         <w:fldChar w:fldCharType="separate"/>
       </w:r>
       <w:r>
         <w:rPr>
-          <w:noProof/>
-        </w:rPr>
-        <w:t>7</w:t>
-      </w:r>
-      <w:r>
-        <w:rPr>
-          <w:noProof/>
-        </w:rPr>
+          <w:rFonts w:cs="Arial"/>
+        </w:rPr>
+        <w:t>[9, S. 14]</w:t>
+      </w:r>
+      <w:bookmarkEnd w:id="21"/>
+      <w:r>
         <w:fldChar w:fldCharType="end"/>
       </w:r>
       <w:bookmarkEnd w:id="19"/>
-      <w:r>
-        <w:t xml:space="preserve"> Modbus Übertragung Zustandsdiagramm </w:t>
-      </w:r>
-      <w:r>
-        <w:fldChar w:fldCharType="begin"/>
-      </w:r>
-      <w:r>
-        <w:instrText xml:space="preserve"> ADDIN ZOTERO_ITEM CSL_CITATION {"citationID":"m2X2K9Fv","properties":{"formattedCitation":"[9, S. 14]","plainCitation":"[9, S. 14]","noteIndex":0},"citationItems":[{"id":93,"uris":["http://zotero.org/users/8935704/items/ZCV7CFTX"],"itemData":{"id":93,"type":"document","title":"MODBUS over Serial Line Specification and Implementation Guide V1.02","URL":"https://modbus.org/docs/Modbus_over_serial_line_V1_02.pdf","author":[{"literal":"Modbus Organization, Inc"}],"accessed":{"date-parts":[["2022",5,20]]},"issued":{"date-parts":[["2006",12,20]]}},"locator":"14"}],"schema":"https://github.com/citation-style-language/schema/raw/master/csl-citation.json"} </w:instrText>
-      </w:r>
-      <w:r>
-        <w:fldChar w:fldCharType="separate"/>
-      </w:r>
-      <w:r>
-        <w:rPr>
-          <w:rFonts w:cs="Arial"/>
-        </w:rPr>
-        <w:t>[9, S. 14]</w:t>
-      </w:r>
-      <w:bookmarkEnd w:id="20"/>
-      <w:r>
-        <w:fldChar w:fldCharType="end"/>
-      </w:r>
-      <w:bookmarkEnd w:id="21"/>
     </w:p>
     <w:p>
       <w:pPr>
@@ -3862,15 +3774,7 @@
       </w:r>
       <w:proofErr w:type="spellEnd"/>
       <w:r>
-        <w:t xml:space="preserve"> (t1.5 &amp; t3.5) und werden beim Empfangen </w:t>
-      </w:r>
-      <w:proofErr w:type="gramStart"/>
-      <w:r>
-        <w:t>des nächsten Zeichen</w:t>
-      </w:r>
-      <w:proofErr w:type="gramEnd"/>
-      <w:r>
-        <w:t xml:space="preserve"> wieder neugestartet.</w:t>
+        <w:t xml:space="preserve"> (t1.5 &amp; t3.5) und werden beim Empfangen des nächsten Zeichen wieder neugestartet.</w:t>
       </w:r>
       <w:r>
         <w:t xml:space="preserve"> Nachdem der 1,5 Zeichen </w:t>
@@ -4194,31 +4098,18 @@
         <w:pStyle w:val="Beschriftung"/>
       </w:pPr>
       <w:bookmarkStart w:id="22" w:name="_Ref104386942"/>
-      <w:bookmarkStart w:id="23" w:name="_Toc106903014"/>
+      <w:bookmarkStart w:id="23" w:name="_Toc107505434"/>
       <w:r>
         <w:t xml:space="preserve">Abb. </w:t>
       </w:r>
-      <w:r>
-        <w:fldChar w:fldCharType="begin"/>
-      </w:r>
-      <w:r>
-        <w:instrText xml:space="preserve"> SEQ Abb. \* ARABIC </w:instrText>
-      </w:r>
-      <w:r>
-        <w:fldChar w:fldCharType="separate"/>
-      </w:r>
-      <w:r>
-        <w:rPr>
-          <w:noProof/>
-        </w:rPr>
-        <w:t>8</w:t>
-      </w:r>
-      <w:r>
-        <w:rPr>
-          <w:noProof/>
-        </w:rPr>
-        <w:fldChar w:fldCharType="end"/>
-      </w:r>
+      <w:fldSimple w:instr=" SEQ Abb. \* ARABIC ">
+        <w:r>
+          <w:rPr>
+            <w:noProof/>
+          </w:rPr>
+          <w:t>8</w:t>
+        </w:r>
+      </w:fldSimple>
       <w:bookmarkEnd w:id="22"/>
       <w:r>
         <w:t xml:space="preserve"> Modbus Frame </w:t>
@@ -4267,15 +4158,7 @@
         <w:t xml:space="preserve">. </w:t>
       </w:r>
       <w:r>
-        <w:t xml:space="preserve">Im Funktionscodefeld steht eine acht Bit lange Nachricht, die </w:t>
-      </w:r>
-      <w:proofErr w:type="gramStart"/>
-      <w:r>
-        <w:t>dem Slave</w:t>
-      </w:r>
-      <w:proofErr w:type="gramEnd"/>
-      <w:r>
-        <w:t xml:space="preserve"> sagt, </w:t>
+        <w:t xml:space="preserve">Im Funktionscodefeld steht eine acht Bit lange Nachricht, die dem Slave sagt, </w:t>
       </w:r>
       <w:r>
         <w:t>welchen Befehl er auszuführen</w:t>
@@ -4464,27 +4347,14 @@
       <w:r>
         <w:t xml:space="preserve">TABELLE </w:t>
       </w:r>
-      <w:r>
-        <w:fldChar w:fldCharType="begin"/>
-      </w:r>
-      <w:r>
-        <w:instrText xml:space="preserve"> SEQ TABELLE \* ROMAN </w:instrText>
-      </w:r>
-      <w:r>
-        <w:fldChar w:fldCharType="separate"/>
-      </w:r>
-      <w:r>
-        <w:rPr>
-          <w:noProof/>
-        </w:rPr>
-        <w:t>I</w:t>
-      </w:r>
-      <w:r>
-        <w:rPr>
-          <w:noProof/>
-        </w:rPr>
-        <w:fldChar w:fldCharType="end"/>
-      </w:r>
+      <w:fldSimple w:instr=" SEQ TABELLE \* ROMAN ">
+        <w:r>
+          <w:rPr>
+            <w:noProof/>
+          </w:rPr>
+          <w:t>I</w:t>
+        </w:r>
+      </w:fldSimple>
       <w:bookmarkEnd w:id="24"/>
       <w:r>
         <w:t xml:space="preserve"> ALLGEMEINE MODBUS FUNKTIONEN </w:t>
@@ -5132,31 +5002,18 @@
         <w:pStyle w:val="Beschriftung"/>
       </w:pPr>
       <w:bookmarkStart w:id="26" w:name="_Ref102742152"/>
-      <w:bookmarkStart w:id="27" w:name="_Toc106903015"/>
+      <w:bookmarkStart w:id="27" w:name="_Toc107505435"/>
       <w:r>
         <w:t xml:space="preserve">Abb. </w:t>
       </w:r>
-      <w:r>
-        <w:fldChar w:fldCharType="begin"/>
-      </w:r>
-      <w:r>
-        <w:instrText xml:space="preserve"> SEQ Abb. \* ARABIC </w:instrText>
-      </w:r>
-      <w:r>
-        <w:fldChar w:fldCharType="separate"/>
-      </w:r>
-      <w:r>
-        <w:rPr>
-          <w:noProof/>
-        </w:rPr>
-        <w:t>9</w:t>
-      </w:r>
-      <w:r>
-        <w:rPr>
-          <w:noProof/>
-        </w:rPr>
-        <w:fldChar w:fldCharType="end"/>
-      </w:r>
+      <w:fldSimple w:instr=" SEQ Abb. \* ARABIC ">
+        <w:r>
+          <w:rPr>
+            <w:noProof/>
+          </w:rPr>
+          <w:t>9</w:t>
+        </w:r>
+      </w:fldSimple>
       <w:bookmarkEnd w:id="26"/>
       <w:r>
         <w:t xml:space="preserve"> Beispiel Modbus Funktion 03</w:t>
@@ -5303,15 +5160,7 @@
         <w:t>werden</w:t>
       </w:r>
       <w:r>
-        <w:t xml:space="preserve"> entweder mit Schraub-, RJ45- oder D-</w:t>
-      </w:r>
-      <w:proofErr w:type="gramStart"/>
-      <w:r>
-        <w:t>Sub(</w:t>
-      </w:r>
-      <w:proofErr w:type="gramEnd"/>
-      <w:r>
-        <w:t>9)-Steckverbinder ausgestattet.</w:t>
+        <w:t xml:space="preserve"> entweder mit Schraub-, RJ45- oder D-Sub(9)-Steckverbinder ausgestattet.</w:t>
       </w:r>
       <w:r>
         <w:t xml:space="preserve"> Die Standardübertragungsgeschwindigkeit beträgt 19200 bps. Es können aber auch </w:t>
@@ -5627,18 +5476,31 @@
         <w:pStyle w:val="Beschriftung"/>
       </w:pPr>
       <w:bookmarkStart w:id="28" w:name="_Ref106893183"/>
-      <w:bookmarkStart w:id="29" w:name="_Toc106903016"/>
+      <w:bookmarkStart w:id="29" w:name="_Toc107505436"/>
       <w:r>
         <w:t xml:space="preserve">Abb. </w:t>
       </w:r>
-      <w:fldSimple w:instr=" SEQ Abb. \* ARABIC ">
-        <w:r>
-          <w:rPr>
-            <w:noProof/>
-          </w:rPr>
-          <w:t>10</w:t>
-        </w:r>
-      </w:fldSimple>
+      <w:r>
+        <w:fldChar w:fldCharType="begin"/>
+      </w:r>
+      <w:r>
+        <w:instrText xml:space="preserve"> SEQ Abb. \* ARABIC </w:instrText>
+      </w:r>
+      <w:r>
+        <w:fldChar w:fldCharType="separate"/>
+      </w:r>
+      <w:r>
+        <w:rPr>
+          <w:noProof/>
+        </w:rPr>
+        <w:t>10</w:t>
+      </w:r>
+      <w:r>
+        <w:rPr>
+          <w:noProof/>
+        </w:rPr>
+        <w:fldChar w:fldCharType="end"/>
+      </w:r>
       <w:bookmarkEnd w:id="28"/>
       <w:r>
         <w:t xml:space="preserve"> 101er Netzwerkaufbauarten </w:t>
@@ -7346,18 +7208,31 @@
         <w:pStyle w:val="Beschriftung"/>
       </w:pPr>
       <w:bookmarkStart w:id="30" w:name="_Ref106900879"/>
-      <w:bookmarkStart w:id="31" w:name="_Toc106903017"/>
+      <w:bookmarkStart w:id="31" w:name="_Toc107505437"/>
       <w:r>
         <w:t xml:space="preserve">Abb. </w:t>
       </w:r>
-      <w:fldSimple w:instr=" SEQ Abb. \* ARABIC ">
-        <w:r>
-          <w:rPr>
-            <w:noProof/>
-          </w:rPr>
-          <w:t>11</w:t>
-        </w:r>
-      </w:fldSimple>
+      <w:r>
+        <w:fldChar w:fldCharType="begin"/>
+      </w:r>
+      <w:r>
+        <w:instrText xml:space="preserve"> SEQ Abb. \* ARABIC </w:instrText>
+      </w:r>
+      <w:r>
+        <w:fldChar w:fldCharType="separate"/>
+      </w:r>
+      <w:r>
+        <w:rPr>
+          <w:noProof/>
+        </w:rPr>
+        <w:t>11</w:t>
+      </w:r>
+      <w:r>
+        <w:rPr>
+          <w:noProof/>
+        </w:rPr>
+        <w:fldChar w:fldCharType="end"/>
+      </w:r>
       <w:bookmarkEnd w:id="30"/>
       <w:r>
         <w:t xml:space="preserve"> 101er Frames</w:t>
@@ -7666,21 +7541,13 @@
       </w:r>
       <w:proofErr w:type="spellEnd"/>
       <w:r>
-        <w:t xml:space="preserve"> </w:t>
-      </w:r>
-      <w:proofErr w:type="gramStart"/>
-      <w:r>
-        <w:t xml:space="preserve">einen </w:t>
+        <w:t xml:space="preserve"> einen </w:t>
       </w:r>
       <w:r>
         <w:t>P</w:t>
       </w:r>
       <w:r>
-        <w:t>rimary</w:t>
-      </w:r>
-      <w:proofErr w:type="gramEnd"/>
-      <w:r>
-        <w:t xml:space="preserve"> und </w:t>
+        <w:t xml:space="preserve">rimary und </w:t>
       </w:r>
       <w:proofErr w:type="spellStart"/>
       <w:r>
@@ -8660,50 +8527,39 @@
         <w:pStyle w:val="Beschriftung"/>
       </w:pPr>
       <w:bookmarkStart w:id="32" w:name="_Ref106980734"/>
+      <w:bookmarkStart w:id="33" w:name="_Toc107505438"/>
       <w:r>
         <w:t xml:space="preserve">Abb. </w:t>
       </w:r>
+      <w:fldSimple w:instr=" SEQ Abb. \* ARABIC ">
+        <w:r>
+          <w:rPr>
+            <w:noProof/>
+          </w:rPr>
+          <w:t>12</w:t>
+        </w:r>
+      </w:fldSimple>
+      <w:bookmarkEnd w:id="32"/>
+      <w:r>
+        <w:t xml:space="preserve"> 101er Control Field </w:t>
+      </w:r>
       <w:r>
         <w:fldChar w:fldCharType="begin"/>
       </w:r>
       <w:r>
-        <w:instrText xml:space="preserve"> SEQ Abb. \* ARABIC </w:instrText>
+        <w:instrText xml:space="preserve"> ADDIN ZOTERO_ITEM CSL_CITATION {"citationID":"u8QLkKdE","properties":{"formattedCitation":"[11, S. 195\\uc0\\u8211{}200]","plainCitation":"[11, S. 195–200]","noteIndex":0},"citationItems":[{"id":119,"uris":["http://zotero.org/users/8935704/items/3H4TGQ64"],"itemData":{"id":119,"type":"book","event-place":"Burlington, MA 01803","ISBN":"07506 7995","publisher":"Elsevier","publisher-place":"Burlington, MA 01803","title":"Practical Modern SCADA Protocols: DNP3, 60870.5 and Related Systems","author":[{"literal":"Gordon Clarke"},{"literal":"Deon Reynders"},{"literal":"Edwin Wright"}],"issued":{"date-parts":[["2004"]]}},"locator":"195-200"}],"schema":"https://github.com/citation-style-language/schema/raw/master/csl-citation.json"} </w:instrText>
       </w:r>
       <w:r>
         <w:fldChar w:fldCharType="separate"/>
       </w:r>
       <w:r>
         <w:rPr>
-          <w:noProof/>
-        </w:rPr>
-        <w:t>12</w:t>
-      </w:r>
-      <w:r>
-        <w:rPr>
-          <w:noProof/>
-        </w:rPr>
-        <w:fldChar w:fldCharType="end"/>
-      </w:r>
-      <w:bookmarkEnd w:id="32"/>
-      <w:r>
-        <w:t xml:space="preserve"> 101er Control Field </w:t>
-      </w:r>
-      <w:r>
-        <w:fldChar w:fldCharType="begin"/>
-      </w:r>
-      <w:r>
-        <w:instrText xml:space="preserve"> ADDIN ZOTERO_ITEM CSL_CITATION {"citationID":"u8QLkKdE","properties":{"formattedCitation":"[11, S. 195\\uc0\\u8211{}200]","plainCitation":"[11, S. 195–200]","noteIndex":0},"citationItems":[{"id":119,"uris":["http://zotero.org/users/8935704/items/3H4TGQ64"],"itemData":{"id":119,"type":"book","event-place":"Burlington, MA 01803","ISBN":"07506 7995","publisher":"Elsevier","publisher-place":"Burlington, MA 01803","title":"Practical Modern SCADA Protocols: DNP3, 60870.5 and Related Systems","author":[{"literal":"Gordon Clarke"},{"literal":"Deon Reynders"},{"literal":"Edwin Wright"}],"issued":{"date-parts":[["2004"]]}},"locator":"195-200"}],"schema":"https://github.com/citation-style-language/schema/raw/master/csl-citation.json"} </w:instrText>
-      </w:r>
-      <w:r>
-        <w:fldChar w:fldCharType="separate"/>
-      </w:r>
-      <w:r>
-        <w:rPr>
           <w:rFonts w:cs="Arial"/>
           <w:szCs w:val="24"/>
         </w:rPr>
         <w:t>[11, S. 195–200]</w:t>
       </w:r>
+      <w:bookmarkEnd w:id="33"/>
       <w:r>
         <w:fldChar w:fldCharType="end"/>
       </w:r>
@@ -8856,32 +8712,19 @@
         <w:keepNext/>
         <w:jc w:val="center"/>
       </w:pPr>
-      <w:bookmarkStart w:id="33" w:name="_Ref106983857"/>
+      <w:bookmarkStart w:id="34" w:name="_Ref106983857"/>
       <w:r>
         <w:t xml:space="preserve">TABELLE </w:t>
       </w:r>
-      <w:r>
-        <w:fldChar w:fldCharType="begin"/>
-      </w:r>
-      <w:r>
-        <w:instrText xml:space="preserve"> SEQ TABELLE \* ROMAN </w:instrText>
-      </w:r>
-      <w:r>
-        <w:fldChar w:fldCharType="separate"/>
-      </w:r>
-      <w:r>
-        <w:rPr>
-          <w:noProof/>
-        </w:rPr>
-        <w:t>II</w:t>
-      </w:r>
-      <w:r>
-        <w:rPr>
-          <w:noProof/>
-        </w:rPr>
-        <w:fldChar w:fldCharType="end"/>
-      </w:r>
-      <w:bookmarkEnd w:id="33"/>
+      <w:fldSimple w:instr=" SEQ TABELLE \* ROMAN ">
+        <w:r>
+          <w:rPr>
+            <w:noProof/>
+          </w:rPr>
+          <w:t>II</w:t>
+        </w:r>
+      </w:fldSimple>
+      <w:bookmarkEnd w:id="34"/>
       <w:r>
         <w:t xml:space="preserve"> FUNCTION CODES 101ER</w:t>
       </w:r>
@@ -10324,48 +10167,37 @@
       <w:pPr>
         <w:pStyle w:val="Beschriftung"/>
       </w:pPr>
+      <w:bookmarkStart w:id="35" w:name="_Toc107505439"/>
       <w:r>
         <w:t xml:space="preserve">Abb. </w:t>
       </w:r>
+      <w:fldSimple w:instr=" SEQ Abb. \* ARABIC ">
+        <w:r>
+          <w:rPr>
+            <w:noProof/>
+          </w:rPr>
+          <w:t>13</w:t>
+        </w:r>
+      </w:fldSimple>
+      <w:r>
+        <w:t xml:space="preserve"> ASDU 101er </w:t>
+      </w:r>
       <w:r>
         <w:fldChar w:fldCharType="begin"/>
       </w:r>
       <w:r>
-        <w:instrText xml:space="preserve"> SEQ Abb. \* ARABIC </w:instrText>
+        <w:instrText xml:space="preserve"> ADDIN ZOTERO_ITEM CSL_CITATION {"citationID":"BRZd67k0","properties":{"formattedCitation":"[11, S. 204]","plainCitation":"[11, S. 204]","noteIndex":0},"citationItems":[{"id":119,"uris":["http://zotero.org/users/8935704/items/3H4TGQ64"],"itemData":{"id":119,"type":"book","event-place":"Burlington, MA 01803","ISBN":"07506 7995","publisher":"Elsevier","publisher-place":"Burlington, MA 01803","title":"Practical Modern SCADA Protocols: DNP3, 60870.5 and Related Systems","author":[{"literal":"Gordon Clarke"},{"literal":"Deon Reynders"},{"literal":"Edwin Wright"}],"issued":{"date-parts":[["2004"]]}},"locator":"204"}],"schema":"https://github.com/citation-style-language/schema/raw/master/csl-citation.json"} </w:instrText>
       </w:r>
       <w:r>
         <w:fldChar w:fldCharType="separate"/>
       </w:r>
       <w:r>
         <w:rPr>
-          <w:noProof/>
-        </w:rPr>
-        <w:t>13</w:t>
-      </w:r>
-      <w:r>
-        <w:rPr>
-          <w:noProof/>
-        </w:rPr>
-        <w:fldChar w:fldCharType="end"/>
-      </w:r>
-      <w:r>
-        <w:t xml:space="preserve"> ASDU 101er </w:t>
-      </w:r>
-      <w:r>
-        <w:fldChar w:fldCharType="begin"/>
-      </w:r>
-      <w:r>
-        <w:instrText xml:space="preserve"> ADDIN ZOTERO_ITEM CSL_CITATION {"citationID":"BRZd67k0","properties":{"formattedCitation":"[11, S. 204]","plainCitation":"[11, S. 204]","noteIndex":0},"citationItems":[{"id":119,"uris":["http://zotero.org/users/8935704/items/3H4TGQ64"],"itemData":{"id":119,"type":"book","event-place":"Burlington, MA 01803","ISBN":"07506 7995","publisher":"Elsevier","publisher-place":"Burlington, MA 01803","title":"Practical Modern SCADA Protocols: DNP3, 60870.5 and Related Systems","author":[{"literal":"Gordon Clarke"},{"literal":"Deon Reynders"},{"literal":"Edwin Wright"}],"issued":{"date-parts":[["2004"]]}},"locator":"204"}],"schema":"https://github.com/citation-style-language/schema/raw/master/csl-citation.json"} </w:instrText>
-      </w:r>
-      <w:r>
-        <w:fldChar w:fldCharType="separate"/>
-      </w:r>
-      <w:r>
-        <w:rPr>
           <w:rFonts w:cs="Arial"/>
         </w:rPr>
         <w:t>[11, S. 204]</w:t>
       </w:r>
+      <w:bookmarkEnd w:id="35"/>
       <w:r>
         <w:fldChar w:fldCharType="end"/>
       </w:r>
@@ -11216,56 +11048,45 @@
       <w:pPr>
         <w:pStyle w:val="Beschriftung"/>
       </w:pPr>
-      <w:bookmarkStart w:id="34" w:name="_Ref107335703"/>
-      <w:bookmarkStart w:id="35" w:name="_Ref107335699"/>
+      <w:bookmarkStart w:id="36" w:name="_Ref107335699"/>
+      <w:bookmarkStart w:id="37" w:name="_Ref107335703"/>
+      <w:bookmarkStart w:id="38" w:name="_Toc107505440"/>
       <w:r>
         <w:t xml:space="preserve">Abb. </w:t>
       </w:r>
+      <w:fldSimple w:instr=" SEQ Abb. \* ARABIC ">
+        <w:r>
+          <w:rPr>
+            <w:noProof/>
+          </w:rPr>
+          <w:t>14</w:t>
+        </w:r>
+      </w:fldSimple>
+      <w:bookmarkEnd w:id="37"/>
+      <w:r>
+        <w:t xml:space="preserve"> IEC 60780-5-104 Layer</w:t>
+      </w:r>
+      <w:bookmarkEnd w:id="36"/>
+      <w:r>
+        <w:t xml:space="preserve"> </w:t>
+      </w:r>
       <w:r>
         <w:fldChar w:fldCharType="begin"/>
       </w:r>
       <w:r>
-        <w:instrText xml:space="preserve"> SEQ Abb. \* ARABIC </w:instrText>
+        <w:instrText xml:space="preserve"> ADDIN ZOTERO_ITEM CSL_CITATION {"citationID":"dUrMLQXU","properties":{"formattedCitation":"[11, S. 300\\uc0\\u8211{}302]","plainCitation":"[11, S. 300–302]","noteIndex":0},"citationItems":[{"id":119,"uris":["http://zotero.org/users/8935704/items/3H4TGQ64"],"itemData":{"id":119,"type":"book","event-place":"Burlington, MA 01803","ISBN":"07506 7995","publisher":"Elsevier","publisher-place":"Burlington, MA 01803","title":"Practical Modern SCADA Protocols: DNP3, 60870.5 and Related Systems","author":[{"literal":"Gordon Clarke"},{"literal":"Deon Reynders"},{"literal":"Edwin Wright"}],"issued":{"date-parts":[["2004"]]}},"locator":"300-302"}],"schema":"https://github.com/citation-style-language/schema/raw/master/csl-citation.json"} </w:instrText>
       </w:r>
       <w:r>
         <w:fldChar w:fldCharType="separate"/>
       </w:r>
       <w:r>
         <w:rPr>
-          <w:noProof/>
-        </w:rPr>
-        <w:t>14</w:t>
-      </w:r>
-      <w:r>
-        <w:rPr>
-          <w:noProof/>
-        </w:rPr>
-        <w:fldChar w:fldCharType="end"/>
-      </w:r>
-      <w:bookmarkEnd w:id="34"/>
-      <w:r>
-        <w:t xml:space="preserve"> IEC 60780-5-104 Layer</w:t>
-      </w:r>
-      <w:bookmarkEnd w:id="35"/>
-      <w:r>
-        <w:t xml:space="preserve"> </w:t>
-      </w:r>
-      <w:r>
-        <w:fldChar w:fldCharType="begin"/>
-      </w:r>
-      <w:r>
-        <w:instrText xml:space="preserve"> ADDIN ZOTERO_ITEM CSL_CITATION {"citationID":"dUrMLQXU","properties":{"formattedCitation":"[11, S. 300\\uc0\\u8211{}302]","plainCitation":"[11, S. 300–302]","noteIndex":0},"citationItems":[{"id":119,"uris":["http://zotero.org/users/8935704/items/3H4TGQ64"],"itemData":{"id":119,"type":"book","event-place":"Burlington, MA 01803","ISBN":"07506 7995","publisher":"Elsevier","publisher-place":"Burlington, MA 01803","title":"Practical Modern SCADA Protocols: DNP3, 60870.5 and Related Systems","author":[{"literal":"Gordon Clarke"},{"literal":"Deon Reynders"},{"literal":"Edwin Wright"}],"issued":{"date-parts":[["2004"]]}},"locator":"300-302"}],"schema":"https://github.com/citation-style-language/schema/raw/master/csl-citation.json"} </w:instrText>
-      </w:r>
-      <w:r>
-        <w:fldChar w:fldCharType="separate"/>
-      </w:r>
-      <w:r>
-        <w:rPr>
           <w:rFonts w:cs="Arial"/>
           <w:szCs w:val="24"/>
         </w:rPr>
         <w:t>[11, S. 300–302]</w:t>
       </w:r>
+      <w:bookmarkEnd w:id="38"/>
       <w:r>
         <w:fldChar w:fldCharType="end"/>
       </w:r>
@@ -11366,10 +11187,7 @@
         <w:t xml:space="preserve"> </w:t>
       </w:r>
       <w:r>
-        <w:t xml:space="preserve">Die beliebteste Steuerungstechnik ist </w:t>
-      </w:r>
-      <w:r>
-        <w:t xml:space="preserve">Speicherprogrammierbare Steuerung, oder auch </w:t>
+        <w:t xml:space="preserve">Die beliebteste Steuerungstechnik ist Speicherprogrammierbare Steuerung, oder auch </w:t>
       </w:r>
       <w:proofErr w:type="spellStart"/>
       <w:r>
@@ -11385,10 +11203,7 @@
       </w:r>
       <w:proofErr w:type="spellEnd"/>
       <w:r>
-        <w:t xml:space="preserve"> Controller genannt</w:t>
-      </w:r>
-      <w:r>
-        <w:t>. Diese empfängt auf verschiedenen Wegen Daten, verarbeitet diese digital mit</w:t>
+        <w:t xml:space="preserve"> Controller genannt. Diese empfängt auf verschiedenen Wegen Daten, verarbeitet diese digital mit</w:t>
       </w:r>
       <w:r>
         <w:t xml:space="preserve"> Hilfe von vorher geschriebenen Programmen und gibt, auf Basis der gespeicherten Programmierung, unterschiedliche Arten von Daten und Signalen aus </w:t>
@@ -11468,28 +11283,19 @@
         <w:t xml:space="preserve"> </w:t>
       </w:r>
       <w:r>
-        <w:t xml:space="preserve">Es gibt </w:t>
-      </w:r>
-      <w:r>
-        <w:t>unzählige verschiedene</w:t>
+        <w:t>Es gibt unzählige verschiedene</w:t>
       </w:r>
       <w:r>
         <w:t xml:space="preserve"> Ein- und Ausgabegeräte</w:t>
       </w:r>
       <w:r>
-        <w:t xml:space="preserve">, von sehr simplen, welche </w:t>
-      </w:r>
-      <w:r>
-        <w:t>digitale oder an</w:t>
+        <w:t>, von sehr simplen, welche digitale oder an</w:t>
       </w:r>
       <w:r>
         <w:t>a</w:t>
       </w:r>
       <w:r>
-        <w:t xml:space="preserve">loge Signale </w:t>
-      </w:r>
-      <w:r>
-        <w:t>lesen oder ausgeben. bis hin zu sehr komplexen, w</w:t>
+        <w:t>loge Signale lesen oder ausgeben. bis hin zu sehr komplexen, w</w:t>
       </w:r>
       <w:r>
         <w:t>ie Touch-Displays</w:t>
@@ -11553,10 +11359,25 @@
         <w:t>unterschiedlicher</w:t>
       </w:r>
       <w:r>
-        <w:t xml:space="preserve"> Hersteller laufen kann. Es gibt verschiedene Elemente</w:t>
-      </w:r>
-      <w:r>
-        <w:t xml:space="preserve"> in der Programmierung. </w:t>
+        <w:t xml:space="preserve"> Hersteller laufen kann. Es gibt verschiedene</w:t>
+      </w:r>
+      <w:r>
+        <w:t xml:space="preserve"> grundlegende</w:t>
+      </w:r>
+      <w:r>
+        <w:t xml:space="preserve"> Elemente</w:t>
+      </w:r>
+      <w:r>
+        <w:t xml:space="preserve"> in d</w:t>
+      </w:r>
+      <w:r>
+        <w:t>ieser Programmiersprache</w:t>
+      </w:r>
+      <w:r>
+        <w:t xml:space="preserve">. </w:t>
+      </w:r>
+      <w:r>
+        <w:br/>
       </w:r>
       <w:r>
         <w:t>Data Type</w:t>
@@ -11615,19 +11436,32 @@
       </w:r>
       <w:proofErr w:type="spellEnd"/>
       <w:r>
-        <w:t xml:space="preserve"> und allen Daten, die eine SPS empfängt, speichert oder ausgibt, müssen einem Data Type entsprechen. Definierte Daten, die also einen</w:t>
+        <w:t xml:space="preserve"> und alle Daten, die eine SPS empfängt, speichert oder ausgibt, müssen einem Data Type entsprechen.</w:t>
+      </w:r>
+      <w:r>
+        <w:t xml:space="preserve"> </w:t>
+      </w:r>
+      <w:r>
+        <w:br/>
+      </w:r>
+      <w:r>
+        <w:t xml:space="preserve">Definierte Daten, </w:t>
+      </w:r>
+      <w:r>
+        <w:t>also jene welche</w:t>
+      </w:r>
+      <w:r>
+        <w:t xml:space="preserve"> einen</w:t>
       </w:r>
       <w:r>
         <w:t xml:space="preserve"> potentiell änderbaren</w:t>
       </w:r>
       <w:r>
-        <w:t xml:space="preserve"> Wert oder Inhalt haben, werden Variables genannt und enthalten einen Data Type, einen Namen und einen Wert. Es gibt verschieden Unterarten </w:t>
-      </w:r>
-      <w:proofErr w:type="gramStart"/>
-      <w:r>
-        <w:t>von Variable</w:t>
-      </w:r>
-      <w:proofErr w:type="gramEnd"/>
+        <w:t xml:space="preserve"> Wert oder Inhalt haben, werden Variables genannt und enthalten einen Data Type, einen Namen und einen Wert. Es gibt verschieden Unterarten von Variable</w:t>
+      </w:r>
+      <w:r>
+        <w:t>s</w:t>
+      </w:r>
       <w:r>
         <w:t>, aber alle müssen vor dem Start eines Programmes deklariert sein.</w:t>
       </w:r>
@@ -11636,6 +11470,9 @@
       </w:r>
     </w:p>
     <w:p>
+      <w:r>
+        <w:t xml:space="preserve">In </w:t>
+      </w:r>
       <w:proofErr w:type="spellStart"/>
       <w:r>
         <w:t>Program</w:t>
@@ -11659,7 +11496,18 @@
         <w:t xml:space="preserve"> eigentlich Programm</w:t>
       </w:r>
       <w:r>
-        <w:t xml:space="preserve">e. Sie haben Inputs und Outputs und können mehrfach aufgerufen und ausgeführt werden. POUs können </w:t>
+        <w:t>e</w:t>
+      </w:r>
+      <w:r>
+        <w:t xml:space="preserve"> </w:t>
+      </w:r>
+      <w:proofErr w:type="spellStart"/>
+      <w:r>
+        <w:t>entahlten</w:t>
+      </w:r>
+      <w:proofErr w:type="spellEnd"/>
+      <w:r>
+        <w:t xml:space="preserve">. Sie haben Inputs und Outputs und können mehrfach aufgerufen und ausgeführt werden. POUs können </w:t>
       </w:r>
       <w:proofErr w:type="spellStart"/>
       <w:r>
@@ -11710,15 +11558,7 @@
       </w:r>
       <w:proofErr w:type="spellEnd"/>
       <w:r>
-        <w:t xml:space="preserve"> für temporäre Berechnungen benutzt, beispielsweise </w:t>
-      </w:r>
-      <w:proofErr w:type="gramStart"/>
-      <w:r>
-        <w:t>X:=</w:t>
-      </w:r>
-      <w:proofErr w:type="gramEnd"/>
-      <w:r>
-        <w:t xml:space="preserve"> ADD(A, B). A und B sind die Inputs, X ist der Output und nachdem X ausgegeben wurde, wird </w:t>
+        <w:t xml:space="preserve"> für temporäre Berechnungen benutzt, beispielsweise X:= ADD(A, B). A und B sind die Inputs, X ist der Output und nachdem X ausgegeben wurde, wird </w:t>
       </w:r>
       <w:r>
         <w:t xml:space="preserve">kein Teil der </w:t>
@@ -11742,7 +11582,19 @@
       </w:r>
       <w:proofErr w:type="spellEnd"/>
       <w:r>
-        <w:t xml:space="preserve"> wird zur Modularisierung und zur Strukturierung von Programmen benutzt. Jener besteht aus Input, Output und internen Variable, als auch den Operationen mit diesen Daten. Jeder </w:t>
+        <w:t xml:space="preserve"> wird zur Modularisierung und zur Strukturierung von Programmen benutzt. Jener besteht aus Input, Output und internen Variable</w:t>
+      </w:r>
+      <w:r>
+        <w:t>s</w:t>
+      </w:r>
+      <w:r>
+        <w:t xml:space="preserve">, </w:t>
+      </w:r>
+      <w:r>
+        <w:t>sowie</w:t>
+      </w:r>
+      <w:r>
+        <w:t xml:space="preserve"> den Operationen mit diesen Daten. Jeder </w:t>
       </w:r>
       <w:proofErr w:type="spellStart"/>
       <w:r>
@@ -11767,9 +11619,15 @@
       <w:r>
         <w:t>Function</w:t>
       </w:r>
-      <w:proofErr w:type="spellEnd"/>
-      <w:r>
-        <w:t xml:space="preserve"> Block, der mit einem Aufruf gesetzt werden und mit einem anderen Aufruf zurückgesetzt werden kann. Der Zustand wird zwischen den beiden Aufrufen gespeichert.</w:t>
+      <w:r>
+        <w:t>b</w:t>
+      </w:r>
+      <w:r>
+        <w:t>lock</w:t>
+      </w:r>
+      <w:proofErr w:type="spellEnd"/>
+      <w:r>
+        <w:t>, der mit einem Aufruf gesetzt werden und mit einem anderen Aufruf zurückgesetzt werden kann. Der Zustand wird zwischen den beiden Aufrufen gespeichert.</w:t>
       </w:r>
       <w:r>
         <w:t xml:space="preserve"> </w:t>
@@ -11838,7 +11696,7 @@
         <w:t>Ausführung eines Prozesses nötig sind. E</w:t>
       </w:r>
       <w:r>
-        <w:t xml:space="preserve">s kann aber nur </w:t>
+        <w:t xml:space="preserve">s kann nur </w:t>
       </w:r>
       <w:proofErr w:type="spellStart"/>
       <w:r>
@@ -11849,23 +11707,17 @@
         <w:t xml:space="preserve"> aufrufen</w:t>
       </w:r>
       <w:r>
-        <w:t>, aber</w:t>
+        <w:t>, keine</w:t>
+      </w:r>
+      <w:r>
+        <w:t xml:space="preserve"> andere</w:t>
+      </w:r>
+      <w:r>
+        <w:t>n</w:t>
       </w:r>
       <w:r>
         <w:t xml:space="preserve"> </w:t>
       </w:r>
-      <w:r>
-        <w:t>keine</w:t>
-      </w:r>
-      <w:r>
-        <w:t xml:space="preserve"> andere</w:t>
-      </w:r>
-      <w:r>
-        <w:t>n</w:t>
-      </w:r>
-      <w:r>
-        <w:t xml:space="preserve"> </w:t>
-      </w:r>
       <w:proofErr w:type="spellStart"/>
       <w:r>
         <w:t>Programs</w:t>
@@ -11880,7 +11732,7 @@
       </w:r>
       <w:proofErr w:type="spellEnd"/>
       <w:r>
-        <w:t xml:space="preserve"> globale Variablen definiert werden, sowie auf spezielle Kommunikationsvariablen zugegriffen werden.</w:t>
+        <w:t xml:space="preserve"> globale Variablen definiert, sowie auf spezielle Kommunikationsvariablen zugegriffen werden.</w:t>
       </w:r>
     </w:p>
     <w:p>
@@ -11911,6 +11763,575 @@
           <w:szCs w:val="24"/>
         </w:rPr>
         <w:t>[14, S. 18–155]</w:t>
+      </w:r>
+      <w:r>
+        <w:fldChar w:fldCharType="end"/>
+      </w:r>
+      <w:r>
+        <w:t>.</w:t>
+      </w:r>
+    </w:p>
+    <w:p/>
+    <w:p>
+      <w:r>
+        <w:t xml:space="preserve">Es gibt </w:t>
+      </w:r>
+      <w:r>
+        <w:t>fünf</w:t>
+      </w:r>
+      <w:r>
+        <w:t xml:space="preserve"> verschiedene Programmiersprachen, zwei basierend auf Text und </w:t>
+      </w:r>
+      <w:r>
+        <w:t>drei</w:t>
+      </w:r>
+      <w:r>
+        <w:t xml:space="preserve"> Graphische. </w:t>
+      </w:r>
+      <w:r>
+        <w:t>Sie sind alle miteinander austauschbar und stellen dasselbe Programm nur anders da. Es können auch Teile eines Programmes graphisch und andere Teile textu</w:t>
+      </w:r>
+      <w:r>
+        <w:t xml:space="preserve">ell geschaffen werden. Bei den textuellen Sprachen wird </w:t>
+      </w:r>
+      <w:proofErr w:type="spellStart"/>
+      <w:r>
+        <w:t>Instruction</w:t>
+      </w:r>
+      <w:proofErr w:type="spellEnd"/>
+      <w:r>
+        <w:t xml:space="preserve"> List, welche </w:t>
+      </w:r>
+      <w:r>
+        <w:t xml:space="preserve">Maschinencode sehr ähnlich ist, in der nächsten Version der Norm gestrichen. So wird es nur noch Structured Text geben, welcher an die Programmiersprache Pascal angelehnt ist </w:t>
+      </w:r>
+      <w:r>
+        <w:fldChar w:fldCharType="begin"/>
+      </w:r>
+      <w:r>
+        <w:instrText xml:space="preserve"> ADDIN ZOTERO_ITEM CSL_CITATION {"citationID":"LmpikpRq","properties":{"formattedCitation":"[14, S. 195\\uc0\\u8211{}208]","plainCitation":"[14, S. 195–208]","noteIndex":0},"citationItems":[{"id":129,"uris":["http://zotero.org/users/8935704/items/S2QMBJXS"],"itemData":{"id":129,"type":"book","event-place":"Genève","ISBN":"978-2-8322-0661-4","language":"French","note":"OCLC: 874814719","publisher":"IEC","publisher-place":"Genève","source":"Open WorldCat","title":"IEC 61131-3","author":[{"literal":"Commission Electrotechnique Internationale"},{"literal":"International Electrotechnical Commission"},{"literal":"International Electrotechnical Commission"}],"issued":{"date-parts":[["2013"]]}},"locator":"195-208"}],"schema":"https://github.com/citation-style-language/schema/raw/master/csl-citation.json"} </w:instrText>
+      </w:r>
+      <w:r>
+        <w:fldChar w:fldCharType="separate"/>
+      </w:r>
+      <w:r>
+        <w:rPr>
+          <w:rFonts w:cs="Arial"/>
+          <w:szCs w:val="24"/>
+        </w:rPr>
+        <w:t>[14, S. 195–208]</w:t>
+      </w:r>
+      <w:r>
+        <w:fldChar w:fldCharType="end"/>
+      </w:r>
+      <w:r>
+        <w:t>.</w:t>
+      </w:r>
+      <w:r>
+        <w:t xml:space="preserve"> </w:t>
+      </w:r>
+      <w:r>
+        <w:t>Die graphischen Programmiersprachen sind in der Ablaufreihenfolge und Netzwerkstruktur gleich, nur die Darstellung ändert sich.</w:t>
+      </w:r>
+      <w:r>
+        <w:t xml:space="preserve"> Die</w:t>
+      </w:r>
+      <w:r>
+        <w:t xml:space="preserve"> </w:t>
+      </w:r>
+      <w:proofErr w:type="spellStart"/>
+      <w:r>
+        <w:t>Ladder</w:t>
+      </w:r>
+      <w:proofErr w:type="spellEnd"/>
+      <w:r>
+        <w:t xml:space="preserve"> </w:t>
+      </w:r>
+      <w:proofErr w:type="spellStart"/>
+      <w:r>
+        <w:t>Diagram</w:t>
+      </w:r>
+      <w:proofErr w:type="spellEnd"/>
+      <w:r>
+        <w:t xml:space="preserve"> Darstellung basiert auf der Darstellung elektrischer Schaltungen. Im </w:t>
+      </w:r>
+      <w:proofErr w:type="spellStart"/>
+      <w:r>
+        <w:t>Function</w:t>
+      </w:r>
+      <w:proofErr w:type="spellEnd"/>
+      <w:r>
+        <w:t xml:space="preserve"> Block </w:t>
+      </w:r>
+      <w:proofErr w:type="spellStart"/>
+      <w:r>
+        <w:t>Diagram</w:t>
+      </w:r>
+      <w:proofErr w:type="spellEnd"/>
+      <w:r>
+        <w:t xml:space="preserve"> und im </w:t>
+      </w:r>
+      <w:proofErr w:type="spellStart"/>
+      <w:r>
+        <w:t>Sequential</w:t>
+      </w:r>
+      <w:proofErr w:type="spellEnd"/>
+      <w:r>
+        <w:t xml:space="preserve"> </w:t>
+      </w:r>
+      <w:proofErr w:type="spellStart"/>
+      <w:r>
+        <w:t>Function</w:t>
+      </w:r>
+      <w:proofErr w:type="spellEnd"/>
+      <w:r>
+        <w:t xml:space="preserve"> Chart werden einzelne </w:t>
+      </w:r>
+      <w:proofErr w:type="spellStart"/>
+      <w:r>
+        <w:t>Functions</w:t>
+      </w:r>
+      <w:proofErr w:type="spellEnd"/>
+      <w:r>
+        <w:t xml:space="preserve"> und </w:t>
+      </w:r>
+      <w:proofErr w:type="spellStart"/>
+      <w:r>
+        <w:t>Functionblocks</w:t>
+      </w:r>
+      <w:proofErr w:type="spellEnd"/>
+      <w:r>
+        <w:t xml:space="preserve"> miteinander verbunden. Beim </w:t>
+      </w:r>
+      <w:proofErr w:type="spellStart"/>
+      <w:r>
+        <w:t>Function</w:t>
+      </w:r>
+      <w:proofErr w:type="spellEnd"/>
+      <w:r>
+        <w:t xml:space="preserve"> Block </w:t>
+      </w:r>
+      <w:proofErr w:type="spellStart"/>
+      <w:r>
+        <w:t>Diagram</w:t>
+      </w:r>
+      <w:proofErr w:type="spellEnd"/>
+      <w:r>
+        <w:t xml:space="preserve"> ist die Anordnung der einzelnen Blöcke egal, während ein </w:t>
+      </w:r>
+      <w:proofErr w:type="spellStart"/>
+      <w:r>
+        <w:t>Sequential</w:t>
+      </w:r>
+      <w:proofErr w:type="spellEnd"/>
+      <w:r>
+        <w:t xml:space="preserve"> </w:t>
+      </w:r>
+      <w:proofErr w:type="spellStart"/>
+      <w:r>
+        <w:t>Function</w:t>
+      </w:r>
+      <w:proofErr w:type="spellEnd"/>
+      <w:r>
+        <w:t xml:space="preserve"> Chart</w:t>
+      </w:r>
+      <w:r>
+        <w:t xml:space="preserve"> von oben nach unten abgearbeitet wird. Sollen dort zwei Prozesse parallel stattfinden, müssen diese auch auf derselben Ebene liegen.</w:t>
+      </w:r>
+    </w:p>
+    <w:p/>
+    <w:p>
+      <w:pPr>
+        <w:pStyle w:val="berschrift2"/>
+      </w:pPr>
+      <w:r>
+        <w:t>CODESYS</w:t>
+      </w:r>
+    </w:p>
+    <w:p>
+      <w:r>
+        <w:t>Die CODESYS Group</w:t>
+      </w:r>
+      <w:r>
+        <w:t xml:space="preserve"> mit ihrer Softwareplattform CODESYS stellt </w:t>
+      </w:r>
+      <w:r>
+        <w:t xml:space="preserve">IEC </w:t>
+      </w:r>
+      <w:r>
+        <w:t>61131</w:t>
+      </w:r>
+      <w:r>
+        <w:t xml:space="preserve"> kompatible Software, sowie entsprechende Komplementärsoftware, </w:t>
+      </w:r>
+      <w:r>
+        <w:t xml:space="preserve">her. </w:t>
+      </w:r>
+      <w:r>
+        <w:t xml:space="preserve">Kern ihres Produktportfolio ist ein modulares Laufzeitsystem für Automatisierungstechnik. </w:t>
+      </w:r>
+      <w:r>
+        <w:t>Es ist Geräteherstellern möglich alles</w:t>
+      </w:r>
+      <w:r>
+        <w:t xml:space="preserve">, von nur dem grundlegenden Laufzeitsystem bis zu </w:t>
+      </w:r>
+      <w:r>
+        <w:t>einem kompletten Betriebssystem inklusive Programmierumgebung, Cloud und Wartung</w:t>
+      </w:r>
+      <w:r>
+        <w:t xml:space="preserve">, einzusetzen. Über 1.000.000 Geräte im Jahre werden mit </w:t>
+      </w:r>
+      <w:r>
+        <w:t xml:space="preserve">CODSYSE-Code verkauft </w:t>
+      </w:r>
+      <w:r>
+        <w:fldChar w:fldCharType="begin"/>
+      </w:r>
+      <w:r>
+        <w:instrText xml:space="preserve"> ADDIN ZOTERO_ITEM CSL_CITATION {"citationID":"pOS14an7","properties":{"formattedCitation":"[15]","plainCitation":"[15]","noteIndex":0},"citationItems":[{"id":134,"uris":["http://zotero.org/users/8935704/items/IH4PV39T"],"itemData":{"id":134,"type":"webpage","abstract":"Das Plus für Gerätehersteller - Mit kalkulierbarem Aufwand zum intelligenten Automatisierungsgerät mit hoher Marktakzeptanz: Hersteller von...","language":"de","note":"Last Modified: 2017-11-07T15:05:42+01:00","title":"Warum CODESYS?","URL":"https://de.codesys.com/das-system/warum-codesys.html","accessed":{"date-parts":[["2022",6,30]]}}}],"schema":"https://github.com/citation-style-language/schema/raw/master/csl-citation.json"} </w:instrText>
+      </w:r>
+      <w:r>
+        <w:fldChar w:fldCharType="separate"/>
+      </w:r>
+      <w:r>
+        <w:rPr>
+          <w:rFonts w:cs="Arial"/>
+        </w:rPr>
+        <w:t>[15]</w:t>
+      </w:r>
+      <w:r>
+        <w:fldChar w:fldCharType="end"/>
+      </w:r>
+      <w:r>
+        <w:t>.</w:t>
+      </w:r>
+    </w:p>
+    <w:p>
+      <w:pPr>
+        <w:pStyle w:val="berschrift2"/>
+      </w:pPr>
+      <w:proofErr w:type="spellStart"/>
+      <w:r>
+        <w:t>Wago</w:t>
+      </w:r>
+      <w:proofErr w:type="spellEnd"/>
+      <w:r>
+        <w:t xml:space="preserve"> SPS</w:t>
+      </w:r>
+    </w:p>
+    <w:p>
+      <w:r>
+        <w:t>Die WAGO GmbH &amp; Co. KG, bekannt für ihre Federklemmen, stellt seit 1995 modulare I/</w:t>
+      </w:r>
+      <w:r>
+        <w:t>O</w:t>
+      </w:r>
+      <w:r>
+        <w:t>-Systeme her</w:t>
+      </w:r>
+      <w:r>
+        <w:t xml:space="preserve"> </w:t>
+      </w:r>
+      <w:r>
+        <w:fldChar w:fldCharType="begin"/>
+      </w:r>
+      <w:r>
+        <w:instrText xml:space="preserve"> ADDIN ZOTERO_ITEM CSL_CITATION {"citationID":"4wOQv5Hb","properties":{"formattedCitation":"[16]","plainCitation":"[16]","noteIndex":0},"citationItems":[{"id":130,"uris":["http://zotero.org/users/8935704/items/JC5JALGZ"],"itemData":{"id":130,"type":"webpage","abstract":"WAGO – Innovative Produkte für die Automatisierungs- und Verbindungstechnik sowie individuelle Lösungen für Ihre Branche. Hier erfahren Sie mehr!","container-title":"WAGO Deutschland","language":"de","title":"WAGO – Ihr Partner für Automatisierungs- und Verbindungstechnik","URL":"https://www.wago.com/de","accessed":{"date-parts":[["2022",6,30]]}}}],"schema":"https://github.com/citation-style-language/schema/raw/master/csl-citation.json"} </w:instrText>
+      </w:r>
+      <w:r>
+        <w:fldChar w:fldCharType="separate"/>
+      </w:r>
+      <w:r>
+        <w:rPr>
+          <w:rFonts w:cs="Arial"/>
+        </w:rPr>
+        <w:t>[16]</w:t>
+      </w:r>
+      <w:r>
+        <w:fldChar w:fldCharType="end"/>
+      </w:r>
+      <w:r>
+        <w:t xml:space="preserve">. </w:t>
+      </w:r>
+      <w:r>
+        <w:t xml:space="preserve">Sie bestehen aus einem zentralen Steuerungsmodule und können mit einer Vielzahl </w:t>
+      </w:r>
+      <w:r>
+        <w:t>unterschiedlichen Modulen</w:t>
+      </w:r>
+      <w:r>
+        <w:t xml:space="preserve"> erweitert werden</w:t>
+      </w:r>
+      <w:r>
+        <w:t>.</w:t>
+      </w:r>
+      <w:r>
+        <w:t xml:space="preserve"> Das Laufzeitsystem ist CODESYS V2 und WAGOs eigenes, auf CODESYS V3 </w:t>
+      </w:r>
+      <w:r>
+        <w:lastRenderedPageBreak/>
+        <w:t xml:space="preserve">bestehendes, </w:t>
+      </w:r>
+      <w:proofErr w:type="spellStart"/>
+      <w:r>
+        <w:t>e!Runtime</w:t>
+      </w:r>
+      <w:proofErr w:type="spellEnd"/>
+      <w:r>
+        <w:t xml:space="preserve">. Die Modularität basiert auf </w:t>
+      </w:r>
+      <w:r>
+        <w:t xml:space="preserve">einer schraubenlosen und auf </w:t>
+      </w:r>
+      <w:r>
+        <w:t xml:space="preserve">einer Tragschiene aneinander </w:t>
+      </w:r>
+      <w:r>
+        <w:t xml:space="preserve">steckbaren Design, wie auf </w:t>
+      </w:r>
+      <w:r>
+        <w:fldChar w:fldCharType="begin"/>
+      </w:r>
+      <w:r>
+        <w:instrText xml:space="preserve"> REF _Ref107504427 \h </w:instrText>
+      </w:r>
+      <w:r>
+        <w:fldChar w:fldCharType="separate"/>
+      </w:r>
+      <w:r>
+        <w:t xml:space="preserve">Abb. </w:t>
+      </w:r>
+      <w:r>
+        <w:rPr>
+          <w:noProof/>
+        </w:rPr>
+        <w:t>15</w:t>
+      </w:r>
+      <w:r>
+        <w:fldChar w:fldCharType="end"/>
+      </w:r>
+      <w:r>
+        <w:t xml:space="preserve"> zu erkennen ist.</w:t>
+      </w:r>
+    </w:p>
+    <w:p>
+      <w:pPr>
+        <w:keepNext/>
+      </w:pPr>
+      <w:r>
+        <w:rPr>
+          <w:noProof/>
+        </w:rPr>
+        <w:drawing>
+          <wp:inline distT="0" distB="0" distL="0" distR="0" wp14:anchorId="3688DAE4" wp14:editId="4E9438A0">
+            <wp:extent cx="5400040" cy="1377950"/>
+            <wp:effectExtent l="0" t="0" r="0" b="0"/>
+            <wp:docPr id="13" name="Grafik 13"/>
+            <wp:cNvGraphicFramePr>
+              <a:graphicFrameLocks xmlns:a="http://schemas.openxmlformats.org/drawingml/2006/main" noChangeAspect="1"/>
+            </wp:cNvGraphicFramePr>
+            <a:graphic xmlns:a="http://schemas.openxmlformats.org/drawingml/2006/main">
+              <a:graphicData uri="http://schemas.openxmlformats.org/drawingml/2006/picture">
+                <pic:pic xmlns:pic="http://schemas.openxmlformats.org/drawingml/2006/picture">
+                  <pic:nvPicPr>
+                    <pic:cNvPr id="1" name=""/>
+                    <pic:cNvPicPr/>
+                  </pic:nvPicPr>
+                  <pic:blipFill>
+                    <a:blip r:embed="rId20"/>
+                    <a:stretch>
+                      <a:fillRect/>
+                    </a:stretch>
+                  </pic:blipFill>
+                  <pic:spPr>
+                    <a:xfrm>
+                      <a:off x="0" y="0"/>
+                      <a:ext cx="5400040" cy="1377950"/>
+                    </a:xfrm>
+                    <a:prstGeom prst="rect">
+                      <a:avLst/>
+                    </a:prstGeom>
+                  </pic:spPr>
+                </pic:pic>
+              </a:graphicData>
+            </a:graphic>
+          </wp:inline>
+        </w:drawing>
+      </w:r>
+    </w:p>
+    <w:p>
+      <w:pPr>
+        <w:pStyle w:val="Beschriftung"/>
+      </w:pPr>
+      <w:bookmarkStart w:id="39" w:name="_Ref107504427"/>
+      <w:bookmarkStart w:id="40" w:name="_Toc107505441"/>
+      <w:r>
+        <w:t xml:space="preserve">Abb. </w:t>
+      </w:r>
+      <w:fldSimple w:instr=" SEQ Abb. \* ARABIC ">
+        <w:r>
+          <w:rPr>
+            <w:noProof/>
+          </w:rPr>
+          <w:t>15</w:t>
+        </w:r>
+      </w:fldSimple>
+      <w:bookmarkEnd w:id="39"/>
+      <w:r>
+        <w:t xml:space="preserve"> </w:t>
+      </w:r>
+      <w:r>
+        <w:t>WAGO I/O SYSTEM 750</w:t>
+      </w:r>
+      <w:r>
+        <w:t xml:space="preserve"> </w:t>
+      </w:r>
+      <w:r>
+        <w:fldChar w:fldCharType="begin"/>
+      </w:r>
+      <w:r>
+        <w:instrText xml:space="preserve"> ADDIN ZOTERO_ITEM CSL_CITATION {"citationID":"gHqpTQuz","properties":{"formattedCitation":"[17]","plainCitation":"[17]","noteIndex":0},"citationItems":[{"id":138,"uris":["http://zotero.org/users/8935704/items/E8U48RLS"],"itemData":{"id":138,"type":"document","title":"WAGO I/O SYSTEM 750","URL":"https://www.wago.com/de/d/Info_60472821","author":[{"literal":"WAGO Kontakttechnik GmbH &amp; Co. KG"}],"accessed":{"date-parts":[["2022",6,30]]}}}],"schema":"https://github.com/citation-style-language/schema/raw/master/csl-citation.json"} </w:instrText>
+      </w:r>
+      <w:r>
+        <w:fldChar w:fldCharType="separate"/>
+      </w:r>
+      <w:r>
+        <w:rPr>
+          <w:rFonts w:cs="Arial"/>
+        </w:rPr>
+        <w:t>[17]</w:t>
+      </w:r>
+      <w:bookmarkEnd w:id="40"/>
+      <w:r>
+        <w:fldChar w:fldCharType="end"/>
+      </w:r>
+    </w:p>
+    <w:p>
+      <w:pPr>
+        <w:rPr>
+          <w:noProof/>
+        </w:rPr>
+      </w:pPr>
+      <w:r>
+        <w:rPr>
+          <w:noProof/>
+        </w:rPr>
+        <w:t>Die WAGO Steuerungen lassen sich in gängige Feldbussysteme eingliedern u</w:t>
+      </w:r>
+      <w:r>
+        <w:rPr>
+          <w:noProof/>
+        </w:rPr>
+        <w:t>nd mit Hilfe von Erweiterungsmodule lässt sich auch über Mobilfunk oder WLAN mit der Steuerung kommunizieren. Es gibt mehr als 500 Erweiterungsmodule, darunter digital und analoge Ein- und Ausgänge, Zähler, Steppermotorcontroller, Filter</w:t>
+      </w:r>
+      <w:r>
+        <w:rPr>
+          <w:noProof/>
+        </w:rPr>
+        <w:t xml:space="preserve"> und diverse Schnittstellen </w:t>
+      </w:r>
+      <w:r>
+        <w:rPr>
+          <w:noProof/>
+        </w:rPr>
+        <w:fldChar w:fldCharType="begin"/>
+      </w:r>
+      <w:r>
+        <w:rPr>
+          <w:noProof/>
+        </w:rPr>
+        <w:instrText xml:space="preserve"> ADDIN ZOTERO_ITEM CSL_CITATION {"citationID":"GRQhQBB8","properties":{"formattedCitation":"[17]","plainCitation":"[17]","noteIndex":0},"citationItems":[{"id":138,"uris":["http://zotero.org/users/8935704/items/E8U48RLS"],"itemData":{"id":138,"type":"document","title":"WAGO I/O SYSTEM 750","URL":"https://www.wago.com/de/d/Info_60472821","author":[{"literal":"WAGO Kontakttechnik GmbH &amp; Co. KG"}],"accessed":{"date-parts":[["2022",6,30]]}}}],"schema":"https://github.com/citation-style-language/schema/raw/master/csl-citation.json"} </w:instrText>
+      </w:r>
+      <w:r>
+        <w:rPr>
+          <w:noProof/>
+        </w:rPr>
+        <w:fldChar w:fldCharType="separate"/>
+      </w:r>
+      <w:r>
+        <w:rPr>
+          <w:rFonts w:cs="Arial"/>
+        </w:rPr>
+        <w:t>[17]</w:t>
+      </w:r>
+      <w:r>
+        <w:rPr>
+          <w:noProof/>
+        </w:rPr>
+        <w:fldChar w:fldCharType="end"/>
+      </w:r>
+      <w:r>
+        <w:rPr>
+          <w:noProof/>
+        </w:rPr>
+        <w:t>.</w:t>
+      </w:r>
+    </w:p>
+    <w:p>
+      <w:pPr>
+        <w:rPr>
+          <w:noProof/>
+        </w:rPr>
+      </w:pPr>
+    </w:p>
+    <w:p>
+      <w:pPr>
+        <w:pStyle w:val="berschrift2"/>
+        <w:rPr>
+          <w:noProof/>
+        </w:rPr>
+      </w:pPr>
+      <w:r>
+        <w:rPr>
+          <w:noProof/>
+        </w:rPr>
+        <w:t>e!Cockpit</w:t>
+      </w:r>
+    </w:p>
+    <w:p>
+      <w:proofErr w:type="spellStart"/>
+      <w:r>
+        <w:t>e!Cockpit</w:t>
+      </w:r>
+      <w:proofErr w:type="spellEnd"/>
+      <w:r>
+        <w:t xml:space="preserve"> ist die integrierte Entwicklungsumgebung für WAGO SPS. In dieser können alle Steuerungen und Module konfiguriert und eingerichtet werden. </w:t>
+      </w:r>
+      <w:r>
+        <w:t xml:space="preserve">Es kann die Abhängigkeiten </w:t>
+      </w:r>
+      <w:r>
+        <w:t>sowohl</w:t>
+      </w:r>
+      <w:r>
+        <w:t xml:space="preserve"> interner als auch externe Geräte eines Netzwerkes verschiedener Protokolle dargestellt als auch bearbeitet werden. </w:t>
+      </w:r>
+      <w:proofErr w:type="spellStart"/>
+      <w:r>
+        <w:t>e!Cockpit</w:t>
+      </w:r>
+      <w:proofErr w:type="spellEnd"/>
+      <w:r>
+        <w:t xml:space="preserve"> ist IEC 61131 kompatibel </w:t>
+      </w:r>
+      <w:r>
+        <w:t xml:space="preserve">und kann erstellte Programme simulieren. Außerdem ist die Visualisierung dort entweder für HMI oder Websites erstellbar. Es ist des Weiteren in der Lage ein laufendes Netzwerk darzustellen, inklusive aller aktueller Werte, Fehlermeldungen und Statusinformationen </w:t>
+      </w:r>
+      <w:r>
+        <w:fldChar w:fldCharType="begin"/>
+      </w:r>
+      <w:r>
+        <w:instrText xml:space="preserve"> ADDIN ZOTERO_ITEM CSL_CITATION {"citationID":"1oWuLg8e","properties":{"formattedCitation":"[18]","plainCitation":"[18]","noteIndex":0},"citationItems":[{"id":140,"uris":["http://zotero.org/users/8935704/items/R6UCHD5D"],"itemData":{"id":140,"type":"webpage","title":"e!COCKPIT","URL":"https://techdocs.wago.com/Software/eCOCKPIT/de-DE/index.html#96787723","accessed":{"date-parts":[["2022",6,30]]}}}],"schema":"https://github.com/citation-style-language/schema/raw/master/csl-citation.json"} </w:instrText>
+      </w:r>
+      <w:r>
+        <w:fldChar w:fldCharType="separate"/>
+      </w:r>
+      <w:r>
+        <w:rPr>
+          <w:rFonts w:cs="Arial"/>
+        </w:rPr>
+        <w:t>[18]</w:t>
       </w:r>
       <w:r>
         <w:fldChar w:fldCharType="end"/>
@@ -11936,25 +12357,25 @@
       <w:pPr>
         <w:pStyle w:val="berschrift1"/>
       </w:pPr>
-      <w:bookmarkStart w:id="36" w:name="_Toc94454058"/>
-      <w:bookmarkStart w:id="37" w:name="_Toc106811505"/>
+      <w:bookmarkStart w:id="41" w:name="_Toc94454058"/>
+      <w:bookmarkStart w:id="42" w:name="_Toc106811505"/>
       <w:r>
         <w:t>Verzeichnisse</w:t>
       </w:r>
-      <w:bookmarkEnd w:id="36"/>
-      <w:bookmarkEnd w:id="37"/>
+      <w:bookmarkEnd w:id="41"/>
+      <w:bookmarkEnd w:id="42"/>
     </w:p>
     <w:p>
       <w:pPr>
         <w:pStyle w:val="berschrift2"/>
       </w:pPr>
-      <w:bookmarkStart w:id="38" w:name="_Toc94454059"/>
-      <w:bookmarkStart w:id="39" w:name="_Toc106811506"/>
+      <w:bookmarkStart w:id="43" w:name="_Toc94454059"/>
+      <w:bookmarkStart w:id="44" w:name="_Toc106811506"/>
       <w:r>
         <w:t>Quellenverzeichnis</w:t>
       </w:r>
-      <w:bookmarkEnd w:id="38"/>
-      <w:bookmarkEnd w:id="39"/>
+      <w:bookmarkEnd w:id="43"/>
+      <w:bookmarkEnd w:id="44"/>
     </w:p>
     <w:p>
       <w:pPr>
@@ -12876,6 +13297,118 @@
           <w:rFonts w:cs="Arial"/>
         </w:rPr>
         <w:t>. Genève: IEC, 2013.</w:t>
+      </w:r>
+    </w:p>
+    <w:p>
+      <w:pPr>
+        <w:pStyle w:val="Literaturverzeichnis"/>
+        <w:rPr>
+          <w:rFonts w:cs="Arial"/>
+        </w:rPr>
+      </w:pPr>
+      <w:r>
+        <w:rPr>
+          <w:rFonts w:cs="Arial"/>
+        </w:rPr>
+        <w:t>[15]</w:t>
+      </w:r>
+      <w:r>
+        <w:rPr>
+          <w:rFonts w:cs="Arial"/>
+        </w:rPr>
+        <w:tab/>
+        <w:t>„Warum CODESYS?“ https://de.codesys.com/das-system/warum-codesys.html (zugegriffen 30. Juni 2022).</w:t>
+      </w:r>
+    </w:p>
+    <w:p>
+      <w:pPr>
+        <w:pStyle w:val="Literaturverzeichnis"/>
+        <w:rPr>
+          <w:rFonts w:cs="Arial"/>
+        </w:rPr>
+      </w:pPr>
+      <w:r>
+        <w:rPr>
+          <w:rFonts w:cs="Arial"/>
+        </w:rPr>
+        <w:t>[16]</w:t>
+      </w:r>
+      <w:r>
+        <w:rPr>
+          <w:rFonts w:cs="Arial"/>
+        </w:rPr>
+        <w:tab/>
+        <w:t xml:space="preserve">„WAGO – Ihr Partner für Automatisierungs- und Verbindungstechnik“, </w:t>
+      </w:r>
+      <w:r>
+        <w:rPr>
+          <w:rFonts w:cs="Arial"/>
+          <w:i/>
+          <w:iCs/>
+        </w:rPr>
+        <w:t>WAGO Deutschland</w:t>
+      </w:r>
+      <w:r>
+        <w:rPr>
+          <w:rFonts w:cs="Arial"/>
+        </w:rPr>
+        <w:t>. https://www.wago.com/de (zugegriffen 30. Juni 2022).</w:t>
+      </w:r>
+    </w:p>
+    <w:p>
+      <w:pPr>
+        <w:pStyle w:val="Literaturverzeichnis"/>
+        <w:rPr>
+          <w:rFonts w:cs="Arial"/>
+        </w:rPr>
+      </w:pPr>
+      <w:r>
+        <w:rPr>
+          <w:rFonts w:cs="Arial"/>
+        </w:rPr>
+        <w:t>[17]</w:t>
+      </w:r>
+      <w:r>
+        <w:rPr>
+          <w:rFonts w:cs="Arial"/>
+        </w:rPr>
+        <w:tab/>
+        <w:t>WAGO Kontakttechnik GmbH &amp; Co. KG, „WAGO I/O SYSTEM 750“. Zugegriffen: 30. Juni 2022. [Online]. Verfügbar unter: https://www.wago.com/de/d/Info_60472821</w:t>
+      </w:r>
+    </w:p>
+    <w:p>
+      <w:pPr>
+        <w:pStyle w:val="Literaturverzeichnis"/>
+        <w:rPr>
+          <w:rFonts w:cs="Arial"/>
+        </w:rPr>
+      </w:pPr>
+      <w:r>
+        <w:rPr>
+          <w:rFonts w:cs="Arial"/>
+        </w:rPr>
+        <w:t>[18]</w:t>
+      </w:r>
+      <w:r>
+        <w:rPr>
+          <w:rFonts w:cs="Arial"/>
+        </w:rPr>
+        <w:tab/>
+        <w:t>„</w:t>
+      </w:r>
+      <w:proofErr w:type="spellStart"/>
+      <w:r>
+        <w:rPr>
+          <w:rFonts w:cs="Arial"/>
+        </w:rPr>
+        <w:t>e!COCKPIT</w:t>
+      </w:r>
+      <w:proofErr w:type="spellEnd"/>
+      <w:r>
+        <w:rPr>
+          <w:rFonts w:cs="Arial"/>
+        </w:rPr>
+        <w:t>“. https://techdocs.wago.com/Software/eCOCKPIT/de-DE/index.html#96787723 (zugegriffen 30. Juni 2022).</w:t>
       </w:r>
     </w:p>
     <w:p>
@@ -12895,14 +13428,14 @@
       <w:pPr>
         <w:pStyle w:val="berschrift2"/>
       </w:pPr>
-      <w:bookmarkStart w:id="40" w:name="_Toc94454060"/>
-      <w:bookmarkStart w:id="41" w:name="_Toc106811507"/>
+      <w:bookmarkStart w:id="45" w:name="_Toc94454060"/>
+      <w:bookmarkStart w:id="46" w:name="_Toc106811507"/>
       <w:r>
         <w:lastRenderedPageBreak/>
         <w:t>Abbildungsverzeichnis</w:t>
       </w:r>
-      <w:bookmarkEnd w:id="40"/>
-      <w:bookmarkEnd w:id="41"/>
+      <w:bookmarkEnd w:id="45"/>
+      <w:bookmarkEnd w:id="46"/>
     </w:p>
     <w:p>
       <w:pPr>
@@ -12925,7 +13458,7 @@
       <w:r>
         <w:fldChar w:fldCharType="separate"/>
       </w:r>
-      <w:hyperlink w:anchor="_Toc106903007" w:history="1">
+      <w:hyperlink w:anchor="_Toc107505427" w:history="1">
         <w:r>
           <w:rPr>
             <w:rStyle w:val="Hyperlink"/>
@@ -12960,7 +13493,7 @@
             <w:noProof/>
             <w:webHidden/>
           </w:rPr>
-          <w:instrText xml:space="preserve"> PAGEREF _Toc106903007 \h </w:instrText>
+          <w:instrText xml:space="preserve"> PAGEREF _Toc107505427 \h </w:instrText>
         </w:r>
         <w:r>
           <w:rPr>
@@ -12980,7 +13513,7 @@
             <w:noProof/>
             <w:webHidden/>
           </w:rPr>
-          <w:t>4</w:t>
+          <w:t>5</w:t>
         </w:r>
         <w:r>
           <w:rPr>
@@ -13003,7 +13536,7 @@
           <w:lang w:eastAsia="de-DE"/>
         </w:rPr>
       </w:pPr>
-      <w:hyperlink w:anchor="_Toc106903008" w:history="1">
+      <w:hyperlink w:anchor="_Toc107505428" w:history="1">
         <w:r>
           <w:rPr>
             <w:rStyle w:val="Hyperlink"/>
@@ -13038,7 +13571,7 @@
             <w:noProof/>
             <w:webHidden/>
           </w:rPr>
-          <w:instrText xml:space="preserve"> PAGEREF _Toc106903008 \h </w:instrText>
+          <w:instrText xml:space="preserve"> PAGEREF _Toc107505428 \h </w:instrText>
         </w:r>
         <w:r>
           <w:rPr>
@@ -13058,7 +13591,7 @@
             <w:noProof/>
             <w:webHidden/>
           </w:rPr>
-          <w:t>7</w:t>
+          <w:t>8</w:t>
         </w:r>
         <w:r>
           <w:rPr>
@@ -13081,7 +13614,7 @@
           <w:lang w:eastAsia="de-DE"/>
         </w:rPr>
       </w:pPr>
-      <w:hyperlink w:anchor="_Toc106903009" w:history="1">
+      <w:hyperlink w:anchor="_Toc107505429" w:history="1">
         <w:r>
           <w:rPr>
             <w:rStyle w:val="Hyperlink"/>
@@ -13116,7 +13649,7 @@
             <w:noProof/>
             <w:webHidden/>
           </w:rPr>
-          <w:instrText xml:space="preserve"> PAGEREF _Toc106903009 \h </w:instrText>
+          <w:instrText xml:space="preserve"> PAGEREF _Toc107505429 \h </w:instrText>
         </w:r>
         <w:r>
           <w:rPr>
@@ -13136,7 +13669,7 @@
             <w:noProof/>
             <w:webHidden/>
           </w:rPr>
-          <w:t>8</w:t>
+          <w:t>9</w:t>
         </w:r>
         <w:r>
           <w:rPr>
@@ -13159,7 +13692,7 @@
           <w:lang w:eastAsia="de-DE"/>
         </w:rPr>
       </w:pPr>
-      <w:hyperlink w:anchor="_Toc106903010" w:history="1">
+      <w:hyperlink w:anchor="_Toc107505430" w:history="1">
         <w:r>
           <w:rPr>
             <w:rStyle w:val="Hyperlink"/>
@@ -13194,7 +13727,7 @@
             <w:noProof/>
             <w:webHidden/>
           </w:rPr>
-          <w:instrText xml:space="preserve"> PAGEREF _Toc106903010 \h </w:instrText>
+          <w:instrText xml:space="preserve"> PAGEREF _Toc107505430 \h </w:instrText>
         </w:r>
         <w:r>
           <w:rPr>
@@ -13214,7 +13747,7 @@
             <w:noProof/>
             <w:webHidden/>
           </w:rPr>
-          <w:t>9</w:t>
+          <w:t>10</w:t>
         </w:r>
         <w:r>
           <w:rPr>
@@ -13237,7 +13770,7 @@
           <w:lang w:eastAsia="de-DE"/>
         </w:rPr>
       </w:pPr>
-      <w:hyperlink w:anchor="_Toc106903011" w:history="1">
+      <w:hyperlink w:anchor="_Toc107505431" w:history="1">
         <w:r>
           <w:rPr>
             <w:rStyle w:val="Hyperlink"/>
@@ -13272,7 +13805,7 @@
             <w:noProof/>
             <w:webHidden/>
           </w:rPr>
-          <w:instrText xml:space="preserve"> PAGEREF _Toc106903011 \h </w:instrText>
+          <w:instrText xml:space="preserve"> PAGEREF _Toc107505431 \h </w:instrText>
         </w:r>
         <w:r>
           <w:rPr>
@@ -13292,7 +13825,7 @@
             <w:noProof/>
             <w:webHidden/>
           </w:rPr>
-          <w:t>10</w:t>
+          <w:t>11</w:t>
         </w:r>
         <w:r>
           <w:rPr>
@@ -13315,7 +13848,7 @@
           <w:lang w:eastAsia="de-DE"/>
         </w:rPr>
       </w:pPr>
-      <w:hyperlink w:anchor="_Toc106903012" w:history="1">
+      <w:hyperlink w:anchor="_Toc107505432" w:history="1">
         <w:r>
           <w:rPr>
             <w:rStyle w:val="Hyperlink"/>
@@ -13350,7 +13883,7 @@
             <w:noProof/>
             <w:webHidden/>
           </w:rPr>
-          <w:instrText xml:space="preserve"> PAGEREF _Toc106903012 \h </w:instrText>
+          <w:instrText xml:space="preserve"> PAGEREF _Toc107505432 \h </w:instrText>
         </w:r>
         <w:r>
           <w:rPr>
@@ -13370,7 +13903,7 @@
             <w:noProof/>
             <w:webHidden/>
           </w:rPr>
-          <w:t>11</w:t>
+          <w:t>12</w:t>
         </w:r>
         <w:r>
           <w:rPr>
@@ -13393,7 +13926,7 @@
           <w:lang w:eastAsia="de-DE"/>
         </w:rPr>
       </w:pPr>
-      <w:hyperlink w:anchor="_Toc106903013" w:history="1">
+      <w:hyperlink w:anchor="_Toc107505433" w:history="1">
         <w:r>
           <w:rPr>
             <w:rStyle w:val="Hyperlink"/>
@@ -13428,7 +13961,7 @@
             <w:noProof/>
             <w:webHidden/>
           </w:rPr>
-          <w:instrText xml:space="preserve"> PAGEREF _Toc106903013 \h </w:instrText>
+          <w:instrText xml:space="preserve"> PAGEREF _Toc107505433 \h </w:instrText>
         </w:r>
         <w:r>
           <w:rPr>
@@ -13448,7 +13981,7 @@
             <w:noProof/>
             <w:webHidden/>
           </w:rPr>
-          <w:t>11</w:t>
+          <w:t>12</w:t>
         </w:r>
         <w:r>
           <w:rPr>
@@ -13471,7 +14004,7 @@
           <w:lang w:eastAsia="de-DE"/>
         </w:rPr>
       </w:pPr>
-      <w:hyperlink w:anchor="_Toc106903014" w:history="1">
+      <w:hyperlink w:anchor="_Toc107505434" w:history="1">
         <w:r>
           <w:rPr>
             <w:rStyle w:val="Hyperlink"/>
@@ -13506,7 +14039,7 @@
             <w:noProof/>
             <w:webHidden/>
           </w:rPr>
-          <w:instrText xml:space="preserve"> PAGEREF _Toc106903014 \h </w:instrText>
+          <w:instrText xml:space="preserve"> PAGEREF _Toc107505434 \h </w:instrText>
         </w:r>
         <w:r>
           <w:rPr>
@@ -13526,7 +14059,7 @@
             <w:noProof/>
             <w:webHidden/>
           </w:rPr>
-          <w:t>11</w:t>
+          <w:t>12</w:t>
         </w:r>
         <w:r>
           <w:rPr>
@@ -13549,13 +14082,13 @@
           <w:lang w:eastAsia="de-DE"/>
         </w:rPr>
       </w:pPr>
-      <w:hyperlink w:anchor="_Toc106903015" w:history="1">
+      <w:hyperlink w:anchor="_Toc107505435" w:history="1">
         <w:r>
           <w:rPr>
             <w:rStyle w:val="Hyperlink"/>
             <w:noProof/>
           </w:rPr>
-          <w:t>Abb. 9 Beispiel Modbus Funktion 03</w:t>
+          <w:t xml:space="preserve">Abb. 9 Beispiel Modbus Funktion 03 </w:t>
         </w:r>
         <w:r>
           <w:rPr>
@@ -13584,7 +14117,7 @@
             <w:noProof/>
             <w:webHidden/>
           </w:rPr>
-          <w:instrText xml:space="preserve"> PAGEREF _Toc106903015 \h </w:instrText>
+          <w:instrText xml:space="preserve"> PAGEREF _Toc107505435 \h </w:instrText>
         </w:r>
         <w:r>
           <w:rPr>
@@ -13604,7 +14137,7 @@
             <w:noProof/>
             <w:webHidden/>
           </w:rPr>
-          <w:t>12</w:t>
+          <w:t>13</w:t>
         </w:r>
         <w:r>
           <w:rPr>
@@ -13627,7 +14160,7 @@
           <w:lang w:eastAsia="de-DE"/>
         </w:rPr>
       </w:pPr>
-      <w:hyperlink w:anchor="_Toc106903016" w:history="1">
+      <w:hyperlink w:anchor="_Toc107505436" w:history="1">
         <w:r>
           <w:rPr>
             <w:rStyle w:val="Hyperlink"/>
@@ -13662,7 +14195,7 @@
             <w:noProof/>
             <w:webHidden/>
           </w:rPr>
-          <w:instrText xml:space="preserve"> PAGEREF _Toc106903016 \h </w:instrText>
+          <w:instrText xml:space="preserve"> PAGEREF _Toc107505436 \h </w:instrText>
         </w:r>
         <w:r>
           <w:rPr>
@@ -13682,7 +14215,7 @@
             <w:noProof/>
             <w:webHidden/>
           </w:rPr>
-          <w:t>14</w:t>
+          <w:t>15</w:t>
         </w:r>
         <w:r>
           <w:rPr>
@@ -13705,7 +14238,7 @@
           <w:lang w:eastAsia="de-DE"/>
         </w:rPr>
       </w:pPr>
-      <w:hyperlink w:anchor="_Toc106903017" w:history="1">
+      <w:hyperlink w:anchor="_Toc107505437" w:history="1">
         <w:r>
           <w:rPr>
             <w:rStyle w:val="Hyperlink"/>
@@ -13740,7 +14273,7 @@
             <w:noProof/>
             <w:webHidden/>
           </w:rPr>
-          <w:instrText xml:space="preserve"> PAGEREF _Toc106903017 \h </w:instrText>
+          <w:instrText xml:space="preserve"> PAGEREF _Toc107505437 \h </w:instrText>
         </w:r>
         <w:r>
           <w:rPr>
@@ -13760,7 +14293,7 @@
             <w:noProof/>
             <w:webHidden/>
           </w:rPr>
-          <w:t>15</w:t>
+          <w:t>16</w:t>
         </w:r>
         <w:r>
           <w:rPr>
@@ -13770,27 +14303,6 @@
           <w:fldChar w:fldCharType="end"/>
         </w:r>
       </w:hyperlink>
-    </w:p>
-    <w:p>
-      <w:r>
-        <w:fldChar w:fldCharType="end"/>
-      </w:r>
-      <w:r>
-        <w:br w:type="page"/>
-      </w:r>
-    </w:p>
-    <w:p>
-      <w:pPr>
-        <w:pStyle w:val="berschrift2"/>
-      </w:pPr>
-      <w:bookmarkStart w:id="42" w:name="_Toc94454061"/>
-      <w:bookmarkStart w:id="43" w:name="_Toc106811508"/>
-      <w:r>
-        <w:lastRenderedPageBreak/>
-        <w:t>Tabellenverzeichnis</w:t>
-      </w:r>
-      <w:bookmarkEnd w:id="42"/>
-      <w:bookmarkEnd w:id="43"/>
     </w:p>
     <w:p>
       <w:pPr>
@@ -13804,22 +14316,13 @@
           <w:lang w:eastAsia="de-DE"/>
         </w:rPr>
       </w:pPr>
-      <w:r>
-        <w:fldChar w:fldCharType="begin"/>
-      </w:r>
-      <w:r>
-        <w:instrText xml:space="preserve"> TOC \h \z \c "TABELLE" </w:instrText>
-      </w:r>
-      <w:r>
-        <w:fldChar w:fldCharType="separate"/>
-      </w:r>
-      <w:hyperlink w:anchor="_Toc102742126" w:history="1">
+      <w:hyperlink w:anchor="_Toc107505438" w:history="1">
         <w:r>
           <w:rPr>
             <w:rStyle w:val="Hyperlink"/>
             <w:noProof/>
           </w:rPr>
-          <w:t xml:space="preserve">TABELLE I ALLGEMEINE MODBUS FUNKTIONEN </w:t>
+          <w:t xml:space="preserve">Abb. 12 101er Control Field </w:t>
         </w:r>
         <w:r>
           <w:rPr>
@@ -13827,7 +14330,7 @@
             <w:rFonts w:cs="Arial"/>
             <w:noProof/>
           </w:rPr>
-          <w:t>[7, S. 31–66]</w:t>
+          <w:t>[11, S. 195–200]</w:t>
         </w:r>
         <w:r>
           <w:rPr>
@@ -13848,7 +14351,7 @@
             <w:noProof/>
             <w:webHidden/>
           </w:rPr>
-          <w:instrText xml:space="preserve"> PAGEREF _Toc102742126 \h </w:instrText>
+          <w:instrText xml:space="preserve"> PAGEREF _Toc107505438 \h </w:instrText>
         </w:r>
         <w:r>
           <w:rPr>
@@ -13868,7 +14371,7 @@
             <w:noProof/>
             <w:webHidden/>
           </w:rPr>
-          <w:t>12</w:t>
+          <w:t>17</w:t>
         </w:r>
         <w:r>
           <w:rPr>
@@ -13880,12 +14383,354 @@
       </w:hyperlink>
     </w:p>
     <w:p>
+      <w:pPr>
+        <w:pStyle w:val="Abbildungsverzeichnis"/>
+        <w:tabs>
+          <w:tab w:val="right" w:pos="8494"/>
+        </w:tabs>
+        <w:rPr>
+          <w:rFonts w:asciiTheme="minorHAnsi" w:eastAsiaTheme="minorEastAsia" w:hAnsiTheme="minorHAnsi"/>
+          <w:noProof/>
+          <w:lang w:eastAsia="de-DE"/>
+        </w:rPr>
+      </w:pPr>
+      <w:hyperlink w:anchor="_Toc107505439" w:history="1">
+        <w:r>
+          <w:rPr>
+            <w:rStyle w:val="Hyperlink"/>
+            <w:noProof/>
+          </w:rPr>
+          <w:t xml:space="preserve">Abb. 13 ASDU 101er </w:t>
+        </w:r>
+        <w:r>
+          <w:rPr>
+            <w:rStyle w:val="Hyperlink"/>
+            <w:rFonts w:cs="Arial"/>
+            <w:noProof/>
+          </w:rPr>
+          <w:t>[11, S. 204]</w:t>
+        </w:r>
+        <w:r>
+          <w:rPr>
+            <w:noProof/>
+            <w:webHidden/>
+          </w:rPr>
+          <w:tab/>
+        </w:r>
+        <w:r>
+          <w:rPr>
+            <w:noProof/>
+            <w:webHidden/>
+          </w:rPr>
+          <w:fldChar w:fldCharType="begin"/>
+        </w:r>
+        <w:r>
+          <w:rPr>
+            <w:noProof/>
+            <w:webHidden/>
+          </w:rPr>
+          <w:instrText xml:space="preserve"> PAGEREF _Toc107505439 \h </w:instrText>
+        </w:r>
+        <w:r>
+          <w:rPr>
+            <w:noProof/>
+            <w:webHidden/>
+          </w:rPr>
+        </w:r>
+        <w:r>
+          <w:rPr>
+            <w:noProof/>
+            <w:webHidden/>
+          </w:rPr>
+          <w:fldChar w:fldCharType="separate"/>
+        </w:r>
+        <w:r>
+          <w:rPr>
+            <w:noProof/>
+            <w:webHidden/>
+          </w:rPr>
+          <w:t>19</w:t>
+        </w:r>
+        <w:r>
+          <w:rPr>
+            <w:noProof/>
+            <w:webHidden/>
+          </w:rPr>
+          <w:fldChar w:fldCharType="end"/>
+        </w:r>
+      </w:hyperlink>
+    </w:p>
+    <w:p>
+      <w:pPr>
+        <w:pStyle w:val="Abbildungsverzeichnis"/>
+        <w:tabs>
+          <w:tab w:val="right" w:pos="8494"/>
+        </w:tabs>
+        <w:rPr>
+          <w:rFonts w:asciiTheme="minorHAnsi" w:eastAsiaTheme="minorEastAsia" w:hAnsiTheme="minorHAnsi"/>
+          <w:noProof/>
+          <w:lang w:eastAsia="de-DE"/>
+        </w:rPr>
+      </w:pPr>
+      <w:hyperlink w:anchor="_Toc107505440" w:history="1">
+        <w:r>
+          <w:rPr>
+            <w:rStyle w:val="Hyperlink"/>
+            <w:noProof/>
+          </w:rPr>
+          <w:t xml:space="preserve">Abb. 14 IEC 60780-5-104 Layer </w:t>
+        </w:r>
+        <w:r>
+          <w:rPr>
+            <w:rStyle w:val="Hyperlink"/>
+            <w:rFonts w:cs="Arial"/>
+            <w:noProof/>
+          </w:rPr>
+          <w:t>[11, S. 300–302]</w:t>
+        </w:r>
+        <w:r>
+          <w:rPr>
+            <w:noProof/>
+            <w:webHidden/>
+          </w:rPr>
+          <w:tab/>
+        </w:r>
+        <w:r>
+          <w:rPr>
+            <w:noProof/>
+            <w:webHidden/>
+          </w:rPr>
+          <w:fldChar w:fldCharType="begin"/>
+        </w:r>
+        <w:r>
+          <w:rPr>
+            <w:noProof/>
+            <w:webHidden/>
+          </w:rPr>
+          <w:instrText xml:space="preserve"> PAGEREF _Toc107505440 \h </w:instrText>
+        </w:r>
+        <w:r>
+          <w:rPr>
+            <w:noProof/>
+            <w:webHidden/>
+          </w:rPr>
+        </w:r>
+        <w:r>
+          <w:rPr>
+            <w:noProof/>
+            <w:webHidden/>
+          </w:rPr>
+          <w:fldChar w:fldCharType="separate"/>
+        </w:r>
+        <w:r>
+          <w:rPr>
+            <w:noProof/>
+            <w:webHidden/>
+          </w:rPr>
+          <w:t>20</w:t>
+        </w:r>
+        <w:r>
+          <w:rPr>
+            <w:noProof/>
+            <w:webHidden/>
+          </w:rPr>
+          <w:fldChar w:fldCharType="end"/>
+        </w:r>
+      </w:hyperlink>
+    </w:p>
+    <w:p>
+      <w:pPr>
+        <w:pStyle w:val="Abbildungsverzeichnis"/>
+        <w:tabs>
+          <w:tab w:val="right" w:pos="8494"/>
+        </w:tabs>
+        <w:rPr>
+          <w:rFonts w:asciiTheme="minorHAnsi" w:eastAsiaTheme="minorEastAsia" w:hAnsiTheme="minorHAnsi"/>
+          <w:noProof/>
+          <w:lang w:eastAsia="de-DE"/>
+        </w:rPr>
+      </w:pPr>
+      <w:hyperlink w:anchor="_Toc107505441" w:history="1">
+        <w:r>
+          <w:rPr>
+            <w:rStyle w:val="Hyperlink"/>
+            <w:noProof/>
+          </w:rPr>
+          <w:t xml:space="preserve">Abb. 15 WAGO I/O SYSTEM 750 </w:t>
+        </w:r>
+        <w:r>
+          <w:rPr>
+            <w:rStyle w:val="Hyperlink"/>
+            <w:rFonts w:cs="Arial"/>
+            <w:noProof/>
+          </w:rPr>
+          <w:t>[17]</w:t>
+        </w:r>
+        <w:r>
+          <w:rPr>
+            <w:noProof/>
+            <w:webHidden/>
+          </w:rPr>
+          <w:tab/>
+        </w:r>
+        <w:r>
+          <w:rPr>
+            <w:noProof/>
+            <w:webHidden/>
+          </w:rPr>
+          <w:fldChar w:fldCharType="begin"/>
+        </w:r>
+        <w:r>
+          <w:rPr>
+            <w:noProof/>
+            <w:webHidden/>
+          </w:rPr>
+          <w:instrText xml:space="preserve"> PAGEREF _Toc107505441 \h </w:instrText>
+        </w:r>
+        <w:r>
+          <w:rPr>
+            <w:noProof/>
+            <w:webHidden/>
+          </w:rPr>
+        </w:r>
+        <w:r>
+          <w:rPr>
+            <w:noProof/>
+            <w:webHidden/>
+          </w:rPr>
+          <w:fldChar w:fldCharType="separate"/>
+        </w:r>
+        <w:r>
+          <w:rPr>
+            <w:noProof/>
+            <w:webHidden/>
+          </w:rPr>
+          <w:t>23</w:t>
+        </w:r>
+        <w:r>
+          <w:rPr>
+            <w:noProof/>
+            <w:webHidden/>
+          </w:rPr>
+          <w:fldChar w:fldCharType="end"/>
+        </w:r>
+      </w:hyperlink>
+    </w:p>
+    <w:p>
+      <w:r>
+        <w:fldChar w:fldCharType="end"/>
+      </w:r>
+      <w:r>
+        <w:br w:type="page"/>
+      </w:r>
+    </w:p>
+    <w:p>
+      <w:pPr>
+        <w:pStyle w:val="berschrift2"/>
+      </w:pPr>
+      <w:bookmarkStart w:id="47" w:name="_Toc94454061"/>
+      <w:bookmarkStart w:id="48" w:name="_Toc106811508"/>
+      <w:r>
+        <w:lastRenderedPageBreak/>
+        <w:t>Tabellenverzeichnis</w:t>
+      </w:r>
+      <w:bookmarkEnd w:id="47"/>
+      <w:bookmarkEnd w:id="48"/>
+    </w:p>
+    <w:p>
+      <w:pPr>
+        <w:pStyle w:val="Abbildungsverzeichnis"/>
+        <w:tabs>
+          <w:tab w:val="right" w:pos="8494"/>
+        </w:tabs>
+        <w:rPr>
+          <w:rFonts w:asciiTheme="minorHAnsi" w:eastAsiaTheme="minorEastAsia" w:hAnsiTheme="minorHAnsi"/>
+          <w:noProof/>
+          <w:lang w:eastAsia="de-DE"/>
+        </w:rPr>
+      </w:pPr>
+      <w:r>
+        <w:fldChar w:fldCharType="begin"/>
+      </w:r>
+      <w:r>
+        <w:instrText xml:space="preserve"> TOC \h \z \c "TABELLE" </w:instrText>
+      </w:r>
+      <w:r>
+        <w:fldChar w:fldCharType="separate"/>
+      </w:r>
+      <w:hyperlink w:anchor="_Toc102742126" w:history="1">
+        <w:r>
+          <w:rPr>
+            <w:rStyle w:val="Hyperlink"/>
+            <w:noProof/>
+          </w:rPr>
+          <w:t xml:space="preserve">TABELLE I ALLGEMEINE MODBUS FUNKTIONEN </w:t>
+        </w:r>
+        <w:r>
+          <w:rPr>
+            <w:rStyle w:val="Hyperlink"/>
+            <w:rFonts w:cs="Arial"/>
+            <w:noProof/>
+          </w:rPr>
+          <w:t>[7, S. 31–66]</w:t>
+        </w:r>
+        <w:r>
+          <w:rPr>
+            <w:noProof/>
+            <w:webHidden/>
+          </w:rPr>
+          <w:tab/>
+        </w:r>
+        <w:r>
+          <w:rPr>
+            <w:noProof/>
+            <w:webHidden/>
+          </w:rPr>
+          <w:fldChar w:fldCharType="begin"/>
+        </w:r>
+        <w:r>
+          <w:rPr>
+            <w:noProof/>
+            <w:webHidden/>
+          </w:rPr>
+          <w:instrText xml:space="preserve"> PAGEREF _Toc102742126 \h </w:instrText>
+        </w:r>
+        <w:r>
+          <w:rPr>
+            <w:noProof/>
+            <w:webHidden/>
+          </w:rPr>
+        </w:r>
+        <w:r>
+          <w:rPr>
+            <w:noProof/>
+            <w:webHidden/>
+          </w:rPr>
+          <w:fldChar w:fldCharType="separate"/>
+        </w:r>
+        <w:r>
+          <w:rPr>
+            <w:noProof/>
+            <w:webHidden/>
+          </w:rPr>
+          <w:t>12</w:t>
+        </w:r>
+        <w:r>
+          <w:rPr>
+            <w:noProof/>
+            <w:webHidden/>
+          </w:rPr>
+          <w:fldChar w:fldCharType="end"/>
+        </w:r>
+      </w:hyperlink>
+    </w:p>
+    <w:p>
       <w:r>
         <w:fldChar w:fldCharType="end"/>
       </w:r>
     </w:p>
     <w:sectPr>
-      <w:headerReference w:type="default" r:id="rId20"/>
+      <w:headerReference w:type="default" r:id="rId21"/>
       <w:pgSz w:w="11906" w:h="16838"/>
       <w:pgMar w:top="1134" w:right="1134" w:bottom="1134" w:left="2268" w:header="567" w:footer="340" w:gutter="0"/>
       <w:cols w:space="708"/>

</xml_diff>